<commit_message>
Spring Rest Update Document
</commit_message>
<xml_diff>
--- a/Disertatie Vatafu Stefan.docx
+++ b/Disertatie Vatafu Stefan.docx
@@ -681,7 +681,7 @@
         <w:pStyle w:val="Title"/>
         <w:outlineLvl w:val="0"/>
       </w:pPr>
-      <w:bookmarkStart w:id="0" w:name="_Toc130063661"/>
+      <w:bookmarkStart w:id="0" w:name="_Toc130332032"/>
       <w:r>
         <w:lastRenderedPageBreak/>
         <w:t>Cuprins</w:t>
@@ -742,13 +742,132 @@
           <w:r>
             <w:fldChar w:fldCharType="separate"/>
           </w:r>
-          <w:hyperlink w:anchor="_Toc130063661" w:history="1">
+          <w:bookmarkStart w:id="1" w:name="_GoBack"/>
+          <w:bookmarkEnd w:id="1"/>
+          <w:r>
+            <w:rPr>
+              <w:rStyle w:val="Hyperlink"/>
+              <w:noProof/>
+            </w:rPr>
+            <w:fldChar w:fldCharType="begin"/>
+          </w:r>
+          <w:r>
+            <w:rPr>
+              <w:rStyle w:val="Hyperlink"/>
+              <w:noProof/>
+            </w:rPr>
+            <w:instrText xml:space="preserve"> </w:instrText>
+          </w:r>
+          <w:r>
+            <w:rPr>
+              <w:noProof/>
+            </w:rPr>
+            <w:instrText>HYPERLINK \l "_Toc130332032"</w:instrText>
+          </w:r>
+          <w:r>
+            <w:rPr>
+              <w:rStyle w:val="Hyperlink"/>
+              <w:noProof/>
+            </w:rPr>
+            <w:instrText xml:space="preserve"> </w:instrText>
+          </w:r>
+          <w:r>
+            <w:rPr>
+              <w:rStyle w:val="Hyperlink"/>
+              <w:noProof/>
+            </w:rPr>
+          </w:r>
+          <w:r>
+            <w:rPr>
+              <w:rStyle w:val="Hyperlink"/>
+              <w:noProof/>
+            </w:rPr>
+            <w:fldChar w:fldCharType="separate"/>
+          </w:r>
+          <w:r>
+            <w:rPr>
+              <w:rStyle w:val="Hyperlink"/>
+              <w:noProof/>
+            </w:rPr>
+            <w:t>Cuprins</w:t>
+          </w:r>
+          <w:r>
+            <w:rPr>
+              <w:noProof/>
+              <w:webHidden/>
+            </w:rPr>
+            <w:tab/>
+          </w:r>
+          <w:r>
+            <w:rPr>
+              <w:noProof/>
+              <w:webHidden/>
+            </w:rPr>
+            <w:fldChar w:fldCharType="begin"/>
+          </w:r>
+          <w:r>
+            <w:rPr>
+              <w:noProof/>
+              <w:webHidden/>
+            </w:rPr>
+            <w:instrText xml:space="preserve"> PAGEREF _Toc130332032 \h </w:instrText>
+          </w:r>
+          <w:r>
+            <w:rPr>
+              <w:noProof/>
+              <w:webHidden/>
+            </w:rPr>
+          </w:r>
+          <w:r>
+            <w:rPr>
+              <w:noProof/>
+              <w:webHidden/>
+            </w:rPr>
+            <w:fldChar w:fldCharType="separate"/>
+          </w:r>
+          <w:r>
+            <w:rPr>
+              <w:noProof/>
+              <w:webHidden/>
+            </w:rPr>
+            <w:t>2</w:t>
+          </w:r>
+          <w:r>
+            <w:rPr>
+              <w:noProof/>
+              <w:webHidden/>
+            </w:rPr>
+            <w:fldChar w:fldCharType="end"/>
+          </w:r>
+          <w:r>
+            <w:rPr>
+              <w:rStyle w:val="Hyperlink"/>
+              <w:noProof/>
+            </w:rPr>
+            <w:fldChar w:fldCharType="end"/>
+          </w:r>
+        </w:p>
+        <w:p>
+          <w:pPr>
+            <w:pStyle w:val="TOC1"/>
+            <w:tabs>
+              <w:tab w:val="right" w:leader="dot" w:pos="9016"/>
+            </w:tabs>
+            <w:rPr>
+              <w:rFonts w:asciiTheme="minorHAnsi" w:eastAsiaTheme="minorEastAsia" w:hAnsiTheme="minorHAnsi"/>
+              <w:noProof/>
+              <w:sz w:val="22"/>
+              <w:lang w:val="en-GB" w:eastAsia="en-GB"/>
+            </w:rPr>
+          </w:pPr>
+          <w:hyperlink w:anchor="_Toc130332033" w:history="1">
             <w:r>
               <w:rPr>
                 <w:rStyle w:val="Hyperlink"/>
-                <w:noProof/>
-              </w:rPr>
-              <w:t>Cuprins</w:t>
+                <w:rFonts w:cs="Times New Roman"/>
+                <w:noProof/>
+              </w:rPr>
+              <w:t>Abstract</w:t>
             </w:r>
             <w:r>
               <w:rPr>
@@ -769,7 +888,7 @@
                 <w:noProof/>
                 <w:webHidden/>
               </w:rPr>
-              <w:instrText xml:space="preserve"> PAGEREF _Toc130063661 \h </w:instrText>
+              <w:instrText xml:space="preserve"> PAGEREF _Toc130332033 \h </w:instrText>
             </w:r>
             <w:r>
               <w:rPr>
@@ -789,7 +908,7 @@
                 <w:noProof/>
                 <w:webHidden/>
               </w:rPr>
-              <w:t>2</w:t>
+              <w:t>3</w:t>
             </w:r>
             <w:r>
               <w:rPr>
@@ -813,14 +932,14 @@
               <w:lang w:val="en-GB" w:eastAsia="en-GB"/>
             </w:rPr>
           </w:pPr>
-          <w:hyperlink w:anchor="_Toc130063662" w:history="1">
+          <w:hyperlink w:anchor="_Toc130332034" w:history="1">
             <w:r>
               <w:rPr>
                 <w:rStyle w:val="Hyperlink"/>
                 <w:rFonts w:cs="Times New Roman"/>
                 <w:noProof/>
               </w:rPr>
-              <w:t>Abstract</w:t>
+              <w:t>1.Introducere</w:t>
             </w:r>
             <w:r>
               <w:rPr>
@@ -841,7 +960,7 @@
                 <w:noProof/>
                 <w:webHidden/>
               </w:rPr>
-              <w:instrText xml:space="preserve"> PAGEREF _Toc130063662 \h </w:instrText>
+              <w:instrText xml:space="preserve"> PAGEREF _Toc130332034 \h </w:instrText>
             </w:r>
             <w:r>
               <w:rPr>
@@ -861,7 +980,155 @@
                 <w:noProof/>
                 <w:webHidden/>
               </w:rPr>
-              <w:t>1</w:t>
+              <w:t>4</w:t>
+            </w:r>
+            <w:r>
+              <w:rPr>
+                <w:noProof/>
+                <w:webHidden/>
+              </w:rPr>
+              <w:fldChar w:fldCharType="end"/>
+            </w:r>
+          </w:hyperlink>
+        </w:p>
+        <w:p>
+          <w:pPr>
+            <w:pStyle w:val="TOC2"/>
+            <w:tabs>
+              <w:tab w:val="right" w:leader="dot" w:pos="9016"/>
+            </w:tabs>
+            <w:rPr>
+              <w:rFonts w:asciiTheme="minorHAnsi" w:eastAsiaTheme="minorEastAsia" w:hAnsiTheme="minorHAnsi"/>
+              <w:noProof/>
+              <w:sz w:val="22"/>
+              <w:lang w:val="en-GB" w:eastAsia="en-GB"/>
+            </w:rPr>
+          </w:pPr>
+          <w:hyperlink w:anchor="_Toc130332035" w:history="1">
+            <w:r>
+              <w:rPr>
+                <w:rStyle w:val="Hyperlink"/>
+                <w:rFonts w:cs="Times New Roman"/>
+                <w:i/>
+                <w:noProof/>
+              </w:rPr>
+              <w:t>1.1 Motivarea alegerii temei</w:t>
+            </w:r>
+            <w:r>
+              <w:rPr>
+                <w:noProof/>
+                <w:webHidden/>
+              </w:rPr>
+              <w:tab/>
+            </w:r>
+            <w:r>
+              <w:rPr>
+                <w:noProof/>
+                <w:webHidden/>
+              </w:rPr>
+              <w:fldChar w:fldCharType="begin"/>
+            </w:r>
+            <w:r>
+              <w:rPr>
+                <w:noProof/>
+                <w:webHidden/>
+              </w:rPr>
+              <w:instrText xml:space="preserve"> PAGEREF _Toc130332035 \h </w:instrText>
+            </w:r>
+            <w:r>
+              <w:rPr>
+                <w:noProof/>
+                <w:webHidden/>
+              </w:rPr>
+            </w:r>
+            <w:r>
+              <w:rPr>
+                <w:noProof/>
+                <w:webHidden/>
+              </w:rPr>
+              <w:fldChar w:fldCharType="separate"/>
+            </w:r>
+            <w:r>
+              <w:rPr>
+                <w:noProof/>
+                <w:webHidden/>
+              </w:rPr>
+              <w:t>4</w:t>
+            </w:r>
+            <w:r>
+              <w:rPr>
+                <w:noProof/>
+                <w:webHidden/>
+              </w:rPr>
+              <w:fldChar w:fldCharType="end"/>
+            </w:r>
+          </w:hyperlink>
+        </w:p>
+        <w:p>
+          <w:pPr>
+            <w:pStyle w:val="TOC2"/>
+            <w:tabs>
+              <w:tab w:val="right" w:leader="dot" w:pos="9016"/>
+            </w:tabs>
+            <w:rPr>
+              <w:rFonts w:asciiTheme="minorHAnsi" w:eastAsiaTheme="minorEastAsia" w:hAnsiTheme="minorHAnsi"/>
+              <w:noProof/>
+              <w:sz w:val="22"/>
+              <w:lang w:val="en-GB" w:eastAsia="en-GB"/>
+            </w:rPr>
+          </w:pPr>
+          <w:hyperlink w:anchor="_Toc130332036" w:history="1">
+            <w:r>
+              <w:rPr>
+                <w:rStyle w:val="Hyperlink"/>
+                <w:rFonts w:cs="Times New Roman"/>
+                <w:i/>
+                <w:iCs/>
+                <w:noProof/>
+                <w:spacing w:val="15"/>
+              </w:rPr>
+              <w:t>1.2 Prezentarea generala a proiectului</w:t>
+            </w:r>
+            <w:r>
+              <w:rPr>
+                <w:noProof/>
+                <w:webHidden/>
+              </w:rPr>
+              <w:tab/>
+            </w:r>
+            <w:r>
+              <w:rPr>
+                <w:noProof/>
+                <w:webHidden/>
+              </w:rPr>
+              <w:fldChar w:fldCharType="begin"/>
+            </w:r>
+            <w:r>
+              <w:rPr>
+                <w:noProof/>
+                <w:webHidden/>
+              </w:rPr>
+              <w:instrText xml:space="preserve"> PAGEREF _Toc130332036 \h </w:instrText>
+            </w:r>
+            <w:r>
+              <w:rPr>
+                <w:noProof/>
+                <w:webHidden/>
+              </w:rPr>
+            </w:r>
+            <w:r>
+              <w:rPr>
+                <w:noProof/>
+                <w:webHidden/>
+              </w:rPr>
+              <w:fldChar w:fldCharType="separate"/>
+            </w:r>
+            <w:r>
+              <w:rPr>
+                <w:noProof/>
+                <w:webHidden/>
+              </w:rPr>
+              <w:t>5</w:t>
             </w:r>
             <w:r>
               <w:rPr>
@@ -885,14 +1152,14 @@
               <w:lang w:val="en-GB" w:eastAsia="en-GB"/>
             </w:rPr>
           </w:pPr>
-          <w:hyperlink w:anchor="_Toc130063663" w:history="1">
+          <w:hyperlink w:anchor="_Toc130332037" w:history="1">
             <w:r>
               <w:rPr>
                 <w:rStyle w:val="Hyperlink"/>
                 <w:rFonts w:cs="Times New Roman"/>
                 <w:noProof/>
               </w:rPr>
-              <w:t>1.Introducere</w:t>
+              <w:t>2. Arhitectura proiectului</w:t>
             </w:r>
             <w:r>
               <w:rPr>
@@ -913,7 +1180,7 @@
                 <w:noProof/>
                 <w:webHidden/>
               </w:rPr>
-              <w:instrText xml:space="preserve"> PAGEREF _Toc130063663 \h </w:instrText>
+              <w:instrText xml:space="preserve"> PAGEREF _Toc130332037 \h </w:instrText>
             </w:r>
             <w:r>
               <w:rPr>
@@ -933,7 +1200,7 @@
                 <w:noProof/>
                 <w:webHidden/>
               </w:rPr>
-              <w:t>2</w:t>
+              <w:t>7</w:t>
             </w:r>
             <w:r>
               <w:rPr>
@@ -957,15 +1224,14 @@
               <w:lang w:val="en-GB" w:eastAsia="en-GB"/>
             </w:rPr>
           </w:pPr>
-          <w:hyperlink w:anchor="_Toc130063664" w:history="1">
+          <w:hyperlink w:anchor="_Toc130332038" w:history="1">
             <w:r>
               <w:rPr>
                 <w:rStyle w:val="Hyperlink"/>
                 <w:rFonts w:cs="Times New Roman"/>
-                <w:i/>
-                <w:noProof/>
-              </w:rPr>
-              <w:t>1.1 Motivarea alegerii temei</w:t>
+                <w:noProof/>
+              </w:rPr>
+              <w:t>3.1 Frontend</w:t>
             </w:r>
             <w:r>
               <w:rPr>
@@ -986,7 +1252,7 @@
                 <w:noProof/>
                 <w:webHidden/>
               </w:rPr>
-              <w:instrText xml:space="preserve"> PAGEREF _Toc130063664 \h </w:instrText>
+              <w:instrText xml:space="preserve"> PAGEREF _Toc130332038 \h </w:instrText>
             </w:r>
             <w:r>
               <w:rPr>
@@ -1006,7 +1272,151 @@
                 <w:noProof/>
                 <w:webHidden/>
               </w:rPr>
-              <w:t>2</w:t>
+              <w:t>9</w:t>
+            </w:r>
+            <w:r>
+              <w:rPr>
+                <w:noProof/>
+                <w:webHidden/>
+              </w:rPr>
+              <w:fldChar w:fldCharType="end"/>
+            </w:r>
+          </w:hyperlink>
+        </w:p>
+        <w:p>
+          <w:pPr>
+            <w:pStyle w:val="TOC3"/>
+            <w:tabs>
+              <w:tab w:val="right" w:leader="dot" w:pos="9016"/>
+            </w:tabs>
+            <w:rPr>
+              <w:rFonts w:asciiTheme="minorHAnsi" w:eastAsiaTheme="minorEastAsia" w:hAnsiTheme="minorHAnsi"/>
+              <w:noProof/>
+              <w:sz w:val="22"/>
+              <w:lang w:val="en-GB" w:eastAsia="en-GB"/>
+            </w:rPr>
+          </w:pPr>
+          <w:hyperlink w:anchor="_Toc130332039" w:history="1">
+            <w:r>
+              <w:rPr>
+                <w:rStyle w:val="Hyperlink"/>
+                <w:rFonts w:cs="Times New Roman"/>
+                <w:noProof/>
+              </w:rPr>
+              <w:t>3.1.1 Angular</w:t>
+            </w:r>
+            <w:r>
+              <w:rPr>
+                <w:noProof/>
+                <w:webHidden/>
+              </w:rPr>
+              <w:tab/>
+            </w:r>
+            <w:r>
+              <w:rPr>
+                <w:noProof/>
+                <w:webHidden/>
+              </w:rPr>
+              <w:fldChar w:fldCharType="begin"/>
+            </w:r>
+            <w:r>
+              <w:rPr>
+                <w:noProof/>
+                <w:webHidden/>
+              </w:rPr>
+              <w:instrText xml:space="preserve"> PAGEREF _Toc130332039 \h </w:instrText>
+            </w:r>
+            <w:r>
+              <w:rPr>
+                <w:noProof/>
+                <w:webHidden/>
+              </w:rPr>
+            </w:r>
+            <w:r>
+              <w:rPr>
+                <w:noProof/>
+                <w:webHidden/>
+              </w:rPr>
+              <w:fldChar w:fldCharType="separate"/>
+            </w:r>
+            <w:r>
+              <w:rPr>
+                <w:noProof/>
+                <w:webHidden/>
+              </w:rPr>
+              <w:t>9</w:t>
+            </w:r>
+            <w:r>
+              <w:rPr>
+                <w:noProof/>
+                <w:webHidden/>
+              </w:rPr>
+              <w:fldChar w:fldCharType="end"/>
+            </w:r>
+          </w:hyperlink>
+        </w:p>
+        <w:p>
+          <w:pPr>
+            <w:pStyle w:val="TOC3"/>
+            <w:tabs>
+              <w:tab w:val="right" w:leader="dot" w:pos="9016"/>
+            </w:tabs>
+            <w:rPr>
+              <w:rFonts w:asciiTheme="minorHAnsi" w:eastAsiaTheme="minorEastAsia" w:hAnsiTheme="minorHAnsi"/>
+              <w:noProof/>
+              <w:sz w:val="22"/>
+              <w:lang w:val="en-GB" w:eastAsia="en-GB"/>
+            </w:rPr>
+          </w:pPr>
+          <w:hyperlink w:anchor="_Toc130332040" w:history="1">
+            <w:r>
+              <w:rPr>
+                <w:rStyle w:val="Hyperlink"/>
+                <w:rFonts w:cs="Times New Roman"/>
+                <w:noProof/>
+              </w:rPr>
+              <w:t>3.1.2 Bootstrap</w:t>
+            </w:r>
+            <w:r>
+              <w:rPr>
+                <w:noProof/>
+                <w:webHidden/>
+              </w:rPr>
+              <w:tab/>
+            </w:r>
+            <w:r>
+              <w:rPr>
+                <w:noProof/>
+                <w:webHidden/>
+              </w:rPr>
+              <w:fldChar w:fldCharType="begin"/>
+            </w:r>
+            <w:r>
+              <w:rPr>
+                <w:noProof/>
+                <w:webHidden/>
+              </w:rPr>
+              <w:instrText xml:space="preserve"> PAGEREF _Toc130332040 \h </w:instrText>
+            </w:r>
+            <w:r>
+              <w:rPr>
+                <w:noProof/>
+                <w:webHidden/>
+              </w:rPr>
+            </w:r>
+            <w:r>
+              <w:rPr>
+                <w:noProof/>
+                <w:webHidden/>
+              </w:rPr>
+              <w:fldChar w:fldCharType="separate"/>
+            </w:r>
+            <w:r>
+              <w:rPr>
+                <w:noProof/>
+                <w:webHidden/>
+              </w:rPr>
+              <w:t>11</w:t>
             </w:r>
             <w:r>
               <w:rPr>
@@ -1030,17 +1440,14 @@
               <w:lang w:val="en-GB" w:eastAsia="en-GB"/>
             </w:rPr>
           </w:pPr>
-          <w:hyperlink w:anchor="_Toc130063665" w:history="1">
+          <w:hyperlink w:anchor="_Toc130332041" w:history="1">
             <w:r>
               <w:rPr>
                 <w:rStyle w:val="Hyperlink"/>
                 <w:rFonts w:cs="Times New Roman"/>
-                <w:i/>
-                <w:iCs/>
-                <w:noProof/>
-                <w:spacing w:val="15"/>
-              </w:rPr>
-              <w:t>1.2 Prezentarea generala a proiectului</w:t>
+                <w:noProof/>
+              </w:rPr>
+              <w:t>3.2 Backend</w:t>
             </w:r>
             <w:r>
               <w:rPr>
@@ -1061,7 +1468,7 @@
                 <w:noProof/>
                 <w:webHidden/>
               </w:rPr>
-              <w:instrText xml:space="preserve"> PAGEREF _Toc130063665 \h </w:instrText>
+              <w:instrText xml:space="preserve"> PAGEREF _Toc130332041 \h </w:instrText>
             </w:r>
             <w:r>
               <w:rPr>
@@ -1081,7 +1488,367 @@
                 <w:noProof/>
                 <w:webHidden/>
               </w:rPr>
-              <w:t>3</w:t>
+              <w:t>12</w:t>
+            </w:r>
+            <w:r>
+              <w:rPr>
+                <w:noProof/>
+                <w:webHidden/>
+              </w:rPr>
+              <w:fldChar w:fldCharType="end"/>
+            </w:r>
+          </w:hyperlink>
+        </w:p>
+        <w:p>
+          <w:pPr>
+            <w:pStyle w:val="TOC3"/>
+            <w:tabs>
+              <w:tab w:val="right" w:leader="dot" w:pos="9016"/>
+            </w:tabs>
+            <w:rPr>
+              <w:rFonts w:asciiTheme="minorHAnsi" w:eastAsiaTheme="minorEastAsia" w:hAnsiTheme="minorHAnsi"/>
+              <w:noProof/>
+              <w:sz w:val="22"/>
+              <w:lang w:val="en-GB" w:eastAsia="en-GB"/>
+            </w:rPr>
+          </w:pPr>
+          <w:hyperlink w:anchor="_Toc130332042" w:history="1">
+            <w:r>
+              <w:rPr>
+                <w:rStyle w:val="Hyperlink"/>
+                <w:rFonts w:cs="Times New Roman"/>
+                <w:noProof/>
+              </w:rPr>
+              <w:t>3.2.1 Java</w:t>
+            </w:r>
+            <w:r>
+              <w:rPr>
+                <w:noProof/>
+                <w:webHidden/>
+              </w:rPr>
+              <w:tab/>
+            </w:r>
+            <w:r>
+              <w:rPr>
+                <w:noProof/>
+                <w:webHidden/>
+              </w:rPr>
+              <w:fldChar w:fldCharType="begin"/>
+            </w:r>
+            <w:r>
+              <w:rPr>
+                <w:noProof/>
+                <w:webHidden/>
+              </w:rPr>
+              <w:instrText xml:space="preserve"> PAGEREF _Toc130332042 \h </w:instrText>
+            </w:r>
+            <w:r>
+              <w:rPr>
+                <w:noProof/>
+                <w:webHidden/>
+              </w:rPr>
+            </w:r>
+            <w:r>
+              <w:rPr>
+                <w:noProof/>
+                <w:webHidden/>
+              </w:rPr>
+              <w:fldChar w:fldCharType="separate"/>
+            </w:r>
+            <w:r>
+              <w:rPr>
+                <w:noProof/>
+                <w:webHidden/>
+              </w:rPr>
+              <w:t>12</w:t>
+            </w:r>
+            <w:r>
+              <w:rPr>
+                <w:noProof/>
+                <w:webHidden/>
+              </w:rPr>
+              <w:fldChar w:fldCharType="end"/>
+            </w:r>
+          </w:hyperlink>
+        </w:p>
+        <w:p>
+          <w:pPr>
+            <w:pStyle w:val="TOC3"/>
+            <w:tabs>
+              <w:tab w:val="right" w:leader="dot" w:pos="9016"/>
+            </w:tabs>
+            <w:rPr>
+              <w:rFonts w:asciiTheme="minorHAnsi" w:eastAsiaTheme="minorEastAsia" w:hAnsiTheme="minorHAnsi"/>
+              <w:noProof/>
+              <w:sz w:val="22"/>
+              <w:lang w:val="en-GB" w:eastAsia="en-GB"/>
+            </w:rPr>
+          </w:pPr>
+          <w:hyperlink w:anchor="_Toc130332043" w:history="1">
+            <w:r>
+              <w:rPr>
+                <w:rStyle w:val="Hyperlink"/>
+                <w:rFonts w:cs="Times New Roman"/>
+                <w:noProof/>
+              </w:rPr>
+              <w:t>3.2.2 Spring</w:t>
+            </w:r>
+            <w:r>
+              <w:rPr>
+                <w:noProof/>
+                <w:webHidden/>
+              </w:rPr>
+              <w:tab/>
+            </w:r>
+            <w:r>
+              <w:rPr>
+                <w:noProof/>
+                <w:webHidden/>
+              </w:rPr>
+              <w:fldChar w:fldCharType="begin"/>
+            </w:r>
+            <w:r>
+              <w:rPr>
+                <w:noProof/>
+                <w:webHidden/>
+              </w:rPr>
+              <w:instrText xml:space="preserve"> PAGEREF _Toc130332043 \h </w:instrText>
+            </w:r>
+            <w:r>
+              <w:rPr>
+                <w:noProof/>
+                <w:webHidden/>
+              </w:rPr>
+            </w:r>
+            <w:r>
+              <w:rPr>
+                <w:noProof/>
+                <w:webHidden/>
+              </w:rPr>
+              <w:fldChar w:fldCharType="separate"/>
+            </w:r>
+            <w:r>
+              <w:rPr>
+                <w:noProof/>
+                <w:webHidden/>
+              </w:rPr>
+              <w:t>13</w:t>
+            </w:r>
+            <w:r>
+              <w:rPr>
+                <w:noProof/>
+                <w:webHidden/>
+              </w:rPr>
+              <w:fldChar w:fldCharType="end"/>
+            </w:r>
+          </w:hyperlink>
+        </w:p>
+        <w:p>
+          <w:pPr>
+            <w:pStyle w:val="TOC3"/>
+            <w:tabs>
+              <w:tab w:val="right" w:leader="dot" w:pos="9016"/>
+            </w:tabs>
+            <w:rPr>
+              <w:rFonts w:asciiTheme="minorHAnsi" w:eastAsiaTheme="minorEastAsia" w:hAnsiTheme="minorHAnsi"/>
+              <w:noProof/>
+              <w:sz w:val="22"/>
+              <w:lang w:val="en-GB" w:eastAsia="en-GB"/>
+            </w:rPr>
+          </w:pPr>
+          <w:hyperlink w:anchor="_Toc130332044" w:history="1">
+            <w:r>
+              <w:rPr>
+                <w:rStyle w:val="Hyperlink"/>
+                <w:rFonts w:cs="Times New Roman"/>
+                <w:noProof/>
+              </w:rPr>
+              <w:t>3.2.3 Hibernate</w:t>
+            </w:r>
+            <w:r>
+              <w:rPr>
+                <w:noProof/>
+                <w:webHidden/>
+              </w:rPr>
+              <w:tab/>
+            </w:r>
+            <w:r>
+              <w:rPr>
+                <w:noProof/>
+                <w:webHidden/>
+              </w:rPr>
+              <w:fldChar w:fldCharType="begin"/>
+            </w:r>
+            <w:r>
+              <w:rPr>
+                <w:noProof/>
+                <w:webHidden/>
+              </w:rPr>
+              <w:instrText xml:space="preserve"> PAGEREF _Toc130332044 \h </w:instrText>
+            </w:r>
+            <w:r>
+              <w:rPr>
+                <w:noProof/>
+                <w:webHidden/>
+              </w:rPr>
+            </w:r>
+            <w:r>
+              <w:rPr>
+                <w:noProof/>
+                <w:webHidden/>
+              </w:rPr>
+              <w:fldChar w:fldCharType="separate"/>
+            </w:r>
+            <w:r>
+              <w:rPr>
+                <w:noProof/>
+                <w:webHidden/>
+              </w:rPr>
+              <w:t>13</w:t>
+            </w:r>
+            <w:r>
+              <w:rPr>
+                <w:noProof/>
+                <w:webHidden/>
+              </w:rPr>
+              <w:fldChar w:fldCharType="end"/>
+            </w:r>
+          </w:hyperlink>
+        </w:p>
+        <w:p>
+          <w:pPr>
+            <w:pStyle w:val="TOC3"/>
+            <w:tabs>
+              <w:tab w:val="right" w:leader="dot" w:pos="9016"/>
+            </w:tabs>
+            <w:rPr>
+              <w:rFonts w:asciiTheme="minorHAnsi" w:eastAsiaTheme="minorEastAsia" w:hAnsiTheme="minorHAnsi"/>
+              <w:noProof/>
+              <w:sz w:val="22"/>
+              <w:lang w:val="en-GB" w:eastAsia="en-GB"/>
+            </w:rPr>
+          </w:pPr>
+          <w:hyperlink w:anchor="_Toc130332045" w:history="1">
+            <w:r>
+              <w:rPr>
+                <w:rStyle w:val="Hyperlink"/>
+                <w:rFonts w:cs="Times New Roman"/>
+                <w:noProof/>
+              </w:rPr>
+              <w:t>3.3.3 Spring Security</w:t>
+            </w:r>
+            <w:r>
+              <w:rPr>
+                <w:noProof/>
+                <w:webHidden/>
+              </w:rPr>
+              <w:tab/>
+            </w:r>
+            <w:r>
+              <w:rPr>
+                <w:noProof/>
+                <w:webHidden/>
+              </w:rPr>
+              <w:fldChar w:fldCharType="begin"/>
+            </w:r>
+            <w:r>
+              <w:rPr>
+                <w:noProof/>
+                <w:webHidden/>
+              </w:rPr>
+              <w:instrText xml:space="preserve"> PAGEREF _Toc130332045 \h </w:instrText>
+            </w:r>
+            <w:r>
+              <w:rPr>
+                <w:noProof/>
+                <w:webHidden/>
+              </w:rPr>
+            </w:r>
+            <w:r>
+              <w:rPr>
+                <w:noProof/>
+                <w:webHidden/>
+              </w:rPr>
+              <w:fldChar w:fldCharType="separate"/>
+            </w:r>
+            <w:r>
+              <w:rPr>
+                <w:noProof/>
+                <w:webHidden/>
+              </w:rPr>
+              <w:t>13</w:t>
+            </w:r>
+            <w:r>
+              <w:rPr>
+                <w:noProof/>
+                <w:webHidden/>
+              </w:rPr>
+              <w:fldChar w:fldCharType="end"/>
+            </w:r>
+          </w:hyperlink>
+        </w:p>
+        <w:p>
+          <w:pPr>
+            <w:pStyle w:val="TOC3"/>
+            <w:tabs>
+              <w:tab w:val="right" w:leader="dot" w:pos="9016"/>
+            </w:tabs>
+            <w:rPr>
+              <w:rFonts w:asciiTheme="minorHAnsi" w:eastAsiaTheme="minorEastAsia" w:hAnsiTheme="minorHAnsi"/>
+              <w:noProof/>
+              <w:sz w:val="22"/>
+              <w:lang w:val="en-GB" w:eastAsia="en-GB"/>
+            </w:rPr>
+          </w:pPr>
+          <w:hyperlink w:anchor="_Toc130332046" w:history="1">
+            <w:r>
+              <w:rPr>
+                <w:rStyle w:val="Hyperlink"/>
+                <w:rFonts w:cs="Times New Roman"/>
+                <w:noProof/>
+              </w:rPr>
+              <w:t>3.3.4 Spring Rest</w:t>
+            </w:r>
+            <w:r>
+              <w:rPr>
+                <w:noProof/>
+                <w:webHidden/>
+              </w:rPr>
+              <w:tab/>
+            </w:r>
+            <w:r>
+              <w:rPr>
+                <w:noProof/>
+                <w:webHidden/>
+              </w:rPr>
+              <w:fldChar w:fldCharType="begin"/>
+            </w:r>
+            <w:r>
+              <w:rPr>
+                <w:noProof/>
+                <w:webHidden/>
+              </w:rPr>
+              <w:instrText xml:space="preserve"> PAGEREF _Toc130332046 \h </w:instrText>
+            </w:r>
+            <w:r>
+              <w:rPr>
+                <w:noProof/>
+                <w:webHidden/>
+              </w:rPr>
+            </w:r>
+            <w:r>
+              <w:rPr>
+                <w:noProof/>
+                <w:webHidden/>
+              </w:rPr>
+              <w:fldChar w:fldCharType="separate"/>
+            </w:r>
+            <w:r>
+              <w:rPr>
+                <w:noProof/>
+                <w:webHidden/>
+              </w:rPr>
+              <w:t>14</w:t>
             </w:r>
             <w:r>
               <w:rPr>
@@ -1105,14 +1872,14 @@
               <w:lang w:val="en-GB" w:eastAsia="en-GB"/>
             </w:rPr>
           </w:pPr>
-          <w:hyperlink w:anchor="_Toc130063666" w:history="1">
+          <w:hyperlink w:anchor="_Toc130332047" w:history="1">
             <w:r>
               <w:rPr>
                 <w:rStyle w:val="Hyperlink"/>
                 <w:rFonts w:cs="Times New Roman"/>
                 <w:noProof/>
               </w:rPr>
-              <w:t>2. Arhitectura proiectului</w:t>
+              <w:t>4. Concluzii și implementări viitoare</w:t>
             </w:r>
             <w:r>
               <w:rPr>
@@ -1133,7 +1900,7 @@
                 <w:noProof/>
                 <w:webHidden/>
               </w:rPr>
-              <w:instrText xml:space="preserve"> PAGEREF _Toc130063666 \h </w:instrText>
+              <w:instrText xml:space="preserve"> PAGEREF _Toc130332047 \h </w:instrText>
             </w:r>
             <w:r>
               <w:rPr>
@@ -1153,439 +1920,7 @@
                 <w:noProof/>
                 <w:webHidden/>
               </w:rPr>
-              <w:t>5</w:t>
-            </w:r>
-            <w:r>
-              <w:rPr>
-                <w:noProof/>
-                <w:webHidden/>
-              </w:rPr>
-              <w:fldChar w:fldCharType="end"/>
-            </w:r>
-          </w:hyperlink>
-        </w:p>
-        <w:p>
-          <w:pPr>
-            <w:pStyle w:val="TOC2"/>
-            <w:tabs>
-              <w:tab w:val="right" w:leader="dot" w:pos="9016"/>
-            </w:tabs>
-            <w:rPr>
-              <w:rFonts w:asciiTheme="minorHAnsi" w:eastAsiaTheme="minorEastAsia" w:hAnsiTheme="minorHAnsi"/>
-              <w:noProof/>
-              <w:sz w:val="22"/>
-              <w:lang w:val="en-GB" w:eastAsia="en-GB"/>
-            </w:rPr>
-          </w:pPr>
-          <w:hyperlink w:anchor="_Toc130063667" w:history="1">
-            <w:r>
-              <w:rPr>
-                <w:rStyle w:val="Hyperlink"/>
-                <w:rFonts w:cs="Times New Roman"/>
-                <w:noProof/>
-              </w:rPr>
-              <w:t>3.1 Frontend</w:t>
-            </w:r>
-            <w:r>
-              <w:rPr>
-                <w:noProof/>
-                <w:webHidden/>
-              </w:rPr>
-              <w:tab/>
-            </w:r>
-            <w:r>
-              <w:rPr>
-                <w:noProof/>
-                <w:webHidden/>
-              </w:rPr>
-              <w:fldChar w:fldCharType="begin"/>
-            </w:r>
-            <w:r>
-              <w:rPr>
-                <w:noProof/>
-                <w:webHidden/>
-              </w:rPr>
-              <w:instrText xml:space="preserve"> PAGEREF _Toc130063667 \h </w:instrText>
-            </w:r>
-            <w:r>
-              <w:rPr>
-                <w:noProof/>
-                <w:webHidden/>
-              </w:rPr>
-            </w:r>
-            <w:r>
-              <w:rPr>
-                <w:noProof/>
-                <w:webHidden/>
-              </w:rPr>
-              <w:fldChar w:fldCharType="separate"/>
-            </w:r>
-            <w:r>
-              <w:rPr>
-                <w:noProof/>
-                <w:webHidden/>
-              </w:rPr>
-              <w:t>7</w:t>
-            </w:r>
-            <w:r>
-              <w:rPr>
-                <w:noProof/>
-                <w:webHidden/>
-              </w:rPr>
-              <w:fldChar w:fldCharType="end"/>
-            </w:r>
-          </w:hyperlink>
-        </w:p>
-        <w:p>
-          <w:pPr>
-            <w:pStyle w:val="TOC3"/>
-            <w:tabs>
-              <w:tab w:val="right" w:leader="dot" w:pos="9016"/>
-            </w:tabs>
-            <w:rPr>
-              <w:rFonts w:asciiTheme="minorHAnsi" w:eastAsiaTheme="minorEastAsia" w:hAnsiTheme="minorHAnsi"/>
-              <w:noProof/>
-              <w:sz w:val="22"/>
-              <w:lang w:val="en-GB" w:eastAsia="en-GB"/>
-            </w:rPr>
-          </w:pPr>
-          <w:hyperlink w:anchor="_Toc130063668" w:history="1">
-            <w:r>
-              <w:rPr>
-                <w:rStyle w:val="Hyperlink"/>
-                <w:rFonts w:cs="Times New Roman"/>
-                <w:noProof/>
-              </w:rPr>
-              <w:t>3.1.1 Angular</w:t>
-            </w:r>
-            <w:r>
-              <w:rPr>
-                <w:noProof/>
-                <w:webHidden/>
-              </w:rPr>
-              <w:tab/>
-            </w:r>
-            <w:r>
-              <w:rPr>
-                <w:noProof/>
-                <w:webHidden/>
-              </w:rPr>
-              <w:fldChar w:fldCharType="begin"/>
-            </w:r>
-            <w:r>
-              <w:rPr>
-                <w:noProof/>
-                <w:webHidden/>
-              </w:rPr>
-              <w:instrText xml:space="preserve"> PAGEREF _Toc130063668 \h </w:instrText>
-            </w:r>
-            <w:r>
-              <w:rPr>
-                <w:noProof/>
-                <w:webHidden/>
-              </w:rPr>
-            </w:r>
-            <w:r>
-              <w:rPr>
-                <w:noProof/>
-                <w:webHidden/>
-              </w:rPr>
-              <w:fldChar w:fldCharType="separate"/>
-            </w:r>
-            <w:r>
-              <w:rPr>
-                <w:noProof/>
-                <w:webHidden/>
-              </w:rPr>
-              <w:t>7</w:t>
-            </w:r>
-            <w:r>
-              <w:rPr>
-                <w:noProof/>
-                <w:webHidden/>
-              </w:rPr>
-              <w:fldChar w:fldCharType="end"/>
-            </w:r>
-          </w:hyperlink>
-        </w:p>
-        <w:p>
-          <w:pPr>
-            <w:pStyle w:val="TOC3"/>
-            <w:tabs>
-              <w:tab w:val="right" w:leader="dot" w:pos="9016"/>
-            </w:tabs>
-            <w:rPr>
-              <w:rFonts w:asciiTheme="minorHAnsi" w:eastAsiaTheme="minorEastAsia" w:hAnsiTheme="minorHAnsi"/>
-              <w:noProof/>
-              <w:sz w:val="22"/>
-              <w:lang w:val="en-GB" w:eastAsia="en-GB"/>
-            </w:rPr>
-          </w:pPr>
-          <w:hyperlink w:anchor="_Toc130063669" w:history="1">
-            <w:r>
-              <w:rPr>
-                <w:rStyle w:val="Hyperlink"/>
-                <w:rFonts w:cs="Times New Roman"/>
-                <w:noProof/>
-              </w:rPr>
-              <w:t>3.1.2 Bootstrap</w:t>
-            </w:r>
-            <w:r>
-              <w:rPr>
-                <w:noProof/>
-                <w:webHidden/>
-              </w:rPr>
-              <w:tab/>
-            </w:r>
-            <w:r>
-              <w:rPr>
-                <w:noProof/>
-                <w:webHidden/>
-              </w:rPr>
-              <w:fldChar w:fldCharType="begin"/>
-            </w:r>
-            <w:r>
-              <w:rPr>
-                <w:noProof/>
-                <w:webHidden/>
-              </w:rPr>
-              <w:instrText xml:space="preserve"> PAGEREF _Toc130063669 \h </w:instrText>
-            </w:r>
-            <w:r>
-              <w:rPr>
-                <w:noProof/>
-                <w:webHidden/>
-              </w:rPr>
-            </w:r>
-            <w:r>
-              <w:rPr>
-                <w:noProof/>
-                <w:webHidden/>
-              </w:rPr>
-              <w:fldChar w:fldCharType="separate"/>
-            </w:r>
-            <w:r>
-              <w:rPr>
-                <w:noProof/>
-                <w:webHidden/>
-              </w:rPr>
-              <w:t>9</w:t>
-            </w:r>
-            <w:r>
-              <w:rPr>
-                <w:noProof/>
-                <w:webHidden/>
-              </w:rPr>
-              <w:fldChar w:fldCharType="end"/>
-            </w:r>
-          </w:hyperlink>
-        </w:p>
-        <w:p>
-          <w:pPr>
-            <w:pStyle w:val="TOC2"/>
-            <w:tabs>
-              <w:tab w:val="right" w:leader="dot" w:pos="9016"/>
-            </w:tabs>
-            <w:rPr>
-              <w:rFonts w:asciiTheme="minorHAnsi" w:eastAsiaTheme="minorEastAsia" w:hAnsiTheme="minorHAnsi"/>
-              <w:noProof/>
-              <w:sz w:val="22"/>
-              <w:lang w:val="en-GB" w:eastAsia="en-GB"/>
-            </w:rPr>
-          </w:pPr>
-          <w:hyperlink w:anchor="_Toc130063670" w:history="1">
-            <w:r>
-              <w:rPr>
-                <w:rStyle w:val="Hyperlink"/>
-                <w:rFonts w:cs="Times New Roman"/>
-                <w:noProof/>
-              </w:rPr>
-              <w:t>3.2 Backend</w:t>
-            </w:r>
-            <w:r>
-              <w:rPr>
-                <w:noProof/>
-                <w:webHidden/>
-              </w:rPr>
-              <w:tab/>
-            </w:r>
-            <w:r>
-              <w:rPr>
-                <w:noProof/>
-                <w:webHidden/>
-              </w:rPr>
-              <w:fldChar w:fldCharType="begin"/>
-            </w:r>
-            <w:r>
-              <w:rPr>
-                <w:noProof/>
-                <w:webHidden/>
-              </w:rPr>
-              <w:instrText xml:space="preserve"> PAGEREF _Toc130063670 \h </w:instrText>
-            </w:r>
-            <w:r>
-              <w:rPr>
-                <w:noProof/>
-                <w:webHidden/>
-              </w:rPr>
-            </w:r>
-            <w:r>
-              <w:rPr>
-                <w:noProof/>
-                <w:webHidden/>
-              </w:rPr>
-              <w:fldChar w:fldCharType="separate"/>
-            </w:r>
-            <w:r>
-              <w:rPr>
-                <w:noProof/>
-                <w:webHidden/>
-              </w:rPr>
-              <w:t>10</w:t>
-            </w:r>
-            <w:r>
-              <w:rPr>
-                <w:noProof/>
-                <w:webHidden/>
-              </w:rPr>
-              <w:fldChar w:fldCharType="end"/>
-            </w:r>
-          </w:hyperlink>
-        </w:p>
-        <w:p>
-          <w:pPr>
-            <w:pStyle w:val="TOC3"/>
-            <w:tabs>
-              <w:tab w:val="right" w:leader="dot" w:pos="9016"/>
-            </w:tabs>
-            <w:rPr>
-              <w:rFonts w:asciiTheme="minorHAnsi" w:eastAsiaTheme="minorEastAsia" w:hAnsiTheme="minorHAnsi"/>
-              <w:noProof/>
-              <w:sz w:val="22"/>
-              <w:lang w:val="en-GB" w:eastAsia="en-GB"/>
-            </w:rPr>
-          </w:pPr>
-          <w:hyperlink w:anchor="_Toc130063671" w:history="1">
-            <w:r>
-              <w:rPr>
-                <w:rStyle w:val="Hyperlink"/>
-                <w:rFonts w:cs="Times New Roman"/>
-                <w:noProof/>
-              </w:rPr>
-              <w:t>3.2.1 Java</w:t>
-            </w:r>
-            <w:r>
-              <w:rPr>
-                <w:noProof/>
-                <w:webHidden/>
-              </w:rPr>
-              <w:tab/>
-            </w:r>
-            <w:r>
-              <w:rPr>
-                <w:noProof/>
-                <w:webHidden/>
-              </w:rPr>
-              <w:fldChar w:fldCharType="begin"/>
-            </w:r>
-            <w:r>
-              <w:rPr>
-                <w:noProof/>
-                <w:webHidden/>
-              </w:rPr>
-              <w:instrText xml:space="preserve"> PAGEREF _Toc130063671 \h </w:instrText>
-            </w:r>
-            <w:r>
-              <w:rPr>
-                <w:noProof/>
-                <w:webHidden/>
-              </w:rPr>
-            </w:r>
-            <w:r>
-              <w:rPr>
-                <w:noProof/>
-                <w:webHidden/>
-              </w:rPr>
-              <w:fldChar w:fldCharType="separate"/>
-            </w:r>
-            <w:r>
-              <w:rPr>
-                <w:noProof/>
-                <w:webHidden/>
-              </w:rPr>
-              <w:t>10</w:t>
-            </w:r>
-            <w:r>
-              <w:rPr>
-                <w:noProof/>
-                <w:webHidden/>
-              </w:rPr>
-              <w:fldChar w:fldCharType="end"/>
-            </w:r>
-          </w:hyperlink>
-        </w:p>
-        <w:p>
-          <w:pPr>
-            <w:pStyle w:val="TOC3"/>
-            <w:tabs>
-              <w:tab w:val="right" w:leader="dot" w:pos="9016"/>
-            </w:tabs>
-            <w:rPr>
-              <w:rFonts w:asciiTheme="minorHAnsi" w:eastAsiaTheme="minorEastAsia" w:hAnsiTheme="minorHAnsi"/>
-              <w:noProof/>
-              <w:sz w:val="22"/>
-              <w:lang w:val="en-GB" w:eastAsia="en-GB"/>
-            </w:rPr>
-          </w:pPr>
-          <w:hyperlink w:anchor="_Toc130063672" w:history="1">
-            <w:r>
-              <w:rPr>
-                <w:rStyle w:val="Hyperlink"/>
-                <w:rFonts w:cs="Times New Roman"/>
-                <w:noProof/>
-              </w:rPr>
-              <w:t>3.2.2 Spring</w:t>
-            </w:r>
-            <w:r>
-              <w:rPr>
-                <w:noProof/>
-                <w:webHidden/>
-              </w:rPr>
-              <w:tab/>
-            </w:r>
-            <w:r>
-              <w:rPr>
-                <w:noProof/>
-                <w:webHidden/>
-              </w:rPr>
-              <w:fldChar w:fldCharType="begin"/>
-            </w:r>
-            <w:r>
-              <w:rPr>
-                <w:noProof/>
-                <w:webHidden/>
-              </w:rPr>
-              <w:instrText xml:space="preserve"> PAGEREF _Toc130063672 \h </w:instrText>
-            </w:r>
-            <w:r>
-              <w:rPr>
-                <w:noProof/>
-                <w:webHidden/>
-              </w:rPr>
-            </w:r>
-            <w:r>
-              <w:rPr>
-                <w:noProof/>
-                <w:webHidden/>
-              </w:rPr>
-              <w:fldChar w:fldCharType="separate"/>
-            </w:r>
-            <w:r>
-              <w:rPr>
-                <w:noProof/>
-                <w:webHidden/>
-              </w:rPr>
-              <w:t>11</w:t>
+              <w:t>15</w:t>
             </w:r>
             <w:r>
               <w:rPr>
@@ -1609,79 +1944,7 @@
               <w:lang w:val="en-GB" w:eastAsia="en-GB"/>
             </w:rPr>
           </w:pPr>
-          <w:hyperlink w:anchor="_Toc130063673" w:history="1">
-            <w:r>
-              <w:rPr>
-                <w:rStyle w:val="Hyperlink"/>
-                <w:rFonts w:cs="Times New Roman"/>
-                <w:noProof/>
-              </w:rPr>
-              <w:t>4. Concluzii și implementări viitoare</w:t>
-            </w:r>
-            <w:r>
-              <w:rPr>
-                <w:noProof/>
-                <w:webHidden/>
-              </w:rPr>
-              <w:tab/>
-            </w:r>
-            <w:r>
-              <w:rPr>
-                <w:noProof/>
-                <w:webHidden/>
-              </w:rPr>
-              <w:fldChar w:fldCharType="begin"/>
-            </w:r>
-            <w:r>
-              <w:rPr>
-                <w:noProof/>
-                <w:webHidden/>
-              </w:rPr>
-              <w:instrText xml:space="preserve"> PAGEREF _Toc130063673 \h </w:instrText>
-            </w:r>
-            <w:r>
-              <w:rPr>
-                <w:noProof/>
-                <w:webHidden/>
-              </w:rPr>
-            </w:r>
-            <w:r>
-              <w:rPr>
-                <w:noProof/>
-                <w:webHidden/>
-              </w:rPr>
-              <w:fldChar w:fldCharType="separate"/>
-            </w:r>
-            <w:r>
-              <w:rPr>
-                <w:noProof/>
-                <w:webHidden/>
-              </w:rPr>
-              <w:t>12</w:t>
-            </w:r>
-            <w:r>
-              <w:rPr>
-                <w:noProof/>
-                <w:webHidden/>
-              </w:rPr>
-              <w:fldChar w:fldCharType="end"/>
-            </w:r>
-          </w:hyperlink>
-        </w:p>
-        <w:p>
-          <w:pPr>
-            <w:pStyle w:val="TOC1"/>
-            <w:tabs>
-              <w:tab w:val="right" w:leader="dot" w:pos="9016"/>
-            </w:tabs>
-            <w:rPr>
-              <w:rFonts w:asciiTheme="minorHAnsi" w:eastAsiaTheme="minorEastAsia" w:hAnsiTheme="minorHAnsi"/>
-              <w:noProof/>
-              <w:sz w:val="22"/>
-              <w:lang w:val="en-GB" w:eastAsia="en-GB"/>
-            </w:rPr>
-          </w:pPr>
-          <w:hyperlink w:anchor="_Toc130063674" w:history="1">
+          <w:hyperlink w:anchor="_Toc130332048" w:history="1">
             <w:r>
               <w:rPr>
                 <w:rStyle w:val="Hyperlink"/>
@@ -1710,7 +1973,7 @@
                 <w:noProof/>
                 <w:webHidden/>
               </w:rPr>
-              <w:instrText xml:space="preserve"> PAGEREF _Toc130063674 \h </w:instrText>
+              <w:instrText xml:space="preserve"> PAGEREF _Toc130332048 \h </w:instrText>
             </w:r>
             <w:r>
               <w:rPr>
@@ -1730,7 +1993,7 @@
                 <w:noProof/>
                 <w:webHidden/>
               </w:rPr>
-              <w:t>13</w:t>
+              <w:t>16</w:t>
             </w:r>
             <w:r>
               <w:rPr>
@@ -1767,9 +2030,6 @@
     <w:p/>
     <w:p/>
     <w:p/>
-    <w:p/>
-    <w:p/>
-    <w:p/>
     <w:p>
       <w:pPr>
         <w:pStyle w:val="Title"/>
@@ -1777,25 +2037,8 @@
         <w:rPr>
           <w:rFonts w:ascii="Times New Roman" w:hAnsi="Times New Roman" w:cs="Times New Roman"/>
         </w:rPr>
-        <w:sectPr>
-          <w:footerReference w:type="default" r:id="rId11"/>
-          <w:pgSz w:w="11906" w:h="16838"/>
-          <w:pgMar w:top="1440" w:right="1440" w:bottom="1440" w:left="1440" w:header="708" w:footer="708" w:gutter="0"/>
-          <w:pgNumType w:start="1"/>
-          <w:cols w:space="708"/>
-          <w:docGrid w:linePitch="360"/>
-        </w:sectPr>
-      </w:pPr>
-    </w:p>
-    <w:p>
-      <w:pPr>
-        <w:pStyle w:val="Title"/>
-        <w:outlineLvl w:val="0"/>
-        <w:rPr>
-          <w:rFonts w:ascii="Times New Roman" w:hAnsi="Times New Roman" w:cs="Times New Roman"/>
-        </w:rPr>
-      </w:pPr>
-      <w:bookmarkStart w:id="1" w:name="_Toc130063662"/>
+      </w:pPr>
+      <w:bookmarkStart w:id="2" w:name="_Toc130332033"/>
       <w:r>
         <w:rPr>
           <w:rFonts w:ascii="Times New Roman" w:hAnsi="Times New Roman" w:cs="Times New Roman"/>
@@ -1803,7 +2046,7 @@
         <w:lastRenderedPageBreak/>
         <w:t>Abstract</w:t>
       </w:r>
-      <w:bookmarkEnd w:id="1"/>
+      <w:bookmarkEnd w:id="2"/>
     </w:p>
     <w:p>
       <w:pPr>
@@ -1968,7 +2211,7 @@
           <w:rFonts w:ascii="Times New Roman" w:hAnsi="Times New Roman" w:cs="Times New Roman"/>
         </w:rPr>
       </w:pPr>
-      <w:bookmarkStart w:id="2" w:name="_Toc130063663"/>
+      <w:bookmarkStart w:id="3" w:name="_Toc130332034"/>
       <w:r>
         <w:rPr>
           <w:rFonts w:ascii="Times New Roman" w:hAnsi="Times New Roman" w:cs="Times New Roman"/>
@@ -1982,7 +2225,7 @@
         </w:rPr>
         <w:t>Introducere</w:t>
       </w:r>
-      <w:bookmarkEnd w:id="2"/>
+      <w:bookmarkEnd w:id="3"/>
     </w:p>
     <w:p/>
     <w:p>
@@ -1995,7 +2238,7 @@
           <w:sz w:val="44"/>
         </w:rPr>
       </w:pPr>
-      <w:bookmarkStart w:id="3" w:name="_Toc130063664"/>
+      <w:bookmarkStart w:id="4" w:name="_Toc130332035"/>
       <w:r>
         <w:rPr>
           <w:rFonts w:ascii="Times New Roman" w:hAnsi="Times New Roman" w:cs="Times New Roman"/>
@@ -2023,7 +2266,7 @@
         </w:rPr>
         <w:t xml:space="preserve"> alegerii temei</w:t>
       </w:r>
-      <w:bookmarkEnd w:id="3"/>
+      <w:bookmarkEnd w:id="4"/>
     </w:p>
     <w:p>
       <w:r>
@@ -2138,7 +2381,7 @@
           <w:sz w:val="32"/>
         </w:rPr>
       </w:pPr>
-      <w:bookmarkStart w:id="4" w:name="_Toc130063665"/>
+      <w:bookmarkStart w:id="5" w:name="_Toc130332036"/>
       <w:r>
         <w:rPr>
           <w:rFonts w:ascii="Times New Roman" w:hAnsi="Times New Roman" w:cs="Times New Roman"/>
@@ -2176,7 +2419,7 @@
         </w:rPr>
         <w:t xml:space="preserve"> Prezentarea generala a proiectului</w:t>
       </w:r>
-      <w:bookmarkEnd w:id="4"/>
+      <w:bookmarkEnd w:id="5"/>
     </w:p>
     <w:p>
       <w:r>
@@ -2894,7 +3137,7 @@
           <w:rFonts w:ascii="Times New Roman" w:hAnsi="Times New Roman" w:cs="Times New Roman"/>
         </w:rPr>
       </w:pPr>
-      <w:bookmarkStart w:id="5" w:name="_Toc130063666"/>
+      <w:bookmarkStart w:id="6" w:name="_Toc130332037"/>
       <w:r>
         <w:rPr>
           <w:rFonts w:ascii="Times New Roman" w:hAnsi="Times New Roman" w:cs="Times New Roman"/>
@@ -2908,7 +3151,7 @@
         </w:rPr>
         <w:t>Arhitectura proiectului</w:t>
       </w:r>
-      <w:bookmarkEnd w:id="5"/>
+      <w:bookmarkEnd w:id="6"/>
     </w:p>
     <w:p>
       <w:pPr>
@@ -2946,7 +3189,7 @@
             <o:lock v:ext="edit" aspectratio="t"/>
           </v:shapetype>
           <v:shape id="_x0000_i1025" type="#_x0000_t75" style="width:508.8pt;height:337.2pt">
-            <v:imagedata r:id="rId12" o:title="Arhitectura Aplicatie Web Basic (1)"/>
+            <v:imagedata r:id="rId11" o:title="Arhitectura Aplicatie Web Basic (1)"/>
           </v:shape>
         </w:pict>
       </w:r>
@@ -3411,7 +3654,7 @@
           <w:sz w:val="44"/>
         </w:rPr>
       </w:pPr>
-      <w:bookmarkStart w:id="6" w:name="_Toc130063667"/>
+      <w:bookmarkStart w:id="7" w:name="_Toc130332038"/>
       <w:r>
         <w:rPr>
           <w:rFonts w:ascii="Times New Roman" w:hAnsi="Times New Roman" w:cs="Times New Roman"/>
@@ -3419,7 +3662,7 @@
         </w:rPr>
         <w:t>3.1 Frontend</w:t>
       </w:r>
-      <w:bookmarkEnd w:id="6"/>
+      <w:bookmarkEnd w:id="7"/>
     </w:p>
     <w:p>
       <w:r>
@@ -3507,7 +3750,7 @@
           <w:sz w:val="32"/>
         </w:rPr>
       </w:pPr>
-      <w:bookmarkStart w:id="7" w:name="_Toc130063668"/>
+      <w:bookmarkStart w:id="8" w:name="_Toc130332039"/>
       <w:r>
         <w:rPr>
           <w:rFonts w:ascii="Times New Roman" w:hAnsi="Times New Roman" w:cs="Times New Roman"/>
@@ -3522,7 +3765,7 @@
         </w:rPr>
         <w:t xml:space="preserve"> Angular</w:t>
       </w:r>
-      <w:bookmarkEnd w:id="7"/>
+      <w:bookmarkEnd w:id="8"/>
     </w:p>
     <w:p>
       <w:r>
@@ -3780,7 +4023,7 @@
                     <pic:cNvPicPr/>
                   </pic:nvPicPr>
                   <pic:blipFill>
-                    <a:blip r:embed="rId13">
+                    <a:blip r:embed="rId12">
                       <a:extLst>
                         <a:ext uri="{28A0092B-C50C-407E-A947-70E740481C1C}">
                           <a14:useLocalDpi xmlns:a14="http://schemas.microsoft.com/office/drawing/2010/main" val="0"/>
@@ -3934,7 +4177,7 @@
           <w:sz w:val="32"/>
         </w:rPr>
       </w:pPr>
-      <w:bookmarkStart w:id="8" w:name="_Toc130063669"/>
+      <w:bookmarkStart w:id="9" w:name="_Toc130332040"/>
       <w:r>
         <w:rPr>
           <w:rFonts w:ascii="Times New Roman" w:hAnsi="Times New Roman" w:cs="Times New Roman"/>
@@ -3943,7 +4186,7 @@
         <w:lastRenderedPageBreak/>
         <w:t>3.1.2 Bootstrap</w:t>
       </w:r>
-      <w:bookmarkEnd w:id="8"/>
+      <w:bookmarkEnd w:id="9"/>
     </w:p>
     <w:p>
       <w:r>
@@ -4118,7 +4361,7 @@
           <w:sz w:val="44"/>
         </w:rPr>
       </w:pPr>
-      <w:bookmarkStart w:id="9" w:name="_Toc130063670"/>
+      <w:bookmarkStart w:id="10" w:name="_Toc130332041"/>
       <w:r>
         <w:rPr>
           <w:rFonts w:ascii="Times New Roman" w:hAnsi="Times New Roman" w:cs="Times New Roman"/>
@@ -4127,7 +4370,7 @@
         <w:lastRenderedPageBreak/>
         <w:t>3.2 Backend</w:t>
       </w:r>
-      <w:bookmarkEnd w:id="9"/>
+      <w:bookmarkEnd w:id="10"/>
     </w:p>
     <w:p>
       <w:r>
@@ -4179,7 +4422,7 @@
           <w:szCs w:val="32"/>
         </w:rPr>
       </w:pPr>
-      <w:bookmarkStart w:id="10" w:name="_Toc130063671"/>
+      <w:bookmarkStart w:id="11" w:name="_Toc130332042"/>
       <w:r>
         <w:rPr>
           <w:rFonts w:ascii="Times New Roman" w:hAnsi="Times New Roman" w:cs="Times New Roman"/>
@@ -4188,7 +4431,7 @@
         </w:rPr>
         <w:t>3.2.1 Java</w:t>
       </w:r>
-      <w:bookmarkEnd w:id="10"/>
+      <w:bookmarkEnd w:id="11"/>
     </w:p>
     <w:p>
       <w:pPr>
@@ -4235,7 +4478,7 @@
                     <pic:cNvPicPr/>
                   </pic:nvPicPr>
                   <pic:blipFill>
-                    <a:blip r:embed="rId14">
+                    <a:blip r:embed="rId13">
                       <a:extLst>
                         <a:ext uri="{28A0092B-C50C-407E-A947-70E740481C1C}">
                           <a14:useLocalDpi xmlns:a14="http://schemas.microsoft.com/office/drawing/2010/main" val="0"/>
@@ -4382,7 +4625,7 @@
           <w:szCs w:val="32"/>
         </w:rPr>
       </w:pPr>
-      <w:bookmarkStart w:id="11" w:name="_Toc130063672"/>
+      <w:bookmarkStart w:id="12" w:name="_Toc130332043"/>
       <w:r>
         <w:rPr>
           <w:rFonts w:ascii="Times New Roman" w:hAnsi="Times New Roman" w:cs="Times New Roman"/>
@@ -4400,7 +4643,7 @@
         </w:rPr>
         <w:t xml:space="preserve"> Spring</w:t>
       </w:r>
-      <w:bookmarkEnd w:id="11"/>
+      <w:bookmarkEnd w:id="12"/>
       <w:r>
         <w:rPr>
           <w:rFonts w:ascii="Times New Roman" w:hAnsi="Times New Roman" w:cs="Times New Roman"/>
@@ -4472,6 +4715,7 @@
           <w:szCs w:val="32"/>
         </w:rPr>
       </w:pPr>
+      <w:bookmarkStart w:id="13" w:name="_Toc130332044"/>
       <w:r>
         <w:rPr>
           <w:rFonts w:ascii="Times New Roman" w:hAnsi="Times New Roman" w:cs="Times New Roman"/>
@@ -4480,6 +4724,7 @@
         </w:rPr>
         <w:t>3.2.3 Hibernate</w:t>
       </w:r>
+      <w:bookmarkEnd w:id="13"/>
     </w:p>
     <w:p>
       <w:r>
@@ -4504,6 +4749,7 @@
           <w:szCs w:val="32"/>
         </w:rPr>
       </w:pPr>
+      <w:bookmarkStart w:id="14" w:name="_Toc130332045"/>
       <w:r>
         <w:rPr>
           <w:rFonts w:ascii="Times New Roman" w:hAnsi="Times New Roman" w:cs="Times New Roman"/>
@@ -4512,6 +4758,7 @@
         </w:rPr>
         <w:t>3.3.3 Spring Security</w:t>
       </w:r>
+      <w:bookmarkEnd w:id="14"/>
     </w:p>
     <w:p>
       <w:r>
@@ -4530,40 +4777,151 @@
     <w:p/>
     <w:p/>
     <w:p/>
-    <w:p/>
-    <w:p/>
-    <w:p/>
-    <w:p/>
-    <w:p/>
-    <w:p/>
-    <w:p/>
-    <w:p/>
-    <w:p/>
-    <w:p/>
-    <w:p/>
-    <w:p/>
-    <w:p/>
-    <w:p/>
-    <w:p/>
-    <w:p/>
-    <w:p/>
-    <w:p/>
-    <w:p/>
-    <w:p/>
-    <w:p/>
-    <w:p/>
-    <w:p/>
-    <w:p/>
-    <w:p/>
-    <w:p/>
-    <w:p/>
-    <w:p/>
-    <w:p/>
-    <w:p/>
-    <w:p/>
-    <w:p/>
-    <w:p/>
-    <w:p/>
+    <w:p>
+      <w:pPr>
+        <w:pStyle w:val="Subtitle"/>
+        <w:outlineLvl w:val="2"/>
+        <w:rPr>
+          <w:rFonts w:ascii="Times New Roman" w:hAnsi="Times New Roman" w:cs="Times New Roman"/>
+          <w:sz w:val="32"/>
+          <w:szCs w:val="32"/>
+        </w:rPr>
+      </w:pPr>
+      <w:bookmarkStart w:id="15" w:name="_Toc130332046"/>
+      <w:r>
+        <w:rPr>
+          <w:rFonts w:ascii="Times New Roman" w:hAnsi="Times New Roman" w:cs="Times New Roman"/>
+          <w:sz w:val="32"/>
+          <w:szCs w:val="32"/>
+        </w:rPr>
+        <w:lastRenderedPageBreak/>
+        <w:t xml:space="preserve">3.3.4 </w:t>
+      </w:r>
+      <w:r>
+        <w:rPr>
+          <w:rFonts w:ascii="Times New Roman" w:hAnsi="Times New Roman" w:cs="Times New Roman"/>
+          <w:sz w:val="32"/>
+          <w:szCs w:val="32"/>
+        </w:rPr>
+        <w:t>Spring Rest</w:t>
+      </w:r>
+      <w:bookmarkEnd w:id="15"/>
+    </w:p>
+    <w:p>
+      <w:r>
+        <w:tab/>
+        <w:t>Spring MVC este un framework de dezolvare a aplicatiilor web in Java.</w:t>
+      </w:r>
+    </w:p>
+    <w:p>
+      <w:r>
+        <w:t>Abrevierea MVC vine de la Model-View-Controler ce reprezinta un pattern arhitectural prin care se separa logica in:</w:t>
+      </w:r>
+    </w:p>
+    <w:p>
+      <w:pPr>
+        <w:pStyle w:val="ListParagraph"/>
+        <w:numPr>
+          <w:ilvl w:val="0"/>
+          <w:numId w:val="17"/>
+        </w:numPr>
+      </w:pPr>
+      <w:r>
+        <w:t xml:space="preserve">Model – reprezentand </w:t>
+      </w:r>
+      <w:r>
+        <w:t>obiectele si logica acestora;</w:t>
+      </w:r>
+    </w:p>
+    <w:p>
+      <w:pPr>
+        <w:pStyle w:val="ListParagraph"/>
+        <w:numPr>
+          <w:ilvl w:val="0"/>
+          <w:numId w:val="17"/>
+        </w:numPr>
+      </w:pPr>
+      <w:r>
+        <w:t>View – reprezentand aspectul vizual al aplicatiei si defineste modul in care datele sunt afisate utilizatorului.</w:t>
+      </w:r>
+    </w:p>
+    <w:p>
+      <w:pPr>
+        <w:pStyle w:val="ListParagraph"/>
+        <w:numPr>
+          <w:ilvl w:val="0"/>
+          <w:numId w:val="17"/>
+        </w:numPr>
+      </w:pPr>
+      <w:r>
+        <w:t>Controller – gestioneaza interactiunea dintre model si vizualizare. Aici se primesc cereri HTTP de la utilizatori si de face procesarea datelor.</w:t>
+      </w:r>
+    </w:p>
+    <w:p>
+      <w:r>
+        <w:tab/>
+      </w:r>
+    </w:p>
+    <w:p>
+      <w:r>
+        <w:tab/>
+        <w:t>Spring REST ( Representational State Transfer) este o extensie  a framework-ului Srping MVC axandu-se pe dezolvatarea serviciilor RESTful in Java. Aceste servicii web reprezinta o modatlitate foarte populara de la construii servicii web care se bazeaza pe protocale HTTP pentru a permite mai usor comunicarea dintre client si server. Prin aceasta extensie serviciile web RESTful pot comunica cu alte aplicatii si sisteme prin intermediul formatelor XML, JSON</w:t>
+      </w:r>
+      <w:r>
+        <w:t>.</w:t>
+      </w:r>
+    </w:p>
+    <w:p/>
+    <w:p/>
+    <w:p>
+      <w:r>
+        <w:rPr>
+          <w:noProof/>
+          <w:lang w:val="en-GB" w:eastAsia="en-GB"/>
+        </w:rPr>
+        <w:drawing>
+          <wp:inline distT="0" distB="0" distL="0" distR="0">
+            <wp:extent cx="5731510" cy="3823970"/>
+            <wp:effectExtent l="0" t="0" r="2540" b="5080"/>
+            <wp:docPr id="5" name="Picture 5"/>
+            <wp:cNvGraphicFramePr>
+              <a:graphicFrameLocks xmlns:a="http://schemas.openxmlformats.org/drawingml/2006/main" noChangeAspect="1"/>
+            </wp:cNvGraphicFramePr>
+            <a:graphic xmlns:a="http://schemas.openxmlformats.org/drawingml/2006/main">
+              <a:graphicData uri="http://schemas.openxmlformats.org/drawingml/2006/picture">
+                <pic:pic xmlns:pic="http://schemas.openxmlformats.org/drawingml/2006/picture">
+                  <pic:nvPicPr>
+                    <pic:cNvPr id="0" name="SpringMVCDiagram.png"/>
+                    <pic:cNvPicPr/>
+                  </pic:nvPicPr>
+                  <pic:blipFill>
+                    <a:blip r:embed="rId14">
+                      <a:extLst>
+                        <a:ext uri="{28A0092B-C50C-407E-A947-70E740481C1C}">
+                          <a14:useLocalDpi xmlns:a14="http://schemas.microsoft.com/office/drawing/2010/main" val="0"/>
+                        </a:ext>
+                      </a:extLst>
+                    </a:blip>
+                    <a:stretch>
+                      <a:fillRect/>
+                    </a:stretch>
+                  </pic:blipFill>
+                  <pic:spPr>
+                    <a:xfrm>
+                      <a:off x="0" y="0"/>
+                      <a:ext cx="5731510" cy="3823970"/>
+                    </a:xfrm>
+                    <a:prstGeom prst="rect">
+                      <a:avLst/>
+                    </a:prstGeom>
+                  </pic:spPr>
+                </pic:pic>
+              </a:graphicData>
+            </a:graphic>
+          </wp:inline>
+        </w:drawing>
+      </w:r>
+    </w:p>
     <w:p>
       <w:pPr>
         <w:pStyle w:val="Title"/>
@@ -4572,7 +4930,7 @@
           <w:rFonts w:ascii="Times New Roman" w:hAnsi="Times New Roman" w:cs="Times New Roman"/>
         </w:rPr>
       </w:pPr>
-      <w:bookmarkStart w:id="12" w:name="_Toc130063673"/>
+      <w:bookmarkStart w:id="16" w:name="_Toc130332047"/>
       <w:r>
         <w:rPr>
           <w:rFonts w:ascii="Times New Roman" w:hAnsi="Times New Roman" w:cs="Times New Roman"/>
@@ -4610,40 +4968,37 @@
         </w:rPr>
         <w:t>ri viitoare</w:t>
       </w:r>
-      <w:bookmarkEnd w:id="12"/>
-    </w:p>
-    <w:p/>
-    <w:p/>
-    <w:p/>
-    <w:p/>
-    <w:p/>
-    <w:p>
-      <w:bookmarkStart w:id="13" w:name="_GoBack"/>
-      <w:bookmarkEnd w:id="13"/>
-    </w:p>
-    <w:p/>
-    <w:p/>
-    <w:p/>
-    <w:p/>
-    <w:p/>
-    <w:p/>
-    <w:p/>
-    <w:p/>
-    <w:p/>
-    <w:p/>
-    <w:p/>
-    <w:p/>
-    <w:p/>
-    <w:p/>
-    <w:p/>
-    <w:p/>
-    <w:p/>
-    <w:p/>
-    <w:p/>
-    <w:p/>
-    <w:p/>
-    <w:p/>
-    <w:bookmarkStart w:id="14" w:name="_Toc130063674" w:displacedByCustomXml="next"/>
+      <w:bookmarkEnd w:id="16"/>
+    </w:p>
+    <w:p/>
+    <w:p/>
+    <w:p/>
+    <w:p/>
+    <w:p/>
+    <w:p/>
+    <w:p/>
+    <w:p/>
+    <w:p/>
+    <w:p/>
+    <w:p/>
+    <w:p/>
+    <w:p/>
+    <w:p/>
+    <w:p/>
+    <w:p/>
+    <w:p/>
+    <w:p/>
+    <w:p/>
+    <w:p/>
+    <w:p/>
+    <w:p/>
+    <w:p/>
+    <w:p/>
+    <w:p/>
+    <w:p/>
+    <w:p/>
+    <w:p/>
+    <w:bookmarkStart w:id="17" w:name="_Toc130332048" w:displacedByCustomXml="next"/>
     <w:sdt>
       <w:sdtPr>
         <w:rPr>
@@ -4688,7 +5043,7 @@
             </w:rPr>
             <w:t>fie</w:t>
           </w:r>
-          <w:bookmarkEnd w:id="14"/>
+          <w:bookmarkEnd w:id="17"/>
         </w:p>
         <w:sdt>
           <w:sdtPr>
@@ -4869,14 +5224,14 @@
                         <w:noProof/>
                       </w:rPr>
                     </w:pPr>
-                    <w:bookmarkStart w:id="15" w:name="Ang221"/>
+                    <w:bookmarkStart w:id="18" w:name="Ang221"/>
                     <w:r>
                       <w:rPr>
                         <w:noProof/>
                       </w:rPr>
                       <w:t>[3]</w:t>
                     </w:r>
-                    <w:bookmarkEnd w:id="15"/>
+                    <w:bookmarkEnd w:id="18"/>
                   </w:p>
                 </w:tc>
                 <w:tc>
@@ -4928,14 +5283,14 @@
                         <w:noProof/>
                       </w:rPr>
                     </w:pPr>
-                    <w:bookmarkStart w:id="16" w:name="Jor22"/>
+                    <w:bookmarkStart w:id="19" w:name="Jor22"/>
                     <w:r>
                       <w:rPr>
                         <w:noProof/>
                       </w:rPr>
                       <w:t>[4]</w:t>
                     </w:r>
-                    <w:bookmarkEnd w:id="16"/>
+                    <w:bookmarkEnd w:id="19"/>
                   </w:p>
                 </w:tc>
                 <w:tc>
@@ -4987,14 +5342,14 @@
                         <w:noProof/>
                       </w:rPr>
                     </w:pPr>
-                    <w:bookmarkStart w:id="17" w:name="Jav"/>
+                    <w:bookmarkStart w:id="20" w:name="Jav"/>
                     <w:r>
                       <w:rPr>
                         <w:noProof/>
                       </w:rPr>
                       <w:t>[5]</w:t>
                     </w:r>
-                    <w:bookmarkEnd w:id="17"/>
+                    <w:bookmarkEnd w:id="20"/>
                   </w:p>
                 </w:tc>
                 <w:tc>
@@ -5104,22 +5459,6 @@
 
 <file path=word/footer1.xml><?xml version="1.0" encoding="utf-8"?>
 <w:ftr xmlns:wpc="http://schemas.microsoft.com/office/word/2010/wordprocessingCanvas" xmlns:mc="http://schemas.openxmlformats.org/markup-compatibility/2006" xmlns:o="urn:schemas-microsoft-com:office:office" xmlns:r="http://schemas.openxmlformats.org/officeDocument/2006/relationships" xmlns:m="http://schemas.openxmlformats.org/officeDocument/2006/math" xmlns:v="urn:schemas-microsoft-com:vml" xmlns:wp14="http://schemas.microsoft.com/office/word/2010/wordprocessingDrawing" xmlns:wp="http://schemas.openxmlformats.org/drawingml/2006/wordprocessingDrawing" xmlns:w10="urn:schemas-microsoft-com:office:word" xmlns:w="http://schemas.openxmlformats.org/wordprocessingml/2006/main" xmlns:w14="http://schemas.microsoft.com/office/word/2010/wordml" xmlns:wpg="http://schemas.microsoft.com/office/word/2010/wordprocessingGroup" xmlns:wpi="http://schemas.microsoft.com/office/word/2010/wordprocessingInk" xmlns:wne="http://schemas.microsoft.com/office/word/2006/wordml" xmlns:wps="http://schemas.microsoft.com/office/word/2010/wordprocessingShape" mc:Ignorable="w14 wp14">
-  <w:p>
-    <w:pPr>
-      <w:pStyle w:val="Footer"/>
-      <w:jc w:val="center"/>
-    </w:pPr>
-  </w:p>
-  <w:p>
-    <w:pPr>
-      <w:pStyle w:val="Footer"/>
-    </w:pPr>
-  </w:p>
-</w:ftr>
-</file>
-
-<file path=word/footer2.xml><?xml version="1.0" encoding="utf-8"?>
-<w:ftr xmlns:wpc="http://schemas.microsoft.com/office/word/2010/wordprocessingCanvas" xmlns:mc="http://schemas.openxmlformats.org/markup-compatibility/2006" xmlns:o="urn:schemas-microsoft-com:office:office" xmlns:r="http://schemas.openxmlformats.org/officeDocument/2006/relationships" xmlns:m="http://schemas.openxmlformats.org/officeDocument/2006/math" xmlns:v="urn:schemas-microsoft-com:vml" xmlns:wp14="http://schemas.microsoft.com/office/word/2010/wordprocessingDrawing" xmlns:wp="http://schemas.openxmlformats.org/drawingml/2006/wordprocessingDrawing" xmlns:w10="urn:schemas-microsoft-com:office:word" xmlns:w="http://schemas.openxmlformats.org/wordprocessingml/2006/main" xmlns:w14="http://schemas.microsoft.com/office/word/2010/wordml" xmlns:wpg="http://schemas.microsoft.com/office/word/2010/wordprocessingGroup" xmlns:wpi="http://schemas.microsoft.com/office/word/2010/wordprocessingInk" xmlns:wne="http://schemas.microsoft.com/office/word/2006/wordml" xmlns:wps="http://schemas.microsoft.com/office/word/2010/wordprocessingShape" mc:Ignorable="w14 wp14">
   <w:sdt>
     <w:sdtPr>
       <w:id w:val="-1320874388"/>
@@ -5152,7 +5491,7 @@
           <w:rPr>
             <w:noProof/>
           </w:rPr>
-          <w:t>13</w:t>
+          <w:t>2</w:t>
         </w:r>
         <w:r>
           <w:rPr>
@@ -6644,6 +6983,119 @@
     </w:lvl>
   </w:abstractNum>
   <w:abstractNum w:abstractNumId="13">
+    <w:nsid w:val="66D66F49"/>
+    <w:multiLevelType w:val="hybridMultilevel"/>
+    <w:tmpl w:val="08CCE8A8"/>
+    <w:lvl w:ilvl="0" w:tplc="08090001">
+      <w:start w:val="1"/>
+      <w:numFmt w:val="bullet"/>
+      <w:lvlText w:val=""/>
+      <w:lvlJc w:val="left"/>
+      <w:pPr>
+        <w:ind w:left="720" w:hanging="360"/>
+      </w:pPr>
+      <w:rPr>
+        <w:rFonts w:ascii="Symbol" w:hAnsi="Symbol" w:hint="default"/>
+      </w:rPr>
+    </w:lvl>
+    <w:lvl w:ilvl="1" w:tplc="08090003" w:tentative="1">
+      <w:start w:val="1"/>
+      <w:numFmt w:val="bullet"/>
+      <w:lvlText w:val="o"/>
+      <w:lvlJc w:val="left"/>
+      <w:pPr>
+        <w:ind w:left="1440" w:hanging="360"/>
+      </w:pPr>
+      <w:rPr>
+        <w:rFonts w:ascii="Courier New" w:hAnsi="Courier New" w:cs="Courier New" w:hint="default"/>
+      </w:rPr>
+    </w:lvl>
+    <w:lvl w:ilvl="2" w:tplc="08090005" w:tentative="1">
+      <w:start w:val="1"/>
+      <w:numFmt w:val="bullet"/>
+      <w:lvlText w:val=""/>
+      <w:lvlJc w:val="left"/>
+      <w:pPr>
+        <w:ind w:left="2160" w:hanging="360"/>
+      </w:pPr>
+      <w:rPr>
+        <w:rFonts w:ascii="Wingdings" w:hAnsi="Wingdings" w:hint="default"/>
+      </w:rPr>
+    </w:lvl>
+    <w:lvl w:ilvl="3" w:tplc="08090001" w:tentative="1">
+      <w:start w:val="1"/>
+      <w:numFmt w:val="bullet"/>
+      <w:lvlText w:val=""/>
+      <w:lvlJc w:val="left"/>
+      <w:pPr>
+        <w:ind w:left="2880" w:hanging="360"/>
+      </w:pPr>
+      <w:rPr>
+        <w:rFonts w:ascii="Symbol" w:hAnsi="Symbol" w:hint="default"/>
+      </w:rPr>
+    </w:lvl>
+    <w:lvl w:ilvl="4" w:tplc="08090003" w:tentative="1">
+      <w:start w:val="1"/>
+      <w:numFmt w:val="bullet"/>
+      <w:lvlText w:val="o"/>
+      <w:lvlJc w:val="left"/>
+      <w:pPr>
+        <w:ind w:left="3600" w:hanging="360"/>
+      </w:pPr>
+      <w:rPr>
+        <w:rFonts w:ascii="Courier New" w:hAnsi="Courier New" w:cs="Courier New" w:hint="default"/>
+      </w:rPr>
+    </w:lvl>
+    <w:lvl w:ilvl="5" w:tplc="08090005" w:tentative="1">
+      <w:start w:val="1"/>
+      <w:numFmt w:val="bullet"/>
+      <w:lvlText w:val=""/>
+      <w:lvlJc w:val="left"/>
+      <w:pPr>
+        <w:ind w:left="4320" w:hanging="360"/>
+      </w:pPr>
+      <w:rPr>
+        <w:rFonts w:ascii="Wingdings" w:hAnsi="Wingdings" w:hint="default"/>
+      </w:rPr>
+    </w:lvl>
+    <w:lvl w:ilvl="6" w:tplc="08090001" w:tentative="1">
+      <w:start w:val="1"/>
+      <w:numFmt w:val="bullet"/>
+      <w:lvlText w:val=""/>
+      <w:lvlJc w:val="left"/>
+      <w:pPr>
+        <w:ind w:left="5040" w:hanging="360"/>
+      </w:pPr>
+      <w:rPr>
+        <w:rFonts w:ascii="Symbol" w:hAnsi="Symbol" w:hint="default"/>
+      </w:rPr>
+    </w:lvl>
+    <w:lvl w:ilvl="7" w:tplc="08090003" w:tentative="1">
+      <w:start w:val="1"/>
+      <w:numFmt w:val="bullet"/>
+      <w:lvlText w:val="o"/>
+      <w:lvlJc w:val="left"/>
+      <w:pPr>
+        <w:ind w:left="5760" w:hanging="360"/>
+      </w:pPr>
+      <w:rPr>
+        <w:rFonts w:ascii="Courier New" w:hAnsi="Courier New" w:cs="Courier New" w:hint="default"/>
+      </w:rPr>
+    </w:lvl>
+    <w:lvl w:ilvl="8" w:tplc="08090005" w:tentative="1">
+      <w:start w:val="1"/>
+      <w:numFmt w:val="bullet"/>
+      <w:lvlText w:val=""/>
+      <w:lvlJc w:val="left"/>
+      <w:pPr>
+        <w:ind w:left="6480" w:hanging="360"/>
+      </w:pPr>
+      <w:rPr>
+        <w:rFonts w:ascii="Wingdings" w:hAnsi="Wingdings" w:hint="default"/>
+      </w:rPr>
+    </w:lvl>
+  </w:abstractNum>
+  <w:abstractNum w:abstractNumId="14">
     <w:nsid w:val="698301CC"/>
     <w:multiLevelType w:val="hybridMultilevel"/>
     <w:tmpl w:val="16AAE0FE"/>
@@ -6756,7 +7208,7 @@
       </w:rPr>
     </w:lvl>
   </w:abstractNum>
-  <w:abstractNum w:abstractNumId="14">
+  <w:abstractNum w:abstractNumId="15">
     <w:nsid w:val="7A137160"/>
     <w:multiLevelType w:val="hybridMultilevel"/>
     <w:tmpl w:val="E4D8C0F8"/>
@@ -6869,7 +7321,7 @@
       </w:rPr>
     </w:lvl>
   </w:abstractNum>
-  <w:abstractNum w:abstractNumId="15">
+  <w:abstractNum w:abstractNumId="16">
     <w:nsid w:val="7CD719B3"/>
     <w:multiLevelType w:val="hybridMultilevel"/>
     <w:tmpl w:val="28CEF0B2"/>
@@ -6983,7 +7435,7 @@
     </w:lvl>
   </w:abstractNum>
   <w:num w:numId="1">
-    <w:abstractNumId w:val="14"/>
+    <w:abstractNumId w:val="15"/>
   </w:num>
   <w:num w:numId="2">
     <w:abstractNumId w:val="9"/>
@@ -7013,10 +7465,10 @@
     <w:abstractNumId w:val="6"/>
   </w:num>
   <w:num w:numId="11">
-    <w:abstractNumId w:val="15"/>
+    <w:abstractNumId w:val="16"/>
   </w:num>
   <w:num w:numId="12">
-    <w:abstractNumId w:val="13"/>
+    <w:abstractNumId w:val="14"/>
   </w:num>
   <w:num w:numId="13">
     <w:abstractNumId w:val="1"/>
@@ -7029,6 +7481,9 @@
   </w:num>
   <w:num w:numId="16">
     <w:abstractNumId w:val="0"/>
+  </w:num>
+  <w:num w:numId="17">
+    <w:abstractNumId w:val="13"/>
   </w:num>
 </w:numbering>
 </file>
@@ -9197,7 +9652,7 @@
 </file>
 
 <file path=customXml/itemProps1.xml><?xml version="1.0" encoding="utf-8"?>
-<ds:datastoreItem xmlns:ds="http://schemas.openxmlformats.org/officeDocument/2006/customXml" ds:itemID="{889833E3-3305-46D8-BF3F-A8C1CD6BE08A}">
+<ds:datastoreItem xmlns:ds="http://schemas.openxmlformats.org/officeDocument/2006/customXml" ds:itemID="{C7D0BA8D-54F7-4E20-A575-EDAED351DB9A}">
   <ds:schemaRefs>
     <ds:schemaRef ds:uri="http://schemas.openxmlformats.org/officeDocument/2006/bibliography"/>
   </ds:schemaRefs>

</xml_diff>

<commit_message>
Small Update on FrontEnd and Doc
</commit_message>
<xml_diff>
--- a/Disertatie Vatafu Stefan.docx
+++ b/Disertatie Vatafu Stefan.docx
@@ -681,7 +681,7 @@
         <w:pStyle w:val="Title"/>
         <w:outlineLvl w:val="0"/>
       </w:pPr>
-      <w:bookmarkStart w:id="0" w:name="_Toc130332032"/>
+      <w:bookmarkStart w:id="0" w:name="_Toc130480029"/>
       <w:r>
         <w:lastRenderedPageBreak/>
         <w:t>Cuprins</w:t>
@@ -762,7 +762,7 @@
             <w:rPr>
               <w:noProof/>
             </w:rPr>
-            <w:instrText>HYPERLINK \l "_Toc130332032"</w:instrText>
+            <w:instrText>HYPERLINK \l "_Toc130480029"</w:instrText>
           </w:r>
           <w:r>
             <w:rPr>
@@ -810,7 +810,7 @@
               <w:noProof/>
               <w:webHidden/>
             </w:rPr>
-            <w:instrText xml:space="preserve"> PAGEREF _Toc130332032 \h </w:instrText>
+            <w:instrText xml:space="preserve"> PAGEREF _Toc130480029 \h </w:instrText>
           </w:r>
           <w:r>
             <w:rPr>
@@ -860,7 +860,7 @@
               <w:lang w:val="en-GB" w:eastAsia="en-GB"/>
             </w:rPr>
           </w:pPr>
-          <w:hyperlink w:anchor="_Toc130332033" w:history="1">
+          <w:hyperlink w:anchor="_Toc130480030" w:history="1">
             <w:r>
               <w:rPr>
                 <w:rStyle w:val="Hyperlink"/>
@@ -888,7 +888,7 @@
                 <w:noProof/>
                 <w:webHidden/>
               </w:rPr>
-              <w:instrText xml:space="preserve"> PAGEREF _Toc130332033 \h </w:instrText>
+              <w:instrText xml:space="preserve"> PAGEREF _Toc130480030 \h </w:instrText>
             </w:r>
             <w:r>
               <w:rPr>
@@ -932,7 +932,7 @@
               <w:lang w:val="en-GB" w:eastAsia="en-GB"/>
             </w:rPr>
           </w:pPr>
-          <w:hyperlink w:anchor="_Toc130332034" w:history="1">
+          <w:hyperlink w:anchor="_Toc130480031" w:history="1">
             <w:r>
               <w:rPr>
                 <w:rStyle w:val="Hyperlink"/>
@@ -960,7 +960,7 @@
                 <w:noProof/>
                 <w:webHidden/>
               </w:rPr>
-              <w:instrText xml:space="preserve"> PAGEREF _Toc130332034 \h </w:instrText>
+              <w:instrText xml:space="preserve"> PAGEREF _Toc130480031 \h </w:instrText>
             </w:r>
             <w:r>
               <w:rPr>
@@ -1004,7 +1004,7 @@
               <w:lang w:val="en-GB" w:eastAsia="en-GB"/>
             </w:rPr>
           </w:pPr>
-          <w:hyperlink w:anchor="_Toc130332035" w:history="1">
+          <w:hyperlink w:anchor="_Toc130480032" w:history="1">
             <w:r>
               <w:rPr>
                 <w:rStyle w:val="Hyperlink"/>
@@ -1033,7 +1033,7 @@
                 <w:noProof/>
                 <w:webHidden/>
               </w:rPr>
-              <w:instrText xml:space="preserve"> PAGEREF _Toc130332035 \h </w:instrText>
+              <w:instrText xml:space="preserve"> PAGEREF _Toc130480032 \h </w:instrText>
             </w:r>
             <w:r>
               <w:rPr>
@@ -1077,7 +1077,7 @@
               <w:lang w:val="en-GB" w:eastAsia="en-GB"/>
             </w:rPr>
           </w:pPr>
-          <w:hyperlink w:anchor="_Toc130332036" w:history="1">
+          <w:hyperlink w:anchor="_Toc130480033" w:history="1">
             <w:r>
               <w:rPr>
                 <w:rStyle w:val="Hyperlink"/>
@@ -1108,7 +1108,7 @@
                 <w:noProof/>
                 <w:webHidden/>
               </w:rPr>
-              <w:instrText xml:space="preserve"> PAGEREF _Toc130332036 \h </w:instrText>
+              <w:instrText xml:space="preserve"> PAGEREF _Toc130480033 \h </w:instrText>
             </w:r>
             <w:r>
               <w:rPr>
@@ -1152,7 +1152,7 @@
               <w:lang w:val="en-GB" w:eastAsia="en-GB"/>
             </w:rPr>
           </w:pPr>
-          <w:hyperlink w:anchor="_Toc130332037" w:history="1">
+          <w:hyperlink w:anchor="_Toc130480034" w:history="1">
             <w:r>
               <w:rPr>
                 <w:rStyle w:val="Hyperlink"/>
@@ -1180,7 +1180,7 @@
                 <w:noProof/>
                 <w:webHidden/>
               </w:rPr>
-              <w:instrText xml:space="preserve"> PAGEREF _Toc130332037 \h </w:instrText>
+              <w:instrText xml:space="preserve"> PAGEREF _Toc130480034 \h </w:instrText>
             </w:r>
             <w:r>
               <w:rPr>
@@ -1224,7 +1224,7 @@
               <w:lang w:val="en-GB" w:eastAsia="en-GB"/>
             </w:rPr>
           </w:pPr>
-          <w:hyperlink w:anchor="_Toc130332038" w:history="1">
+          <w:hyperlink w:anchor="_Toc130480035" w:history="1">
             <w:r>
               <w:rPr>
                 <w:rStyle w:val="Hyperlink"/>
@@ -1252,7 +1252,7 @@
                 <w:noProof/>
                 <w:webHidden/>
               </w:rPr>
-              <w:instrText xml:space="preserve"> PAGEREF _Toc130332038 \h </w:instrText>
+              <w:instrText xml:space="preserve"> PAGEREF _Toc130480035 \h </w:instrText>
             </w:r>
             <w:r>
               <w:rPr>
@@ -1296,7 +1296,7 @@
               <w:lang w:val="en-GB" w:eastAsia="en-GB"/>
             </w:rPr>
           </w:pPr>
-          <w:hyperlink w:anchor="_Toc130332039" w:history="1">
+          <w:hyperlink w:anchor="_Toc130480036" w:history="1">
             <w:r>
               <w:rPr>
                 <w:rStyle w:val="Hyperlink"/>
@@ -1324,7 +1324,7 @@
                 <w:noProof/>
                 <w:webHidden/>
               </w:rPr>
-              <w:instrText xml:space="preserve"> PAGEREF _Toc130332039 \h </w:instrText>
+              <w:instrText xml:space="preserve"> PAGEREF _Toc130480036 \h </w:instrText>
             </w:r>
             <w:r>
               <w:rPr>
@@ -1368,7 +1368,7 @@
               <w:lang w:val="en-GB" w:eastAsia="en-GB"/>
             </w:rPr>
           </w:pPr>
-          <w:hyperlink w:anchor="_Toc130332040" w:history="1">
+          <w:hyperlink w:anchor="_Toc130480037" w:history="1">
             <w:r>
               <w:rPr>
                 <w:rStyle w:val="Hyperlink"/>
@@ -1396,7 +1396,7 @@
                 <w:noProof/>
                 <w:webHidden/>
               </w:rPr>
-              <w:instrText xml:space="preserve"> PAGEREF _Toc130332040 \h </w:instrText>
+              <w:instrText xml:space="preserve"> PAGEREF _Toc130480037 \h </w:instrText>
             </w:r>
             <w:r>
               <w:rPr>
@@ -1440,7 +1440,7 @@
               <w:lang w:val="en-GB" w:eastAsia="en-GB"/>
             </w:rPr>
           </w:pPr>
-          <w:hyperlink w:anchor="_Toc130332041" w:history="1">
+          <w:hyperlink w:anchor="_Toc130480038" w:history="1">
             <w:r>
               <w:rPr>
                 <w:rStyle w:val="Hyperlink"/>
@@ -1468,7 +1468,7 @@
                 <w:noProof/>
                 <w:webHidden/>
               </w:rPr>
-              <w:instrText xml:space="preserve"> PAGEREF _Toc130332041 \h </w:instrText>
+              <w:instrText xml:space="preserve"> PAGEREF _Toc130480038 \h </w:instrText>
             </w:r>
             <w:r>
               <w:rPr>
@@ -1512,7 +1512,7 @@
               <w:lang w:val="en-GB" w:eastAsia="en-GB"/>
             </w:rPr>
           </w:pPr>
-          <w:hyperlink w:anchor="_Toc130332042" w:history="1">
+          <w:hyperlink w:anchor="_Toc130480039" w:history="1">
             <w:r>
               <w:rPr>
                 <w:rStyle w:val="Hyperlink"/>
@@ -1540,7 +1540,7 @@
                 <w:noProof/>
                 <w:webHidden/>
               </w:rPr>
-              <w:instrText xml:space="preserve"> PAGEREF _Toc130332042 \h </w:instrText>
+              <w:instrText xml:space="preserve"> PAGEREF _Toc130480039 \h </w:instrText>
             </w:r>
             <w:r>
               <w:rPr>
@@ -1584,7 +1584,7 @@
               <w:lang w:val="en-GB" w:eastAsia="en-GB"/>
             </w:rPr>
           </w:pPr>
-          <w:hyperlink w:anchor="_Toc130332043" w:history="1">
+          <w:hyperlink w:anchor="_Toc130480040" w:history="1">
             <w:r>
               <w:rPr>
                 <w:rStyle w:val="Hyperlink"/>
@@ -1612,7 +1612,7 @@
                 <w:noProof/>
                 <w:webHidden/>
               </w:rPr>
-              <w:instrText xml:space="preserve"> PAGEREF _Toc130332043 \h </w:instrText>
+              <w:instrText xml:space="preserve"> PAGEREF _Toc130480040 \h </w:instrText>
             </w:r>
             <w:r>
               <w:rPr>
@@ -1656,7 +1656,7 @@
               <w:lang w:val="en-GB" w:eastAsia="en-GB"/>
             </w:rPr>
           </w:pPr>
-          <w:hyperlink w:anchor="_Toc130332044" w:history="1">
+          <w:hyperlink w:anchor="_Toc130480041" w:history="1">
             <w:r>
               <w:rPr>
                 <w:rStyle w:val="Hyperlink"/>
@@ -1684,7 +1684,7 @@
                 <w:noProof/>
                 <w:webHidden/>
               </w:rPr>
-              <w:instrText xml:space="preserve"> PAGEREF _Toc130332044 \h </w:instrText>
+              <w:instrText xml:space="preserve"> PAGEREF _Toc130480041 \h </w:instrText>
             </w:r>
             <w:r>
               <w:rPr>
@@ -1728,7 +1728,7 @@
               <w:lang w:val="en-GB" w:eastAsia="en-GB"/>
             </w:rPr>
           </w:pPr>
-          <w:hyperlink w:anchor="_Toc130332045" w:history="1">
+          <w:hyperlink w:anchor="_Toc130480042" w:history="1">
             <w:r>
               <w:rPr>
                 <w:rStyle w:val="Hyperlink"/>
@@ -1756,7 +1756,7 @@
                 <w:noProof/>
                 <w:webHidden/>
               </w:rPr>
-              <w:instrText xml:space="preserve"> PAGEREF _Toc130332045 \h </w:instrText>
+              <w:instrText xml:space="preserve"> PAGEREF _Toc130480042 \h </w:instrText>
             </w:r>
             <w:r>
               <w:rPr>
@@ -1800,7 +1800,7 @@
               <w:lang w:val="en-GB" w:eastAsia="en-GB"/>
             </w:rPr>
           </w:pPr>
-          <w:hyperlink w:anchor="_Toc130332046" w:history="1">
+          <w:hyperlink w:anchor="_Toc130480043" w:history="1">
             <w:r>
               <w:rPr>
                 <w:rStyle w:val="Hyperlink"/>
@@ -1828,7 +1828,7 @@
                 <w:noProof/>
                 <w:webHidden/>
               </w:rPr>
-              <w:instrText xml:space="preserve"> PAGEREF _Toc130332046 \h </w:instrText>
+              <w:instrText xml:space="preserve"> PAGEREF _Toc130480043 \h </w:instrText>
             </w:r>
             <w:r>
               <w:rPr>
@@ -1849,6 +1849,78 @@
                 <w:webHidden/>
               </w:rPr>
               <w:t>14</w:t>
+            </w:r>
+            <w:r>
+              <w:rPr>
+                <w:noProof/>
+                <w:webHidden/>
+              </w:rPr>
+              <w:fldChar w:fldCharType="end"/>
+            </w:r>
+          </w:hyperlink>
+        </w:p>
+        <w:p>
+          <w:pPr>
+            <w:pStyle w:val="TOC2"/>
+            <w:tabs>
+              <w:tab w:val="right" w:leader="dot" w:pos="9016"/>
+            </w:tabs>
+            <w:rPr>
+              <w:rFonts w:asciiTheme="minorHAnsi" w:eastAsiaTheme="minorEastAsia" w:hAnsiTheme="minorHAnsi"/>
+              <w:noProof/>
+              <w:sz w:val="22"/>
+              <w:lang w:val="en-GB" w:eastAsia="en-GB"/>
+            </w:rPr>
+          </w:pPr>
+          <w:hyperlink w:anchor="_Toc130480044" w:history="1">
+            <w:r>
+              <w:rPr>
+                <w:rStyle w:val="Hyperlink"/>
+                <w:rFonts w:cs="Times New Roman"/>
+                <w:noProof/>
+              </w:rPr>
+              <w:t>3.3 Baza de date MySQL</w:t>
+            </w:r>
+            <w:r>
+              <w:rPr>
+                <w:noProof/>
+                <w:webHidden/>
+              </w:rPr>
+              <w:tab/>
+            </w:r>
+            <w:r>
+              <w:rPr>
+                <w:noProof/>
+                <w:webHidden/>
+              </w:rPr>
+              <w:fldChar w:fldCharType="begin"/>
+            </w:r>
+            <w:r>
+              <w:rPr>
+                <w:noProof/>
+                <w:webHidden/>
+              </w:rPr>
+              <w:instrText xml:space="preserve"> PAGEREF _Toc130480044 \h </w:instrText>
+            </w:r>
+            <w:r>
+              <w:rPr>
+                <w:noProof/>
+                <w:webHidden/>
+              </w:rPr>
+            </w:r>
+            <w:r>
+              <w:rPr>
+                <w:noProof/>
+                <w:webHidden/>
+              </w:rPr>
+              <w:fldChar w:fldCharType="separate"/>
+            </w:r>
+            <w:r>
+              <w:rPr>
+                <w:noProof/>
+                <w:webHidden/>
+              </w:rPr>
+              <w:t>15</w:t>
             </w:r>
             <w:r>
               <w:rPr>
@@ -1872,7 +1944,7 @@
               <w:lang w:val="en-GB" w:eastAsia="en-GB"/>
             </w:rPr>
           </w:pPr>
-          <w:hyperlink w:anchor="_Toc130332047" w:history="1">
+          <w:hyperlink w:anchor="_Toc130480045" w:history="1">
             <w:r>
               <w:rPr>
                 <w:rStyle w:val="Hyperlink"/>
@@ -1900,7 +1972,7 @@
                 <w:noProof/>
                 <w:webHidden/>
               </w:rPr>
-              <w:instrText xml:space="preserve"> PAGEREF _Toc130332047 \h </w:instrText>
+              <w:instrText xml:space="preserve"> PAGEREF _Toc130480045 \h </w:instrText>
             </w:r>
             <w:r>
               <w:rPr>
@@ -1920,7 +1992,7 @@
                 <w:noProof/>
                 <w:webHidden/>
               </w:rPr>
-              <w:t>15</w:t>
+              <w:t>16</w:t>
             </w:r>
             <w:r>
               <w:rPr>
@@ -1944,7 +2016,7 @@
               <w:lang w:val="en-GB" w:eastAsia="en-GB"/>
             </w:rPr>
           </w:pPr>
-          <w:hyperlink w:anchor="_Toc130332048" w:history="1">
+          <w:hyperlink w:anchor="_Toc130480046" w:history="1">
             <w:r>
               <w:rPr>
                 <w:rStyle w:val="Hyperlink"/>
@@ -1973,7 +2045,7 @@
                 <w:noProof/>
                 <w:webHidden/>
               </w:rPr>
-              <w:instrText xml:space="preserve"> PAGEREF _Toc130332048 \h </w:instrText>
+              <w:instrText xml:space="preserve"> PAGEREF _Toc130480046 \h </w:instrText>
             </w:r>
             <w:r>
               <w:rPr>
@@ -1993,7 +2065,7 @@
                 <w:noProof/>
                 <w:webHidden/>
               </w:rPr>
-              <w:t>16</w:t>
+              <w:t>17</w:t>
             </w:r>
             <w:r>
               <w:rPr>
@@ -2038,12 +2110,11 @@
           <w:rFonts w:ascii="Times New Roman" w:hAnsi="Times New Roman" w:cs="Times New Roman"/>
         </w:rPr>
       </w:pPr>
-      <w:bookmarkStart w:id="2" w:name="_Toc130332033"/>
+      <w:bookmarkStart w:id="2" w:name="_Toc130480030"/>
       <w:r>
         <w:rPr>
           <w:rFonts w:ascii="Times New Roman" w:hAnsi="Times New Roman" w:cs="Times New Roman"/>
         </w:rPr>
-        <w:lastRenderedPageBreak/>
         <w:t>Abstract</w:t>
       </w:r>
       <w:bookmarkEnd w:id="2"/>
@@ -2211,7 +2282,7 @@
           <w:rFonts w:ascii="Times New Roman" w:hAnsi="Times New Roman" w:cs="Times New Roman"/>
         </w:rPr>
       </w:pPr>
-      <w:bookmarkStart w:id="3" w:name="_Toc130332034"/>
+      <w:bookmarkStart w:id="3" w:name="_Toc130480031"/>
       <w:r>
         <w:rPr>
           <w:rFonts w:ascii="Times New Roman" w:hAnsi="Times New Roman" w:cs="Times New Roman"/>
@@ -2238,7 +2309,7 @@
           <w:sz w:val="44"/>
         </w:rPr>
       </w:pPr>
-      <w:bookmarkStart w:id="4" w:name="_Toc130332035"/>
+      <w:bookmarkStart w:id="4" w:name="_Toc130480032"/>
       <w:r>
         <w:rPr>
           <w:rFonts w:ascii="Times New Roman" w:hAnsi="Times New Roman" w:cs="Times New Roman"/>
@@ -2381,7 +2452,7 @@
           <w:sz w:val="32"/>
         </w:rPr>
       </w:pPr>
-      <w:bookmarkStart w:id="5" w:name="_Toc130332036"/>
+      <w:bookmarkStart w:id="5" w:name="_Toc130480033"/>
       <w:r>
         <w:rPr>
           <w:rFonts w:ascii="Times New Roman" w:hAnsi="Times New Roman" w:cs="Times New Roman"/>
@@ -3137,7 +3208,7 @@
           <w:rFonts w:ascii="Times New Roman" w:hAnsi="Times New Roman" w:cs="Times New Roman"/>
         </w:rPr>
       </w:pPr>
-      <w:bookmarkStart w:id="6" w:name="_Toc130332037"/>
+      <w:bookmarkStart w:id="6" w:name="_Toc130480034"/>
       <w:r>
         <w:rPr>
           <w:rFonts w:ascii="Times New Roman" w:hAnsi="Times New Roman" w:cs="Times New Roman"/>
@@ -3188,7 +3259,7 @@
             <v:path o:extrusionok="f" gradientshapeok="t" o:connecttype="rect"/>
             <o:lock v:ext="edit" aspectratio="t"/>
           </v:shapetype>
-          <v:shape id="_x0000_i1025" type="#_x0000_t75" style="width:508.8pt;height:337.2pt">
+          <v:shape id="_x0000_i1025" type="#_x0000_t75" style="width:509.25pt;height:337.5pt">
             <v:imagedata r:id="rId11" o:title="Arhitectura Aplicatie Web Basic (1)"/>
           </v:shape>
         </w:pict>
@@ -3654,7 +3725,7 @@
           <w:sz w:val="44"/>
         </w:rPr>
       </w:pPr>
-      <w:bookmarkStart w:id="7" w:name="_Toc130332038"/>
+      <w:bookmarkStart w:id="7" w:name="_Toc130480035"/>
       <w:r>
         <w:rPr>
           <w:rFonts w:ascii="Times New Roman" w:hAnsi="Times New Roman" w:cs="Times New Roman"/>
@@ -3680,6 +3751,7 @@
           <w:id w:val="110567849"/>
           <w:citation/>
         </w:sdtPr>
+        <w:sdtEndPr/>
         <w:sdtContent>
           <w:r>
             <w:fldChar w:fldCharType="begin"/>
@@ -3750,7 +3822,7 @@
           <w:sz w:val="32"/>
         </w:rPr>
       </w:pPr>
-      <w:bookmarkStart w:id="8" w:name="_Toc130332039"/>
+      <w:bookmarkStart w:id="8" w:name="_Toc130480036"/>
       <w:r>
         <w:rPr>
           <w:rFonts w:ascii="Times New Roman" w:hAnsi="Times New Roman" w:cs="Times New Roman"/>
@@ -3941,6 +4013,7 @@
           <w:id w:val="305603534"/>
           <w:citation/>
         </w:sdtPr>
+        <w:sdtEndPr/>
         <w:sdtContent>
           <w:r>
             <w:fldChar w:fldCharType="begin"/>
@@ -4082,6 +4155,7 @@
           <w:id w:val="1733880010"/>
           <w:citation/>
         </w:sdtPr>
+        <w:sdtEndPr/>
         <w:sdtContent>
           <w:r>
             <w:rPr>
@@ -4177,7 +4251,7 @@
           <w:sz w:val="32"/>
         </w:rPr>
       </w:pPr>
-      <w:bookmarkStart w:id="9" w:name="_Toc130332040"/>
+      <w:bookmarkStart w:id="9" w:name="_Toc130480037"/>
       <w:r>
         <w:rPr>
           <w:rFonts w:ascii="Times New Roman" w:hAnsi="Times New Roman" w:cs="Times New Roman"/>
@@ -4279,6 +4353,7 @@
           <w:id w:val="-1912303749"/>
           <w:citation/>
         </w:sdtPr>
+        <w:sdtEndPr/>
         <w:sdtContent>
           <w:r>
             <w:fldChar w:fldCharType="begin"/>
@@ -4361,7 +4436,7 @@
           <w:sz w:val="44"/>
         </w:rPr>
       </w:pPr>
-      <w:bookmarkStart w:id="10" w:name="_Toc130332041"/>
+      <w:bookmarkStart w:id="10" w:name="_Toc130480038"/>
       <w:r>
         <w:rPr>
           <w:rFonts w:ascii="Times New Roman" w:hAnsi="Times New Roman" w:cs="Times New Roman"/>
@@ -4422,7 +4497,7 @@
           <w:szCs w:val="32"/>
         </w:rPr>
       </w:pPr>
-      <w:bookmarkStart w:id="11" w:name="_Toc130332042"/>
+      <w:bookmarkStart w:id="11" w:name="_Toc130480039"/>
       <w:r>
         <w:rPr>
           <w:rFonts w:ascii="Times New Roman" w:hAnsi="Times New Roman" w:cs="Times New Roman"/>
@@ -4541,6 +4616,7 @@
           <w:id w:val="-909460126"/>
           <w:citation/>
         </w:sdtPr>
+        <w:sdtEndPr/>
         <w:sdtContent>
           <w:r>
             <w:rPr>
@@ -4625,7 +4701,7 @@
           <w:szCs w:val="32"/>
         </w:rPr>
       </w:pPr>
-      <w:bookmarkStart w:id="12" w:name="_Toc130332043"/>
+      <w:bookmarkStart w:id="12" w:name="_Toc130480040"/>
       <w:r>
         <w:rPr>
           <w:rFonts w:ascii="Times New Roman" w:hAnsi="Times New Roman" w:cs="Times New Roman"/>
@@ -4715,7 +4791,7 @@
           <w:szCs w:val="32"/>
         </w:rPr>
       </w:pPr>
-      <w:bookmarkStart w:id="13" w:name="_Toc130332044"/>
+      <w:bookmarkStart w:id="13" w:name="_Toc130480041"/>
       <w:r>
         <w:rPr>
           <w:rFonts w:ascii="Times New Roman" w:hAnsi="Times New Roman" w:cs="Times New Roman"/>
@@ -4749,7 +4825,7 @@
           <w:szCs w:val="32"/>
         </w:rPr>
       </w:pPr>
-      <w:bookmarkStart w:id="14" w:name="_Toc130332045"/>
+      <w:bookmarkStart w:id="14" w:name="_Toc130480042"/>
       <w:r>
         <w:rPr>
           <w:rFonts w:ascii="Times New Roman" w:hAnsi="Times New Roman" w:cs="Times New Roman"/>
@@ -4787,7 +4863,7 @@
           <w:szCs w:val="32"/>
         </w:rPr>
       </w:pPr>
-      <w:bookmarkStart w:id="15" w:name="_Toc130332046"/>
+      <w:bookmarkStart w:id="15" w:name="_Toc130480043"/>
       <w:r>
         <w:rPr>
           <w:rFonts w:ascii="Times New Roman" w:hAnsi="Times New Roman" w:cs="Times New Roman"/>
@@ -4924,13 +5000,212 @@
     </w:p>
     <w:p>
       <w:pPr>
+        <w:pStyle w:val="Subtitle"/>
+        <w:outlineLvl w:val="1"/>
+        <w:rPr>
+          <w:rFonts w:ascii="Times New Roman" w:hAnsi="Times New Roman" w:cs="Times New Roman"/>
+          <w:sz w:val="44"/>
+          <w:szCs w:val="44"/>
+        </w:rPr>
+      </w:pPr>
+      <w:bookmarkStart w:id="16" w:name="_Toc130480044"/>
+      <w:r>
+        <w:rPr>
+          <w:rFonts w:ascii="Times New Roman" w:hAnsi="Times New Roman" w:cs="Times New Roman"/>
+          <w:sz w:val="44"/>
+          <w:szCs w:val="44"/>
+        </w:rPr>
+        <w:lastRenderedPageBreak/>
+        <w:t>3.3 Baza de date</w:t>
+      </w:r>
+      <w:r>
+        <w:rPr>
+          <w:rFonts w:ascii="Times New Roman" w:hAnsi="Times New Roman" w:cs="Times New Roman"/>
+          <w:sz w:val="44"/>
+          <w:szCs w:val="44"/>
+        </w:rPr>
+        <w:t xml:space="preserve"> MySQL</w:t>
+      </w:r>
+      <w:bookmarkEnd w:id="16"/>
+    </w:p>
+    <w:p>
+      <w:r>
+        <w:tab/>
+      </w:r>
+      <w:r>
+        <w:t xml:space="preserve">MySQL este un sistem de management al bazelor </w:t>
+      </w:r>
+      <w:r>
+        <w:t>de date relational si open source, folosit pentru stocarea si gestionarea datelor intr-un mod eficient. Este una dintre cele mai populare si utilizate baze de date in aplicatiile web datorita faptului ca ofera o performanta ridicata si securitate. Este compatibil cu o multitudine de sisteme de operare printre care si Linux si Windows</w:t>
+      </w:r>
+      <w:r>
+        <w:t>, iar integrarea sa se poate realiza cu limbaje de programare precum: Java, Python.</w:t>
+      </w:r>
+    </w:p>
+    <w:p/>
+    <w:p/>
+    <w:p>
+      <w:pPr>
         <w:pStyle w:val="Title"/>
         <w:outlineLvl w:val="0"/>
         <w:rPr>
           <w:rFonts w:ascii="Times New Roman" w:hAnsi="Times New Roman" w:cs="Times New Roman"/>
         </w:rPr>
       </w:pPr>
-      <w:bookmarkStart w:id="16" w:name="_Toc130332047"/>
+    </w:p>
+    <w:p>
+      <w:pPr>
+        <w:pStyle w:val="Title"/>
+        <w:outlineLvl w:val="0"/>
+        <w:rPr>
+          <w:rFonts w:ascii="Times New Roman" w:hAnsi="Times New Roman" w:cs="Times New Roman"/>
+        </w:rPr>
+      </w:pPr>
+    </w:p>
+    <w:p>
+      <w:pPr>
+        <w:pStyle w:val="Title"/>
+        <w:outlineLvl w:val="0"/>
+        <w:rPr>
+          <w:rFonts w:ascii="Times New Roman" w:hAnsi="Times New Roman" w:cs="Times New Roman"/>
+        </w:rPr>
+      </w:pPr>
+    </w:p>
+    <w:p>
+      <w:pPr>
+        <w:pStyle w:val="Title"/>
+        <w:outlineLvl w:val="0"/>
+        <w:rPr>
+          <w:rFonts w:ascii="Times New Roman" w:hAnsi="Times New Roman" w:cs="Times New Roman"/>
+        </w:rPr>
+      </w:pPr>
+    </w:p>
+    <w:p>
+      <w:pPr>
+        <w:pStyle w:val="Title"/>
+        <w:outlineLvl w:val="0"/>
+        <w:rPr>
+          <w:rFonts w:ascii="Times New Roman" w:hAnsi="Times New Roman" w:cs="Times New Roman"/>
+        </w:rPr>
+      </w:pPr>
+    </w:p>
+    <w:p>
+      <w:pPr>
+        <w:pStyle w:val="Title"/>
+        <w:outlineLvl w:val="0"/>
+        <w:rPr>
+          <w:rFonts w:ascii="Times New Roman" w:hAnsi="Times New Roman" w:cs="Times New Roman"/>
+        </w:rPr>
+      </w:pPr>
+    </w:p>
+    <w:p>
+      <w:pPr>
+        <w:pStyle w:val="Title"/>
+        <w:outlineLvl w:val="0"/>
+        <w:rPr>
+          <w:rFonts w:ascii="Times New Roman" w:hAnsi="Times New Roman" w:cs="Times New Roman"/>
+        </w:rPr>
+      </w:pPr>
+    </w:p>
+    <w:p>
+      <w:pPr>
+        <w:pStyle w:val="Title"/>
+        <w:outlineLvl w:val="0"/>
+        <w:rPr>
+          <w:rFonts w:ascii="Times New Roman" w:hAnsi="Times New Roman" w:cs="Times New Roman"/>
+        </w:rPr>
+      </w:pPr>
+    </w:p>
+    <w:p>
+      <w:pPr>
+        <w:pStyle w:val="Title"/>
+        <w:outlineLvl w:val="0"/>
+        <w:rPr>
+          <w:rFonts w:ascii="Times New Roman" w:hAnsi="Times New Roman" w:cs="Times New Roman"/>
+        </w:rPr>
+      </w:pPr>
+    </w:p>
+    <w:p>
+      <w:pPr>
+        <w:pStyle w:val="Title"/>
+        <w:outlineLvl w:val="0"/>
+        <w:rPr>
+          <w:rFonts w:ascii="Times New Roman" w:hAnsi="Times New Roman" w:cs="Times New Roman"/>
+        </w:rPr>
+      </w:pPr>
+    </w:p>
+    <w:p>
+      <w:pPr>
+        <w:pStyle w:val="Title"/>
+        <w:outlineLvl w:val="0"/>
+        <w:rPr>
+          <w:rFonts w:ascii="Times New Roman" w:hAnsi="Times New Roman" w:cs="Times New Roman"/>
+        </w:rPr>
+      </w:pPr>
+    </w:p>
+    <w:p>
+      <w:pPr>
+        <w:pStyle w:val="Title"/>
+        <w:outlineLvl w:val="0"/>
+        <w:rPr>
+          <w:rFonts w:ascii="Times New Roman" w:hAnsi="Times New Roman" w:cs="Times New Roman"/>
+        </w:rPr>
+      </w:pPr>
+    </w:p>
+    <w:p>
+      <w:pPr>
+        <w:pStyle w:val="Title"/>
+        <w:outlineLvl w:val="0"/>
+        <w:rPr>
+          <w:rFonts w:ascii="Times New Roman" w:hAnsi="Times New Roman" w:cs="Times New Roman"/>
+        </w:rPr>
+      </w:pPr>
+    </w:p>
+    <w:p>
+      <w:pPr>
+        <w:pStyle w:val="Title"/>
+        <w:outlineLvl w:val="0"/>
+        <w:rPr>
+          <w:rFonts w:ascii="Times New Roman" w:hAnsi="Times New Roman" w:cs="Times New Roman"/>
+        </w:rPr>
+      </w:pPr>
+    </w:p>
+    <w:p>
+      <w:pPr>
+        <w:pStyle w:val="Title"/>
+        <w:outlineLvl w:val="0"/>
+        <w:rPr>
+          <w:rFonts w:ascii="Times New Roman" w:hAnsi="Times New Roman" w:cs="Times New Roman"/>
+        </w:rPr>
+      </w:pPr>
+    </w:p>
+    <w:p>
+      <w:pPr>
+        <w:pStyle w:val="Title"/>
+        <w:tabs>
+          <w:tab w:val="left" w:pos="3615"/>
+        </w:tabs>
+        <w:outlineLvl w:val="0"/>
+        <w:rPr>
+          <w:rFonts w:ascii="Times New Roman" w:hAnsi="Times New Roman" w:cs="Times New Roman"/>
+        </w:rPr>
+      </w:pPr>
+      <w:r>
+        <w:rPr>
+          <w:rFonts w:ascii="Times New Roman" w:hAnsi="Times New Roman" w:cs="Times New Roman"/>
+        </w:rPr>
+        <w:tab/>
+      </w:r>
+    </w:p>
+    <w:p>
+      <w:pPr>
+        <w:pStyle w:val="Title"/>
+        <w:outlineLvl w:val="0"/>
+        <w:rPr>
+          <w:rFonts w:ascii="Times New Roman" w:hAnsi="Times New Roman" w:cs="Times New Roman"/>
+        </w:rPr>
+      </w:pPr>
+      <w:bookmarkStart w:id="17" w:name="_Toc130480045"/>
       <w:r>
         <w:rPr>
           <w:rFonts w:ascii="Times New Roman" w:hAnsi="Times New Roman" w:cs="Times New Roman"/>
@@ -4968,37 +5243,37 @@
         </w:rPr>
         <w:t>ri viitoare</w:t>
       </w:r>
-      <w:bookmarkEnd w:id="16"/>
-    </w:p>
-    <w:p/>
-    <w:p/>
-    <w:p/>
-    <w:p/>
-    <w:p/>
-    <w:p/>
-    <w:p/>
-    <w:p/>
-    <w:p/>
-    <w:p/>
-    <w:p/>
-    <w:p/>
-    <w:p/>
-    <w:p/>
-    <w:p/>
-    <w:p/>
-    <w:p/>
-    <w:p/>
-    <w:p/>
-    <w:p/>
-    <w:p/>
-    <w:p/>
-    <w:p/>
-    <w:p/>
-    <w:p/>
-    <w:p/>
-    <w:p/>
-    <w:p/>
-    <w:bookmarkStart w:id="17" w:name="_Toc130332048" w:displacedByCustomXml="next"/>
+      <w:bookmarkEnd w:id="17"/>
+    </w:p>
+    <w:p/>
+    <w:p/>
+    <w:p/>
+    <w:p/>
+    <w:p/>
+    <w:p/>
+    <w:p/>
+    <w:p/>
+    <w:p/>
+    <w:p/>
+    <w:p/>
+    <w:p/>
+    <w:p/>
+    <w:p/>
+    <w:p/>
+    <w:p/>
+    <w:p/>
+    <w:p/>
+    <w:p/>
+    <w:p/>
+    <w:p/>
+    <w:p/>
+    <w:p/>
+    <w:p/>
+    <w:p/>
+    <w:p/>
+    <w:p/>
+    <w:p/>
+    <w:bookmarkStart w:id="18" w:name="_Toc130480046" w:displacedByCustomXml="next"/>
     <w:sdt>
       <w:sdtPr>
         <w:rPr>
@@ -5015,6 +5290,7 @@
           <w:docPartUnique/>
         </w:docPartObj>
       </w:sdtPr>
+      <w:sdtEndPr/>
       <w:sdtContent>
         <w:p>
           <w:pPr>
@@ -5043,13 +5319,14 @@
             </w:rPr>
             <w:t>fie</w:t>
           </w:r>
-          <w:bookmarkEnd w:id="17"/>
+          <w:bookmarkEnd w:id="18"/>
         </w:p>
         <w:sdt>
           <w:sdtPr>
             <w:id w:val="111145805"/>
             <w:bibliography/>
           </w:sdtPr>
+          <w:sdtEndPr/>
           <w:sdtContent>
             <w:p>
               <w:pPr>
@@ -5224,14 +5501,14 @@
                         <w:noProof/>
                       </w:rPr>
                     </w:pPr>
-                    <w:bookmarkStart w:id="18" w:name="Ang221"/>
+                    <w:bookmarkStart w:id="19" w:name="Ang221"/>
                     <w:r>
                       <w:rPr>
                         <w:noProof/>
                       </w:rPr>
                       <w:t>[3]</w:t>
                     </w:r>
-                    <w:bookmarkEnd w:id="18"/>
+                    <w:bookmarkEnd w:id="19"/>
                   </w:p>
                 </w:tc>
                 <w:tc>
@@ -5283,14 +5560,14 @@
                         <w:noProof/>
                       </w:rPr>
                     </w:pPr>
-                    <w:bookmarkStart w:id="19" w:name="Jor22"/>
+                    <w:bookmarkStart w:id="20" w:name="Jor22"/>
                     <w:r>
                       <w:rPr>
                         <w:noProof/>
                       </w:rPr>
                       <w:t>[4]</w:t>
                     </w:r>
-                    <w:bookmarkEnd w:id="19"/>
+                    <w:bookmarkEnd w:id="20"/>
                   </w:p>
                 </w:tc>
                 <w:tc>
@@ -5342,14 +5619,14 @@
                         <w:noProof/>
                       </w:rPr>
                     </w:pPr>
-                    <w:bookmarkStart w:id="20" w:name="Jav"/>
+                    <w:bookmarkStart w:id="21" w:name="Jav"/>
                     <w:r>
                       <w:rPr>
                         <w:noProof/>
                       </w:rPr>
                       <w:t>[5]</w:t>
                     </w:r>
-                    <w:bookmarkEnd w:id="20"/>
+                    <w:bookmarkEnd w:id="21"/>
                   </w:p>
                 </w:tc>
                 <w:tc>
@@ -9652,7 +9929,7 @@
 </file>
 
 <file path=customXml/itemProps1.xml><?xml version="1.0" encoding="utf-8"?>
-<ds:datastoreItem xmlns:ds="http://schemas.openxmlformats.org/officeDocument/2006/customXml" ds:itemID="{C7D0BA8D-54F7-4E20-A575-EDAED351DB9A}">
+<ds:datastoreItem xmlns:ds="http://schemas.openxmlformats.org/officeDocument/2006/customXml" ds:itemID="{FCFB19AE-E070-42F7-861E-F8027AB26012}">
   <ds:schemaRefs>
     <ds:schemaRef ds:uri="http://schemas.openxmlformats.org/officeDocument/2006/bibliography"/>
   </ds:schemaRefs>

</xml_diff>

<commit_message>
Adaugare Functionalitatea de inregistrare in DOCX
</commit_message>
<xml_diff>
--- a/Disertatie Vatafu Stefan.docx
+++ b/Disertatie Vatafu Stefan.docx
@@ -681,7 +681,7 @@
         <w:pStyle w:val="Title"/>
         <w:outlineLvl w:val="0"/>
       </w:pPr>
-      <w:bookmarkStart w:id="0" w:name="_Toc133526137"/>
+      <w:bookmarkStart w:id="0" w:name="_Toc133744004"/>
       <w:r>
         <w:lastRenderedPageBreak/>
         <w:t>Cuprins</w:t>
@@ -729,8 +729,10 @@
             <w:rPr>
               <w:rFonts w:asciiTheme="minorHAnsi" w:eastAsiaTheme="minorEastAsia" w:hAnsiTheme="minorHAnsi"/>
               <w:noProof/>
+              <w:kern w:val="2"/>
               <w:sz w:val="22"/>
               <w:lang w:val="en-US"/>
+              <w14:ligatures w14:val="standardContextual"/>
             </w:rPr>
           </w:pPr>
           <w:r>
@@ -742,7 +744,7 @@
           <w:r>
             <w:fldChar w:fldCharType="separate"/>
           </w:r>
-          <w:hyperlink w:anchor="_Toc133526137" w:history="1">
+          <w:hyperlink w:anchor="_Toc133744004" w:history="1">
             <w:r>
               <w:rPr>
                 <w:rStyle w:val="Hyperlink"/>
@@ -769,7 +771,7 @@
                 <w:noProof/>
                 <w:webHidden/>
               </w:rPr>
-              <w:instrText xml:space="preserve"> PAGEREF _Toc133526137 \h </w:instrText>
+              <w:instrText xml:space="preserve"> PAGEREF _Toc133744004 \h </w:instrText>
             </w:r>
             <w:r>
               <w:rPr>
@@ -809,11 +811,13 @@
             <w:rPr>
               <w:rFonts w:asciiTheme="minorHAnsi" w:eastAsiaTheme="minorEastAsia" w:hAnsiTheme="minorHAnsi"/>
               <w:noProof/>
+              <w:kern w:val="2"/>
               <w:sz w:val="22"/>
               <w:lang w:val="en-US"/>
+              <w14:ligatures w14:val="standardContextual"/>
             </w:rPr>
           </w:pPr>
-          <w:hyperlink w:anchor="_Toc133526138" w:history="1">
+          <w:hyperlink w:anchor="_Toc133744005" w:history="1">
             <w:r>
               <w:rPr>
                 <w:rStyle w:val="Hyperlink"/>
@@ -841,7 +845,7 @@
                 <w:noProof/>
                 <w:webHidden/>
               </w:rPr>
-              <w:instrText xml:space="preserve"> PAGEREF _Toc133526138 \h </w:instrText>
+              <w:instrText xml:space="preserve"> PAGEREF _Toc133744005 \h </w:instrText>
             </w:r>
             <w:r>
               <w:rPr>
@@ -881,11 +885,13 @@
             <w:rPr>
               <w:rFonts w:asciiTheme="minorHAnsi" w:eastAsiaTheme="minorEastAsia" w:hAnsiTheme="minorHAnsi"/>
               <w:noProof/>
+              <w:kern w:val="2"/>
               <w:sz w:val="22"/>
               <w:lang w:val="en-US"/>
+              <w14:ligatures w14:val="standardContextual"/>
             </w:rPr>
           </w:pPr>
-          <w:hyperlink w:anchor="_Toc133526139" w:history="1">
+          <w:hyperlink w:anchor="_Toc133744006" w:history="1">
             <w:r>
               <w:rPr>
                 <w:rStyle w:val="Hyperlink"/>
@@ -913,7 +919,7 @@
                 <w:noProof/>
                 <w:webHidden/>
               </w:rPr>
-              <w:instrText xml:space="preserve"> PAGEREF _Toc133526139 \h </w:instrText>
+              <w:instrText xml:space="preserve"> PAGEREF _Toc133744006 \h </w:instrText>
             </w:r>
             <w:r>
               <w:rPr>
@@ -953,11 +959,13 @@
             <w:rPr>
               <w:rFonts w:asciiTheme="minorHAnsi" w:eastAsiaTheme="minorEastAsia" w:hAnsiTheme="minorHAnsi"/>
               <w:noProof/>
+              <w:kern w:val="2"/>
               <w:sz w:val="22"/>
               <w:lang w:val="en-US"/>
+              <w14:ligatures w14:val="standardContextual"/>
             </w:rPr>
           </w:pPr>
-          <w:hyperlink w:anchor="_Toc133526140" w:history="1">
+          <w:hyperlink w:anchor="_Toc133744007" w:history="1">
             <w:r>
               <w:rPr>
                 <w:rStyle w:val="Hyperlink"/>
@@ -986,7 +994,7 @@
                 <w:noProof/>
                 <w:webHidden/>
               </w:rPr>
-              <w:instrText xml:space="preserve"> PAGEREF _Toc133526140 \h </w:instrText>
+              <w:instrText xml:space="preserve"> PAGEREF _Toc133744007 \h </w:instrText>
             </w:r>
             <w:r>
               <w:rPr>
@@ -1026,11 +1034,13 @@
             <w:rPr>
               <w:rFonts w:asciiTheme="minorHAnsi" w:eastAsiaTheme="minorEastAsia" w:hAnsiTheme="minorHAnsi"/>
               <w:noProof/>
+              <w:kern w:val="2"/>
               <w:sz w:val="22"/>
               <w:lang w:val="en-US"/>
+              <w14:ligatures w14:val="standardContextual"/>
             </w:rPr>
           </w:pPr>
-          <w:hyperlink w:anchor="_Toc133526141" w:history="1">
+          <w:hyperlink w:anchor="_Toc133744008" w:history="1">
             <w:r>
               <w:rPr>
                 <w:rStyle w:val="Hyperlink"/>
@@ -1061,7 +1071,7 @@
                 <w:noProof/>
                 <w:webHidden/>
               </w:rPr>
-              <w:instrText xml:space="preserve"> PAGEREF _Toc133526141 \h </w:instrText>
+              <w:instrText xml:space="preserve"> PAGEREF _Toc133744008 \h </w:instrText>
             </w:r>
             <w:r>
               <w:rPr>
@@ -1101,11 +1111,13 @@
             <w:rPr>
               <w:rFonts w:asciiTheme="minorHAnsi" w:eastAsiaTheme="minorEastAsia" w:hAnsiTheme="minorHAnsi"/>
               <w:noProof/>
+              <w:kern w:val="2"/>
               <w:sz w:val="22"/>
               <w:lang w:val="en-US"/>
+              <w14:ligatures w14:val="standardContextual"/>
             </w:rPr>
           </w:pPr>
-          <w:hyperlink w:anchor="_Toc133526142" w:history="1">
+          <w:hyperlink w:anchor="_Toc133744009" w:history="1">
             <w:r>
               <w:rPr>
                 <w:rStyle w:val="Hyperlink"/>
@@ -1133,7 +1145,7 @@
                 <w:noProof/>
                 <w:webHidden/>
               </w:rPr>
-              <w:instrText xml:space="preserve"> PAGEREF _Toc133526142 \h </w:instrText>
+              <w:instrText xml:space="preserve"> PAGEREF _Toc133744009 \h </w:instrText>
             </w:r>
             <w:r>
               <w:rPr>
@@ -1173,11 +1185,13 @@
             <w:rPr>
               <w:rFonts w:asciiTheme="minorHAnsi" w:eastAsiaTheme="minorEastAsia" w:hAnsiTheme="minorHAnsi"/>
               <w:noProof/>
+              <w:kern w:val="2"/>
               <w:sz w:val="22"/>
               <w:lang w:val="en-US"/>
+              <w14:ligatures w14:val="standardContextual"/>
             </w:rPr>
           </w:pPr>
-          <w:hyperlink w:anchor="_Toc133526143" w:history="1">
+          <w:hyperlink w:anchor="_Toc133744010" w:history="1">
             <w:r>
               <w:rPr>
                 <w:rStyle w:val="Hyperlink"/>
@@ -1205,7 +1219,7 @@
                 <w:noProof/>
                 <w:webHidden/>
               </w:rPr>
-              <w:instrText xml:space="preserve"> PAGEREF _Toc133526143 \h </w:instrText>
+              <w:instrText xml:space="preserve"> PAGEREF _Toc133744010 \h </w:instrText>
             </w:r>
             <w:r>
               <w:rPr>
@@ -1245,11 +1259,13 @@
             <w:rPr>
               <w:rFonts w:asciiTheme="minorHAnsi" w:eastAsiaTheme="minorEastAsia" w:hAnsiTheme="minorHAnsi"/>
               <w:noProof/>
+              <w:kern w:val="2"/>
               <w:sz w:val="22"/>
               <w:lang w:val="en-US"/>
+              <w14:ligatures w14:val="standardContextual"/>
             </w:rPr>
           </w:pPr>
-          <w:hyperlink w:anchor="_Toc133526144" w:history="1">
+          <w:hyperlink w:anchor="_Toc133744011" w:history="1">
             <w:r>
               <w:rPr>
                 <w:rStyle w:val="Hyperlink"/>
@@ -1277,7 +1293,7 @@
                 <w:noProof/>
                 <w:webHidden/>
               </w:rPr>
-              <w:instrText xml:space="preserve"> PAGEREF _Toc133526144 \h </w:instrText>
+              <w:instrText xml:space="preserve"> PAGEREF _Toc133744011 \h </w:instrText>
             </w:r>
             <w:r>
               <w:rPr>
@@ -1317,11 +1333,13 @@
             <w:rPr>
               <w:rFonts w:asciiTheme="minorHAnsi" w:eastAsiaTheme="minorEastAsia" w:hAnsiTheme="minorHAnsi"/>
               <w:noProof/>
+              <w:kern w:val="2"/>
               <w:sz w:val="22"/>
               <w:lang w:val="en-US"/>
+              <w14:ligatures w14:val="standardContextual"/>
             </w:rPr>
           </w:pPr>
-          <w:hyperlink w:anchor="_Toc133526145" w:history="1">
+          <w:hyperlink w:anchor="_Toc133744012" w:history="1">
             <w:r>
               <w:rPr>
                 <w:rStyle w:val="Hyperlink"/>
@@ -1349,7 +1367,7 @@
                 <w:noProof/>
                 <w:webHidden/>
               </w:rPr>
-              <w:instrText xml:space="preserve"> PAGEREF _Toc133526145 \h </w:instrText>
+              <w:instrText xml:space="preserve"> PAGEREF _Toc133744012 \h </w:instrText>
             </w:r>
             <w:r>
               <w:rPr>
@@ -1389,11 +1407,13 @@
             <w:rPr>
               <w:rFonts w:asciiTheme="minorHAnsi" w:eastAsiaTheme="minorEastAsia" w:hAnsiTheme="minorHAnsi"/>
               <w:noProof/>
+              <w:kern w:val="2"/>
               <w:sz w:val="22"/>
               <w:lang w:val="en-US"/>
+              <w14:ligatures w14:val="standardContextual"/>
             </w:rPr>
           </w:pPr>
-          <w:hyperlink w:anchor="_Toc133526146" w:history="1">
+          <w:hyperlink w:anchor="_Toc133744013" w:history="1">
             <w:r>
               <w:rPr>
                 <w:rStyle w:val="Hyperlink"/>
@@ -1421,7 +1441,7 @@
                 <w:noProof/>
                 <w:webHidden/>
               </w:rPr>
-              <w:instrText xml:space="preserve"> PAGEREF _Toc133526146 \h </w:instrText>
+              <w:instrText xml:space="preserve"> PAGEREF _Toc133744013 \h </w:instrText>
             </w:r>
             <w:r>
               <w:rPr>
@@ -1461,11 +1481,13 @@
             <w:rPr>
               <w:rFonts w:asciiTheme="minorHAnsi" w:eastAsiaTheme="minorEastAsia" w:hAnsiTheme="minorHAnsi"/>
               <w:noProof/>
+              <w:kern w:val="2"/>
               <w:sz w:val="22"/>
               <w:lang w:val="en-US"/>
+              <w14:ligatures w14:val="standardContextual"/>
             </w:rPr>
           </w:pPr>
-          <w:hyperlink w:anchor="_Toc133526147" w:history="1">
+          <w:hyperlink w:anchor="_Toc133744014" w:history="1">
             <w:r>
               <w:rPr>
                 <w:rStyle w:val="Hyperlink"/>
@@ -1493,7 +1515,7 @@
                 <w:noProof/>
                 <w:webHidden/>
               </w:rPr>
-              <w:instrText xml:space="preserve"> PAGEREF _Toc133526147 \h </w:instrText>
+              <w:instrText xml:space="preserve"> PAGEREF _Toc133744014 \h </w:instrText>
             </w:r>
             <w:r>
               <w:rPr>
@@ -1533,11 +1555,13 @@
             <w:rPr>
               <w:rFonts w:asciiTheme="minorHAnsi" w:eastAsiaTheme="minorEastAsia" w:hAnsiTheme="minorHAnsi"/>
               <w:noProof/>
+              <w:kern w:val="2"/>
               <w:sz w:val="22"/>
               <w:lang w:val="en-US"/>
+              <w14:ligatures w14:val="standardContextual"/>
             </w:rPr>
           </w:pPr>
-          <w:hyperlink w:anchor="_Toc133526148" w:history="1">
+          <w:hyperlink w:anchor="_Toc133744015" w:history="1">
             <w:r>
               <w:rPr>
                 <w:rStyle w:val="Hyperlink"/>
@@ -1565,7 +1589,7 @@
                 <w:noProof/>
                 <w:webHidden/>
               </w:rPr>
-              <w:instrText xml:space="preserve"> PAGEREF _Toc133526148 \h </w:instrText>
+              <w:instrText xml:space="preserve"> PAGEREF _Toc133744015 \h </w:instrText>
             </w:r>
             <w:r>
               <w:rPr>
@@ -1605,11 +1629,13 @@
             <w:rPr>
               <w:rFonts w:asciiTheme="minorHAnsi" w:eastAsiaTheme="minorEastAsia" w:hAnsiTheme="minorHAnsi"/>
               <w:noProof/>
+              <w:kern w:val="2"/>
               <w:sz w:val="22"/>
               <w:lang w:val="en-US"/>
+              <w14:ligatures w14:val="standardContextual"/>
             </w:rPr>
           </w:pPr>
-          <w:hyperlink w:anchor="_Toc133526149" w:history="1">
+          <w:hyperlink w:anchor="_Toc133744016" w:history="1">
             <w:r>
               <w:rPr>
                 <w:rStyle w:val="Hyperlink"/>
@@ -1637,7 +1663,7 @@
                 <w:noProof/>
                 <w:webHidden/>
               </w:rPr>
-              <w:instrText xml:space="preserve"> PAGEREF _Toc133526149 \h </w:instrText>
+              <w:instrText xml:space="preserve"> PAGEREF _Toc133744016 \h </w:instrText>
             </w:r>
             <w:r>
               <w:rPr>
@@ -1677,11 +1703,13 @@
             <w:rPr>
               <w:rFonts w:asciiTheme="minorHAnsi" w:eastAsiaTheme="minorEastAsia" w:hAnsiTheme="minorHAnsi"/>
               <w:noProof/>
+              <w:kern w:val="2"/>
               <w:sz w:val="22"/>
               <w:lang w:val="en-US"/>
+              <w14:ligatures w14:val="standardContextual"/>
             </w:rPr>
           </w:pPr>
-          <w:hyperlink w:anchor="_Toc133526150" w:history="1">
+          <w:hyperlink w:anchor="_Toc133744017" w:history="1">
             <w:r>
               <w:rPr>
                 <w:rStyle w:val="Hyperlink"/>
@@ -1709,7 +1737,7 @@
                 <w:noProof/>
                 <w:webHidden/>
               </w:rPr>
-              <w:instrText xml:space="preserve"> PAGEREF _Toc133526150 \h </w:instrText>
+              <w:instrText xml:space="preserve"> PAGEREF _Toc133744017 \h </w:instrText>
             </w:r>
             <w:r>
               <w:rPr>
@@ -1749,11 +1777,13 @@
             <w:rPr>
               <w:rFonts w:asciiTheme="minorHAnsi" w:eastAsiaTheme="minorEastAsia" w:hAnsiTheme="minorHAnsi"/>
               <w:noProof/>
+              <w:kern w:val="2"/>
               <w:sz w:val="22"/>
               <w:lang w:val="en-US"/>
+              <w14:ligatures w14:val="standardContextual"/>
             </w:rPr>
           </w:pPr>
-          <w:hyperlink w:anchor="_Toc133526151" w:history="1">
+          <w:hyperlink w:anchor="_Toc133744018" w:history="1">
             <w:r>
               <w:rPr>
                 <w:rStyle w:val="Hyperlink"/>
@@ -1781,7 +1811,7 @@
                 <w:noProof/>
                 <w:webHidden/>
               </w:rPr>
-              <w:instrText xml:space="preserve"> PAGEREF _Toc133526151 \h </w:instrText>
+              <w:instrText xml:space="preserve"> PAGEREF _Toc133744018 \h </w:instrText>
             </w:r>
             <w:r>
               <w:rPr>
@@ -1821,11 +1851,13 @@
             <w:rPr>
               <w:rFonts w:asciiTheme="minorHAnsi" w:eastAsiaTheme="minorEastAsia" w:hAnsiTheme="minorHAnsi"/>
               <w:noProof/>
+              <w:kern w:val="2"/>
               <w:sz w:val="22"/>
               <w:lang w:val="en-US"/>
+              <w14:ligatures w14:val="standardContextual"/>
             </w:rPr>
           </w:pPr>
-          <w:hyperlink w:anchor="_Toc133526152" w:history="1">
+          <w:hyperlink w:anchor="_Toc133744019" w:history="1">
             <w:r>
               <w:rPr>
                 <w:rStyle w:val="Hyperlink"/>
@@ -1853,7 +1885,7 @@
                 <w:noProof/>
                 <w:webHidden/>
               </w:rPr>
-              <w:instrText xml:space="preserve"> PAGEREF _Toc133526152 \h </w:instrText>
+              <w:instrText xml:space="preserve"> PAGEREF _Toc133744019 \h </w:instrText>
             </w:r>
             <w:r>
               <w:rPr>
@@ -1873,7 +1905,7 @@
                 <w:noProof/>
                 <w:webHidden/>
               </w:rPr>
-              <w:t>15</w:t>
+              <w:t>16</w:t>
             </w:r>
             <w:r>
               <w:rPr>
@@ -1893,11 +1925,13 @@
             <w:rPr>
               <w:rFonts w:asciiTheme="minorHAnsi" w:eastAsiaTheme="minorEastAsia" w:hAnsiTheme="minorHAnsi"/>
               <w:noProof/>
+              <w:kern w:val="2"/>
               <w:sz w:val="22"/>
               <w:lang w:val="en-US"/>
+              <w14:ligatures w14:val="standardContextual"/>
             </w:rPr>
           </w:pPr>
-          <w:hyperlink w:anchor="_Toc133526153" w:history="1">
+          <w:hyperlink w:anchor="_Toc133744020" w:history="1">
             <w:r>
               <w:rPr>
                 <w:rStyle w:val="Hyperlink"/>
@@ -1925,7 +1959,7 @@
                 <w:noProof/>
                 <w:webHidden/>
               </w:rPr>
-              <w:instrText xml:space="preserve"> PAGEREF _Toc133526153 \h </w:instrText>
+              <w:instrText xml:space="preserve"> PAGEREF _Toc133744020 \h </w:instrText>
             </w:r>
             <w:r>
               <w:rPr>
@@ -1945,7 +1979,7 @@
                 <w:noProof/>
                 <w:webHidden/>
               </w:rPr>
-              <w:t>16</w:t>
+              <w:t>17</w:t>
             </w:r>
             <w:r>
               <w:rPr>
@@ -1965,17 +1999,93 @@
             <w:rPr>
               <w:rFonts w:asciiTheme="minorHAnsi" w:eastAsiaTheme="minorEastAsia" w:hAnsiTheme="minorHAnsi"/>
               <w:noProof/>
+              <w:kern w:val="2"/>
               <w:sz w:val="22"/>
               <w:lang w:val="en-US"/>
+              <w14:ligatures w14:val="standardContextual"/>
             </w:rPr>
           </w:pPr>
-          <w:hyperlink w:anchor="_Toc133526154" w:history="1">
+          <w:hyperlink w:anchor="_Toc133744021" w:history="1">
             <w:r>
               <w:rPr>
                 <w:rStyle w:val="Hyperlink"/>
                 <w:rFonts w:cs="Times New Roman"/>
                 <w:noProof/>
               </w:rPr>
+              <w:t>4.1 Inregistrarea unui nou user</w:t>
+            </w:r>
+            <w:r>
+              <w:rPr>
+                <w:noProof/>
+                <w:webHidden/>
+              </w:rPr>
+              <w:tab/>
+            </w:r>
+            <w:r>
+              <w:rPr>
+                <w:noProof/>
+                <w:webHidden/>
+              </w:rPr>
+              <w:fldChar w:fldCharType="begin"/>
+            </w:r>
+            <w:r>
+              <w:rPr>
+                <w:noProof/>
+                <w:webHidden/>
+              </w:rPr>
+              <w:instrText xml:space="preserve"> PAGEREF _Toc133744021 \h </w:instrText>
+            </w:r>
+            <w:r>
+              <w:rPr>
+                <w:noProof/>
+                <w:webHidden/>
+              </w:rPr>
+            </w:r>
+            <w:r>
+              <w:rPr>
+                <w:noProof/>
+                <w:webHidden/>
+              </w:rPr>
+              <w:fldChar w:fldCharType="separate"/>
+            </w:r>
+            <w:r>
+              <w:rPr>
+                <w:noProof/>
+                <w:webHidden/>
+              </w:rPr>
+              <w:t>17</w:t>
+            </w:r>
+            <w:r>
+              <w:rPr>
+                <w:noProof/>
+                <w:webHidden/>
+              </w:rPr>
+              <w:fldChar w:fldCharType="end"/>
+            </w:r>
+          </w:hyperlink>
+        </w:p>
+        <w:p>
+          <w:pPr>
+            <w:pStyle w:val="TOC2"/>
+            <w:tabs>
+              <w:tab w:val="right" w:leader="dot" w:pos="9016"/>
+            </w:tabs>
+            <w:rPr>
+              <w:rFonts w:asciiTheme="minorHAnsi" w:eastAsiaTheme="minorEastAsia" w:hAnsiTheme="minorHAnsi"/>
+              <w:noProof/>
+              <w:kern w:val="2"/>
+              <w:sz w:val="22"/>
+              <w:lang w:val="en-US"/>
+              <w14:ligatures w14:val="standardContextual"/>
+            </w:rPr>
+          </w:pPr>
+          <w:hyperlink w:anchor="_Toc133744022" w:history="1">
+            <w:r>
+              <w:rPr>
+                <w:rStyle w:val="Hyperlink"/>
+                <w:rFonts w:cs="Times New Roman"/>
+                <w:noProof/>
+              </w:rPr>
               <w:t>4.2 Dynamic Blog</w:t>
             </w:r>
             <w:r>
@@ -1997,7 +2107,7 @@
                 <w:noProof/>
                 <w:webHidden/>
               </w:rPr>
-              <w:instrText xml:space="preserve"> PAGEREF _Toc133526154 \h </w:instrText>
+              <w:instrText xml:space="preserve"> PAGEREF _Toc133744022 \h </w:instrText>
             </w:r>
             <w:r>
               <w:rPr>
@@ -2017,7 +2127,7 @@
                 <w:noProof/>
                 <w:webHidden/>
               </w:rPr>
-              <w:t>17</w:t>
+              <w:t>21</w:t>
             </w:r>
             <w:r>
               <w:rPr>
@@ -2037,11 +2147,13 @@
             <w:rPr>
               <w:rFonts w:asciiTheme="minorHAnsi" w:eastAsiaTheme="minorEastAsia" w:hAnsiTheme="minorHAnsi"/>
               <w:noProof/>
+              <w:kern w:val="2"/>
               <w:sz w:val="22"/>
               <w:lang w:val="en-US"/>
+              <w14:ligatures w14:val="standardContextual"/>
             </w:rPr>
           </w:pPr>
-          <w:hyperlink w:anchor="_Toc133526155" w:history="1">
+          <w:hyperlink w:anchor="_Toc133744023" w:history="1">
             <w:r>
               <w:rPr>
                 <w:rStyle w:val="Hyperlink"/>
@@ -2069,7 +2181,7 @@
                 <w:noProof/>
                 <w:webHidden/>
               </w:rPr>
-              <w:instrText xml:space="preserve"> PAGEREF _Toc133526155 \h </w:instrText>
+              <w:instrText xml:space="preserve"> PAGEREF _Toc133744023 \h </w:instrText>
             </w:r>
             <w:r>
               <w:rPr>
@@ -2089,7 +2201,7 @@
                 <w:noProof/>
                 <w:webHidden/>
               </w:rPr>
-              <w:t>20</w:t>
+              <w:t>23</w:t>
             </w:r>
             <w:r>
               <w:rPr>
@@ -2109,11 +2221,13 @@
             <w:rPr>
               <w:rFonts w:asciiTheme="minorHAnsi" w:eastAsiaTheme="minorEastAsia" w:hAnsiTheme="minorHAnsi"/>
               <w:noProof/>
+              <w:kern w:val="2"/>
               <w:sz w:val="22"/>
               <w:lang w:val="en-US"/>
+              <w14:ligatures w14:val="standardContextual"/>
             </w:rPr>
           </w:pPr>
-          <w:hyperlink w:anchor="_Toc133526156" w:history="1">
+          <w:hyperlink w:anchor="_Toc133744024" w:history="1">
             <w:r>
               <w:rPr>
                 <w:rStyle w:val="Hyperlink"/>
@@ -2142,7 +2256,7 @@
                 <w:noProof/>
                 <w:webHidden/>
               </w:rPr>
-              <w:instrText xml:space="preserve"> PAGEREF _Toc133526156 \h </w:instrText>
+              <w:instrText xml:space="preserve"> PAGEREF _Toc133744024 \h </w:instrText>
             </w:r>
             <w:r>
               <w:rPr>
@@ -2162,7 +2276,7 @@
                 <w:noProof/>
                 <w:webHidden/>
               </w:rPr>
-              <w:t>21</w:t>
+              <w:t>24</w:t>
             </w:r>
             <w:r>
               <w:rPr>
@@ -2187,16 +2301,6 @@
     </w:sdt>
     <w:p/>
     <w:p/>
-    <w:p>
-      <w:pPr>
-        <w:rPr>
-          <w:lang w:val="en-US"/>
-        </w:rPr>
-      </w:pPr>
-    </w:p>
-    <w:p/>
-    <w:p/>
-    <w:p/>
     <w:p/>
     <w:p/>
     <w:p>
@@ -2207,7 +2311,7 @@
           <w:rFonts w:ascii="Times New Roman" w:hAnsi="Times New Roman" w:cs="Times New Roman"/>
         </w:rPr>
       </w:pPr>
-      <w:bookmarkStart w:id="1" w:name="_Toc133526138"/>
+      <w:bookmarkStart w:id="1" w:name="_Toc133744005"/>
       <w:r>
         <w:rPr>
           <w:rFonts w:ascii="Times New Roman" w:hAnsi="Times New Roman" w:cs="Times New Roman"/>
@@ -2379,11 +2483,12 @@
           <w:rFonts w:ascii="Times New Roman" w:hAnsi="Times New Roman" w:cs="Times New Roman"/>
         </w:rPr>
       </w:pPr>
-      <w:bookmarkStart w:id="2" w:name="_Toc133526139"/>
+      <w:bookmarkStart w:id="2" w:name="_Toc133744006"/>
       <w:r>
         <w:rPr>
           <w:rFonts w:ascii="Times New Roman" w:hAnsi="Times New Roman" w:cs="Times New Roman"/>
         </w:rPr>
+        <w:lastRenderedPageBreak/>
         <w:t>1.</w:t>
       </w:r>
       <w:r>
@@ -2405,7 +2510,7 @@
           <w:sz w:val="44"/>
         </w:rPr>
       </w:pPr>
-      <w:bookmarkStart w:id="3" w:name="_Toc133526140"/>
+      <w:bookmarkStart w:id="3" w:name="_Toc133744007"/>
       <w:r>
         <w:rPr>
           <w:rFonts w:ascii="Times New Roman" w:hAnsi="Times New Roman" w:cs="Times New Roman"/>
@@ -2548,7 +2653,7 @@
           <w:sz w:val="32"/>
         </w:rPr>
       </w:pPr>
-      <w:bookmarkStart w:id="4" w:name="_Toc133526141"/>
+      <w:bookmarkStart w:id="4" w:name="_Toc133744008"/>
       <w:r>
         <w:rPr>
           <w:rFonts w:ascii="Times New Roman" w:hAnsi="Times New Roman" w:cs="Times New Roman"/>
@@ -2559,6 +2664,7 @@
           <w:sz w:val="44"/>
           <w:szCs w:val="24"/>
         </w:rPr>
+        <w:lastRenderedPageBreak/>
         <w:t>1.</w:t>
       </w:r>
       <w:r>
@@ -2979,11 +3085,7 @@
         <w:t>ț</w:t>
       </w:r>
       <w:r>
-        <w:t xml:space="preserve">iunile </w:t>
-      </w:r>
-      <w:r>
-        <w:lastRenderedPageBreak/>
-        <w:t>men</w:t>
+        <w:t>iunile men</w:t>
       </w:r>
       <w:r>
         <w:t>ț</w:t>
@@ -3307,11 +3409,12 @@
           <w:rFonts w:ascii="Times New Roman" w:hAnsi="Times New Roman" w:cs="Times New Roman"/>
         </w:rPr>
       </w:pPr>
-      <w:bookmarkStart w:id="5" w:name="_Toc133526142"/>
+      <w:bookmarkStart w:id="5" w:name="_Toc133744009"/>
       <w:r>
         <w:rPr>
           <w:rFonts w:ascii="Times New Roman" w:hAnsi="Times New Roman" w:cs="Times New Roman"/>
         </w:rPr>
+        <w:lastRenderedPageBreak/>
         <w:t xml:space="preserve">2. </w:t>
       </w:r>
       <w:r>
@@ -3701,74 +3804,74 @@
     </w:p>
     <w:p>
       <w:r>
+        <w:tab/>
+        <w:t>Frontendul nu face logică de business adică nu prelucrează datele. Scopul lui este doar de a colecta datele și de a le afișa utilizatorului sub o formă cât mai prietenoasă. Acesta va face un Request catre Backend acolo unde se face prelucrarea de date.</w:t>
+      </w:r>
+    </w:p>
+    <w:p>
+      <w:r>
         <w:lastRenderedPageBreak/>
         <w:tab/>
-        <w:t>Frontendul nu face logică de business adică nu prelucrează datele. Scopul lui este doar de a colecta datele și de a le afișa utilizatorului sub o formă cât mai prietenoasă. Acesta va face un Request catre Backend acolo unde se face prelucrarea de date.</w:t>
+        <w:t>Pentru a se procesa datele avem nevoie de un server de Backend. Aceast</w:t>
+      </w:r>
+      <w:r>
+        <w:t>a este componenta care stochează</w:t>
+      </w:r>
+      <w:r>
+        <w:t xml:space="preserve"> datele</w:t>
+      </w:r>
+      <w:r>
+        <w:t xml:space="preserve"> ș</w:t>
+      </w:r>
+      <w:r>
+        <w:t>i care co</w:t>
+      </w:r>
+      <w:r>
+        <w:t>munică cu baza de date, comunică</w:t>
+      </w:r>
+      <w:r>
+        <w:t xml:space="preserve"> cu diferite sist</w:t>
+      </w:r>
+      <w:r>
+        <w:t>eme de fișiere și poate comunica</w:t>
+      </w:r>
+      <w:r>
+        <w:t xml:space="preserve"> ch</w:t>
+      </w:r>
+      <w:r>
+        <w:t>iar cu alte sisteme de backend ș</w:t>
+      </w:r>
+      <w:r>
+        <w:t>i fac</w:t>
+      </w:r>
+      <w:r>
+        <w:t>e toate prelucră</w:t>
+      </w:r>
+      <w:r>
+        <w:t>rile necesar</w:t>
+      </w:r>
+      <w:r>
+        <w:t>e. După aceasta etapa a prelucră</w:t>
+      </w:r>
+      <w:r>
+        <w:t>rilor, serverul va t</w:t>
+      </w:r>
+      <w:r>
+        <w:t>rimite un Response către aplicaț</w:t>
+      </w:r>
+      <w:r>
+        <w:t xml:space="preserve">ia de Frontend, </w:t>
+      </w:r>
+      <w:r>
+        <w:t>iar aceasta la rândul ei va afișa rezultatele că</w:t>
+      </w:r>
+      <w:r>
+        <w:t>tre user.</w:t>
       </w:r>
     </w:p>
     <w:p>
       <w:r>
         <w:tab/>
-        <w:t>Pentru a se procesa datele avem nevoie de un server de Backend. Aceast</w:t>
-      </w:r>
-      <w:r>
-        <w:t>a este componenta care stochează</w:t>
-      </w:r>
-      <w:r>
-        <w:t xml:space="preserve"> datele</w:t>
-      </w:r>
-      <w:r>
-        <w:t xml:space="preserve"> ș</w:t>
-      </w:r>
-      <w:r>
-        <w:t>i care co</w:t>
-      </w:r>
-      <w:r>
-        <w:t>munică cu baza de date, comunică</w:t>
-      </w:r>
-      <w:r>
-        <w:t xml:space="preserve"> cu diferite sist</w:t>
-      </w:r>
-      <w:r>
-        <w:t>eme de fișiere și poate comunica</w:t>
-      </w:r>
-      <w:r>
-        <w:t xml:space="preserve"> ch</w:t>
-      </w:r>
-      <w:r>
-        <w:t>iar cu alte sisteme de backend ș</w:t>
-      </w:r>
-      <w:r>
-        <w:t>i fac</w:t>
-      </w:r>
-      <w:r>
-        <w:t>e toate prelucră</w:t>
-      </w:r>
-      <w:r>
-        <w:t>rile necesar</w:t>
-      </w:r>
-      <w:r>
-        <w:t>e. După aceasta etapa a prelucră</w:t>
-      </w:r>
-      <w:r>
-        <w:t>rilor, serverul va t</w:t>
-      </w:r>
-      <w:r>
-        <w:t>rimite un Response către aplicaț</w:t>
-      </w:r>
-      <w:r>
-        <w:t xml:space="preserve">ia de Frontend, </w:t>
-      </w:r>
-      <w:r>
-        <w:t>iar aceasta la rândul ei va afișa rezultatele că</w:t>
-      </w:r>
-      <w:r>
-        <w:t>tre user.</w:t>
-      </w:r>
-    </w:p>
-    <w:p>
-      <w:r>
-        <w:tab/>
       </w:r>
     </w:p>
     <w:p/>
@@ -3809,6 +3912,7 @@
         <w:rPr>
           <w:rFonts w:ascii="Times New Roman" w:hAnsi="Times New Roman" w:cs="Times New Roman"/>
         </w:rPr>
+        <w:lastRenderedPageBreak/>
         <w:t>3. Tehnologii folosite</w:t>
       </w:r>
     </w:p>
@@ -3822,7 +3926,7 @@
           <w:sz w:val="44"/>
         </w:rPr>
       </w:pPr>
-      <w:bookmarkStart w:id="6" w:name="_Toc133526143"/>
+      <w:bookmarkStart w:id="6" w:name="_Toc133744010"/>
       <w:r>
         <w:rPr>
           <w:rFonts w:ascii="Times New Roman" w:hAnsi="Times New Roman" w:cs="Times New Roman"/>
@@ -3918,7 +4022,7 @@
           <w:sz w:val="32"/>
         </w:rPr>
       </w:pPr>
-      <w:bookmarkStart w:id="7" w:name="_Toc133526144"/>
+      <w:bookmarkStart w:id="7" w:name="_Toc133744011"/>
       <w:r>
         <w:rPr>
           <w:rFonts w:ascii="Times New Roman" w:hAnsi="Times New Roman" w:cs="Times New Roman"/>
@@ -4345,7 +4449,7 @@
           <w:sz w:val="32"/>
         </w:rPr>
       </w:pPr>
-      <w:bookmarkStart w:id="8" w:name="_Toc133526145"/>
+      <w:bookmarkStart w:id="8" w:name="_Toc133744012"/>
       <w:r>
         <w:rPr>
           <w:rFonts w:ascii="Times New Roman" w:hAnsi="Times New Roman" w:cs="Times New Roman"/>
@@ -4529,7 +4633,7 @@
           <w:sz w:val="44"/>
         </w:rPr>
       </w:pPr>
-      <w:bookmarkStart w:id="9" w:name="_Toc133526146"/>
+      <w:bookmarkStart w:id="9" w:name="_Toc133744013"/>
       <w:r>
         <w:rPr>
           <w:rFonts w:ascii="Times New Roman" w:hAnsi="Times New Roman" w:cs="Times New Roman"/>
@@ -4590,7 +4694,7 @@
           <w:szCs w:val="32"/>
         </w:rPr>
       </w:pPr>
-      <w:bookmarkStart w:id="10" w:name="_Toc133526147"/>
+      <w:bookmarkStart w:id="10" w:name="_Toc133744014"/>
       <w:r>
         <w:rPr>
           <w:rFonts w:ascii="Times New Roman" w:hAnsi="Times New Roman" w:cs="Times New Roman"/>
@@ -4793,7 +4897,7 @@
           <w:szCs w:val="32"/>
         </w:rPr>
       </w:pPr>
-      <w:bookmarkStart w:id="11" w:name="_Toc133526148"/>
+      <w:bookmarkStart w:id="11" w:name="_Toc133744015"/>
       <w:r>
         <w:rPr>
           <w:rFonts w:ascii="Times New Roman" w:hAnsi="Times New Roman" w:cs="Times New Roman"/>
@@ -4883,7 +4987,7 @@
           <w:szCs w:val="32"/>
         </w:rPr>
       </w:pPr>
-      <w:bookmarkStart w:id="12" w:name="_Toc133526149"/>
+      <w:bookmarkStart w:id="12" w:name="_Toc133744016"/>
       <w:r>
         <w:rPr>
           <w:rFonts w:ascii="Times New Roman" w:hAnsi="Times New Roman" w:cs="Times New Roman"/>
@@ -4917,7 +5021,7 @@
           <w:szCs w:val="32"/>
         </w:rPr>
       </w:pPr>
-      <w:bookmarkStart w:id="13" w:name="_Toc133526150"/>
+      <w:bookmarkStart w:id="13" w:name="_Toc133744017"/>
       <w:r>
         <w:rPr>
           <w:rFonts w:ascii="Times New Roman" w:hAnsi="Times New Roman" w:cs="Times New Roman"/>
@@ -4955,7 +5059,7 @@
           <w:szCs w:val="32"/>
         </w:rPr>
       </w:pPr>
-      <w:bookmarkStart w:id="14" w:name="_Toc133526151"/>
+      <w:bookmarkStart w:id="14" w:name="_Toc133744018"/>
       <w:r>
         <w:rPr>
           <w:rFonts w:ascii="Times New Roman" w:hAnsi="Times New Roman" w:cs="Times New Roman"/>
@@ -5140,7 +5244,7 @@
           <w:szCs w:val="44"/>
         </w:rPr>
       </w:pPr>
-      <w:bookmarkStart w:id="15" w:name="_Toc133526152"/>
+      <w:bookmarkStart w:id="15" w:name="_Toc133744019"/>
       <w:r>
         <w:rPr>
           <w:rFonts w:ascii="Times New Roman" w:hAnsi="Times New Roman" w:cs="Times New Roman"/>
@@ -5219,7 +5323,7 @@
           <w:rFonts w:ascii="Times New Roman" w:hAnsi="Times New Roman" w:cs="Times New Roman"/>
         </w:rPr>
       </w:pPr>
-      <w:bookmarkStart w:id="16" w:name="_Toc133526153"/>
+      <w:bookmarkStart w:id="16" w:name="_Toc133744020"/>
       <w:r>
         <w:rPr>
           <w:rFonts w:ascii="Times New Roman" w:hAnsi="Times New Roman" w:cs="Times New Roman"/>
@@ -5239,12 +5343,14 @@
     <w:p>
       <w:pPr>
         <w:pStyle w:val="Subtitle"/>
+        <w:outlineLvl w:val="1"/>
         <w:rPr>
           <w:rFonts w:ascii="Times New Roman" w:hAnsi="Times New Roman" w:cs="Times New Roman"/>
           <w:sz w:val="44"/>
           <w:szCs w:val="44"/>
         </w:rPr>
       </w:pPr>
+      <w:bookmarkStart w:id="17" w:name="_Toc133744021"/>
       <w:r>
         <w:rPr>
           <w:rFonts w:ascii="Times New Roman" w:hAnsi="Times New Roman" w:cs="Times New Roman"/>
@@ -5269,6 +5375,7 @@
         </w:rPr>
         <w:t>Inregistrarea unui nou user</w:t>
       </w:r>
+      <w:bookmarkEnd w:id="17"/>
     </w:p>
     <w:p>
       <w:r>
@@ -5341,6 +5448,9 @@
         <w:jc w:val="center"/>
       </w:pPr>
       <w:r>
+        <w:rPr>
+          <w:noProof/>
+        </w:rPr>
         <w:drawing>
           <wp:inline distT="0" distB="0" distL="0" distR="0" wp14:anchorId="4BE27FC7" wp14:editId="4B4CD188">
             <wp:extent cx="2552921" cy="1882303"/>
@@ -5389,7 +5499,13 @@
         <w:t>clasa User care o sa serveasca ca si do</w:t>
       </w:r>
       <w:r>
-        <w:t>meniu in aplicatie.</w:t>
+        <w:t>meniu in aplicatie</w:t>
+      </w:r>
+      <w:r>
+        <w:t xml:space="preserve"> pe partea de backend</w:t>
+      </w:r>
+      <w:r>
+        <w:t>.</w:t>
       </w:r>
       <w:r>
         <w:t xml:space="preserve"> </w:t>
@@ -5449,39 +5565,269 @@
       </w:pPr>
       <w:r>
         <w:lastRenderedPageBreak/>
-        <w:t>In ultimul pas al implementarii in cadrul backed-ului am definit controlerul.</w:t>
+        <w:t>In ultimul pas al implementarii in cadrul backed-ului am definit controlerul</w:t>
+      </w:r>
+      <w:r>
+        <w:t>, unde am realizat metoda register annotata cu @PostMapping. Aceasta annotare este folosita pentru a mapa o cere HTTP POST la o metoda specifica intr-un contoller.</w:t>
       </w:r>
     </w:p>
     <w:p>
       <w:pPr>
         <w:ind w:firstLine="720"/>
       </w:pPr>
+      <w:r>
+        <w:t xml:space="preserve">In Spring Framework, un controller este o clasa Java care gestioneaza cererile HTTP primite de la serverul web si produce raspunsurile corespunzatoare. Controllerul este utilizat pentru a crea interfata partea </w:t>
+      </w:r>
+      <w:r>
+        <w:t>vizuala a apicatiei si partea de business.</w:t>
+      </w:r>
     </w:p>
     <w:p>
       <w:pPr>
         <w:ind w:firstLine="720"/>
       </w:pPr>
-    </w:p>
-    <w:p/>
+      <w:r>
+        <w:t>Metoda register din cadrul controllerul, va primi obiectul User ca un parametru trimis prin corpul cererii HTTP si va crea un nou utilizator folosind informatiile furnizate de client.</w:t>
+      </w:r>
+    </w:p>
+    <w:p>
+      <w:pPr>
+        <w:ind w:firstLine="720"/>
+      </w:pPr>
+    </w:p>
+    <w:p>
+      <w:pPr>
+        <w:ind w:firstLine="720"/>
+      </w:pPr>
+      <w:r>
+        <w:t xml:space="preserve">Mergand mai departe pe partea de frontend, aici primul pas a fost de a genera component register in Angular. In cadrul acesteia am modelat fisierul html si css pentru a reda o interfata placuta </w:t>
+      </w:r>
+      <w:r>
+        <w:t>utilizatorului.</w:t>
+      </w:r>
+    </w:p>
+    <w:p/>
+    <w:p>
+      <w:r>
+        <w:drawing>
+          <wp:inline distT="0" distB="0" distL="0" distR="0" wp14:anchorId="18B608B1" wp14:editId="37284F4C">
+            <wp:extent cx="5731510" cy="2879725"/>
+            <wp:effectExtent l="0" t="0" r="2540" b="0"/>
+            <wp:docPr id="404245902" name="Picture 1" descr="Graphical user interface, application&#10;&#10;Description automatically generated"/>
+            <wp:cNvGraphicFramePr>
+              <a:graphicFrameLocks xmlns:a="http://schemas.openxmlformats.org/drawingml/2006/main" noChangeAspect="1"/>
+            </wp:cNvGraphicFramePr>
+            <a:graphic xmlns:a="http://schemas.openxmlformats.org/drawingml/2006/main">
+              <a:graphicData uri="http://schemas.openxmlformats.org/drawingml/2006/picture">
+                <pic:pic xmlns:pic="http://schemas.openxmlformats.org/drawingml/2006/picture">
+                  <pic:nvPicPr>
+                    <pic:cNvPr id="404245902" name="Picture 1" descr="Graphical user interface, application&#10;&#10;Description automatically generated"/>
+                    <pic:cNvPicPr/>
+                  </pic:nvPicPr>
+                  <pic:blipFill>
+                    <a:blip r:embed="rId15"/>
+                    <a:stretch>
+                      <a:fillRect/>
+                    </a:stretch>
+                  </pic:blipFill>
+                  <pic:spPr>
+                    <a:xfrm>
+                      <a:off x="0" y="0"/>
+                      <a:ext cx="5731510" cy="2879725"/>
+                    </a:xfrm>
+                    <a:prstGeom prst="rect">
+                      <a:avLst/>
+                    </a:prstGeom>
+                  </pic:spPr>
+                </pic:pic>
+              </a:graphicData>
+            </a:graphic>
+          </wp:inline>
+        </w:drawing>
+      </w:r>
+    </w:p>
+    <w:p>
+      <w:pPr>
+        <w:ind w:firstLine="720"/>
+      </w:pPr>
+    </w:p>
+    <w:p>
+      <w:pPr>
+        <w:ind w:firstLine="720"/>
+      </w:pPr>
+      <w:r>
+        <w:t>A doua etapa a fost de a genera clasa aferenta inregistrarii utilizatorului. Aceasta va contine cele 3 atribute pe care le vedeti si in imagina de mai sus: email, password si cpassword. Aceasta clasa este utilizata in servicul de inregistrare a utilizatorului din Angular.</w:t>
+      </w:r>
+    </w:p>
+    <w:p>
+      <w:pPr>
+        <w:ind w:firstLine="720"/>
+      </w:pPr>
+      <w:r>
+        <w:t>In Angular, un serivce reprezinta o clasa TypeScript care care furnizeaza anumite functionalitati, putand fi injectata in alte compontente sau chiar servicii pentru a impartasii functionalitatile cu acestea. In majoritatea timpului serviciile sunt utilizate pentru a efectua operatii asincrone pentur gestionarea datelor intr-un mod consistent si pentru a efectua interactiuni cu serverul prin apelurile de tip HTTP.</w:t>
+      </w:r>
+    </w:p>
+    <w:p>
+      <w:pPr>
+        <w:ind w:firstLine="720"/>
+      </w:pPr>
+      <w:r>
+        <w:lastRenderedPageBreak/>
+        <w:t xml:space="preserve">In interiorul serviciului de inregistrare </w:t>
+      </w:r>
+      <w:r>
+        <w:t>am creat metoda registerUser care va primit obiectul/clasa User care a fost mentionata in a doua etapa si care va avea ca scop de a face apelarea catre backend pentru inregistrarea unui nou utilizator.</w:t>
+      </w:r>
+    </w:p>
+    <w:p>
+      <w:pPr>
+        <w:ind w:firstLine="720"/>
+      </w:pPr>
+      <w:r>
+        <w:t>Penultima etapa a acestei implementari a fost ca in cadrul fisierul TypeScript din interiorul componentei register sa generam o metoda numita userRegister() care va avea ca scop apelarea metodei din service si de a trimite un mesaj in momentul in care userul a fost inregistrat cu succes.</w:t>
+      </w:r>
+    </w:p>
+    <w:p>
+      <w:pPr>
+        <w:ind w:firstLine="720"/>
+      </w:pPr>
+      <w:r>
+        <w:t>Ultima etapa a constat in adaugarea functionalitatilor in cadrul fisierului html</w:t>
+      </w:r>
+      <w:r>
+        <w:t>, folosind directiva ngSubmit care este de utilizata in Angular pentru a detecta si gestiona evenimentul de submit a unui formular HTML. Aceasta a apelat metoda realizata in cadrul fisierul TypeScript de inregistrare a unui utilizator.</w:t>
+      </w:r>
+    </w:p>
+    <w:p/>
+    <w:p/>
+    <w:p>
+      <w:r>
+        <w:drawing>
+          <wp:inline distT="0" distB="0" distL="0" distR="0" wp14:anchorId="06700273" wp14:editId="749CF09D">
+            <wp:extent cx="5731510" cy="2617470"/>
+            <wp:effectExtent l="0" t="0" r="2540" b="0"/>
+            <wp:docPr id="1325145637" name="Picture 1" descr="Graphical user interface, application&#10;&#10;Description automatically generated"/>
+            <wp:cNvGraphicFramePr>
+              <a:graphicFrameLocks xmlns:a="http://schemas.openxmlformats.org/drawingml/2006/main" noChangeAspect="1"/>
+            </wp:cNvGraphicFramePr>
+            <a:graphic xmlns:a="http://schemas.openxmlformats.org/drawingml/2006/main">
+              <a:graphicData uri="http://schemas.openxmlformats.org/drawingml/2006/picture">
+                <pic:pic xmlns:pic="http://schemas.openxmlformats.org/drawingml/2006/picture">
+                  <pic:nvPicPr>
+                    <pic:cNvPr id="1325145637" name="Picture 1" descr="Graphical user interface, application&#10;&#10;Description automatically generated"/>
+                    <pic:cNvPicPr/>
+                  </pic:nvPicPr>
+                  <pic:blipFill>
+                    <a:blip r:embed="rId16"/>
+                    <a:stretch>
+                      <a:fillRect/>
+                    </a:stretch>
+                  </pic:blipFill>
+                  <pic:spPr>
+                    <a:xfrm>
+                      <a:off x="0" y="0"/>
+                      <a:ext cx="5731510" cy="2617470"/>
+                    </a:xfrm>
+                    <a:prstGeom prst="rect">
+                      <a:avLst/>
+                    </a:prstGeom>
+                  </pic:spPr>
+                </pic:pic>
+              </a:graphicData>
+            </a:graphic>
+          </wp:inline>
+        </w:drawing>
+      </w:r>
+    </w:p>
+    <w:p/>
+    <w:p>
+      <w:r>
+        <w:lastRenderedPageBreak/>
+        <w:drawing>
+          <wp:inline distT="0" distB="0" distL="0" distR="0" wp14:anchorId="1736B697" wp14:editId="70B603B3">
+            <wp:extent cx="5731510" cy="2986405"/>
+            <wp:effectExtent l="0" t="0" r="2540" b="4445"/>
+            <wp:docPr id="1748181126" name="Picture 1" descr="Graphical user interface, application&#10;&#10;Description automatically generated"/>
+            <wp:cNvGraphicFramePr>
+              <a:graphicFrameLocks xmlns:a="http://schemas.openxmlformats.org/drawingml/2006/main" noChangeAspect="1"/>
+            </wp:cNvGraphicFramePr>
+            <a:graphic xmlns:a="http://schemas.openxmlformats.org/drawingml/2006/main">
+              <a:graphicData uri="http://schemas.openxmlformats.org/drawingml/2006/picture">
+                <pic:pic xmlns:pic="http://schemas.openxmlformats.org/drawingml/2006/picture">
+                  <pic:nvPicPr>
+                    <pic:cNvPr id="1748181126" name="Picture 1" descr="Graphical user interface, application&#10;&#10;Description automatically generated"/>
+                    <pic:cNvPicPr/>
+                  </pic:nvPicPr>
+                  <pic:blipFill>
+                    <a:blip r:embed="rId17"/>
+                    <a:stretch>
+                      <a:fillRect/>
+                    </a:stretch>
+                  </pic:blipFill>
+                  <pic:spPr>
+                    <a:xfrm>
+                      <a:off x="0" y="0"/>
+                      <a:ext cx="5731510" cy="2986405"/>
+                    </a:xfrm>
+                    <a:prstGeom prst="rect">
+                      <a:avLst/>
+                    </a:prstGeom>
+                  </pic:spPr>
+                </pic:pic>
+              </a:graphicData>
+            </a:graphic>
+          </wp:inline>
+        </w:drawing>
+      </w:r>
+    </w:p>
     <w:p/>
     <w:p>
       <w:pPr>
         <w:jc w:val="center"/>
       </w:pPr>
-    </w:p>
-    <w:p/>
-    <w:p/>
-    <w:p/>
-    <w:p/>
-    <w:p/>
-    <w:p/>
-    <w:p/>
-    <w:p/>
-    <w:p/>
-    <w:p/>
-    <w:p/>
-    <w:p/>
-    <w:p/>
+      <w:r>
+        <w:drawing>
+          <wp:inline distT="0" distB="0" distL="0" distR="0" wp14:anchorId="0710195F" wp14:editId="267749D5">
+            <wp:extent cx="3391194" cy="1219306"/>
+            <wp:effectExtent l="0" t="0" r="0" b="0"/>
+            <wp:docPr id="1274350627" name="Picture 1" descr="Table&#10;&#10;Description automatically generated"/>
+            <wp:cNvGraphicFramePr>
+              <a:graphicFrameLocks xmlns:a="http://schemas.openxmlformats.org/drawingml/2006/main" noChangeAspect="1"/>
+            </wp:cNvGraphicFramePr>
+            <a:graphic xmlns:a="http://schemas.openxmlformats.org/drawingml/2006/main">
+              <a:graphicData uri="http://schemas.openxmlformats.org/drawingml/2006/picture">
+                <pic:pic xmlns:pic="http://schemas.openxmlformats.org/drawingml/2006/picture">
+                  <pic:nvPicPr>
+                    <pic:cNvPr id="1274350627" name="Picture 1" descr="Table&#10;&#10;Description automatically generated"/>
+                    <pic:cNvPicPr/>
+                  </pic:nvPicPr>
+                  <pic:blipFill>
+                    <a:blip r:embed="rId18"/>
+                    <a:stretch>
+                      <a:fillRect/>
+                    </a:stretch>
+                  </pic:blipFill>
+                  <pic:spPr>
+                    <a:xfrm>
+                      <a:off x="0" y="0"/>
+                      <a:ext cx="3391194" cy="1219306"/>
+                    </a:xfrm>
+                    <a:prstGeom prst="rect">
+                      <a:avLst/>
+                    </a:prstGeom>
+                  </pic:spPr>
+                </pic:pic>
+              </a:graphicData>
+            </a:graphic>
+          </wp:inline>
+        </w:drawing>
+      </w:r>
+    </w:p>
+    <w:p>
+      <w:pPr>
+        <w:jc w:val="center"/>
+      </w:pPr>
+    </w:p>
     <w:p/>
     <w:p/>
     <w:p/>
@@ -5507,7 +5853,7 @@
           <w:szCs w:val="44"/>
         </w:rPr>
       </w:pPr>
-      <w:bookmarkStart w:id="17" w:name="_Toc133526154"/>
+      <w:bookmarkStart w:id="18" w:name="_Toc133744022"/>
       <w:r>
         <w:rPr>
           <w:rFonts w:ascii="Times New Roman" w:hAnsi="Times New Roman" w:cs="Times New Roman"/>
@@ -5517,7 +5863,7 @@
         <w:lastRenderedPageBreak/>
         <w:t>4.2 Dynamic Blog</w:t>
       </w:r>
-      <w:bookmarkEnd w:id="17"/>
+      <w:bookmarkEnd w:id="18"/>
     </w:p>
     <w:p>
       <w:r>
@@ -5615,7 +5961,7 @@
                     <pic:cNvPicPr/>
                   </pic:nvPicPr>
                   <pic:blipFill>
-                    <a:blip r:embed="rId15"/>
+                    <a:blip r:embed="rId19"/>
                     <a:stretch>
                       <a:fillRect/>
                     </a:stretch>
@@ -5717,7 +6063,7 @@
         </w:rPr>
         <w:lastRenderedPageBreak/>
         <w:drawing>
-          <wp:anchor distT="0" distB="0" distL="114300" distR="114300" simplePos="0" relativeHeight="251661312" behindDoc="0" locked="0" layoutInCell="1" allowOverlap="1" wp14:anchorId="39B93399" wp14:editId="10FD36BF">
+          <wp:anchor distT="0" distB="0" distL="114300" distR="114300" simplePos="0" relativeHeight="251657216" behindDoc="0" locked="0" layoutInCell="1" allowOverlap="1" wp14:anchorId="39B93399" wp14:editId="10FD36BF">
             <wp:simplePos x="914400" y="914400"/>
             <wp:positionH relativeFrom="margin">
               <wp:align>center</wp:align>
@@ -5740,7 +6086,7 @@
                     <pic:cNvPicPr/>
                   </pic:nvPicPr>
                   <pic:blipFill>
-                    <a:blip r:embed="rId16">
+                    <a:blip r:embed="rId20">
                       <a:extLst>
                         <a:ext uri="{28A0092B-C50C-407E-A947-70E740481C1C}">
                           <a14:useLocalDpi xmlns:a14="http://schemas.microsoft.com/office/drawing/2010/main" val="0"/>
@@ -5880,7 +6226,7 @@
                     <pic:cNvPicPr/>
                   </pic:nvPicPr>
                   <pic:blipFill>
-                    <a:blip r:embed="rId17"/>
+                    <a:blip r:embed="rId21"/>
                     <a:stretch>
                       <a:fillRect/>
                     </a:stretch>
@@ -5915,251 +6261,6 @@
         </w:rPr>
       </w:pPr>
     </w:p>
-    <w:p>
-      <w:pPr>
-        <w:rPr>
-          <w:rFonts w:cs="Times New Roman"/>
-        </w:rPr>
-      </w:pPr>
-    </w:p>
-    <w:p>
-      <w:pPr>
-        <w:rPr>
-          <w:rFonts w:cs="Times New Roman"/>
-        </w:rPr>
-      </w:pPr>
-    </w:p>
-    <w:p>
-      <w:pPr>
-        <w:rPr>
-          <w:rFonts w:cs="Times New Roman"/>
-        </w:rPr>
-      </w:pPr>
-    </w:p>
-    <w:p>
-      <w:pPr>
-        <w:rPr>
-          <w:rFonts w:cs="Times New Roman"/>
-        </w:rPr>
-      </w:pPr>
-    </w:p>
-    <w:p>
-      <w:pPr>
-        <w:rPr>
-          <w:rFonts w:cs="Times New Roman"/>
-        </w:rPr>
-      </w:pPr>
-    </w:p>
-    <w:p>
-      <w:pPr>
-        <w:rPr>
-          <w:rFonts w:cs="Times New Roman"/>
-        </w:rPr>
-      </w:pPr>
-    </w:p>
-    <w:p>
-      <w:pPr>
-        <w:rPr>
-          <w:rFonts w:cs="Times New Roman"/>
-        </w:rPr>
-      </w:pPr>
-    </w:p>
-    <w:p>
-      <w:pPr>
-        <w:rPr>
-          <w:rFonts w:cs="Times New Roman"/>
-        </w:rPr>
-      </w:pPr>
-    </w:p>
-    <w:p>
-      <w:pPr>
-        <w:rPr>
-          <w:rFonts w:cs="Times New Roman"/>
-        </w:rPr>
-      </w:pPr>
-    </w:p>
-    <w:p>
-      <w:pPr>
-        <w:rPr>
-          <w:rFonts w:cs="Times New Roman"/>
-        </w:rPr>
-      </w:pPr>
-    </w:p>
-    <w:p>
-      <w:pPr>
-        <w:rPr>
-          <w:rFonts w:cs="Times New Roman"/>
-        </w:rPr>
-      </w:pPr>
-    </w:p>
-    <w:p>
-      <w:pPr>
-        <w:rPr>
-          <w:rFonts w:cs="Times New Roman"/>
-        </w:rPr>
-      </w:pPr>
-    </w:p>
-    <w:p>
-      <w:pPr>
-        <w:rPr>
-          <w:rFonts w:cs="Times New Roman"/>
-        </w:rPr>
-      </w:pPr>
-    </w:p>
-    <w:p>
-      <w:pPr>
-        <w:rPr>
-          <w:rFonts w:cs="Times New Roman"/>
-        </w:rPr>
-      </w:pPr>
-    </w:p>
-    <w:p>
-      <w:pPr>
-        <w:rPr>
-          <w:rFonts w:cs="Times New Roman"/>
-        </w:rPr>
-      </w:pPr>
-    </w:p>
-    <w:p>
-      <w:pPr>
-        <w:rPr>
-          <w:rFonts w:cs="Times New Roman"/>
-        </w:rPr>
-      </w:pPr>
-    </w:p>
-    <w:p>
-      <w:pPr>
-        <w:rPr>
-          <w:rFonts w:cs="Times New Roman"/>
-        </w:rPr>
-      </w:pPr>
-    </w:p>
-    <w:p>
-      <w:pPr>
-        <w:rPr>
-          <w:rFonts w:cs="Times New Roman"/>
-        </w:rPr>
-      </w:pPr>
-    </w:p>
-    <w:p>
-      <w:pPr>
-        <w:rPr>
-          <w:rFonts w:cs="Times New Roman"/>
-        </w:rPr>
-      </w:pPr>
-    </w:p>
-    <w:p>
-      <w:pPr>
-        <w:rPr>
-          <w:rFonts w:cs="Times New Roman"/>
-        </w:rPr>
-      </w:pPr>
-    </w:p>
-    <w:p>
-      <w:pPr>
-        <w:rPr>
-          <w:rFonts w:cs="Times New Roman"/>
-        </w:rPr>
-      </w:pPr>
-    </w:p>
-    <w:p>
-      <w:pPr>
-        <w:rPr>
-          <w:rFonts w:cs="Times New Roman"/>
-        </w:rPr>
-      </w:pPr>
-    </w:p>
-    <w:p>
-      <w:pPr>
-        <w:rPr>
-          <w:rFonts w:cs="Times New Roman"/>
-        </w:rPr>
-      </w:pPr>
-    </w:p>
-    <w:p>
-      <w:pPr>
-        <w:rPr>
-          <w:rFonts w:cs="Times New Roman"/>
-        </w:rPr>
-      </w:pPr>
-    </w:p>
-    <w:p>
-      <w:pPr>
-        <w:rPr>
-          <w:rFonts w:cs="Times New Roman"/>
-        </w:rPr>
-      </w:pPr>
-    </w:p>
-    <w:p>
-      <w:pPr>
-        <w:rPr>
-          <w:rFonts w:cs="Times New Roman"/>
-        </w:rPr>
-      </w:pPr>
-    </w:p>
-    <w:p>
-      <w:pPr>
-        <w:rPr>
-          <w:rFonts w:cs="Times New Roman"/>
-        </w:rPr>
-      </w:pPr>
-    </w:p>
-    <w:p>
-      <w:pPr>
-        <w:rPr>
-          <w:rFonts w:cs="Times New Roman"/>
-        </w:rPr>
-      </w:pPr>
-    </w:p>
-    <w:p>
-      <w:pPr>
-        <w:rPr>
-          <w:rFonts w:cs="Times New Roman"/>
-        </w:rPr>
-      </w:pPr>
-    </w:p>
-    <w:p>
-      <w:pPr>
-        <w:rPr>
-          <w:rFonts w:cs="Times New Roman"/>
-        </w:rPr>
-      </w:pPr>
-    </w:p>
-    <w:p>
-      <w:pPr>
-        <w:rPr>
-          <w:rFonts w:cs="Times New Roman"/>
-        </w:rPr>
-      </w:pPr>
-    </w:p>
-    <w:p>
-      <w:pPr>
-        <w:rPr>
-          <w:rFonts w:cs="Times New Roman"/>
-        </w:rPr>
-      </w:pPr>
-    </w:p>
-    <w:p>
-      <w:pPr>
-        <w:rPr>
-          <w:rFonts w:cs="Times New Roman"/>
-        </w:rPr>
-      </w:pPr>
-    </w:p>
-    <w:p>
-      <w:pPr>
-        <w:rPr>
-          <w:rFonts w:cs="Times New Roman"/>
-        </w:rPr>
-      </w:pPr>
-    </w:p>
-    <w:p>
-      <w:pPr>
-        <w:rPr>
-          <w:rFonts w:cs="Times New Roman"/>
-        </w:rPr>
-      </w:pPr>
-    </w:p>
     <w:p/>
     <w:p>
       <w:pPr>
@@ -6169,7 +6270,7 @@
           <w:rFonts w:ascii="Times New Roman" w:hAnsi="Times New Roman" w:cs="Times New Roman"/>
         </w:rPr>
       </w:pPr>
-      <w:bookmarkStart w:id="18" w:name="_Toc133526155"/>
+      <w:bookmarkStart w:id="19" w:name="_Toc133744023"/>
       <w:r>
         <w:rPr>
           <w:rFonts w:ascii="Times New Roman" w:hAnsi="Times New Roman" w:cs="Times New Roman"/>
@@ -6207,37 +6308,37 @@
         </w:rPr>
         <w:t>ri viitoare</w:t>
       </w:r>
-      <w:bookmarkEnd w:id="18"/>
-    </w:p>
-    <w:p/>
-    <w:p/>
-    <w:p/>
-    <w:p/>
-    <w:p/>
-    <w:p/>
-    <w:p/>
-    <w:p/>
-    <w:p/>
-    <w:p/>
-    <w:p/>
-    <w:p/>
-    <w:p/>
-    <w:p/>
-    <w:p/>
-    <w:p/>
-    <w:p/>
-    <w:p/>
-    <w:p/>
-    <w:p/>
-    <w:p/>
-    <w:p/>
-    <w:p/>
-    <w:p/>
-    <w:p/>
-    <w:p/>
-    <w:p/>
-    <w:p/>
-    <w:bookmarkStart w:id="19" w:name="_Toc133526156" w:displacedByCustomXml="next"/>
+      <w:bookmarkEnd w:id="19"/>
+    </w:p>
+    <w:p/>
+    <w:p/>
+    <w:p/>
+    <w:p/>
+    <w:p/>
+    <w:p/>
+    <w:p/>
+    <w:p/>
+    <w:p/>
+    <w:p/>
+    <w:p/>
+    <w:p/>
+    <w:p/>
+    <w:p/>
+    <w:p/>
+    <w:p/>
+    <w:p/>
+    <w:p/>
+    <w:p/>
+    <w:p/>
+    <w:p/>
+    <w:p/>
+    <w:p/>
+    <w:p/>
+    <w:p/>
+    <w:p/>
+    <w:p/>
+    <w:p/>
+    <w:bookmarkStart w:id="20" w:name="_Toc133744024" w:displacedByCustomXml="next"/>
     <w:sdt>
       <w:sdtPr>
         <w:rPr>
@@ -6282,7 +6383,7 @@
             </w:rPr>
             <w:t>fie</w:t>
           </w:r>
-          <w:bookmarkEnd w:id="19"/>
+          <w:bookmarkEnd w:id="20"/>
         </w:p>
         <w:sdt>
           <w:sdtPr>
@@ -6376,7 +6477,7 @@
                       </w:rPr>
                       <w:t xml:space="preserve">Visual Studio Code. (2022, Aug.) Getting Started. [Online]. </w:t>
                     </w:r>
-                    <w:hyperlink r:id="rId18" w:history="1">
+                    <w:hyperlink r:id="rId22" w:history="1">
                       <w:r>
                         <w:rPr>
                           <w:rStyle w:val="Hyperlink"/>
@@ -6433,7 +6534,7 @@
                       </w:rPr>
                       <w:t xml:space="preserve">Angular. (2022, Aug.) Introduction to Angular concepts. [Online]. </w:t>
                     </w:r>
-                    <w:hyperlink r:id="rId19" w:history="1">
+                    <w:hyperlink r:id="rId23" w:history="1">
                       <w:r>
                         <w:rPr>
                           <w:rStyle w:val="Hyperlink"/>
@@ -6463,14 +6564,14 @@
                         <w:noProof/>
                       </w:rPr>
                     </w:pPr>
-                    <w:bookmarkStart w:id="20" w:name="Ang221"/>
+                    <w:bookmarkStart w:id="21" w:name="Ang221"/>
                     <w:r>
                       <w:rPr>
                         <w:noProof/>
                       </w:rPr>
                       <w:t>[3]</w:t>
                     </w:r>
-                    <w:bookmarkEnd w:id="20"/>
+                    <w:bookmarkEnd w:id="21"/>
                   </w:p>
                 </w:tc>
                 <w:tc>
@@ -6492,7 +6593,7 @@
                       </w:rPr>
                       <w:t xml:space="preserve">Angular. (2022, Aug.) Diagrama Arhitectura Angular. [Online]. </w:t>
                     </w:r>
-                    <w:hyperlink r:id="rId20" w:history="1">
+                    <w:hyperlink r:id="rId24" w:history="1">
                       <w:r>
                         <w:rPr>
                           <w:rStyle w:val="Hyperlink"/>
@@ -6522,14 +6623,14 @@
                         <w:noProof/>
                       </w:rPr>
                     </w:pPr>
-                    <w:bookmarkStart w:id="21" w:name="Jor22"/>
+                    <w:bookmarkStart w:id="22" w:name="Jor22"/>
                     <w:r>
                       <w:rPr>
                         <w:noProof/>
                       </w:rPr>
                       <w:t>[4]</w:t>
                     </w:r>
-                    <w:bookmarkEnd w:id="21"/>
+                    <w:bookmarkEnd w:id="22"/>
                   </w:p>
                 </w:tc>
                 <w:tc>
@@ -6551,7 +6652,7 @@
                       </w:rPr>
                       <w:t xml:space="preserve">Jordana A. (2022, July) What Is Bootstrap? [Online]. </w:t>
                     </w:r>
-                    <w:hyperlink r:id="rId21" w:history="1">
+                    <w:hyperlink r:id="rId25" w:history="1">
                       <w:r>
                         <w:rPr>
                           <w:rStyle w:val="Hyperlink"/>
@@ -6581,14 +6682,14 @@
                         <w:noProof/>
                       </w:rPr>
                     </w:pPr>
-                    <w:bookmarkStart w:id="22" w:name="Jav"/>
+                    <w:bookmarkStart w:id="23" w:name="Jav"/>
                     <w:r>
                       <w:rPr>
                         <w:noProof/>
                       </w:rPr>
                       <w:t>[5]</w:t>
                     </w:r>
-                    <w:bookmarkEnd w:id="22"/>
+                    <w:bookmarkEnd w:id="23"/>
                   </w:p>
                 </w:tc>
                 <w:tc>
@@ -6610,7 +6711,7 @@
                       </w:rPr>
                       <w:t xml:space="preserve">JavaTpoint. [Online]. </w:t>
                     </w:r>
-                    <w:hyperlink r:id="rId22" w:history="1">
+                    <w:hyperlink r:id="rId26" w:history="1">
                       <w:r>
                         <w:rPr>
                           <w:rStyle w:val="Hyperlink"/>
@@ -6657,7 +6758,7 @@
     <w:p/>
     <w:p/>
     <w:sectPr>
-      <w:footerReference w:type="default" r:id="rId23"/>
+      <w:footerReference w:type="default" r:id="rId27"/>
       <w:endnotePr>
         <w:numFmt w:val="decimal"/>
       </w:endnotePr>

</xml_diff>

<commit_message>
Update Add jwt in documentation and add booking stuff
</commit_message>
<xml_diff>
--- a/Disertatie Vatafu Stefan.docx
+++ b/Disertatie Vatafu Stefan.docx
@@ -681,7 +681,7 @@
         <w:pStyle w:val="Title"/>
         <w:outlineLvl w:val="0"/>
       </w:pPr>
-      <w:bookmarkStart w:id="0" w:name="_Toc133849997"/>
+      <w:bookmarkStart w:id="0" w:name="_Toc136530514"/>
       <w:r>
         <w:lastRenderedPageBreak/>
         <w:t>Cuprins</w:t>
@@ -744,7 +744,7 @@
           <w:r>
             <w:fldChar w:fldCharType="separate"/>
           </w:r>
-          <w:hyperlink w:anchor="_Toc133849997" w:history="1">
+          <w:hyperlink w:anchor="_Toc136530514" w:history="1">
             <w:r>
               <w:rPr>
                 <w:rStyle w:val="Hyperlink"/>
@@ -771,7 +771,7 @@
                 <w:noProof/>
                 <w:webHidden/>
               </w:rPr>
-              <w:instrText xml:space="preserve"> PAGEREF _Toc133849997 \h </w:instrText>
+              <w:instrText xml:space="preserve"> PAGEREF _Toc136530514 \h </w:instrText>
             </w:r>
             <w:r>
               <w:rPr>
@@ -817,7 +817,7 @@
               <w14:ligatures w14:val="standardContextual"/>
             </w:rPr>
           </w:pPr>
-          <w:hyperlink w:anchor="_Toc133849998" w:history="1">
+          <w:hyperlink w:anchor="_Toc136530515" w:history="1">
             <w:r>
               <w:rPr>
                 <w:rStyle w:val="Hyperlink"/>
@@ -845,7 +845,7 @@
                 <w:noProof/>
                 <w:webHidden/>
               </w:rPr>
-              <w:instrText xml:space="preserve"> PAGEREF _Toc133849998 \h </w:instrText>
+              <w:instrText xml:space="preserve"> PAGEREF _Toc136530515 \h </w:instrText>
             </w:r>
             <w:r>
               <w:rPr>
@@ -891,7 +891,7 @@
               <w14:ligatures w14:val="standardContextual"/>
             </w:rPr>
           </w:pPr>
-          <w:hyperlink w:anchor="_Toc133849999" w:history="1">
+          <w:hyperlink w:anchor="_Toc136530516" w:history="1">
             <w:r>
               <w:rPr>
                 <w:rStyle w:val="Hyperlink"/>
@@ -919,7 +919,7 @@
                 <w:noProof/>
                 <w:webHidden/>
               </w:rPr>
-              <w:instrText xml:space="preserve"> PAGEREF _Toc133849999 \h </w:instrText>
+              <w:instrText xml:space="preserve"> PAGEREF _Toc136530516 \h </w:instrText>
             </w:r>
             <w:r>
               <w:rPr>
@@ -965,7 +965,7 @@
               <w14:ligatures w14:val="standardContextual"/>
             </w:rPr>
           </w:pPr>
-          <w:hyperlink w:anchor="_Toc133850000" w:history="1">
+          <w:hyperlink w:anchor="_Toc136530517" w:history="1">
             <w:r>
               <w:rPr>
                 <w:rStyle w:val="Hyperlink"/>
@@ -994,7 +994,7 @@
                 <w:noProof/>
                 <w:webHidden/>
               </w:rPr>
-              <w:instrText xml:space="preserve"> PAGEREF _Toc133850000 \h </w:instrText>
+              <w:instrText xml:space="preserve"> PAGEREF _Toc136530517 \h </w:instrText>
             </w:r>
             <w:r>
               <w:rPr>
@@ -1040,7 +1040,7 @@
               <w14:ligatures w14:val="standardContextual"/>
             </w:rPr>
           </w:pPr>
-          <w:hyperlink w:anchor="_Toc133850001" w:history="1">
+          <w:hyperlink w:anchor="_Toc136530518" w:history="1">
             <w:r>
               <w:rPr>
                 <w:rStyle w:val="Hyperlink"/>
@@ -1071,7 +1071,7 @@
                 <w:noProof/>
                 <w:webHidden/>
               </w:rPr>
-              <w:instrText xml:space="preserve"> PAGEREF _Toc133850001 \h </w:instrText>
+              <w:instrText xml:space="preserve"> PAGEREF _Toc136530518 \h </w:instrText>
             </w:r>
             <w:r>
               <w:rPr>
@@ -1117,7 +1117,7 @@
               <w14:ligatures w14:val="standardContextual"/>
             </w:rPr>
           </w:pPr>
-          <w:hyperlink w:anchor="_Toc133850002" w:history="1">
+          <w:hyperlink w:anchor="_Toc136530519" w:history="1">
             <w:r>
               <w:rPr>
                 <w:rStyle w:val="Hyperlink"/>
@@ -1145,7 +1145,7 @@
                 <w:noProof/>
                 <w:webHidden/>
               </w:rPr>
-              <w:instrText xml:space="preserve"> PAGEREF _Toc133850002 \h </w:instrText>
+              <w:instrText xml:space="preserve"> PAGEREF _Toc136530519 \h </w:instrText>
             </w:r>
             <w:r>
               <w:rPr>
@@ -1191,7 +1191,7 @@
               <w14:ligatures w14:val="standardContextual"/>
             </w:rPr>
           </w:pPr>
-          <w:hyperlink w:anchor="_Toc133850003" w:history="1">
+          <w:hyperlink w:anchor="_Toc136530520" w:history="1">
             <w:r>
               <w:rPr>
                 <w:rStyle w:val="Hyperlink"/>
@@ -1219,7 +1219,7 @@
                 <w:noProof/>
                 <w:webHidden/>
               </w:rPr>
-              <w:instrText xml:space="preserve"> PAGEREF _Toc133850003 \h </w:instrText>
+              <w:instrText xml:space="preserve"> PAGEREF _Toc136530520 \h </w:instrText>
             </w:r>
             <w:r>
               <w:rPr>
@@ -1265,7 +1265,7 @@
               <w14:ligatures w14:val="standardContextual"/>
             </w:rPr>
           </w:pPr>
-          <w:hyperlink w:anchor="_Toc133850004" w:history="1">
+          <w:hyperlink w:anchor="_Toc136530521" w:history="1">
             <w:r>
               <w:rPr>
                 <w:rStyle w:val="Hyperlink"/>
@@ -1293,7 +1293,7 @@
                 <w:noProof/>
                 <w:webHidden/>
               </w:rPr>
-              <w:instrText xml:space="preserve"> PAGEREF _Toc133850004 \h </w:instrText>
+              <w:instrText xml:space="preserve"> PAGEREF _Toc136530521 \h </w:instrText>
             </w:r>
             <w:r>
               <w:rPr>
@@ -1339,7 +1339,7 @@
               <w14:ligatures w14:val="standardContextual"/>
             </w:rPr>
           </w:pPr>
-          <w:hyperlink w:anchor="_Toc133850005" w:history="1">
+          <w:hyperlink w:anchor="_Toc136530522" w:history="1">
             <w:r>
               <w:rPr>
                 <w:rStyle w:val="Hyperlink"/>
@@ -1367,7 +1367,7 @@
                 <w:noProof/>
                 <w:webHidden/>
               </w:rPr>
-              <w:instrText xml:space="preserve"> PAGEREF _Toc133850005 \h </w:instrText>
+              <w:instrText xml:space="preserve"> PAGEREF _Toc136530522 \h </w:instrText>
             </w:r>
             <w:r>
               <w:rPr>
@@ -1413,7 +1413,7 @@
               <w14:ligatures w14:val="standardContextual"/>
             </w:rPr>
           </w:pPr>
-          <w:hyperlink w:anchor="_Toc133850006" w:history="1">
+          <w:hyperlink w:anchor="_Toc136530523" w:history="1">
             <w:r>
               <w:rPr>
                 <w:rStyle w:val="Hyperlink"/>
@@ -1441,7 +1441,7 @@
                 <w:noProof/>
                 <w:webHidden/>
               </w:rPr>
-              <w:instrText xml:space="preserve"> PAGEREF _Toc133850006 \h </w:instrText>
+              <w:instrText xml:space="preserve"> PAGEREF _Toc136530523 \h </w:instrText>
             </w:r>
             <w:r>
               <w:rPr>
@@ -1487,7 +1487,7 @@
               <w14:ligatures w14:val="standardContextual"/>
             </w:rPr>
           </w:pPr>
-          <w:hyperlink w:anchor="_Toc133850007" w:history="1">
+          <w:hyperlink w:anchor="_Toc136530524" w:history="1">
             <w:r>
               <w:rPr>
                 <w:rStyle w:val="Hyperlink"/>
@@ -1515,7 +1515,7 @@
                 <w:noProof/>
                 <w:webHidden/>
               </w:rPr>
-              <w:instrText xml:space="preserve"> PAGEREF _Toc133850007 \h </w:instrText>
+              <w:instrText xml:space="preserve"> PAGEREF _Toc136530524 \h </w:instrText>
             </w:r>
             <w:r>
               <w:rPr>
@@ -1561,7 +1561,7 @@
               <w14:ligatures w14:val="standardContextual"/>
             </w:rPr>
           </w:pPr>
-          <w:hyperlink w:anchor="_Toc133850008" w:history="1">
+          <w:hyperlink w:anchor="_Toc136530525" w:history="1">
             <w:r>
               <w:rPr>
                 <w:rStyle w:val="Hyperlink"/>
@@ -1589,7 +1589,7 @@
                 <w:noProof/>
                 <w:webHidden/>
               </w:rPr>
-              <w:instrText xml:space="preserve"> PAGEREF _Toc133850008 \h </w:instrText>
+              <w:instrText xml:space="preserve"> PAGEREF _Toc136530525 \h </w:instrText>
             </w:r>
             <w:r>
               <w:rPr>
@@ -1635,7 +1635,7 @@
               <w14:ligatures w14:val="standardContextual"/>
             </w:rPr>
           </w:pPr>
-          <w:hyperlink w:anchor="_Toc133850009" w:history="1">
+          <w:hyperlink w:anchor="_Toc136530526" w:history="1">
             <w:r>
               <w:rPr>
                 <w:rStyle w:val="Hyperlink"/>
@@ -1663,7 +1663,7 @@
                 <w:noProof/>
                 <w:webHidden/>
               </w:rPr>
-              <w:instrText xml:space="preserve"> PAGEREF _Toc133850009 \h </w:instrText>
+              <w:instrText xml:space="preserve"> PAGEREF _Toc136530526 \h </w:instrText>
             </w:r>
             <w:r>
               <w:rPr>
@@ -1709,7 +1709,7 @@
               <w14:ligatures w14:val="standardContextual"/>
             </w:rPr>
           </w:pPr>
-          <w:hyperlink w:anchor="_Toc133850010" w:history="1">
+          <w:hyperlink w:anchor="_Toc136530527" w:history="1">
             <w:r>
               <w:rPr>
                 <w:rStyle w:val="Hyperlink"/>
@@ -1737,7 +1737,7 @@
                 <w:noProof/>
                 <w:webHidden/>
               </w:rPr>
-              <w:instrText xml:space="preserve"> PAGEREF _Toc133850010 \h </w:instrText>
+              <w:instrText xml:space="preserve"> PAGEREF _Toc136530527 \h </w:instrText>
             </w:r>
             <w:r>
               <w:rPr>
@@ -1783,7 +1783,7 @@
               <w14:ligatures w14:val="standardContextual"/>
             </w:rPr>
           </w:pPr>
-          <w:hyperlink w:anchor="_Toc133850011" w:history="1">
+          <w:hyperlink w:anchor="_Toc136530528" w:history="1">
             <w:r>
               <w:rPr>
                 <w:rStyle w:val="Hyperlink"/>
@@ -1811,7 +1811,7 @@
                 <w:noProof/>
                 <w:webHidden/>
               </w:rPr>
-              <w:instrText xml:space="preserve"> PAGEREF _Toc133850011 \h </w:instrText>
+              <w:instrText xml:space="preserve"> PAGEREF _Toc136530528 \h </w:instrText>
             </w:r>
             <w:r>
               <w:rPr>
@@ -1857,7 +1857,7 @@
               <w14:ligatures w14:val="standardContextual"/>
             </w:rPr>
           </w:pPr>
-          <w:hyperlink w:anchor="_Toc133850012" w:history="1">
+          <w:hyperlink w:anchor="_Toc136530529" w:history="1">
             <w:r>
               <w:rPr>
                 <w:rStyle w:val="Hyperlink"/>
@@ -1885,7 +1885,7 @@
                 <w:noProof/>
                 <w:webHidden/>
               </w:rPr>
-              <w:instrText xml:space="preserve"> PAGEREF _Toc133850012 \h </w:instrText>
+              <w:instrText xml:space="preserve"> PAGEREF _Toc136530529 \h </w:instrText>
             </w:r>
             <w:r>
               <w:rPr>
@@ -1931,7 +1931,7 @@
               <w14:ligatures w14:val="standardContextual"/>
             </w:rPr>
           </w:pPr>
-          <w:hyperlink w:anchor="_Toc133850013" w:history="1">
+          <w:hyperlink w:anchor="_Toc136530530" w:history="1">
             <w:r>
               <w:rPr>
                 <w:rStyle w:val="Hyperlink"/>
@@ -1959,7 +1959,7 @@
                 <w:noProof/>
                 <w:webHidden/>
               </w:rPr>
-              <w:instrText xml:space="preserve"> PAGEREF _Toc133850013 \h </w:instrText>
+              <w:instrText xml:space="preserve"> PAGEREF _Toc136530530 \h </w:instrText>
             </w:r>
             <w:r>
               <w:rPr>
@@ -2005,14 +2005,14 @@
               <w14:ligatures w14:val="standardContextual"/>
             </w:rPr>
           </w:pPr>
-          <w:hyperlink w:anchor="_Toc133850014" w:history="1">
+          <w:hyperlink w:anchor="_Toc136530531" w:history="1">
             <w:r>
               <w:rPr>
                 <w:rStyle w:val="Hyperlink"/>
                 <w:rFonts w:cs="Times New Roman"/>
                 <w:noProof/>
               </w:rPr>
-              <w:t>4.1 Inregistrarea unui nou user</w:t>
+              <w:t>4.1 Implementare JWT (Java Web Token)</w:t>
             </w:r>
             <w:r>
               <w:rPr>
@@ -2033,7 +2033,7 @@
                 <w:noProof/>
                 <w:webHidden/>
               </w:rPr>
-              <w:instrText xml:space="preserve"> PAGEREF _Toc133850014 \h </w:instrText>
+              <w:instrText xml:space="preserve"> PAGEREF _Toc136530531 \h </w:instrText>
             </w:r>
             <w:r>
               <w:rPr>
@@ -2079,14 +2079,14 @@
               <w14:ligatures w14:val="standardContextual"/>
             </w:rPr>
           </w:pPr>
-          <w:hyperlink w:anchor="_Toc133850015" w:history="1">
+          <w:hyperlink w:anchor="_Toc136530532" w:history="1">
             <w:r>
               <w:rPr>
                 <w:rStyle w:val="Hyperlink"/>
                 <w:rFonts w:cs="Times New Roman"/>
                 <w:noProof/>
               </w:rPr>
-              <w:t>4.2 Logarea unui utilizator in aplicatie</w:t>
+              <w:t>4.2 Inregistrarea unui nou user</w:t>
             </w:r>
             <w:r>
               <w:rPr>
@@ -2107,7 +2107,7 @@
                 <w:noProof/>
                 <w:webHidden/>
               </w:rPr>
-              <w:instrText xml:space="preserve"> PAGEREF _Toc133850015 \h </w:instrText>
+              <w:instrText xml:space="preserve"> PAGEREF _Toc136530532 \h </w:instrText>
             </w:r>
             <w:r>
               <w:rPr>
@@ -2127,7 +2127,7 @@
                 <w:noProof/>
                 <w:webHidden/>
               </w:rPr>
-              <w:t>20</w:t>
+              <w:t>19</w:t>
             </w:r>
             <w:r>
               <w:rPr>
@@ -2153,14 +2153,16 @@
               <w14:ligatures w14:val="standardContextual"/>
             </w:rPr>
           </w:pPr>
-          <w:hyperlink w:anchor="_Toc133850016" w:history="1">
+          <w:hyperlink w:anchor="_Toc136530533" w:history="1">
             <w:r>
               <w:rPr>
                 <w:rStyle w:val="Hyperlink"/>
                 <w:rFonts w:cs="Times New Roman"/>
-                <w:noProof/>
-              </w:rPr>
-              <w:t>4.3 Dynamic Blog</w:t>
+                <w:i/>
+                <w:iCs/>
+                <w:noProof/>
+              </w:rPr>
+              <w:t>4.4 Logarea unui utilizator in aplicatie</w:t>
             </w:r>
             <w:r>
               <w:rPr>
@@ -2181,7 +2183,7 @@
                 <w:noProof/>
                 <w:webHidden/>
               </w:rPr>
-              <w:instrText xml:space="preserve"> PAGEREF _Toc133850016 \h </w:instrText>
+              <w:instrText xml:space="preserve"> PAGEREF _Toc136530533 \h </w:instrText>
             </w:r>
             <w:r>
               <w:rPr>
@@ -2201,7 +2203,81 @@
                 <w:noProof/>
                 <w:webHidden/>
               </w:rPr>
-              <w:t>21</w:t>
+              <w:t>23</w:t>
+            </w:r>
+            <w:r>
+              <w:rPr>
+                <w:noProof/>
+                <w:webHidden/>
+              </w:rPr>
+              <w:fldChar w:fldCharType="end"/>
+            </w:r>
+          </w:hyperlink>
+        </w:p>
+        <w:p>
+          <w:pPr>
+            <w:pStyle w:val="TOC2"/>
+            <w:tabs>
+              <w:tab w:val="right" w:leader="dot" w:pos="9016"/>
+            </w:tabs>
+            <w:rPr>
+              <w:rFonts w:asciiTheme="minorHAnsi" w:eastAsiaTheme="minorEastAsia" w:hAnsiTheme="minorHAnsi"/>
+              <w:noProof/>
+              <w:kern w:val="2"/>
+              <w:sz w:val="22"/>
+              <w:lang w:val="en-US"/>
+              <w14:ligatures w14:val="standardContextual"/>
+            </w:rPr>
+          </w:pPr>
+          <w:hyperlink w:anchor="_Toc136530534" w:history="1">
+            <w:r>
+              <w:rPr>
+                <w:rStyle w:val="Hyperlink"/>
+                <w:rFonts w:cs="Times New Roman"/>
+                <w:noProof/>
+              </w:rPr>
+              <w:t>4.4 Dynamic Blog</w:t>
+            </w:r>
+            <w:r>
+              <w:rPr>
+                <w:noProof/>
+                <w:webHidden/>
+              </w:rPr>
+              <w:tab/>
+            </w:r>
+            <w:r>
+              <w:rPr>
+                <w:noProof/>
+                <w:webHidden/>
+              </w:rPr>
+              <w:fldChar w:fldCharType="begin"/>
+            </w:r>
+            <w:r>
+              <w:rPr>
+                <w:noProof/>
+                <w:webHidden/>
+              </w:rPr>
+              <w:instrText xml:space="preserve"> PAGEREF _Toc136530534 \h </w:instrText>
+            </w:r>
+            <w:r>
+              <w:rPr>
+                <w:noProof/>
+                <w:webHidden/>
+              </w:rPr>
+            </w:r>
+            <w:r>
+              <w:rPr>
+                <w:noProof/>
+                <w:webHidden/>
+              </w:rPr>
+              <w:fldChar w:fldCharType="separate"/>
+            </w:r>
+            <w:r>
+              <w:rPr>
+                <w:noProof/>
+                <w:webHidden/>
+              </w:rPr>
+              <w:t>24</w:t>
             </w:r>
             <w:r>
               <w:rPr>
@@ -2227,7 +2303,7 @@
               <w14:ligatures w14:val="standardContextual"/>
             </w:rPr>
           </w:pPr>
-          <w:hyperlink w:anchor="_Toc133850017" w:history="1">
+          <w:hyperlink w:anchor="_Toc136530535" w:history="1">
             <w:r>
               <w:rPr>
                 <w:rStyle w:val="Hyperlink"/>
@@ -2255,7 +2331,7 @@
                 <w:noProof/>
                 <w:webHidden/>
               </w:rPr>
-              <w:instrText xml:space="preserve"> PAGEREF _Toc133850017 \h </w:instrText>
+              <w:instrText xml:space="preserve"> PAGEREF _Toc136530535 \h </w:instrText>
             </w:r>
             <w:r>
               <w:rPr>
@@ -2275,7 +2351,7 @@
                 <w:noProof/>
                 <w:webHidden/>
               </w:rPr>
-              <w:t>23</w:t>
+              <w:t>26</w:t>
             </w:r>
             <w:r>
               <w:rPr>
@@ -2301,7 +2377,7 @@
               <w14:ligatures w14:val="standardContextual"/>
             </w:rPr>
           </w:pPr>
-          <w:hyperlink w:anchor="_Toc133850018" w:history="1">
+          <w:hyperlink w:anchor="_Toc136530536" w:history="1">
             <w:r>
               <w:rPr>
                 <w:rStyle w:val="Hyperlink"/>
@@ -2330,7 +2406,7 @@
                 <w:noProof/>
                 <w:webHidden/>
               </w:rPr>
-              <w:instrText xml:space="preserve"> PAGEREF _Toc133850018 \h </w:instrText>
+              <w:instrText xml:space="preserve"> PAGEREF _Toc136530536 \h </w:instrText>
             </w:r>
             <w:r>
               <w:rPr>
@@ -2350,7 +2426,7 @@
                 <w:noProof/>
                 <w:webHidden/>
               </w:rPr>
-              <w:t>24</w:t>
+              <w:t>27</w:t>
             </w:r>
             <w:r>
               <w:rPr>
@@ -2374,9 +2450,6 @@
       </w:sdtContent>
     </w:sdt>
     <w:p/>
-    <w:p/>
-    <w:p/>
-    <w:p/>
     <w:p>
       <w:pPr>
         <w:pStyle w:val="Title"/>
@@ -2385,11 +2458,12 @@
           <w:rFonts w:ascii="Times New Roman" w:hAnsi="Times New Roman" w:cs="Times New Roman"/>
         </w:rPr>
       </w:pPr>
-      <w:bookmarkStart w:id="1" w:name="_Toc133849998"/>
+      <w:bookmarkStart w:id="1" w:name="_Toc136530515"/>
       <w:r>
         <w:rPr>
           <w:rFonts w:ascii="Times New Roman" w:hAnsi="Times New Roman" w:cs="Times New Roman"/>
         </w:rPr>
+        <w:lastRenderedPageBreak/>
         <w:t>Abstract</w:t>
       </w:r>
       <w:bookmarkEnd w:id="1"/>
@@ -2557,11 +2631,12 @@
           <w:rFonts w:ascii="Times New Roman" w:hAnsi="Times New Roman" w:cs="Times New Roman"/>
         </w:rPr>
       </w:pPr>
-      <w:bookmarkStart w:id="2" w:name="_Toc133849999"/>
+      <w:bookmarkStart w:id="2" w:name="_Toc136530516"/>
       <w:r>
         <w:rPr>
           <w:rFonts w:ascii="Times New Roman" w:hAnsi="Times New Roman" w:cs="Times New Roman"/>
         </w:rPr>
+        <w:lastRenderedPageBreak/>
         <w:t>1.</w:t>
       </w:r>
       <w:r>
@@ -2583,7 +2658,7 @@
           <w:sz w:val="44"/>
         </w:rPr>
       </w:pPr>
-      <w:bookmarkStart w:id="3" w:name="_Toc133850000"/>
+      <w:bookmarkStart w:id="3" w:name="_Toc136530517"/>
       <w:r>
         <w:rPr>
           <w:rFonts w:ascii="Times New Roman" w:hAnsi="Times New Roman" w:cs="Times New Roman"/>
@@ -2726,7 +2801,7 @@
           <w:sz w:val="32"/>
         </w:rPr>
       </w:pPr>
-      <w:bookmarkStart w:id="4" w:name="_Toc133850001"/>
+      <w:bookmarkStart w:id="4" w:name="_Toc136530518"/>
       <w:r>
         <w:rPr>
           <w:rFonts w:ascii="Times New Roman" w:hAnsi="Times New Roman" w:cs="Times New Roman"/>
@@ -3073,11 +3148,11 @@
         <w:pStyle w:val="ListParagraph"/>
         <w:numPr>
           <w:ilvl w:val="0"/>
-          <w:numId w:val="14"/>
+          <w:numId w:val="1"/>
         </w:numPr>
       </w:pPr>
       <w:r>
-        <w:t>se regasesc oferte facute de catre companie;</w:t>
+        <w:t>A cincea sectiune va face parte din pagina de profil a utilizatorului, unde se vor afla date personale despre acesta ca de exemplu: Nume, Prenume, Data nasterii, Oras, CNP, Numar de telefon, Email.</w:t>
       </w:r>
     </w:p>
     <w:p>
@@ -3089,18 +3164,6 @@
         </w:numPr>
       </w:pPr>
       <w:r>
-        <w:t>A cincea sectiune va face parte din pagina de profil a utilizatorului, unde se vor afla date personale despre acesta ca de exemplu: Nume, Prenume, Data nasterii, Oras, CNP, Numar de telefon, Email.</w:t>
-      </w:r>
-    </w:p>
-    <w:p>
-      <w:pPr>
-        <w:pStyle w:val="ListParagraph"/>
-        <w:numPr>
-          <w:ilvl w:val="0"/>
-          <w:numId w:val="1"/>
-        </w:numPr>
-      </w:pPr>
-      <w:r>
         <w:t>U</w:t>
       </w:r>
       <w:r>
@@ -3188,6 +3251,7 @@
     <w:p/>
     <w:p>
       <w:r>
+        <w:lastRenderedPageBreak/>
         <w:tab/>
         <w:t xml:space="preserve">Din perspectiva unui administrator vor exista toate paginile pe care le poate vizualiza </w:t>
       </w:r>
@@ -3304,7 +3368,19 @@
     <w:p>
       <w:pPr>
         <w:pStyle w:val="ListParagraph"/>
-      </w:pPr>
+        <w:rPr>
+          <w:sz w:val="44"/>
+          <w:szCs w:val="40"/>
+        </w:rPr>
+      </w:pPr>
+      <w:r>
+        <w:rPr>
+          <w:sz w:val="44"/>
+          <w:szCs w:val="40"/>
+          <w:highlight w:val="red"/>
+        </w:rPr>
+        <w:t>TO DO</w:t>
+      </w:r>
     </w:p>
     <w:p>
       <w:pPr>
@@ -3316,156 +3392,22 @@
         <w:pStyle w:val="ListParagraph"/>
       </w:pPr>
     </w:p>
-    <w:p>
-      <w:pPr>
-        <w:pStyle w:val="ListParagraph"/>
-      </w:pPr>
-    </w:p>
-    <w:p>
-      <w:pPr>
-        <w:pStyle w:val="ListParagraph"/>
-      </w:pPr>
-    </w:p>
-    <w:p>
-      <w:pPr>
-        <w:pStyle w:val="ListParagraph"/>
-      </w:pPr>
-    </w:p>
-    <w:p>
-      <w:pPr>
-        <w:pStyle w:val="ListParagraph"/>
-      </w:pPr>
-    </w:p>
-    <w:p>
-      <w:pPr>
-        <w:pStyle w:val="ListParagraph"/>
-      </w:pPr>
-    </w:p>
-    <w:p>
-      <w:pPr>
-        <w:pStyle w:val="ListParagraph"/>
-      </w:pPr>
-    </w:p>
-    <w:p>
-      <w:pPr>
-        <w:pStyle w:val="ListParagraph"/>
-      </w:pPr>
-    </w:p>
-    <w:p>
-      <w:pPr>
-        <w:pStyle w:val="ListParagraph"/>
-      </w:pPr>
-    </w:p>
-    <w:p>
-      <w:pPr>
-        <w:pStyle w:val="ListParagraph"/>
-      </w:pPr>
-    </w:p>
-    <w:p>
-      <w:pPr>
-        <w:pStyle w:val="ListParagraph"/>
-      </w:pPr>
-    </w:p>
-    <w:p>
-      <w:pPr>
-        <w:pStyle w:val="ListParagraph"/>
-      </w:pPr>
-    </w:p>
-    <w:p>
-      <w:pPr>
-        <w:pStyle w:val="ListParagraph"/>
-      </w:pPr>
-    </w:p>
-    <w:p>
-      <w:r>
-        <w:tab/>
-        <w:t>Pe lang</w:t>
-      </w:r>
-      <w:r>
-        <w:t>ă</w:t>
-      </w:r>
-      <w:r>
-        <w:t xml:space="preserve"> cele men</w:t>
-      </w:r>
-      <w:r>
-        <w:t>ț</w:t>
-      </w:r>
-      <w:r>
-        <w:t>ionate mai sus, va exista posibilitatea filtr</w:t>
-      </w:r>
-      <w:r>
-        <w:t>ă</w:t>
-      </w:r>
-      <w:r>
-        <w:t>rii entit</w:t>
-      </w:r>
-      <w:r>
-        <w:t>ăț</w:t>
-      </w:r>
-      <w:r>
-        <w:t xml:space="preserve">ilor </w:t>
-      </w:r>
-      <w:r>
-        <w:t>î</w:t>
-      </w:r>
-      <w:r>
-        <w:t>n tabelele descrise, astfel reusind s</w:t>
-      </w:r>
-      <w:r>
-        <w:t>ă</w:t>
-      </w:r>
-      <w:r>
-        <w:t xml:space="preserve"> se eficientizeze </w:t>
-      </w:r>
-      <w:r>
-        <w:t>ș</w:t>
-      </w:r>
-      <w:r>
-        <w:t>i s</w:t>
-      </w:r>
-      <w:r>
-        <w:t>ă</w:t>
-      </w:r>
-      <w:r>
-        <w:t xml:space="preserve"> se u</w:t>
-      </w:r>
-      <w:r>
-        <w:t>ș</w:t>
-      </w:r>
-      <w:r>
-        <w:t>ureze procesul de c</w:t>
-      </w:r>
-      <w:r>
-        <w:t>ă</w:t>
-      </w:r>
-      <w:r>
-        <w:t>utare f</w:t>
-      </w:r>
-      <w:r>
-        <w:t>ă</w:t>
-      </w:r>
-      <w:r>
-        <w:t>cut de c</w:t>
-      </w:r>
-      <w:r>
-        <w:t>ă</w:t>
-      </w:r>
-      <w:r>
-        <w:t xml:space="preserve">tre administrator </w:t>
-      </w:r>
-      <w:r>
-        <w:t>î</w:t>
-      </w:r>
-      <w:r>
-        <w:t>n privin</w:t>
-      </w:r>
-      <w:r>
-        <w:t>ț</w:t>
-      </w:r>
-      <w:r>
-        <w:t>a anumitor date.</w:t>
-      </w:r>
-    </w:p>
+    <w:p/>
+    <w:p/>
+    <w:p/>
+    <w:p/>
+    <w:p/>
+    <w:p/>
+    <w:p/>
+    <w:p/>
+    <w:p/>
+    <w:p/>
+    <w:p/>
+    <w:p/>
+    <w:p/>
+    <w:p/>
+    <w:p/>
+    <w:p/>
     <w:p/>
     <w:p/>
     <w:p/>
@@ -3482,7 +3424,7 @@
           <w:rFonts w:ascii="Times New Roman" w:hAnsi="Times New Roman" w:cs="Times New Roman"/>
         </w:rPr>
       </w:pPr>
-      <w:bookmarkStart w:id="5" w:name="_Toc133850002"/>
+      <w:bookmarkStart w:id="5" w:name="_Toc136530519"/>
       <w:r>
         <w:rPr>
           <w:rFonts w:ascii="Times New Roman" w:hAnsi="Times New Roman" w:cs="Times New Roman"/>
@@ -3999,7 +3941,7 @@
           <w:sz w:val="44"/>
         </w:rPr>
       </w:pPr>
-      <w:bookmarkStart w:id="6" w:name="_Toc133850003"/>
+      <w:bookmarkStart w:id="6" w:name="_Toc136530520"/>
       <w:r>
         <w:rPr>
           <w:rFonts w:ascii="Times New Roman" w:hAnsi="Times New Roman" w:cs="Times New Roman"/>
@@ -4050,30 +3992,7 @@
               <w:noProof/>
               <w:lang w:val="en-US"/>
             </w:rPr>
-            <w:t>[</w:t>
-          </w:r>
-          <w:hyperlink w:anchor="Vis22" w:history="1">
-            <w:r>
-              <w:rPr>
-                <w:rStyle w:val="TitleChar"/>
-                <w:rFonts w:ascii="Times New Roman" w:eastAsiaTheme="minorHAnsi" w:hAnsi="Times New Roman" w:cstheme="minorBidi"/>
-                <w:noProof/>
-                <w:color w:val="auto"/>
-                <w:spacing w:val="0"/>
-                <w:kern w:val="0"/>
-                <w:sz w:val="24"/>
-                <w:szCs w:val="22"/>
-                <w:lang w:val="en-US"/>
-              </w:rPr>
-              <w:t>1</w:t>
-            </w:r>
-          </w:hyperlink>
-          <w:r>
-            <w:rPr>
-              <w:noProof/>
-              <w:lang w:val="en-US"/>
-            </w:rPr>
-            <w:t>]</w:t>
+            <w:t>[1]</w:t>
           </w:r>
           <w:r>
             <w:fldChar w:fldCharType="end"/>
@@ -4095,7 +4014,7 @@
           <w:sz w:val="32"/>
         </w:rPr>
       </w:pPr>
-      <w:bookmarkStart w:id="7" w:name="_Toc133850004"/>
+      <w:bookmarkStart w:id="7" w:name="_Toc136530521"/>
       <w:r>
         <w:rPr>
           <w:rFonts w:ascii="Times New Roman" w:hAnsi="Times New Roman" w:cs="Times New Roman"/>
@@ -4311,30 +4230,7 @@
               <w:noProof/>
               <w:lang w:val="en-US"/>
             </w:rPr>
-            <w:t>[</w:t>
-          </w:r>
-          <w:hyperlink w:anchor="Ang22" w:history="1">
-            <w:r>
-              <w:rPr>
-                <w:rStyle w:val="TitleChar"/>
-                <w:rFonts w:ascii="Times New Roman" w:eastAsiaTheme="minorHAnsi" w:hAnsi="Times New Roman" w:cstheme="minorBidi"/>
-                <w:noProof/>
-                <w:color w:val="auto"/>
-                <w:spacing w:val="0"/>
-                <w:kern w:val="0"/>
-                <w:sz w:val="24"/>
-                <w:szCs w:val="22"/>
-                <w:lang w:val="en-US"/>
-              </w:rPr>
-              <w:t>2</w:t>
-            </w:r>
-          </w:hyperlink>
-          <w:r>
-            <w:rPr>
-              <w:noProof/>
-              <w:lang w:val="en-US"/>
-            </w:rPr>
-            <w:t>]</w:t>
+            <w:t>[2]</w:t>
           </w:r>
           <w:r>
             <w:fldChar w:fldCharType="end"/>
@@ -4424,7 +4320,7 @@
             <w:color w:val="auto"/>
             <w:sz w:val="24"/>
           </w:rPr>
-          <w:id w:val="1733880010"/>
+          <w:id w:val="-1238325067"/>
           <w:citation/>
         </w:sdtPr>
         <w:sdtContent>
@@ -4441,7 +4337,7 @@
               <w:sz w:val="24"/>
               <w:lang w:val="en-US"/>
             </w:rPr>
-            <w:instrText xml:space="preserve"> CITATION Ang221 \l 1033 </w:instrText>
+            <w:instrText xml:space="preserve"> CITATION Ang22 \l 1033 </w:instrText>
           </w:r>
           <w:r>
             <w:rPr>
@@ -4466,32 +4362,7 @@
               <w:sz w:val="24"/>
               <w:lang w:val="en-US"/>
             </w:rPr>
-            <w:t>[</w:t>
-          </w:r>
-          <w:hyperlink w:anchor="Ang221" w:history="1">
-            <w:r>
-              <w:rPr>
-                <w:rStyle w:val="TitleChar"/>
-                <w:rFonts w:ascii="Times New Roman" w:eastAsiaTheme="minorHAnsi" w:hAnsi="Times New Roman" w:cstheme="minorBidi"/>
-                <w:noProof/>
-                <w:color w:val="auto"/>
-                <w:spacing w:val="0"/>
-                <w:kern w:val="0"/>
-                <w:sz w:val="24"/>
-                <w:szCs w:val="18"/>
-                <w:lang w:val="en-US"/>
-              </w:rPr>
-              <w:t>3</w:t>
-            </w:r>
-          </w:hyperlink>
-          <w:r>
-            <w:rPr>
-              <w:noProof/>
-              <w:color w:val="auto"/>
-              <w:sz w:val="24"/>
-              <w:lang w:val="en-US"/>
-            </w:rPr>
-            <w:t>]</w:t>
+            <w:t>[2]</w:t>
           </w:r>
           <w:r>
             <w:rPr>
@@ -4522,7 +4393,7 @@
           <w:sz w:val="32"/>
         </w:rPr>
       </w:pPr>
-      <w:bookmarkStart w:id="8" w:name="_Toc133850005"/>
+      <w:bookmarkStart w:id="8" w:name="_Toc136530522"/>
       <w:r>
         <w:rPr>
           <w:rFonts w:ascii="Times New Roman" w:hAnsi="Times New Roman" w:cs="Times New Roman"/>
@@ -4649,30 +4520,7 @@
               <w:noProof/>
               <w:lang w:val="en-US"/>
             </w:rPr>
-            <w:t>[</w:t>
-          </w:r>
-          <w:hyperlink w:anchor="Jor22" w:history="1">
-            <w:r>
-              <w:rPr>
-                <w:rStyle w:val="TitleChar"/>
-                <w:rFonts w:ascii="Times New Roman" w:eastAsiaTheme="minorHAnsi" w:hAnsi="Times New Roman" w:cstheme="minorBidi"/>
-                <w:noProof/>
-                <w:color w:val="auto"/>
-                <w:spacing w:val="0"/>
-                <w:kern w:val="0"/>
-                <w:sz w:val="24"/>
-                <w:szCs w:val="22"/>
-                <w:lang w:val="en-US"/>
-              </w:rPr>
-              <w:t>4</w:t>
-            </w:r>
-          </w:hyperlink>
-          <w:r>
-            <w:rPr>
-              <w:noProof/>
-              <w:lang w:val="en-US"/>
-            </w:rPr>
-            <w:t>]</w:t>
+            <w:t>[3]</w:t>
           </w:r>
           <w:r>
             <w:fldChar w:fldCharType="end"/>
@@ -4706,7 +4554,7 @@
           <w:sz w:val="44"/>
         </w:rPr>
       </w:pPr>
-      <w:bookmarkStart w:id="9" w:name="_Toc133850006"/>
+      <w:bookmarkStart w:id="9" w:name="_Toc136530523"/>
       <w:r>
         <w:rPr>
           <w:rFonts w:ascii="Times New Roman" w:hAnsi="Times New Roman" w:cs="Times New Roman"/>
@@ -4767,7 +4615,7 @@
           <w:szCs w:val="32"/>
         </w:rPr>
       </w:pPr>
-      <w:bookmarkStart w:id="10" w:name="_Toc133850007"/>
+      <w:bookmarkStart w:id="10" w:name="_Toc136530524"/>
       <w:r>
         <w:rPr>
           <w:rFonts w:ascii="Times New Roman" w:hAnsi="Times New Roman" w:cs="Times New Roman"/>
@@ -4920,33 +4768,7 @@
               <w:szCs w:val="24"/>
               <w:lang w:val="en-US"/>
             </w:rPr>
-            <w:t>[</w:t>
-          </w:r>
-          <w:hyperlink w:anchor="Jav" w:history="1">
-            <w:r>
-              <w:rPr>
-                <w:rStyle w:val="TitleChar"/>
-                <w:rFonts w:ascii="Times New Roman" w:eastAsiaTheme="minorHAnsi" w:hAnsi="Times New Roman" w:cstheme="minorBidi"/>
-                <w:noProof/>
-                <w:color w:val="auto"/>
-                <w:spacing w:val="0"/>
-                <w:kern w:val="0"/>
-                <w:sz w:val="24"/>
-                <w:szCs w:val="24"/>
-                <w:lang w:val="en-US"/>
-              </w:rPr>
-              <w:t>5</w:t>
-            </w:r>
-          </w:hyperlink>
-          <w:r>
-            <w:rPr>
-              <w:noProof/>
-              <w:color w:val="auto"/>
-              <w:sz w:val="24"/>
-              <w:szCs w:val="24"/>
-              <w:lang w:val="en-US"/>
-            </w:rPr>
-            <w:t>]</w:t>
+            <w:t>[4]</w:t>
           </w:r>
           <w:r>
             <w:rPr>
@@ -4970,7 +4792,7 @@
           <w:szCs w:val="32"/>
         </w:rPr>
       </w:pPr>
-      <w:bookmarkStart w:id="11" w:name="_Toc133850008"/>
+      <w:bookmarkStart w:id="11" w:name="_Toc136530525"/>
       <w:r>
         <w:rPr>
           <w:rFonts w:ascii="Times New Roman" w:hAnsi="Times New Roman" w:cs="Times New Roman"/>
@@ -5060,7 +4882,7 @@
           <w:szCs w:val="32"/>
         </w:rPr>
       </w:pPr>
-      <w:bookmarkStart w:id="12" w:name="_Toc133850009"/>
+      <w:bookmarkStart w:id="12" w:name="_Toc136530526"/>
       <w:r>
         <w:rPr>
           <w:rFonts w:ascii="Times New Roman" w:hAnsi="Times New Roman" w:cs="Times New Roman"/>
@@ -5094,7 +4916,7 @@
           <w:szCs w:val="32"/>
         </w:rPr>
       </w:pPr>
-      <w:bookmarkStart w:id="13" w:name="_Toc133850010"/>
+      <w:bookmarkStart w:id="13" w:name="_Toc136530527"/>
       <w:r>
         <w:rPr>
           <w:rFonts w:ascii="Times New Roman" w:hAnsi="Times New Roman" w:cs="Times New Roman"/>
@@ -5132,7 +4954,7 @@
           <w:szCs w:val="32"/>
         </w:rPr>
       </w:pPr>
-      <w:bookmarkStart w:id="14" w:name="_Toc133850011"/>
+      <w:bookmarkStart w:id="14" w:name="_Toc136530528"/>
       <w:r>
         <w:rPr>
           <w:rFonts w:ascii="Times New Roman" w:hAnsi="Times New Roman" w:cs="Times New Roman"/>
@@ -5287,8 +5109,72 @@
           <w:sz w:val="24"/>
           <w:szCs w:val="24"/>
         </w:rPr>
-        <w:t>Figură 4. Diagrama TODO</w:t>
-      </w:r>
+        <w:t xml:space="preserve">Figură 4. Diagrama </w:t>
+      </w:r>
+      <w:r>
+        <w:rPr>
+          <w:color w:val="auto"/>
+          <w:sz w:val="24"/>
+          <w:szCs w:val="24"/>
+        </w:rPr>
+        <w:t xml:space="preserve">Spring MVC </w:t>
+      </w:r>
+      <w:sdt>
+        <w:sdtPr>
+          <w:rPr>
+            <w:color w:val="auto"/>
+            <w:sz w:val="24"/>
+            <w:szCs w:val="24"/>
+          </w:rPr>
+          <w:id w:val="-1051297756"/>
+          <w:citation/>
+        </w:sdtPr>
+        <w:sdtContent>
+          <w:r>
+            <w:rPr>
+              <w:color w:val="auto"/>
+              <w:sz w:val="24"/>
+              <w:szCs w:val="24"/>
+            </w:rPr>
+            <w:fldChar w:fldCharType="begin"/>
+          </w:r>
+          <w:r>
+            <w:rPr>
+              <w:color w:val="auto"/>
+              <w:sz w:val="24"/>
+              <w:szCs w:val="24"/>
+              <w:lang w:val="en-US"/>
+            </w:rPr>
+            <w:instrText xml:space="preserve"> CITATION ter \l 1033 </w:instrText>
+          </w:r>
+          <w:r>
+            <w:rPr>
+              <w:color w:val="auto"/>
+              <w:sz w:val="24"/>
+              <w:szCs w:val="24"/>
+            </w:rPr>
+            <w:fldChar w:fldCharType="separate"/>
+          </w:r>
+          <w:r>
+            <w:rPr>
+              <w:noProof/>
+              <w:color w:val="auto"/>
+              <w:sz w:val="24"/>
+              <w:szCs w:val="24"/>
+              <w:lang w:val="en-US"/>
+            </w:rPr>
+            <w:t>[5]</w:t>
+          </w:r>
+          <w:r>
+            <w:rPr>
+              <w:color w:val="auto"/>
+              <w:sz w:val="24"/>
+              <w:szCs w:val="24"/>
+            </w:rPr>
+            <w:fldChar w:fldCharType="end"/>
+          </w:r>
+        </w:sdtContent>
+      </w:sdt>
     </w:p>
     <w:p/>
     <w:p/>
@@ -5317,7 +5203,7 @@
           <w:szCs w:val="44"/>
         </w:rPr>
       </w:pPr>
-      <w:bookmarkStart w:id="15" w:name="_Toc133850012"/>
+      <w:bookmarkStart w:id="15" w:name="_Toc136530529"/>
       <w:r>
         <w:rPr>
           <w:rFonts w:ascii="Times New Roman" w:hAnsi="Times New Roman" w:cs="Times New Roman"/>
@@ -5396,7 +5282,7 @@
           <w:rFonts w:ascii="Times New Roman" w:hAnsi="Times New Roman" w:cs="Times New Roman"/>
         </w:rPr>
       </w:pPr>
-      <w:bookmarkStart w:id="16" w:name="_Toc133850013"/>
+      <w:bookmarkStart w:id="16" w:name="_Toc136530530"/>
       <w:r>
         <w:rPr>
           <w:rFonts w:ascii="Times New Roman" w:hAnsi="Times New Roman" w:cs="Times New Roman"/>
@@ -5412,7 +5298,6 @@
       </w:r>
       <w:bookmarkEnd w:id="16"/>
     </w:p>
-    <w:p/>
     <w:p>
       <w:pPr>
         <w:pStyle w:val="Subtitle"/>
@@ -5423,7 +5308,7 @@
           <w:szCs w:val="44"/>
         </w:rPr>
       </w:pPr>
-      <w:bookmarkStart w:id="17" w:name="_Toc133850014"/>
+      <w:bookmarkStart w:id="17" w:name="_Toc136530531"/>
       <w:r>
         <w:rPr>
           <w:rFonts w:ascii="Times New Roman" w:hAnsi="Times New Roman" w:cs="Times New Roman"/>
@@ -5446,9 +5331,496 @@
           <w:sz w:val="44"/>
           <w:szCs w:val="44"/>
         </w:rPr>
+        <w:t>Implementare JWT (Java Web Token)</w:t>
+      </w:r>
+      <w:bookmarkEnd w:id="17"/>
+    </w:p>
+    <w:p>
+      <w:pPr>
+        <w:ind w:firstLine="600"/>
+      </w:pPr>
+      <w:r>
+        <w:t xml:space="preserve">  </w:t>
+      </w:r>
+      <w:r>
+        <w:t>JWT ( JSON Web Token) este un standard open source pentru transmiterea securizata a informatiilor intre parti sub forma de obiecte JSON;</w:t>
+      </w:r>
+    </w:p>
+    <w:p>
+      <w:pPr>
+        <w:ind w:firstLine="720"/>
+      </w:pPr>
+      <w:r>
+        <w:t>Un JWT este format din 3 parti: Header, Payload, Signature.</w:t>
+      </w:r>
+    </w:p>
+    <w:p>
+      <w:pPr>
+        <w:ind w:firstLine="720"/>
+      </w:pPr>
+      <w:r>
+        <w:t>Headerul: cuprinde lista de operatiuni criptografice care sunt aplicate tokenului.</w:t>
+      </w:r>
+    </w:p>
+    <w:p>
+      <w:pPr>
+        <w:rPr>
+          <w:color w:val="0070C0"/>
+        </w:rPr>
+      </w:pPr>
+      <w:r>
+        <w:rPr>
+          <w:color w:val="0070C0"/>
+        </w:rPr>
+        <w:t>Exemplu: { "alg": "HS256", "typ": "JWT" }</w:t>
+      </w:r>
+    </w:p>
+    <w:p>
+      <w:r>
+        <w:t xml:space="preserve">       </w:t>
+      </w:r>
+      <w:r>
+        <w:tab/>
+      </w:r>
+      <w:r>
+        <w:t xml:space="preserve">In exemplul de mai sus </w:t>
+      </w:r>
+      <w:r>
+        <w:rPr>
+          <w:color w:val="0070C0"/>
+        </w:rPr>
+        <w:t>alg</w:t>
+      </w:r>
+      <w:r>
+        <w:t xml:space="preserve"> reprezinta algoritmul folosit pentru a semna sau cripta tokenul si </w:t>
+      </w:r>
+      <w:r>
+        <w:rPr>
+          <w:color w:val="0070C0"/>
+        </w:rPr>
+        <w:t>typ</w:t>
+      </w:r>
+      <w:r>
+        <w:t xml:space="preserve"> reprezinta tipul de informatie semnat sau criptat de obicei este JWT.</w:t>
+      </w:r>
+    </w:p>
+    <w:p>
+      <w:r>
+        <w:t xml:space="preserve">       </w:t>
+      </w:r>
+      <w:r>
+        <w:tab/>
+      </w:r>
+      <w:r>
+        <w:t xml:space="preserve">Payloadul: reprezinta chiar informatiile/datele ce trebuie transferate folosint tokenul. Aceasta parte se mai numeste si </w:t>
+      </w:r>
+      <w:r>
+        <w:rPr>
+          <w:color w:val="0070C0"/>
+        </w:rPr>
+        <w:t>"claims".</w:t>
+      </w:r>
+      <w:r>
+        <w:t xml:space="preserve"> Claims-ul poate sa fie de 3 tipuri: </w:t>
+      </w:r>
+      <w:r>
+        <w:rPr>
+          <w:color w:val="0070C0"/>
+        </w:rPr>
+        <w:t>registered, public si privat.</w:t>
+      </w:r>
+    </w:p>
+    <w:p>
+      <w:r>
+        <w:t xml:space="preserve">       </w:t>
+      </w:r>
+      <w:r>
+        <w:tab/>
+      </w:r>
+      <w:r>
+        <w:t>Signature: aceasta ultima parte din token este folosita pentru a verifica daca mesajul ce trebuia transmis nu a suferit modificari pe parcurs.</w:t>
+      </w:r>
+    </w:p>
+    <w:p/>
+    <w:p>
+      <w:r>
+        <w:tab/>
+        <w:t xml:space="preserve">Primul pas pentru implementarea JWT a fost de a genera clasa WebSecurityConfig in cadrul careie am definit metoda SecurityFilterChain. SecurityFilterChain reprezinta un lant de filtre care urmareza sa fie aplicati pentru asigurarea securitatii unei aplicatii. </w:t>
+      </w:r>
+    </w:p>
+    <w:p>
+      <w:r>
+        <w:tab/>
+        <w:t xml:space="preserve">Printre acestea in cadrul proiectului am ales sa folosesc metroda authorizeHttpRequest() </w:t>
+      </w:r>
+      <w:r>
+        <w:t>impreuna cu metoda requestMatchers() pentru a permite toate requesturile venite de la URL-urile: „/user/login” si „/user/register”. Iar pentru restul requesturilor venite este necesar ca utilizatorul sa fie autentificat</w:t>
+      </w:r>
+      <w:r>
+        <w:t>.</w:t>
+      </w:r>
+    </w:p>
+    <w:p>
+      <w:r>
+        <w:tab/>
+        <w:t>Tot in cadrul acestei clase a fost definita si metoda PasswordEncoder care are rolul de a cripta parola, pentru o mai mare protectia asupra atacurilor cibernetice.</w:t>
+      </w:r>
+    </w:p>
+    <w:p>
+      <w:r>
+        <w:tab/>
+        <w:t xml:space="preserve">Al doilea pas al implementarii a fost de a genera clasa </w:t>
+      </w:r>
+      <w:r>
+        <w:t>JwtUtil in care am definit metode precum:</w:t>
+      </w:r>
+    </w:p>
+    <w:p>
+      <w:pPr>
+        <w:pStyle w:val="ListParagraph"/>
+        <w:numPr>
+          <w:ilvl w:val="0"/>
+          <w:numId w:val="25"/>
+        </w:numPr>
+      </w:pPr>
+      <w:r>
+        <w:t>createToken()</w:t>
+      </w:r>
+      <w:r>
+        <w:t>;</w:t>
+      </w:r>
+    </w:p>
+    <w:p>
+      <w:pPr>
+        <w:pStyle w:val="ListParagraph"/>
+        <w:numPr>
+          <w:ilvl w:val="0"/>
+          <w:numId w:val="25"/>
+        </w:numPr>
+      </w:pPr>
+      <w:r>
+        <w:t xml:space="preserve">generateToken() </w:t>
+      </w:r>
+      <w:r>
+        <w:t>aceasta metoda are ca parametru un nume de utilizator (userName) si cu ajutorul metodei createToken are ca rol generarea si returnarea unui token semant care va contine toate informatiile despre user</w:t>
+      </w:r>
+      <w:r>
+        <w:t>;</w:t>
+      </w:r>
+    </w:p>
+    <w:p>
+      <w:pPr>
+        <w:pStyle w:val="ListParagraph"/>
+        <w:numPr>
+          <w:ilvl w:val="0"/>
+          <w:numId w:val="25"/>
+        </w:numPr>
+      </w:pPr>
+      <w:r>
+        <w:lastRenderedPageBreak/>
+        <w:t xml:space="preserve"> validateToken</w:t>
+      </w:r>
+      <w:r>
+        <w:t xml:space="preserve"> aceasta metoda verifica daca tokenul este valid. Tokenu este considerat valid daca</w:t>
+      </w:r>
+      <w:r>
+        <w:t xml:space="preserve"> subiectul</w:t>
+      </w:r>
+      <w:r>
+        <w:t xml:space="preserve"> corespunde cu numele utilizatorului</w:t>
+      </w:r>
+      <w:r>
+        <w:t xml:space="preserve"> fiind folosita metoda extractUsername;</w:t>
+      </w:r>
+    </w:p>
+    <w:p>
+      <w:pPr>
+        <w:pStyle w:val="ListParagraph"/>
+        <w:numPr>
+          <w:ilvl w:val="0"/>
+          <w:numId w:val="25"/>
+        </w:numPr>
+      </w:pPr>
+      <w:r>
+        <w:t>extractUsername</w:t>
+      </w:r>
+      <w:r>
+        <w:t>;</w:t>
+      </w:r>
+    </w:p>
+    <w:p>
+      <w:pPr>
+        <w:pStyle w:val="ListParagraph"/>
+        <w:numPr>
+          <w:ilvl w:val="0"/>
+          <w:numId w:val="25"/>
+        </w:numPr>
+      </w:pPr>
+      <w:r>
+        <w:t>extractClaim</w:t>
+      </w:r>
+      <w:r>
+        <w:t>;</w:t>
+      </w:r>
+    </w:p>
+    <w:p>
+      <w:pPr>
+        <w:ind w:left="420" w:firstLine="300"/>
+      </w:pPr>
+      <w:r>
+        <w:t>A</w:t>
+      </w:r>
+      <w:r>
+        <w:t xml:space="preserve"> </w:t>
+      </w:r>
+      <w:r>
+        <w:t>treia si ultima etapa din implementarea JWT</w:t>
+      </w:r>
+      <w:r>
+        <w:t xml:space="preserve">RequestFilter. Clasa </w:t>
+      </w:r>
+      <w:r>
+        <w:t>JWTRequestFilter</w:t>
+      </w:r>
+      <w:r>
+        <w:t xml:space="preserve"> este responsabila de verificarea tokenului in fiecare cerere HTTP. Aceasta extinde interfata „OncePerRequestFilter” cara asigura ca filtrul este aplicat o singura data pe fiecare cerere.</w:t>
+      </w:r>
+    </w:p>
+    <w:p>
+      <w:pPr>
+        <w:ind w:left="420" w:firstLine="300"/>
+      </w:pPr>
+      <w:r>
+        <w:t>Metoda doFilterInternel() este suprascrisa este suprascrisa pentru a efectua logica filtrului in interiorul acestei clase. Aceasta primeste cererea HTTP(HttpServletRequest) raspunsul HTTP(HttpServletResponse) si lantul de filtre( FilterChain). In  interiorul acestei metode se extrage header-ul „Authorization” din cerere si se verifica daca acesta incepe cu prefixul „Bearer”. Daca aceasta conditiei este indeplinita se extrage numele utilizatorului folosind „jwtUtil.extractUsername(token)”.</w:t>
+      </w:r>
+    </w:p>
+    <w:p>
+      <w:pPr>
+        <w:ind w:left="420" w:firstLine="300"/>
+      </w:pPr>
+      <w:r>
+        <w:t>Daca numele utilizatorului este disponibil si autentificarea actuala nu exista, se incarca detalii despre utilizatorul respectiv utilizand metoda loadUserByUsername din cadrul userDetailsService. Urmatorul pas este de validare a tokenului. Daca tokenul este valid se creaza un obiect UsernamePasswordAuthenticationToken care contine informatii despre utilizator precum username, role, parola</w:t>
+      </w:r>
+      <w:r>
+        <w:t>, iar aceste informatii sunt stocate in „SecurityContextHolder”.</w:t>
+      </w:r>
+    </w:p>
+    <w:p>
+      <w:pPr>
+        <w:keepNext/>
+        <w:jc w:val="center"/>
+      </w:pPr>
+      <w:r>
+        <w:rPr>
+          <w:noProof/>
+        </w:rPr>
+        <w:drawing>
+          <wp:inline distT="0" distB="0" distL="0" distR="0" wp14:anchorId="6EF58E8D" wp14:editId="69262631">
+            <wp:extent cx="5731510" cy="2845435"/>
+            <wp:effectExtent l="0" t="0" r="2540" b="0"/>
+            <wp:docPr id="2108281235" name="Picture 2" descr="A diagram of a server&#10;&#10;Description automatically generated with low confidence"/>
+            <wp:cNvGraphicFramePr>
+              <a:graphicFrameLocks xmlns:a="http://schemas.openxmlformats.org/drawingml/2006/main" noChangeAspect="1"/>
+            </wp:cNvGraphicFramePr>
+            <a:graphic xmlns:a="http://schemas.openxmlformats.org/drawingml/2006/main">
+              <a:graphicData uri="http://schemas.openxmlformats.org/drawingml/2006/picture">
+                <pic:pic xmlns:pic="http://schemas.openxmlformats.org/drawingml/2006/picture">
+                  <pic:nvPicPr>
+                    <pic:cNvPr id="2108281235" name="Picture 2" descr="A diagram of a server&#10;&#10;Description automatically generated with low confidence"/>
+                    <pic:cNvPicPr/>
+                  </pic:nvPicPr>
+                  <pic:blipFill>
+                    <a:blip r:embed="rId14">
+                      <a:extLst>
+                        <a:ext uri="{28A0092B-C50C-407E-A947-70E740481C1C}">
+                          <a14:useLocalDpi xmlns:a14="http://schemas.microsoft.com/office/drawing/2010/main" val="0"/>
+                        </a:ext>
+                      </a:extLst>
+                    </a:blip>
+                    <a:stretch>
+                      <a:fillRect/>
+                    </a:stretch>
+                  </pic:blipFill>
+                  <pic:spPr>
+                    <a:xfrm>
+                      <a:off x="0" y="0"/>
+                      <a:ext cx="5731510" cy="2845435"/>
+                    </a:xfrm>
+                    <a:prstGeom prst="rect">
+                      <a:avLst/>
+                    </a:prstGeom>
+                  </pic:spPr>
+                </pic:pic>
+              </a:graphicData>
+            </a:graphic>
+          </wp:inline>
+        </w:drawing>
+      </w:r>
+    </w:p>
+    <w:p>
+      <w:pPr>
+        <w:pStyle w:val="Caption"/>
+        <w:jc w:val="center"/>
+        <w:rPr>
+          <w:b w:val="0"/>
+          <w:bCs w:val="0"/>
+          <w:color w:val="auto"/>
+          <w:sz w:val="24"/>
+          <w:szCs w:val="24"/>
+        </w:rPr>
+      </w:pPr>
+      <w:r>
+        <w:rPr>
+          <w:b w:val="0"/>
+          <w:bCs w:val="0"/>
+          <w:color w:val="auto"/>
+          <w:sz w:val="24"/>
+          <w:szCs w:val="24"/>
+        </w:rPr>
+        <w:t xml:space="preserve">Figură </w:t>
+      </w:r>
+      <w:r>
+        <w:rPr>
+          <w:b w:val="0"/>
+          <w:bCs w:val="0"/>
+          <w:color w:val="auto"/>
+          <w:sz w:val="24"/>
+          <w:szCs w:val="24"/>
+        </w:rPr>
+        <w:t>5.</w:t>
+      </w:r>
+      <w:r>
+        <w:rPr>
+          <w:b w:val="0"/>
+          <w:bCs w:val="0"/>
+          <w:color w:val="auto"/>
+          <w:sz w:val="24"/>
+          <w:szCs w:val="24"/>
+        </w:rPr>
+        <w:t xml:space="preserve"> Diagrama Functionala JSON Web Token (JWT)</w:t>
+      </w:r>
+      <w:r>
+        <w:rPr>
+          <w:b w:val="0"/>
+          <w:bCs w:val="0"/>
+          <w:color w:val="auto"/>
+          <w:sz w:val="24"/>
+          <w:szCs w:val="24"/>
+        </w:rPr>
+        <w:t xml:space="preserve"> </w:t>
+      </w:r>
+      <w:sdt>
+        <w:sdtPr>
+          <w:rPr>
+            <w:b w:val="0"/>
+            <w:bCs w:val="0"/>
+            <w:color w:val="auto"/>
+            <w:sz w:val="24"/>
+            <w:szCs w:val="24"/>
+          </w:rPr>
+          <w:id w:val="-394205249"/>
+          <w:citation/>
+        </w:sdtPr>
+        <w:sdtContent>
+          <w:r>
+            <w:rPr>
+              <w:b w:val="0"/>
+              <w:bCs w:val="0"/>
+              <w:color w:val="auto"/>
+              <w:sz w:val="24"/>
+              <w:szCs w:val="24"/>
+            </w:rPr>
+            <w:fldChar w:fldCharType="begin"/>
+          </w:r>
+          <w:r>
+            <w:rPr>
+              <w:b w:val="0"/>
+              <w:bCs w:val="0"/>
+              <w:color w:val="auto"/>
+              <w:sz w:val="24"/>
+              <w:szCs w:val="24"/>
+              <w:lang w:val="en-US"/>
+            </w:rPr>
+            <w:instrText xml:space="preserve"> CITATION Rom \l 1033 </w:instrText>
+          </w:r>
+          <w:r>
+            <w:rPr>
+              <w:b w:val="0"/>
+              <w:bCs w:val="0"/>
+              <w:color w:val="auto"/>
+              <w:sz w:val="24"/>
+              <w:szCs w:val="24"/>
+            </w:rPr>
+            <w:fldChar w:fldCharType="separate"/>
+          </w:r>
+          <w:r>
+            <w:rPr>
+              <w:noProof/>
+              <w:color w:val="auto"/>
+              <w:sz w:val="24"/>
+              <w:szCs w:val="24"/>
+              <w:lang w:val="en-US"/>
+            </w:rPr>
+            <w:t>[6]</w:t>
+          </w:r>
+          <w:r>
+            <w:rPr>
+              <w:b w:val="0"/>
+              <w:bCs w:val="0"/>
+              <w:color w:val="auto"/>
+              <w:sz w:val="24"/>
+              <w:szCs w:val="24"/>
+            </w:rPr>
+            <w:fldChar w:fldCharType="end"/>
+          </w:r>
+        </w:sdtContent>
+      </w:sdt>
+    </w:p>
+    <w:p>
+      <w:pPr>
+        <w:pStyle w:val="Subtitle"/>
+        <w:outlineLvl w:val="1"/>
+        <w:rPr>
+          <w:rFonts w:ascii="Times New Roman" w:hAnsi="Times New Roman" w:cs="Times New Roman"/>
+          <w:sz w:val="44"/>
+          <w:szCs w:val="44"/>
+        </w:rPr>
+      </w:pPr>
+      <w:bookmarkStart w:id="18" w:name="_Toc136530532"/>
+      <w:r>
+        <w:rPr>
+          <w:rFonts w:ascii="Times New Roman" w:hAnsi="Times New Roman" w:cs="Times New Roman"/>
+          <w:sz w:val="44"/>
+          <w:szCs w:val="44"/>
+        </w:rPr>
+        <w:lastRenderedPageBreak/>
+        <w:t>4.</w:t>
+      </w:r>
+      <w:r>
+        <w:rPr>
+          <w:rFonts w:ascii="Times New Roman" w:hAnsi="Times New Roman" w:cs="Times New Roman"/>
+          <w:sz w:val="44"/>
+          <w:szCs w:val="44"/>
+        </w:rPr>
+        <w:t>2</w:t>
+      </w:r>
+      <w:r>
+        <w:rPr>
+          <w:rFonts w:ascii="Times New Roman" w:hAnsi="Times New Roman" w:cs="Times New Roman"/>
+          <w:sz w:val="44"/>
+          <w:szCs w:val="44"/>
+        </w:rPr>
+        <w:t xml:space="preserve"> </w:t>
+      </w:r>
+      <w:r>
+        <w:rPr>
+          <w:rFonts w:ascii="Times New Roman" w:hAnsi="Times New Roman" w:cs="Times New Roman"/>
+          <w:sz w:val="44"/>
+          <w:szCs w:val="44"/>
+        </w:rPr>
         <w:t>Inregistrarea unui nou user</w:t>
       </w:r>
-      <w:bookmarkEnd w:id="17"/>
+      <w:bookmarkEnd w:id="18"/>
     </w:p>
     <w:p>
       <w:r>
@@ -5558,7 +5930,7 @@
                     <pic:cNvPicPr/>
                   </pic:nvPicPr>
                   <pic:blipFill>
-                    <a:blip r:embed="rId14"/>
+                    <a:blip r:embed="rId15"/>
                     <a:stretch>
                       <a:fillRect/>
                     </a:stretch>
@@ -5595,7 +5967,7 @@
           <w:sz w:val="24"/>
           <w:szCs w:val="24"/>
         </w:rPr>
-        <w:t>Figură 5</w:t>
+        <w:t xml:space="preserve">Figură </w:t>
       </w:r>
       <w:r>
         <w:rPr>
@@ -5603,7 +5975,7 @@
           <w:sz w:val="24"/>
           <w:szCs w:val="24"/>
         </w:rPr>
-        <w:t>.</w:t>
+        <w:t>6</w:t>
       </w:r>
       <w:r>
         <w:rPr>
@@ -5611,7 +5983,7 @@
           <w:sz w:val="24"/>
           <w:szCs w:val="24"/>
         </w:rPr>
-        <w:t xml:space="preserve"> Tabela Users din cadul bazei de date. Sursa Proprie</w:t>
+        <w:t>.</w:t>
       </w:r>
       <w:r>
         <w:rPr>
@@ -5619,6 +5991,14 @@
           <w:sz w:val="24"/>
           <w:szCs w:val="24"/>
         </w:rPr>
+        <w:t xml:space="preserve"> Tabela Users din cadul bazei de date. Sursa Proprie</w:t>
+      </w:r>
+      <w:r>
+        <w:rPr>
+          <w:color w:val="auto"/>
+          <w:sz w:val="24"/>
+          <w:szCs w:val="24"/>
+        </w:rPr>
         <w:t>.</w:t>
       </w:r>
     </w:p>
@@ -5689,17 +6069,20 @@
         <w:ind w:firstLine="720"/>
       </w:pPr>
       <w:r>
+        <w:t xml:space="preserve">In continuare am definit </w:t>
+      </w:r>
+      <w:r>
+        <w:t>servis-ul, c</w:t>
+      </w:r>
+      <w:r>
+        <w:t>e</w:t>
+      </w:r>
+      <w:r>
+        <w:t xml:space="preserve"> reprezinta o clasa care ofera functionalitati specifice pentru aplicatie si care este utilizata pentru a gestiona logica de business si interactiunea cu alte componente ale aplicatiei, cum ar fi repository-ul. Serviciile sunt </w:t>
+      </w:r>
+      <w:r>
         <w:lastRenderedPageBreak/>
-        <w:t xml:space="preserve">In continuare am definit </w:t>
-      </w:r>
-      <w:r>
-        <w:t>servis-ul, c</w:t>
-      </w:r>
-      <w:r>
-        <w:t>e</w:t>
-      </w:r>
-      <w:r>
-        <w:t xml:space="preserve"> reprezinta o clasa care ofera functionalitati specifice pentru aplicatie si care este utilizata pentru a gestiona logica de business si interactiunea cu alte componente ale aplicatiei, cum ar fi repository-ul. Serviciile sunt implementate ca si calse in Java, fiind utilizate pentru a separa logica de business de infrastructura.</w:t>
+        <w:t>implementate ca si calse in Java, fiind utilizate pentru a separa logica de business de infrastructura.</w:t>
       </w:r>
     </w:p>
     <w:p>
@@ -5817,7 +6200,7 @@
                     <pic:cNvPicPr/>
                   </pic:nvPicPr>
                   <pic:blipFill>
-                    <a:blip r:embed="rId15"/>
+                    <a:blip r:embed="rId16"/>
                     <a:stretch>
                       <a:fillRect/>
                     </a:stretch>
@@ -5854,7 +6237,23 @@
           <w:sz w:val="24"/>
           <w:szCs w:val="24"/>
         </w:rPr>
-        <w:t>Figură 6. Interfata de inregistrare. Sursa Proprie.</w:t>
+        <w:t xml:space="preserve">Figură </w:t>
+      </w:r>
+      <w:r>
+        <w:rPr>
+          <w:color w:val="auto"/>
+          <w:sz w:val="24"/>
+          <w:szCs w:val="24"/>
+        </w:rPr>
+        <w:t>7</w:t>
+      </w:r>
+      <w:r>
+        <w:rPr>
+          <w:color w:val="auto"/>
+          <w:sz w:val="24"/>
+          <w:szCs w:val="24"/>
+        </w:rPr>
+        <w:t>. Interfata de inregistrare. Sursa Proprie.</w:t>
       </w:r>
     </w:p>
     <w:p>
@@ -5934,7 +6333,7 @@
                     <pic:cNvPicPr/>
                   </pic:nvPicPr>
                   <pic:blipFill>
-                    <a:blip r:embed="rId16"/>
+                    <a:blip r:embed="rId17"/>
                     <a:stretch>
                       <a:fillRect/>
                     </a:stretch>
@@ -5971,7 +6370,23 @@
           <w:sz w:val="24"/>
           <w:szCs w:val="24"/>
         </w:rPr>
-        <w:t>Figură 7. Exemplu inregistrare user. Sursa proprie.</w:t>
+        <w:t xml:space="preserve">Figură </w:t>
+      </w:r>
+      <w:r>
+        <w:rPr>
+          <w:color w:val="auto"/>
+          <w:sz w:val="24"/>
+          <w:szCs w:val="24"/>
+        </w:rPr>
+        <w:t>8</w:t>
+      </w:r>
+      <w:r>
+        <w:rPr>
+          <w:color w:val="auto"/>
+          <w:sz w:val="24"/>
+          <w:szCs w:val="24"/>
+        </w:rPr>
+        <w:t>. Exemplu inregistrare user. Sursa proprie.</w:t>
       </w:r>
     </w:p>
     <w:p/>
@@ -5996,7 +6411,7 @@
                     <pic:cNvPicPr/>
                   </pic:nvPicPr>
                   <pic:blipFill>
-                    <a:blip r:embed="rId17"/>
+                    <a:blip r:embed="rId18"/>
                     <a:stretch>
                       <a:fillRect/>
                     </a:stretch>
@@ -6041,7 +6456,7 @@
           <w:sz w:val="24"/>
           <w:szCs w:val="24"/>
         </w:rPr>
-        <w:t>8</w:t>
+        <w:t>9</w:t>
       </w:r>
       <w:r>
         <w:rPr>
@@ -6076,7 +6491,7 @@
                     <pic:cNvPicPr/>
                   </pic:nvPicPr>
                   <pic:blipFill>
-                    <a:blip r:embed="rId18"/>
+                    <a:blip r:embed="rId19"/>
                     <a:stretch>
                       <a:fillRect/>
                     </a:stretch>
@@ -6121,7 +6536,7 @@
           <w:sz w:val="24"/>
           <w:szCs w:val="24"/>
         </w:rPr>
-        <w:t>9</w:t>
+        <w:t>10</w:t>
       </w:r>
       <w:r>
         <w:rPr>
@@ -6137,6 +6552,101 @@
         <w:jc w:val="center"/>
       </w:pPr>
     </w:p>
+    <w:p>
+      <w:pPr>
+        <w:pStyle w:val="Heading2"/>
+        <w:rPr>
+          <w:b w:val="0"/>
+          <w:bCs w:val="0"/>
+          <w:i/>
+          <w:iCs/>
+        </w:rPr>
+      </w:pPr>
+    </w:p>
+    <w:p/>
+    <w:p/>
+    <w:p/>
+    <w:p/>
+    <w:p>
+      <w:pPr>
+        <w:pStyle w:val="Heading2"/>
+        <w:rPr>
+          <w:rFonts w:ascii="Times New Roman" w:hAnsi="Times New Roman" w:cs="Times New Roman"/>
+          <w:b w:val="0"/>
+          <w:bCs w:val="0"/>
+          <w:i/>
+          <w:iCs/>
+          <w:sz w:val="44"/>
+          <w:szCs w:val="44"/>
+        </w:rPr>
+      </w:pPr>
+      <w:bookmarkStart w:id="19" w:name="_Toc136530533"/>
+      <w:r>
+        <w:rPr>
+          <w:rFonts w:ascii="Times New Roman" w:hAnsi="Times New Roman" w:cs="Times New Roman"/>
+          <w:b w:val="0"/>
+          <w:bCs w:val="0"/>
+          <w:i/>
+          <w:iCs/>
+          <w:sz w:val="44"/>
+          <w:szCs w:val="44"/>
+        </w:rPr>
+        <w:t>4.</w:t>
+      </w:r>
+      <w:r>
+        <w:rPr>
+          <w:rFonts w:ascii="Times New Roman" w:hAnsi="Times New Roman" w:cs="Times New Roman"/>
+          <w:b w:val="0"/>
+          <w:bCs w:val="0"/>
+          <w:i/>
+          <w:iCs/>
+          <w:sz w:val="44"/>
+          <w:szCs w:val="44"/>
+        </w:rPr>
+        <w:t>3</w:t>
+      </w:r>
+      <w:r>
+        <w:rPr>
+          <w:rFonts w:ascii="Times New Roman" w:hAnsi="Times New Roman" w:cs="Times New Roman"/>
+          <w:b w:val="0"/>
+          <w:bCs w:val="0"/>
+          <w:i/>
+          <w:iCs/>
+          <w:sz w:val="44"/>
+          <w:szCs w:val="44"/>
+        </w:rPr>
+        <w:t xml:space="preserve"> Logarea unui utilizator in aplicatie</w:t>
+      </w:r>
+      <w:bookmarkEnd w:id="19"/>
+    </w:p>
+    <w:p/>
+    <w:p/>
+    <w:p/>
+    <w:p>
+      <w:pPr>
+        <w:rPr>
+          <w:sz w:val="44"/>
+          <w:szCs w:val="40"/>
+        </w:rPr>
+      </w:pPr>
+      <w:r>
+        <w:rPr>
+          <w:sz w:val="44"/>
+          <w:szCs w:val="40"/>
+          <w:highlight w:val="red"/>
+        </w:rPr>
+        <w:t>TODO</w:t>
+      </w:r>
+    </w:p>
+    <w:p/>
+    <w:p/>
+    <w:p/>
+    <w:p/>
+    <w:p/>
+    <w:p/>
+    <w:p/>
+    <w:p/>
+    <w:p/>
     <w:p/>
     <w:p>
       <w:pPr>
@@ -6148,14 +6658,14 @@
           <w:szCs w:val="44"/>
         </w:rPr>
       </w:pPr>
-      <w:bookmarkStart w:id="18" w:name="_Toc133850015"/>
+      <w:bookmarkStart w:id="20" w:name="_Toc136530534"/>
       <w:r>
         <w:rPr>
           <w:rFonts w:ascii="Times New Roman" w:hAnsi="Times New Roman" w:cs="Times New Roman"/>
           <w:sz w:val="44"/>
           <w:szCs w:val="44"/>
         </w:rPr>
-        <w:t xml:space="preserve">4.2 </w:t>
+        <w:t>4.</w:t>
       </w:r>
       <w:r>
         <w:rPr>
@@ -6163,56 +6673,17 @@
           <w:sz w:val="44"/>
           <w:szCs w:val="44"/>
         </w:rPr>
-        <w:t>Logarea unui utilizator in aplicatie</w:t>
-      </w:r>
-      <w:bookmarkEnd w:id="18"/>
-    </w:p>
-    <w:p/>
-    <w:p/>
-    <w:p/>
-    <w:p/>
-    <w:p/>
-    <w:p/>
-    <w:p/>
-    <w:p/>
-    <w:p/>
-    <w:p/>
-    <w:p>
-      <w:pPr>
-        <w:pStyle w:val="Subtitle"/>
-        <w:outlineLvl w:val="1"/>
+        <w:t>4</w:t>
+      </w:r>
+      <w:r>
         <w:rPr>
           <w:rFonts w:ascii="Times New Roman" w:hAnsi="Times New Roman" w:cs="Times New Roman"/>
           <w:sz w:val="44"/>
           <w:szCs w:val="44"/>
         </w:rPr>
-      </w:pPr>
-      <w:bookmarkStart w:id="19" w:name="_Toc133850016"/>
-      <w:r>
-        <w:rPr>
-          <w:rFonts w:ascii="Times New Roman" w:hAnsi="Times New Roman" w:cs="Times New Roman"/>
-          <w:sz w:val="44"/>
-          <w:szCs w:val="44"/>
-        </w:rPr>
-        <w:t>4.</w:t>
-      </w:r>
-      <w:r>
-        <w:rPr>
-          <w:rFonts w:ascii="Times New Roman" w:hAnsi="Times New Roman" w:cs="Times New Roman"/>
-          <w:sz w:val="44"/>
-          <w:szCs w:val="44"/>
-        </w:rPr>
-        <w:t>3</w:t>
-      </w:r>
-      <w:r>
-        <w:rPr>
-          <w:rFonts w:ascii="Times New Roman" w:hAnsi="Times New Roman" w:cs="Times New Roman"/>
-          <w:sz w:val="44"/>
-          <w:szCs w:val="44"/>
-        </w:rPr>
         <w:t xml:space="preserve"> Dynamic Blog</w:t>
       </w:r>
-      <w:bookmarkEnd w:id="19"/>
+      <w:bookmarkEnd w:id="20"/>
     </w:p>
     <w:p>
       <w:r>
@@ -6244,7 +6715,6 @@
         <w:rPr>
           <w:rFonts w:cs="Times New Roman"/>
         </w:rPr>
-        <w:lastRenderedPageBreak/>
         <w:tab/>
         <w:t>Contentful oferă o interfață de utilizator intuitivă și un API puternic, ceea ce permite dezvoltatorilor să construiască experiențe personalizate și să integreze ușor conținutul în aplicațiile lor. Platforma oferă, de asemenea, capacități de gestionare a fluxului de lucru, ceea ce face mai ușor pentru echipe să colaboreze în crearea și publicarea de conținut.</w:t>
       </w:r>
@@ -6311,7 +6781,7 @@
                     <pic:cNvPicPr/>
                   </pic:nvPicPr>
                   <pic:blipFill>
-                    <a:blip r:embed="rId19"/>
+                    <a:blip r:embed="rId20"/>
                     <a:stretch>
                       <a:fillRect/>
                     </a:stretch>
@@ -6356,7 +6826,7 @@
           <w:sz w:val="24"/>
           <w:szCs w:val="24"/>
         </w:rPr>
-        <w:t>10</w:t>
+        <w:t>1</w:t>
       </w:r>
       <w:r>
         <w:rPr>
@@ -6364,7 +6834,7 @@
           <w:sz w:val="24"/>
           <w:szCs w:val="24"/>
         </w:rPr>
-        <w:t>.</w:t>
+        <w:t>1</w:t>
       </w:r>
       <w:r>
         <w:rPr>
@@ -6372,7 +6842,7 @@
           <w:sz w:val="24"/>
           <w:szCs w:val="24"/>
         </w:rPr>
-        <w:t xml:space="preserve"> Generare Content Model platforma Contenful</w:t>
+        <w:t>.</w:t>
       </w:r>
       <w:r>
         <w:rPr>
@@ -6380,7 +6850,7 @@
           <w:sz w:val="24"/>
           <w:szCs w:val="24"/>
         </w:rPr>
-        <w:t xml:space="preserve"> </w:t>
+        <w:t xml:space="preserve"> Generare Content Model platforma Contenful</w:t>
       </w:r>
       <w:r>
         <w:rPr>
@@ -6388,8 +6858,64 @@
           <w:sz w:val="24"/>
           <w:szCs w:val="24"/>
         </w:rPr>
-        <w:t>[6]</w:t>
-      </w:r>
+        <w:t xml:space="preserve"> </w:t>
+      </w:r>
+      <w:sdt>
+        <w:sdtPr>
+          <w:rPr>
+            <w:color w:val="auto"/>
+            <w:sz w:val="24"/>
+            <w:szCs w:val="24"/>
+          </w:rPr>
+          <w:id w:val="1151488830"/>
+          <w:citation/>
+        </w:sdtPr>
+        <w:sdtContent>
+          <w:r>
+            <w:rPr>
+              <w:color w:val="auto"/>
+              <w:sz w:val="24"/>
+              <w:szCs w:val="24"/>
+            </w:rPr>
+            <w:fldChar w:fldCharType="begin"/>
+          </w:r>
+          <w:r>
+            <w:rPr>
+              <w:color w:val="auto"/>
+              <w:sz w:val="24"/>
+              <w:szCs w:val="24"/>
+              <w:lang w:val="en-US"/>
+            </w:rPr>
+            <w:instrText xml:space="preserve"> CITATION App \l 1033 </w:instrText>
+          </w:r>
+          <w:r>
+            <w:rPr>
+              <w:color w:val="auto"/>
+              <w:sz w:val="24"/>
+              <w:szCs w:val="24"/>
+            </w:rPr>
+            <w:fldChar w:fldCharType="separate"/>
+          </w:r>
+          <w:r>
+            <w:rPr>
+              <w:noProof/>
+              <w:color w:val="auto"/>
+              <w:sz w:val="24"/>
+              <w:szCs w:val="24"/>
+              <w:lang w:val="en-US"/>
+            </w:rPr>
+            <w:t>[7]</w:t>
+          </w:r>
+          <w:r>
+            <w:rPr>
+              <w:color w:val="auto"/>
+              <w:sz w:val="24"/>
+              <w:szCs w:val="24"/>
+            </w:rPr>
+            <w:fldChar w:fldCharType="end"/>
+          </w:r>
+        </w:sdtContent>
+      </w:sdt>
       <w:r>
         <w:rPr>
           <w:color w:val="auto"/>
@@ -6410,6 +6936,7 @@
         <w:rPr>
           <w:rFonts w:cs="Times New Roman"/>
         </w:rPr>
+        <w:lastRenderedPageBreak/>
         <w:tab/>
         <w:t>Dupa ce au fost generate Content-urile, am generat in cadrul proiectului un serviu in Angular pentru a realiza comunicarea intre aplicatie si platforma Contentful.</w:t>
       </w:r>
@@ -6470,7 +6997,6 @@
         <w:rPr>
           <w:rFonts w:cs="Times New Roman"/>
         </w:rPr>
-        <w:lastRenderedPageBreak/>
         <w:tab/>
         <w:t xml:space="preserve">In a doua etapa am folosit directiva ngFor pentru a itera prin elementele jsonului, putand astfel sa afisam imagina,titlul, summary alocate fiecarui </w:t>
       </w:r>
@@ -6531,7 +7057,7 @@
                     <pic:cNvPicPr/>
                   </pic:nvPicPr>
                   <pic:blipFill>
-                    <a:blip r:embed="rId20"/>
+                    <a:blip r:embed="rId21"/>
                     <a:stretch>
                       <a:fillRect/>
                     </a:stretch>
@@ -6569,7 +7095,23 @@
           <w:sz w:val="24"/>
           <w:szCs w:val="24"/>
         </w:rPr>
-        <w:t>Figură 11. Dynamic Blog. Sursa proprie.</w:t>
+        <w:t>Figură 1</w:t>
+      </w:r>
+      <w:r>
+        <w:rPr>
+          <w:color w:val="auto"/>
+          <w:sz w:val="24"/>
+          <w:szCs w:val="24"/>
+        </w:rPr>
+        <w:t>2</w:t>
+      </w:r>
+      <w:r>
+        <w:rPr>
+          <w:color w:val="auto"/>
+          <w:sz w:val="24"/>
+          <w:szCs w:val="24"/>
+        </w:rPr>
+        <w:t>. Dynamic Blog. Sursa proprie.</w:t>
       </w:r>
     </w:p>
     <w:p>
@@ -6586,6 +7128,16 @@
         </w:rPr>
       </w:pPr>
     </w:p>
+    <w:p/>
+    <w:p/>
+    <w:p/>
+    <w:p/>
+    <w:p/>
+    <w:p/>
+    <w:p/>
+    <w:p/>
+    <w:p/>
+    <w:p/>
     <w:p/>
     <w:p/>
     <w:p/>
@@ -6603,17 +7155,23 @@
           <w:rFonts w:ascii="Times New Roman" w:hAnsi="Times New Roman" w:cs="Times New Roman"/>
         </w:rPr>
       </w:pPr>
-      <w:bookmarkStart w:id="20" w:name="_Toc133850017"/>
+      <w:bookmarkStart w:id="21" w:name="_Toc136530535"/>
       <w:r>
         <w:rPr>
           <w:rFonts w:ascii="Times New Roman" w:hAnsi="Times New Roman" w:cs="Times New Roman"/>
         </w:rPr>
-        <w:t xml:space="preserve">4. </w:t>
+        <w:t>5</w:t>
       </w:r>
       <w:r>
         <w:rPr>
           <w:rFonts w:ascii="Times New Roman" w:hAnsi="Times New Roman" w:cs="Times New Roman"/>
         </w:rPr>
+        <w:t xml:space="preserve">. </w:t>
+      </w:r>
+      <w:r>
+        <w:rPr>
+          <w:rFonts w:ascii="Times New Roman" w:hAnsi="Times New Roman" w:cs="Times New Roman"/>
+        </w:rPr>
         <w:t xml:space="preserve">Concluzii </w:t>
       </w:r>
       <w:r>
@@ -6640,37 +7198,37 @@
         </w:rPr>
         <w:t>ri viitoare</w:t>
       </w:r>
-      <w:bookmarkEnd w:id="20"/>
-    </w:p>
-    <w:p/>
-    <w:p/>
-    <w:p/>
-    <w:p/>
-    <w:p/>
-    <w:p/>
-    <w:p/>
-    <w:p/>
-    <w:p/>
-    <w:p/>
-    <w:p/>
-    <w:p/>
-    <w:p/>
-    <w:p/>
-    <w:p/>
-    <w:p/>
-    <w:p/>
-    <w:p/>
-    <w:p/>
-    <w:p/>
-    <w:p/>
-    <w:p/>
-    <w:p/>
-    <w:p/>
-    <w:p/>
-    <w:p/>
-    <w:p/>
-    <w:p/>
-    <w:bookmarkStart w:id="21" w:name="_Toc133850018" w:displacedByCustomXml="next"/>
+      <w:bookmarkEnd w:id="21"/>
+    </w:p>
+    <w:p/>
+    <w:p/>
+    <w:p/>
+    <w:p/>
+    <w:p/>
+    <w:p/>
+    <w:p/>
+    <w:p/>
+    <w:p/>
+    <w:p/>
+    <w:p/>
+    <w:p/>
+    <w:p/>
+    <w:p/>
+    <w:p/>
+    <w:p/>
+    <w:p/>
+    <w:p/>
+    <w:p/>
+    <w:p/>
+    <w:p/>
+    <w:p/>
+    <w:p/>
+    <w:p/>
+    <w:p/>
+    <w:p/>
+    <w:p/>
+    <w:p/>
+    <w:bookmarkStart w:id="22" w:name="_Toc136530536" w:displacedByCustomXml="next"/>
     <w:sdt>
       <w:sdtPr>
         <w:rPr>
@@ -6715,7 +7273,7 @@
             </w:rPr>
             <w:t>fie</w:t>
           </w:r>
-          <w:bookmarkEnd w:id="21"/>
+          <w:bookmarkEnd w:id="22"/>
         </w:p>
         <w:sdt>
           <w:sdtPr>
@@ -6725,10 +7283,11 @@
           <w:sdtContent>
             <w:p>
               <w:pPr>
-                <w:pStyle w:val="Bibliography"/>
                 <w:rPr>
+                  <w:rFonts w:asciiTheme="minorHAnsi" w:hAnsiTheme="minorHAnsi"/>
                   <w:noProof/>
-                  <w:vanish/>
+                  <w:sz w:val="22"/>
+                  <w:lang w:val="en-GB"/>
                 </w:rPr>
               </w:pPr>
               <w:r>
@@ -6740,17 +7299,10 @@
               <w:r>
                 <w:fldChar w:fldCharType="separate"/>
               </w:r>
-              <w:r>
-                <w:rPr>
-                  <w:noProof/>
-                  <w:vanish/>
-                </w:rPr>
-                <w:t>x</w:t>
-              </w:r>
             </w:p>
             <w:tbl>
               <w:tblPr>
-                <w:tblW w:w="5000" w:type="pct"/>
+                <w:tblW w:w="5250" w:type="pct"/>
                 <w:tblCellSpacing w:w="15" w:type="dxa"/>
                 <w:tblCellMar>
                   <w:top w:w="15" w:type="dxa"/>
@@ -6762,31 +7314,32 @@
               </w:tblPr>
               <w:tblGrid>
                 <w:gridCol w:w="355"/>
-                <w:gridCol w:w="8761"/>
+                <w:gridCol w:w="9654"/>
               </w:tblGrid>
               <w:tr>
                 <w:trPr>
+                  <w:divId w:val="2111965804"/>
+                  <w:trHeight w:val="835"/>
                   <w:tblCellSpacing w:w="15" w:type="dxa"/>
                 </w:trPr>
                 <w:tc>
                   <w:tcPr>
-                    <w:tcW w:w="0" w:type="auto"/>
+                    <w:tcW w:w="157" w:type="pct"/>
                     <w:hideMark/>
                   </w:tcPr>
                   <w:p>
                     <w:pPr>
                       <w:pStyle w:val="Bibliography"/>
-                      <w:jc w:val="right"/>
                       <w:rPr>
-                        <w:rFonts w:eastAsiaTheme="minorEastAsia"/>
                         <w:noProof/>
+                        <w:szCs w:val="24"/>
                       </w:rPr>
                     </w:pPr>
                     <w:r>
                       <w:rPr>
                         <w:noProof/>
                       </w:rPr>
-                      <w:t>[1]</w:t>
+                      <w:t xml:space="preserve">[1] </w:t>
                     </w:r>
                   </w:p>
                 </w:tc>
@@ -6799,7 +7352,6 @@
                     <w:pPr>
                       <w:pStyle w:val="Bibliography"/>
                       <w:rPr>
-                        <w:rFonts w:eastAsiaTheme="minorEastAsia"/>
                         <w:noProof/>
                       </w:rPr>
                     </w:pPr>
@@ -6807,35 +7359,26 @@
                       <w:rPr>
                         <w:noProof/>
                       </w:rPr>
-                      <w:t xml:space="preserve">Visual Studio Code. (2022, Aug.) Getting Started. [Online]. </w:t>
+                      <w:t>Visual Studio Code, 08 2022. [Interactiv]. Available: https://code.visualstudio.com/docs.</w:t>
                     </w:r>
-                    <w:hyperlink r:id="rId21" w:history="1">
-                      <w:r>
-                        <w:rPr>
-                          <w:rStyle w:val="Hyperlink"/>
-                          <w:noProof/>
-                        </w:rPr>
-                        <w:t>https://code.visualstudio.com/docs</w:t>
-                      </w:r>
-                    </w:hyperlink>
                   </w:p>
                 </w:tc>
               </w:tr>
               <w:tr>
                 <w:trPr>
+                  <w:divId w:val="2111965804"/>
+                  <w:trHeight w:val="835"/>
                   <w:tblCellSpacing w:w="15" w:type="dxa"/>
                 </w:trPr>
                 <w:tc>
                   <w:tcPr>
-                    <w:tcW w:w="0" w:type="auto"/>
+                    <w:tcW w:w="157" w:type="pct"/>
                     <w:hideMark/>
                   </w:tcPr>
                   <w:p>
                     <w:pPr>
                       <w:pStyle w:val="Bibliography"/>
-                      <w:jc w:val="right"/>
                       <w:rPr>
-                        <w:rFonts w:eastAsiaTheme="minorEastAsia"/>
                         <w:noProof/>
                       </w:rPr>
                     </w:pPr>
@@ -6843,7 +7386,7 @@
                       <w:rPr>
                         <w:noProof/>
                       </w:rPr>
-                      <w:t>[2]</w:t>
+                      <w:t xml:space="preserve">[2] </w:t>
                     </w:r>
                   </w:p>
                 </w:tc>
@@ -6856,7 +7399,6 @@
                     <w:pPr>
                       <w:pStyle w:val="Bibliography"/>
                       <w:rPr>
-                        <w:rFonts w:eastAsiaTheme="minorEastAsia"/>
                         <w:noProof/>
                       </w:rPr>
                     </w:pPr>
@@ -6864,46 +7406,35 @@
                       <w:rPr>
                         <w:noProof/>
                       </w:rPr>
-                      <w:t xml:space="preserve">Angular. (2022, Aug.) Introduction to Angular concepts. [Online]. </w:t>
+                      <w:t>Angular, 08 2022. [Interactiv]. Available: https://angular.io/guide/architecture.</w:t>
                     </w:r>
-                    <w:hyperlink r:id="rId22" w:history="1">
-                      <w:r>
-                        <w:rPr>
-                          <w:rStyle w:val="Hyperlink"/>
-                          <w:noProof/>
-                        </w:rPr>
-                        <w:t>https://angular.io/guide/architecture</w:t>
-                      </w:r>
-                    </w:hyperlink>
                   </w:p>
                 </w:tc>
               </w:tr>
               <w:tr>
                 <w:trPr>
+                  <w:divId w:val="2111965804"/>
+                  <w:trHeight w:val="835"/>
                   <w:tblCellSpacing w:w="15" w:type="dxa"/>
                 </w:trPr>
                 <w:tc>
                   <w:tcPr>
-                    <w:tcW w:w="0" w:type="auto"/>
+                    <w:tcW w:w="157" w:type="pct"/>
                     <w:hideMark/>
                   </w:tcPr>
                   <w:p>
                     <w:pPr>
                       <w:pStyle w:val="Bibliography"/>
-                      <w:jc w:val="right"/>
                       <w:rPr>
-                        <w:rFonts w:eastAsiaTheme="minorEastAsia"/>
                         <w:noProof/>
                       </w:rPr>
                     </w:pPr>
-                    <w:bookmarkStart w:id="22" w:name="Ang221"/>
                     <w:r>
                       <w:rPr>
                         <w:noProof/>
                       </w:rPr>
-                      <w:t>[3]</w:t>
+                      <w:t xml:space="preserve">[3] </w:t>
                     </w:r>
-                    <w:bookmarkEnd w:id="22"/>
                   </w:p>
                 </w:tc>
                 <w:tc>
@@ -6915,7 +7446,6 @@
                     <w:pPr>
                       <w:pStyle w:val="Bibliography"/>
                       <w:rPr>
-                        <w:rFonts w:eastAsiaTheme="minorEastAsia"/>
                         <w:noProof/>
                       </w:rPr>
                     </w:pPr>
@@ -6923,47 +7453,35 @@
                       <w:rPr>
                         <w:noProof/>
                       </w:rPr>
-                      <w:t xml:space="preserve">Angular. (2022, Aug.) Diagrama Arhitectura Angular. [Online]. </w:t>
+                      <w:t>J. A., 07 2022. [Interactiv]. Available: https://www.hostinger.com/tutorials/what-is-bootstrap/.</w:t>
                     </w:r>
-                    <w:hyperlink r:id="rId23" w:history="1">
-                      <w:r>
-                        <w:rPr>
-                          <w:rStyle w:val="Hyperlink"/>
-                          <w:noProof/>
-                        </w:rPr>
-                        <w:t>https://angular.io/guide/architecture</w:t>
-                      </w:r>
-                    </w:hyperlink>
                   </w:p>
                 </w:tc>
               </w:tr>
               <w:tr>
                 <w:trPr>
+                  <w:divId w:val="2111965804"/>
+                  <w:trHeight w:val="835"/>
                   <w:tblCellSpacing w:w="15" w:type="dxa"/>
                 </w:trPr>
                 <w:tc>
                   <w:tcPr>
-                    <w:tcW w:w="0" w:type="auto"/>
+                    <w:tcW w:w="157" w:type="pct"/>
                     <w:hideMark/>
                   </w:tcPr>
                   <w:p>
                     <w:pPr>
                       <w:pStyle w:val="Bibliography"/>
-                      <w:jc w:val="right"/>
                       <w:rPr>
-                        <w:rFonts w:eastAsiaTheme="minorEastAsia"/>
                         <w:noProof/>
                       </w:rPr>
                     </w:pPr>
-                    <w:bookmarkStart w:id="23" w:name="Jor22"/>
                     <w:r>
                       <w:rPr>
                         <w:noProof/>
                       </w:rPr>
-                      <w:lastRenderedPageBreak/>
-                      <w:t>[4]</w:t>
+                      <w:t xml:space="preserve">[4] </w:t>
                     </w:r>
-                    <w:bookmarkEnd w:id="23"/>
                   </w:p>
                 </w:tc>
                 <w:tc>
@@ -6975,7 +7493,6 @@
                     <w:pPr>
                       <w:pStyle w:val="Bibliography"/>
                       <w:rPr>
-                        <w:rFonts w:eastAsiaTheme="minorEastAsia"/>
                         <w:noProof/>
                       </w:rPr>
                     </w:pPr>
@@ -6983,46 +7500,35 @@
                       <w:rPr>
                         <w:noProof/>
                       </w:rPr>
-                      <w:t xml:space="preserve">Jordana A. (2022, July) What Is Bootstrap? [Online]. </w:t>
+                      <w:t>[Interactiv]. Available: https://www.javatpoint.com/java-architecture.</w:t>
                     </w:r>
-                    <w:hyperlink r:id="rId24" w:history="1">
-                      <w:r>
-                        <w:rPr>
-                          <w:rStyle w:val="Hyperlink"/>
-                          <w:noProof/>
-                        </w:rPr>
-                        <w:t>https://www.hostinger.com/tutorials/what-is-bootstrap/</w:t>
-                      </w:r>
-                    </w:hyperlink>
                   </w:p>
                 </w:tc>
               </w:tr>
               <w:tr>
                 <w:trPr>
+                  <w:divId w:val="2111965804"/>
+                  <w:trHeight w:val="1253"/>
                   <w:tblCellSpacing w:w="15" w:type="dxa"/>
                 </w:trPr>
                 <w:tc>
                   <w:tcPr>
-                    <w:tcW w:w="0" w:type="auto"/>
+                    <w:tcW w:w="157" w:type="pct"/>
                     <w:hideMark/>
                   </w:tcPr>
                   <w:p>
                     <w:pPr>
                       <w:pStyle w:val="Bibliography"/>
-                      <w:jc w:val="right"/>
                       <w:rPr>
-                        <w:rFonts w:eastAsiaTheme="minorEastAsia"/>
                         <w:noProof/>
                       </w:rPr>
                     </w:pPr>
-                    <w:bookmarkStart w:id="24" w:name="Jav"/>
                     <w:r>
                       <w:rPr>
                         <w:noProof/>
                       </w:rPr>
-                      <w:t>[5]</w:t>
+                      <w:t xml:space="preserve">[5] </w:t>
                     </w:r>
-                    <w:bookmarkEnd w:id="24"/>
                   </w:p>
                 </w:tc>
                 <w:tc>
@@ -7034,7 +7540,6 @@
                     <w:pPr>
                       <w:pStyle w:val="Bibliography"/>
                       <w:rPr>
-                        <w:rFonts w:eastAsiaTheme="minorEastAsia"/>
                         <w:noProof/>
                       </w:rPr>
                     </w:pPr>
@@ -7042,37 +7547,114 @@
                       <w:rPr>
                         <w:noProof/>
                       </w:rPr>
-                      <w:t xml:space="preserve">JavaTpoint. [Online]. </w:t>
+                      <w:t>„terasolunaorg.github.io,” [Interactiv]. Available: https://terasolunaorg.github.io/guideline/1.0.1.RELEASE/en/Overview/SpringMVCOverview.html.</w:t>
                     </w:r>
-                    <w:hyperlink r:id="rId25" w:history="1">
-                      <w:r>
-                        <w:rPr>
-                          <w:rStyle w:val="Hyperlink"/>
-                          <w:noProof/>
-                        </w:rPr>
-                        <w:t>https://www.javatpoint.com/java-architecture</w:t>
-                      </w:r>
-                    </w:hyperlink>
+                  </w:p>
+                </w:tc>
+              </w:tr>
+              <w:tr>
+                <w:trPr>
+                  <w:divId w:val="2111965804"/>
+                  <w:trHeight w:val="1265"/>
+                  <w:tblCellSpacing w:w="15" w:type="dxa"/>
+                </w:trPr>
+                <w:tc>
+                  <w:tcPr>
+                    <w:tcW w:w="157" w:type="pct"/>
+                    <w:hideMark/>
+                  </w:tcPr>
+                  <w:p>
+                    <w:pPr>
+                      <w:pStyle w:val="Bibliography"/>
+                      <w:rPr>
+                        <w:noProof/>
+                      </w:rPr>
+                    </w:pPr>
+                    <w:r>
+                      <w:rPr>
+                        <w:noProof/>
+                      </w:rPr>
+                      <w:t xml:space="preserve">[6] </w:t>
+                    </w:r>
+                  </w:p>
+                </w:tc>
+                <w:tc>
+                  <w:tcPr>
+                    <w:tcW w:w="0" w:type="auto"/>
+                    <w:hideMark/>
+                  </w:tcPr>
+                  <w:p>
+                    <w:pPr>
+                      <w:pStyle w:val="Bibliography"/>
+                      <w:rPr>
+                        <w:noProof/>
+                      </w:rPr>
+                    </w:pPr>
+                    <w:r>
+                      <w:rPr>
+                        <w:noProof/>
+                      </w:rPr>
+                      <w:t>R. GARCIA, „JWT tokens and security – working principles and use cases,” [Interactiv]. Available: https://www.vaadata.com/blog/jwt-tokens-and-security-working-principles-and-use-cases/.</w:t>
+                    </w:r>
+                  </w:p>
+                </w:tc>
+              </w:tr>
+              <w:tr>
+                <w:trPr>
+                  <w:divId w:val="2111965804"/>
+                  <w:trHeight w:val="835"/>
+                  <w:tblCellSpacing w:w="15" w:type="dxa"/>
+                </w:trPr>
+                <w:tc>
+                  <w:tcPr>
+                    <w:tcW w:w="157" w:type="pct"/>
+                    <w:hideMark/>
+                  </w:tcPr>
+                  <w:p>
+                    <w:pPr>
+                      <w:pStyle w:val="Bibliography"/>
+                      <w:rPr>
+                        <w:noProof/>
+                      </w:rPr>
+                    </w:pPr>
+                    <w:r>
+                      <w:rPr>
+                        <w:noProof/>
+                      </w:rPr>
+                      <w:t xml:space="preserve">[7] </w:t>
+                    </w:r>
+                  </w:p>
+                </w:tc>
+                <w:tc>
+                  <w:tcPr>
+                    <w:tcW w:w="0" w:type="auto"/>
+                    <w:hideMark/>
+                  </w:tcPr>
+                  <w:p>
+                    <w:pPr>
+                      <w:pStyle w:val="Bibliography"/>
+                      <w:rPr>
+                        <w:noProof/>
+                      </w:rPr>
+                    </w:pPr>
+                    <w:r>
+                      <w:rPr>
+                        <w:noProof/>
+                      </w:rPr>
+                      <w:t>[Interactiv]. Available: https://app.contentful.com/.</w:t>
+                    </w:r>
                   </w:p>
                 </w:tc>
               </w:tr>
             </w:tbl>
             <w:p>
               <w:pPr>
-                <w:pStyle w:val="Bibliography"/>
+                <w:divId w:val="2111965804"/>
                 <w:rPr>
-                  <w:rFonts w:eastAsiaTheme="minorEastAsia"/>
+                  <w:rFonts w:eastAsia="Times New Roman"/>
                   <w:noProof/>
-                  <w:vanish/>
                 </w:rPr>
               </w:pPr>
-              <w:r>
-                <w:rPr>
-                  <w:noProof/>
-                  <w:vanish/>
-                </w:rPr>
-                <w:t>x</w:t>
-              </w:r>
             </w:p>
             <w:p>
               <w:r>
@@ -7091,7 +7673,7 @@
     <w:p/>
     <w:p/>
     <w:sectPr>
-      <w:footerReference w:type="default" r:id="rId26"/>
+      <w:footerReference w:type="default" r:id="rId22"/>
       <w:endnotePr>
         <w:numFmt w:val="decimal"/>
       </w:endnotePr>
@@ -7324,6 +7906,155 @@
     </w:lvl>
   </w:abstractNum>
   <w:abstractNum w:abstractNumId="1" w15:restartNumberingAfterBreak="0">
+    <w:nsid w:val="05D8651B"/>
+    <w:multiLevelType w:val="multilevel"/>
+    <w:tmpl w:val="FD50851E"/>
+    <w:lvl w:ilvl="0">
+      <w:start w:val="1"/>
+      <w:numFmt w:val="bullet"/>
+      <w:lvlText w:val=""/>
+      <w:lvlJc w:val="left"/>
+      <w:pPr>
+        <w:tabs>
+          <w:tab w:val="num" w:pos="720"/>
+        </w:tabs>
+        <w:ind w:left="720" w:hanging="360"/>
+      </w:pPr>
+      <w:rPr>
+        <w:rFonts w:ascii="Symbol" w:hAnsi="Symbol" w:hint="default"/>
+        <w:sz w:val="20"/>
+      </w:rPr>
+    </w:lvl>
+    <w:lvl w:ilvl="1" w:tentative="1">
+      <w:start w:val="1"/>
+      <w:numFmt w:val="bullet"/>
+      <w:lvlText w:val=""/>
+      <w:lvlJc w:val="left"/>
+      <w:pPr>
+        <w:tabs>
+          <w:tab w:val="num" w:pos="1440"/>
+        </w:tabs>
+        <w:ind w:left="1440" w:hanging="360"/>
+      </w:pPr>
+      <w:rPr>
+        <w:rFonts w:ascii="Symbol" w:hAnsi="Symbol" w:hint="default"/>
+        <w:sz w:val="20"/>
+      </w:rPr>
+    </w:lvl>
+    <w:lvl w:ilvl="2" w:tentative="1">
+      <w:start w:val="1"/>
+      <w:numFmt w:val="bullet"/>
+      <w:lvlText w:val=""/>
+      <w:lvlJc w:val="left"/>
+      <w:pPr>
+        <w:tabs>
+          <w:tab w:val="num" w:pos="2160"/>
+        </w:tabs>
+        <w:ind w:left="2160" w:hanging="360"/>
+      </w:pPr>
+      <w:rPr>
+        <w:rFonts w:ascii="Symbol" w:hAnsi="Symbol" w:hint="default"/>
+        <w:sz w:val="20"/>
+      </w:rPr>
+    </w:lvl>
+    <w:lvl w:ilvl="3" w:tentative="1">
+      <w:start w:val="1"/>
+      <w:numFmt w:val="bullet"/>
+      <w:lvlText w:val=""/>
+      <w:lvlJc w:val="left"/>
+      <w:pPr>
+        <w:tabs>
+          <w:tab w:val="num" w:pos="2880"/>
+        </w:tabs>
+        <w:ind w:left="2880" w:hanging="360"/>
+      </w:pPr>
+      <w:rPr>
+        <w:rFonts w:ascii="Symbol" w:hAnsi="Symbol" w:hint="default"/>
+        <w:sz w:val="20"/>
+      </w:rPr>
+    </w:lvl>
+    <w:lvl w:ilvl="4" w:tentative="1">
+      <w:start w:val="1"/>
+      <w:numFmt w:val="bullet"/>
+      <w:lvlText w:val=""/>
+      <w:lvlJc w:val="left"/>
+      <w:pPr>
+        <w:tabs>
+          <w:tab w:val="num" w:pos="3600"/>
+        </w:tabs>
+        <w:ind w:left="3600" w:hanging="360"/>
+      </w:pPr>
+      <w:rPr>
+        <w:rFonts w:ascii="Symbol" w:hAnsi="Symbol" w:hint="default"/>
+        <w:sz w:val="20"/>
+      </w:rPr>
+    </w:lvl>
+    <w:lvl w:ilvl="5" w:tentative="1">
+      <w:start w:val="1"/>
+      <w:numFmt w:val="bullet"/>
+      <w:lvlText w:val=""/>
+      <w:lvlJc w:val="left"/>
+      <w:pPr>
+        <w:tabs>
+          <w:tab w:val="num" w:pos="4320"/>
+        </w:tabs>
+        <w:ind w:left="4320" w:hanging="360"/>
+      </w:pPr>
+      <w:rPr>
+        <w:rFonts w:ascii="Symbol" w:hAnsi="Symbol" w:hint="default"/>
+        <w:sz w:val="20"/>
+      </w:rPr>
+    </w:lvl>
+    <w:lvl w:ilvl="6" w:tentative="1">
+      <w:start w:val="1"/>
+      <w:numFmt w:val="bullet"/>
+      <w:lvlText w:val=""/>
+      <w:lvlJc w:val="left"/>
+      <w:pPr>
+        <w:tabs>
+          <w:tab w:val="num" w:pos="5040"/>
+        </w:tabs>
+        <w:ind w:left="5040" w:hanging="360"/>
+      </w:pPr>
+      <w:rPr>
+        <w:rFonts w:ascii="Symbol" w:hAnsi="Symbol" w:hint="default"/>
+        <w:sz w:val="20"/>
+      </w:rPr>
+    </w:lvl>
+    <w:lvl w:ilvl="7" w:tentative="1">
+      <w:start w:val="1"/>
+      <w:numFmt w:val="bullet"/>
+      <w:lvlText w:val=""/>
+      <w:lvlJc w:val="left"/>
+      <w:pPr>
+        <w:tabs>
+          <w:tab w:val="num" w:pos="5760"/>
+        </w:tabs>
+        <w:ind w:left="5760" w:hanging="360"/>
+      </w:pPr>
+      <w:rPr>
+        <w:rFonts w:ascii="Symbol" w:hAnsi="Symbol" w:hint="default"/>
+        <w:sz w:val="20"/>
+      </w:rPr>
+    </w:lvl>
+    <w:lvl w:ilvl="8" w:tentative="1">
+      <w:start w:val="1"/>
+      <w:numFmt w:val="bullet"/>
+      <w:lvlText w:val=""/>
+      <w:lvlJc w:val="left"/>
+      <w:pPr>
+        <w:tabs>
+          <w:tab w:val="num" w:pos="6480"/>
+        </w:tabs>
+        <w:ind w:left="6480" w:hanging="360"/>
+      </w:pPr>
+      <w:rPr>
+        <w:rFonts w:ascii="Symbol" w:hAnsi="Symbol" w:hint="default"/>
+        <w:sz w:val="20"/>
+      </w:rPr>
+    </w:lvl>
+  </w:abstractNum>
+  <w:abstractNum w:abstractNumId="2" w15:restartNumberingAfterBreak="0">
     <w:nsid w:val="08607A79"/>
     <w:multiLevelType w:val="hybridMultilevel"/>
     <w:tmpl w:val="680C0116"/>
@@ -7436,7 +8167,7 @@
       </w:rPr>
     </w:lvl>
   </w:abstractNum>
-  <w:abstractNum w:abstractNumId="2" w15:restartNumberingAfterBreak="0">
+  <w:abstractNum w:abstractNumId="3" w15:restartNumberingAfterBreak="0">
     <w:nsid w:val="0AB16022"/>
     <w:multiLevelType w:val="hybridMultilevel"/>
     <w:tmpl w:val="6FBE5F38"/>
@@ -7549,7 +8280,7 @@
       </w:rPr>
     </w:lvl>
   </w:abstractNum>
-  <w:abstractNum w:abstractNumId="3" w15:restartNumberingAfterBreak="0">
+  <w:abstractNum w:abstractNumId="4" w15:restartNumberingAfterBreak="0">
     <w:nsid w:val="11883AFB"/>
     <w:multiLevelType w:val="hybridMultilevel"/>
     <w:tmpl w:val="BCA0CA6E"/>
@@ -7662,7 +8393,7 @@
       </w:rPr>
     </w:lvl>
   </w:abstractNum>
-  <w:abstractNum w:abstractNumId="4" w15:restartNumberingAfterBreak="0">
+  <w:abstractNum w:abstractNumId="5" w15:restartNumberingAfterBreak="0">
     <w:nsid w:val="13CB77D0"/>
     <w:multiLevelType w:val="hybridMultilevel"/>
     <w:tmpl w:val="D4380BC6"/>
@@ -7775,7 +8506,7 @@
       </w:rPr>
     </w:lvl>
   </w:abstractNum>
-  <w:abstractNum w:abstractNumId="5" w15:restartNumberingAfterBreak="0">
+  <w:abstractNum w:abstractNumId="6" w15:restartNumberingAfterBreak="0">
     <w:nsid w:val="1CCA3312"/>
     <w:multiLevelType w:val="hybridMultilevel"/>
     <w:tmpl w:val="D2AA456A"/>
@@ -7888,7 +8619,7 @@
       </w:rPr>
     </w:lvl>
   </w:abstractNum>
-  <w:abstractNum w:abstractNumId="6" w15:restartNumberingAfterBreak="0">
+  <w:abstractNum w:abstractNumId="7" w15:restartNumberingAfterBreak="0">
     <w:nsid w:val="1FD42CA2"/>
     <w:multiLevelType w:val="hybridMultilevel"/>
     <w:tmpl w:val="540810A0"/>
@@ -8001,7 +8732,156 @@
       </w:rPr>
     </w:lvl>
   </w:abstractNum>
-  <w:abstractNum w:abstractNumId="7" w15:restartNumberingAfterBreak="0">
+  <w:abstractNum w:abstractNumId="8" w15:restartNumberingAfterBreak="0">
+    <w:nsid w:val="23E83C1E"/>
+    <w:multiLevelType w:val="multilevel"/>
+    <w:tmpl w:val="293C58FE"/>
+    <w:lvl w:ilvl="0">
+      <w:start w:val="1"/>
+      <w:numFmt w:val="bullet"/>
+      <w:lvlText w:val=""/>
+      <w:lvlJc w:val="left"/>
+      <w:pPr>
+        <w:tabs>
+          <w:tab w:val="num" w:pos="720"/>
+        </w:tabs>
+        <w:ind w:left="720" w:hanging="360"/>
+      </w:pPr>
+      <w:rPr>
+        <w:rFonts w:ascii="Symbol" w:hAnsi="Symbol" w:hint="default"/>
+        <w:sz w:val="20"/>
+      </w:rPr>
+    </w:lvl>
+    <w:lvl w:ilvl="1" w:tentative="1">
+      <w:start w:val="1"/>
+      <w:numFmt w:val="bullet"/>
+      <w:lvlText w:val=""/>
+      <w:lvlJc w:val="left"/>
+      <w:pPr>
+        <w:tabs>
+          <w:tab w:val="num" w:pos="1440"/>
+        </w:tabs>
+        <w:ind w:left="1440" w:hanging="360"/>
+      </w:pPr>
+      <w:rPr>
+        <w:rFonts w:ascii="Symbol" w:hAnsi="Symbol" w:hint="default"/>
+        <w:sz w:val="20"/>
+      </w:rPr>
+    </w:lvl>
+    <w:lvl w:ilvl="2" w:tentative="1">
+      <w:start w:val="1"/>
+      <w:numFmt w:val="bullet"/>
+      <w:lvlText w:val=""/>
+      <w:lvlJc w:val="left"/>
+      <w:pPr>
+        <w:tabs>
+          <w:tab w:val="num" w:pos="2160"/>
+        </w:tabs>
+        <w:ind w:left="2160" w:hanging="360"/>
+      </w:pPr>
+      <w:rPr>
+        <w:rFonts w:ascii="Symbol" w:hAnsi="Symbol" w:hint="default"/>
+        <w:sz w:val="20"/>
+      </w:rPr>
+    </w:lvl>
+    <w:lvl w:ilvl="3" w:tentative="1">
+      <w:start w:val="1"/>
+      <w:numFmt w:val="bullet"/>
+      <w:lvlText w:val=""/>
+      <w:lvlJc w:val="left"/>
+      <w:pPr>
+        <w:tabs>
+          <w:tab w:val="num" w:pos="2880"/>
+        </w:tabs>
+        <w:ind w:left="2880" w:hanging="360"/>
+      </w:pPr>
+      <w:rPr>
+        <w:rFonts w:ascii="Symbol" w:hAnsi="Symbol" w:hint="default"/>
+        <w:sz w:val="20"/>
+      </w:rPr>
+    </w:lvl>
+    <w:lvl w:ilvl="4" w:tentative="1">
+      <w:start w:val="1"/>
+      <w:numFmt w:val="bullet"/>
+      <w:lvlText w:val=""/>
+      <w:lvlJc w:val="left"/>
+      <w:pPr>
+        <w:tabs>
+          <w:tab w:val="num" w:pos="3600"/>
+        </w:tabs>
+        <w:ind w:left="3600" w:hanging="360"/>
+      </w:pPr>
+      <w:rPr>
+        <w:rFonts w:ascii="Symbol" w:hAnsi="Symbol" w:hint="default"/>
+        <w:sz w:val="20"/>
+      </w:rPr>
+    </w:lvl>
+    <w:lvl w:ilvl="5" w:tentative="1">
+      <w:start w:val="1"/>
+      <w:numFmt w:val="bullet"/>
+      <w:lvlText w:val=""/>
+      <w:lvlJc w:val="left"/>
+      <w:pPr>
+        <w:tabs>
+          <w:tab w:val="num" w:pos="4320"/>
+        </w:tabs>
+        <w:ind w:left="4320" w:hanging="360"/>
+      </w:pPr>
+      <w:rPr>
+        <w:rFonts w:ascii="Symbol" w:hAnsi="Symbol" w:hint="default"/>
+        <w:sz w:val="20"/>
+      </w:rPr>
+    </w:lvl>
+    <w:lvl w:ilvl="6" w:tentative="1">
+      <w:start w:val="1"/>
+      <w:numFmt w:val="bullet"/>
+      <w:lvlText w:val=""/>
+      <w:lvlJc w:val="left"/>
+      <w:pPr>
+        <w:tabs>
+          <w:tab w:val="num" w:pos="5040"/>
+        </w:tabs>
+        <w:ind w:left="5040" w:hanging="360"/>
+      </w:pPr>
+      <w:rPr>
+        <w:rFonts w:ascii="Symbol" w:hAnsi="Symbol" w:hint="default"/>
+        <w:sz w:val="20"/>
+      </w:rPr>
+    </w:lvl>
+    <w:lvl w:ilvl="7" w:tentative="1">
+      <w:start w:val="1"/>
+      <w:numFmt w:val="bullet"/>
+      <w:lvlText w:val=""/>
+      <w:lvlJc w:val="left"/>
+      <w:pPr>
+        <w:tabs>
+          <w:tab w:val="num" w:pos="5760"/>
+        </w:tabs>
+        <w:ind w:left="5760" w:hanging="360"/>
+      </w:pPr>
+      <w:rPr>
+        <w:rFonts w:ascii="Symbol" w:hAnsi="Symbol" w:hint="default"/>
+        <w:sz w:val="20"/>
+      </w:rPr>
+    </w:lvl>
+    <w:lvl w:ilvl="8" w:tentative="1">
+      <w:start w:val="1"/>
+      <w:numFmt w:val="bullet"/>
+      <w:lvlText w:val=""/>
+      <w:lvlJc w:val="left"/>
+      <w:pPr>
+        <w:tabs>
+          <w:tab w:val="num" w:pos="6480"/>
+        </w:tabs>
+        <w:ind w:left="6480" w:hanging="360"/>
+      </w:pPr>
+      <w:rPr>
+        <w:rFonts w:ascii="Symbol" w:hAnsi="Symbol" w:hint="default"/>
+        <w:sz w:val="20"/>
+      </w:rPr>
+    </w:lvl>
+  </w:abstractNum>
+  <w:abstractNum w:abstractNumId="9" w15:restartNumberingAfterBreak="0">
     <w:nsid w:val="2A000E95"/>
     <w:multiLevelType w:val="hybridMultilevel"/>
     <w:tmpl w:val="4A620ED0"/>
@@ -8114,7 +8994,7 @@
       </w:rPr>
     </w:lvl>
   </w:abstractNum>
-  <w:abstractNum w:abstractNumId="8" w15:restartNumberingAfterBreak="0">
+  <w:abstractNum w:abstractNumId="10" w15:restartNumberingAfterBreak="0">
     <w:nsid w:val="2E7A48E3"/>
     <w:multiLevelType w:val="hybridMultilevel"/>
     <w:tmpl w:val="0058A3F6"/>
@@ -8227,7 +9107,7 @@
       </w:rPr>
     </w:lvl>
   </w:abstractNum>
-  <w:abstractNum w:abstractNumId="9" w15:restartNumberingAfterBreak="0">
+  <w:abstractNum w:abstractNumId="11" w15:restartNumberingAfterBreak="0">
     <w:nsid w:val="3277388D"/>
     <w:multiLevelType w:val="hybridMultilevel"/>
     <w:tmpl w:val="6B84460C"/>
@@ -8340,7 +9220,7 @@
       </w:rPr>
     </w:lvl>
   </w:abstractNum>
-  <w:abstractNum w:abstractNumId="10" w15:restartNumberingAfterBreak="0">
+  <w:abstractNum w:abstractNumId="12" w15:restartNumberingAfterBreak="0">
     <w:nsid w:val="40BD5962"/>
     <w:multiLevelType w:val="hybridMultilevel"/>
     <w:tmpl w:val="78ACC9E0"/>
@@ -8453,7 +9333,269 @@
       </w:rPr>
     </w:lvl>
   </w:abstractNum>
-  <w:abstractNum w:abstractNumId="11" w15:restartNumberingAfterBreak="0">
+  <w:abstractNum w:abstractNumId="13" w15:restartNumberingAfterBreak="0">
+    <w:nsid w:val="46B3147F"/>
+    <w:multiLevelType w:val="hybridMultilevel"/>
+    <w:tmpl w:val="22A80826"/>
+    <w:lvl w:ilvl="0" w:tplc="04090001">
+      <w:start w:val="1"/>
+      <w:numFmt w:val="bullet"/>
+      <w:lvlText w:val=""/>
+      <w:lvlJc w:val="left"/>
+      <w:pPr>
+        <w:ind w:left="780" w:hanging="360"/>
+      </w:pPr>
+      <w:rPr>
+        <w:rFonts w:ascii="Symbol" w:hAnsi="Symbol" w:hint="default"/>
+      </w:rPr>
+    </w:lvl>
+    <w:lvl w:ilvl="1" w:tplc="04090003" w:tentative="1">
+      <w:start w:val="1"/>
+      <w:numFmt w:val="bullet"/>
+      <w:lvlText w:val="o"/>
+      <w:lvlJc w:val="left"/>
+      <w:pPr>
+        <w:ind w:left="1500" w:hanging="360"/>
+      </w:pPr>
+      <w:rPr>
+        <w:rFonts w:ascii="Courier New" w:hAnsi="Courier New" w:cs="Courier New" w:hint="default"/>
+      </w:rPr>
+    </w:lvl>
+    <w:lvl w:ilvl="2" w:tplc="04090005" w:tentative="1">
+      <w:start w:val="1"/>
+      <w:numFmt w:val="bullet"/>
+      <w:lvlText w:val=""/>
+      <w:lvlJc w:val="left"/>
+      <w:pPr>
+        <w:ind w:left="2220" w:hanging="360"/>
+      </w:pPr>
+      <w:rPr>
+        <w:rFonts w:ascii="Wingdings" w:hAnsi="Wingdings" w:hint="default"/>
+      </w:rPr>
+    </w:lvl>
+    <w:lvl w:ilvl="3" w:tplc="04090001" w:tentative="1">
+      <w:start w:val="1"/>
+      <w:numFmt w:val="bullet"/>
+      <w:lvlText w:val=""/>
+      <w:lvlJc w:val="left"/>
+      <w:pPr>
+        <w:ind w:left="2940" w:hanging="360"/>
+      </w:pPr>
+      <w:rPr>
+        <w:rFonts w:ascii="Symbol" w:hAnsi="Symbol" w:hint="default"/>
+      </w:rPr>
+    </w:lvl>
+    <w:lvl w:ilvl="4" w:tplc="04090003" w:tentative="1">
+      <w:start w:val="1"/>
+      <w:numFmt w:val="bullet"/>
+      <w:lvlText w:val="o"/>
+      <w:lvlJc w:val="left"/>
+      <w:pPr>
+        <w:ind w:left="3660" w:hanging="360"/>
+      </w:pPr>
+      <w:rPr>
+        <w:rFonts w:ascii="Courier New" w:hAnsi="Courier New" w:cs="Courier New" w:hint="default"/>
+      </w:rPr>
+    </w:lvl>
+    <w:lvl w:ilvl="5" w:tplc="04090005" w:tentative="1">
+      <w:start w:val="1"/>
+      <w:numFmt w:val="bullet"/>
+      <w:lvlText w:val=""/>
+      <w:lvlJc w:val="left"/>
+      <w:pPr>
+        <w:ind w:left="4380" w:hanging="360"/>
+      </w:pPr>
+      <w:rPr>
+        <w:rFonts w:ascii="Wingdings" w:hAnsi="Wingdings" w:hint="default"/>
+      </w:rPr>
+    </w:lvl>
+    <w:lvl w:ilvl="6" w:tplc="04090001" w:tentative="1">
+      <w:start w:val="1"/>
+      <w:numFmt w:val="bullet"/>
+      <w:lvlText w:val=""/>
+      <w:lvlJc w:val="left"/>
+      <w:pPr>
+        <w:ind w:left="5100" w:hanging="360"/>
+      </w:pPr>
+      <w:rPr>
+        <w:rFonts w:ascii="Symbol" w:hAnsi="Symbol" w:hint="default"/>
+      </w:rPr>
+    </w:lvl>
+    <w:lvl w:ilvl="7" w:tplc="04090003" w:tentative="1">
+      <w:start w:val="1"/>
+      <w:numFmt w:val="bullet"/>
+      <w:lvlText w:val="o"/>
+      <w:lvlJc w:val="left"/>
+      <w:pPr>
+        <w:ind w:left="5820" w:hanging="360"/>
+      </w:pPr>
+      <w:rPr>
+        <w:rFonts w:ascii="Courier New" w:hAnsi="Courier New" w:cs="Courier New" w:hint="default"/>
+      </w:rPr>
+    </w:lvl>
+    <w:lvl w:ilvl="8" w:tplc="04090005" w:tentative="1">
+      <w:start w:val="1"/>
+      <w:numFmt w:val="bullet"/>
+      <w:lvlText w:val=""/>
+      <w:lvlJc w:val="left"/>
+      <w:pPr>
+        <w:ind w:left="6540" w:hanging="360"/>
+      </w:pPr>
+      <w:rPr>
+        <w:rFonts w:ascii="Wingdings" w:hAnsi="Wingdings" w:hint="default"/>
+      </w:rPr>
+    </w:lvl>
+  </w:abstractNum>
+  <w:abstractNum w:abstractNumId="14" w15:restartNumberingAfterBreak="0">
+    <w:nsid w:val="5056494B"/>
+    <w:multiLevelType w:val="multilevel"/>
+    <w:tmpl w:val="2F0893CE"/>
+    <w:lvl w:ilvl="0">
+      <w:start w:val="1"/>
+      <w:numFmt w:val="bullet"/>
+      <w:lvlText w:val=""/>
+      <w:lvlJc w:val="left"/>
+      <w:pPr>
+        <w:tabs>
+          <w:tab w:val="num" w:pos="720"/>
+        </w:tabs>
+        <w:ind w:left="720" w:hanging="360"/>
+      </w:pPr>
+      <w:rPr>
+        <w:rFonts w:ascii="Symbol" w:hAnsi="Symbol" w:hint="default"/>
+        <w:sz w:val="20"/>
+      </w:rPr>
+    </w:lvl>
+    <w:lvl w:ilvl="1" w:tentative="1">
+      <w:start w:val="1"/>
+      <w:numFmt w:val="bullet"/>
+      <w:lvlText w:val=""/>
+      <w:lvlJc w:val="left"/>
+      <w:pPr>
+        <w:tabs>
+          <w:tab w:val="num" w:pos="1440"/>
+        </w:tabs>
+        <w:ind w:left="1440" w:hanging="360"/>
+      </w:pPr>
+      <w:rPr>
+        <w:rFonts w:ascii="Symbol" w:hAnsi="Symbol" w:hint="default"/>
+        <w:sz w:val="20"/>
+      </w:rPr>
+    </w:lvl>
+    <w:lvl w:ilvl="2" w:tentative="1">
+      <w:start w:val="1"/>
+      <w:numFmt w:val="bullet"/>
+      <w:lvlText w:val=""/>
+      <w:lvlJc w:val="left"/>
+      <w:pPr>
+        <w:tabs>
+          <w:tab w:val="num" w:pos="2160"/>
+        </w:tabs>
+        <w:ind w:left="2160" w:hanging="360"/>
+      </w:pPr>
+      <w:rPr>
+        <w:rFonts w:ascii="Symbol" w:hAnsi="Symbol" w:hint="default"/>
+        <w:sz w:val="20"/>
+      </w:rPr>
+    </w:lvl>
+    <w:lvl w:ilvl="3" w:tentative="1">
+      <w:start w:val="1"/>
+      <w:numFmt w:val="bullet"/>
+      <w:lvlText w:val=""/>
+      <w:lvlJc w:val="left"/>
+      <w:pPr>
+        <w:tabs>
+          <w:tab w:val="num" w:pos="2880"/>
+        </w:tabs>
+        <w:ind w:left="2880" w:hanging="360"/>
+      </w:pPr>
+      <w:rPr>
+        <w:rFonts w:ascii="Symbol" w:hAnsi="Symbol" w:hint="default"/>
+        <w:sz w:val="20"/>
+      </w:rPr>
+    </w:lvl>
+    <w:lvl w:ilvl="4" w:tentative="1">
+      <w:start w:val="1"/>
+      <w:numFmt w:val="bullet"/>
+      <w:lvlText w:val=""/>
+      <w:lvlJc w:val="left"/>
+      <w:pPr>
+        <w:tabs>
+          <w:tab w:val="num" w:pos="3600"/>
+        </w:tabs>
+        <w:ind w:left="3600" w:hanging="360"/>
+      </w:pPr>
+      <w:rPr>
+        <w:rFonts w:ascii="Symbol" w:hAnsi="Symbol" w:hint="default"/>
+        <w:sz w:val="20"/>
+      </w:rPr>
+    </w:lvl>
+    <w:lvl w:ilvl="5" w:tentative="1">
+      <w:start w:val="1"/>
+      <w:numFmt w:val="bullet"/>
+      <w:lvlText w:val=""/>
+      <w:lvlJc w:val="left"/>
+      <w:pPr>
+        <w:tabs>
+          <w:tab w:val="num" w:pos="4320"/>
+        </w:tabs>
+        <w:ind w:left="4320" w:hanging="360"/>
+      </w:pPr>
+      <w:rPr>
+        <w:rFonts w:ascii="Symbol" w:hAnsi="Symbol" w:hint="default"/>
+        <w:sz w:val="20"/>
+      </w:rPr>
+    </w:lvl>
+    <w:lvl w:ilvl="6" w:tentative="1">
+      <w:start w:val="1"/>
+      <w:numFmt w:val="bullet"/>
+      <w:lvlText w:val=""/>
+      <w:lvlJc w:val="left"/>
+      <w:pPr>
+        <w:tabs>
+          <w:tab w:val="num" w:pos="5040"/>
+        </w:tabs>
+        <w:ind w:left="5040" w:hanging="360"/>
+      </w:pPr>
+      <w:rPr>
+        <w:rFonts w:ascii="Symbol" w:hAnsi="Symbol" w:hint="default"/>
+        <w:sz w:val="20"/>
+      </w:rPr>
+    </w:lvl>
+    <w:lvl w:ilvl="7" w:tentative="1">
+      <w:start w:val="1"/>
+      <w:numFmt w:val="bullet"/>
+      <w:lvlText w:val=""/>
+      <w:lvlJc w:val="left"/>
+      <w:pPr>
+        <w:tabs>
+          <w:tab w:val="num" w:pos="5760"/>
+        </w:tabs>
+        <w:ind w:left="5760" w:hanging="360"/>
+      </w:pPr>
+      <w:rPr>
+        <w:rFonts w:ascii="Symbol" w:hAnsi="Symbol" w:hint="default"/>
+        <w:sz w:val="20"/>
+      </w:rPr>
+    </w:lvl>
+    <w:lvl w:ilvl="8" w:tentative="1">
+      <w:start w:val="1"/>
+      <w:numFmt w:val="bullet"/>
+      <w:lvlText w:val=""/>
+      <w:lvlJc w:val="left"/>
+      <w:pPr>
+        <w:tabs>
+          <w:tab w:val="num" w:pos="6480"/>
+        </w:tabs>
+        <w:ind w:left="6480" w:hanging="360"/>
+      </w:pPr>
+      <w:rPr>
+        <w:rFonts w:ascii="Symbol" w:hAnsi="Symbol" w:hint="default"/>
+        <w:sz w:val="20"/>
+      </w:rPr>
+    </w:lvl>
+  </w:abstractNum>
+  <w:abstractNum w:abstractNumId="15" w15:restartNumberingAfterBreak="0">
     <w:nsid w:val="50AB6529"/>
     <w:multiLevelType w:val="hybridMultilevel"/>
     <w:tmpl w:val="3BA23C4A"/>
@@ -8566,7 +9708,156 @@
       </w:rPr>
     </w:lvl>
   </w:abstractNum>
-  <w:abstractNum w:abstractNumId="12" w15:restartNumberingAfterBreak="0">
+  <w:abstractNum w:abstractNumId="16" w15:restartNumberingAfterBreak="0">
+    <w:nsid w:val="550F7558"/>
+    <w:multiLevelType w:val="multilevel"/>
+    <w:tmpl w:val="DEF63E16"/>
+    <w:lvl w:ilvl="0">
+      <w:start w:val="1"/>
+      <w:numFmt w:val="bullet"/>
+      <w:lvlText w:val=""/>
+      <w:lvlJc w:val="left"/>
+      <w:pPr>
+        <w:tabs>
+          <w:tab w:val="num" w:pos="720"/>
+        </w:tabs>
+        <w:ind w:left="720" w:hanging="360"/>
+      </w:pPr>
+      <w:rPr>
+        <w:rFonts w:ascii="Symbol" w:hAnsi="Symbol" w:hint="default"/>
+        <w:sz w:val="20"/>
+      </w:rPr>
+    </w:lvl>
+    <w:lvl w:ilvl="1" w:tentative="1">
+      <w:start w:val="1"/>
+      <w:numFmt w:val="bullet"/>
+      <w:lvlText w:val=""/>
+      <w:lvlJc w:val="left"/>
+      <w:pPr>
+        <w:tabs>
+          <w:tab w:val="num" w:pos="1440"/>
+        </w:tabs>
+        <w:ind w:left="1440" w:hanging="360"/>
+      </w:pPr>
+      <w:rPr>
+        <w:rFonts w:ascii="Symbol" w:hAnsi="Symbol" w:hint="default"/>
+        <w:sz w:val="20"/>
+      </w:rPr>
+    </w:lvl>
+    <w:lvl w:ilvl="2" w:tentative="1">
+      <w:start w:val="1"/>
+      <w:numFmt w:val="bullet"/>
+      <w:lvlText w:val=""/>
+      <w:lvlJc w:val="left"/>
+      <w:pPr>
+        <w:tabs>
+          <w:tab w:val="num" w:pos="2160"/>
+        </w:tabs>
+        <w:ind w:left="2160" w:hanging="360"/>
+      </w:pPr>
+      <w:rPr>
+        <w:rFonts w:ascii="Symbol" w:hAnsi="Symbol" w:hint="default"/>
+        <w:sz w:val="20"/>
+      </w:rPr>
+    </w:lvl>
+    <w:lvl w:ilvl="3" w:tentative="1">
+      <w:start w:val="1"/>
+      <w:numFmt w:val="bullet"/>
+      <w:lvlText w:val=""/>
+      <w:lvlJc w:val="left"/>
+      <w:pPr>
+        <w:tabs>
+          <w:tab w:val="num" w:pos="2880"/>
+        </w:tabs>
+        <w:ind w:left="2880" w:hanging="360"/>
+      </w:pPr>
+      <w:rPr>
+        <w:rFonts w:ascii="Symbol" w:hAnsi="Symbol" w:hint="default"/>
+        <w:sz w:val="20"/>
+      </w:rPr>
+    </w:lvl>
+    <w:lvl w:ilvl="4" w:tentative="1">
+      <w:start w:val="1"/>
+      <w:numFmt w:val="bullet"/>
+      <w:lvlText w:val=""/>
+      <w:lvlJc w:val="left"/>
+      <w:pPr>
+        <w:tabs>
+          <w:tab w:val="num" w:pos="3600"/>
+        </w:tabs>
+        <w:ind w:left="3600" w:hanging="360"/>
+      </w:pPr>
+      <w:rPr>
+        <w:rFonts w:ascii="Symbol" w:hAnsi="Symbol" w:hint="default"/>
+        <w:sz w:val="20"/>
+      </w:rPr>
+    </w:lvl>
+    <w:lvl w:ilvl="5" w:tentative="1">
+      <w:start w:val="1"/>
+      <w:numFmt w:val="bullet"/>
+      <w:lvlText w:val=""/>
+      <w:lvlJc w:val="left"/>
+      <w:pPr>
+        <w:tabs>
+          <w:tab w:val="num" w:pos="4320"/>
+        </w:tabs>
+        <w:ind w:left="4320" w:hanging="360"/>
+      </w:pPr>
+      <w:rPr>
+        <w:rFonts w:ascii="Symbol" w:hAnsi="Symbol" w:hint="default"/>
+        <w:sz w:val="20"/>
+      </w:rPr>
+    </w:lvl>
+    <w:lvl w:ilvl="6" w:tentative="1">
+      <w:start w:val="1"/>
+      <w:numFmt w:val="bullet"/>
+      <w:lvlText w:val=""/>
+      <w:lvlJc w:val="left"/>
+      <w:pPr>
+        <w:tabs>
+          <w:tab w:val="num" w:pos="5040"/>
+        </w:tabs>
+        <w:ind w:left="5040" w:hanging="360"/>
+      </w:pPr>
+      <w:rPr>
+        <w:rFonts w:ascii="Symbol" w:hAnsi="Symbol" w:hint="default"/>
+        <w:sz w:val="20"/>
+      </w:rPr>
+    </w:lvl>
+    <w:lvl w:ilvl="7" w:tentative="1">
+      <w:start w:val="1"/>
+      <w:numFmt w:val="bullet"/>
+      <w:lvlText w:val=""/>
+      <w:lvlJc w:val="left"/>
+      <w:pPr>
+        <w:tabs>
+          <w:tab w:val="num" w:pos="5760"/>
+        </w:tabs>
+        <w:ind w:left="5760" w:hanging="360"/>
+      </w:pPr>
+      <w:rPr>
+        <w:rFonts w:ascii="Symbol" w:hAnsi="Symbol" w:hint="default"/>
+        <w:sz w:val="20"/>
+      </w:rPr>
+    </w:lvl>
+    <w:lvl w:ilvl="8" w:tentative="1">
+      <w:start w:val="1"/>
+      <w:numFmt w:val="bullet"/>
+      <w:lvlText w:val=""/>
+      <w:lvlJc w:val="left"/>
+      <w:pPr>
+        <w:tabs>
+          <w:tab w:val="num" w:pos="6480"/>
+        </w:tabs>
+        <w:ind w:left="6480" w:hanging="360"/>
+      </w:pPr>
+      <w:rPr>
+        <w:rFonts w:ascii="Symbol" w:hAnsi="Symbol" w:hint="default"/>
+        <w:sz w:val="20"/>
+      </w:rPr>
+    </w:lvl>
+  </w:abstractNum>
+  <w:abstractNum w:abstractNumId="17" w15:restartNumberingAfterBreak="0">
     <w:nsid w:val="587A0411"/>
     <w:multiLevelType w:val="hybridMultilevel"/>
     <w:tmpl w:val="64603C6C"/>
@@ -8679,7 +9970,156 @@
       </w:rPr>
     </w:lvl>
   </w:abstractNum>
-  <w:abstractNum w:abstractNumId="13" w15:restartNumberingAfterBreak="0">
+  <w:abstractNum w:abstractNumId="18" w15:restartNumberingAfterBreak="0">
+    <w:nsid w:val="5C0C7508"/>
+    <w:multiLevelType w:val="multilevel"/>
+    <w:tmpl w:val="0ECAC31A"/>
+    <w:lvl w:ilvl="0">
+      <w:start w:val="1"/>
+      <w:numFmt w:val="bullet"/>
+      <w:lvlText w:val=""/>
+      <w:lvlJc w:val="left"/>
+      <w:pPr>
+        <w:tabs>
+          <w:tab w:val="num" w:pos="720"/>
+        </w:tabs>
+        <w:ind w:left="720" w:hanging="360"/>
+      </w:pPr>
+      <w:rPr>
+        <w:rFonts w:ascii="Symbol" w:hAnsi="Symbol" w:hint="default"/>
+        <w:sz w:val="20"/>
+      </w:rPr>
+    </w:lvl>
+    <w:lvl w:ilvl="1" w:tentative="1">
+      <w:start w:val="1"/>
+      <w:numFmt w:val="bullet"/>
+      <w:lvlText w:val=""/>
+      <w:lvlJc w:val="left"/>
+      <w:pPr>
+        <w:tabs>
+          <w:tab w:val="num" w:pos="1440"/>
+        </w:tabs>
+        <w:ind w:left="1440" w:hanging="360"/>
+      </w:pPr>
+      <w:rPr>
+        <w:rFonts w:ascii="Symbol" w:hAnsi="Symbol" w:hint="default"/>
+        <w:sz w:val="20"/>
+      </w:rPr>
+    </w:lvl>
+    <w:lvl w:ilvl="2" w:tentative="1">
+      <w:start w:val="1"/>
+      <w:numFmt w:val="bullet"/>
+      <w:lvlText w:val=""/>
+      <w:lvlJc w:val="left"/>
+      <w:pPr>
+        <w:tabs>
+          <w:tab w:val="num" w:pos="2160"/>
+        </w:tabs>
+        <w:ind w:left="2160" w:hanging="360"/>
+      </w:pPr>
+      <w:rPr>
+        <w:rFonts w:ascii="Symbol" w:hAnsi="Symbol" w:hint="default"/>
+        <w:sz w:val="20"/>
+      </w:rPr>
+    </w:lvl>
+    <w:lvl w:ilvl="3" w:tentative="1">
+      <w:start w:val="1"/>
+      <w:numFmt w:val="bullet"/>
+      <w:lvlText w:val=""/>
+      <w:lvlJc w:val="left"/>
+      <w:pPr>
+        <w:tabs>
+          <w:tab w:val="num" w:pos="2880"/>
+        </w:tabs>
+        <w:ind w:left="2880" w:hanging="360"/>
+      </w:pPr>
+      <w:rPr>
+        <w:rFonts w:ascii="Symbol" w:hAnsi="Symbol" w:hint="default"/>
+        <w:sz w:val="20"/>
+      </w:rPr>
+    </w:lvl>
+    <w:lvl w:ilvl="4" w:tentative="1">
+      <w:start w:val="1"/>
+      <w:numFmt w:val="bullet"/>
+      <w:lvlText w:val=""/>
+      <w:lvlJc w:val="left"/>
+      <w:pPr>
+        <w:tabs>
+          <w:tab w:val="num" w:pos="3600"/>
+        </w:tabs>
+        <w:ind w:left="3600" w:hanging="360"/>
+      </w:pPr>
+      <w:rPr>
+        <w:rFonts w:ascii="Symbol" w:hAnsi="Symbol" w:hint="default"/>
+        <w:sz w:val="20"/>
+      </w:rPr>
+    </w:lvl>
+    <w:lvl w:ilvl="5" w:tentative="1">
+      <w:start w:val="1"/>
+      <w:numFmt w:val="bullet"/>
+      <w:lvlText w:val=""/>
+      <w:lvlJc w:val="left"/>
+      <w:pPr>
+        <w:tabs>
+          <w:tab w:val="num" w:pos="4320"/>
+        </w:tabs>
+        <w:ind w:left="4320" w:hanging="360"/>
+      </w:pPr>
+      <w:rPr>
+        <w:rFonts w:ascii="Symbol" w:hAnsi="Symbol" w:hint="default"/>
+        <w:sz w:val="20"/>
+      </w:rPr>
+    </w:lvl>
+    <w:lvl w:ilvl="6" w:tentative="1">
+      <w:start w:val="1"/>
+      <w:numFmt w:val="bullet"/>
+      <w:lvlText w:val=""/>
+      <w:lvlJc w:val="left"/>
+      <w:pPr>
+        <w:tabs>
+          <w:tab w:val="num" w:pos="5040"/>
+        </w:tabs>
+        <w:ind w:left="5040" w:hanging="360"/>
+      </w:pPr>
+      <w:rPr>
+        <w:rFonts w:ascii="Symbol" w:hAnsi="Symbol" w:hint="default"/>
+        <w:sz w:val="20"/>
+      </w:rPr>
+    </w:lvl>
+    <w:lvl w:ilvl="7" w:tentative="1">
+      <w:start w:val="1"/>
+      <w:numFmt w:val="bullet"/>
+      <w:lvlText w:val=""/>
+      <w:lvlJc w:val="left"/>
+      <w:pPr>
+        <w:tabs>
+          <w:tab w:val="num" w:pos="5760"/>
+        </w:tabs>
+        <w:ind w:left="5760" w:hanging="360"/>
+      </w:pPr>
+      <w:rPr>
+        <w:rFonts w:ascii="Symbol" w:hAnsi="Symbol" w:hint="default"/>
+        <w:sz w:val="20"/>
+      </w:rPr>
+    </w:lvl>
+    <w:lvl w:ilvl="8" w:tentative="1">
+      <w:start w:val="1"/>
+      <w:numFmt w:val="bullet"/>
+      <w:lvlText w:val=""/>
+      <w:lvlJc w:val="left"/>
+      <w:pPr>
+        <w:tabs>
+          <w:tab w:val="num" w:pos="6480"/>
+        </w:tabs>
+        <w:ind w:left="6480" w:hanging="360"/>
+      </w:pPr>
+      <w:rPr>
+        <w:rFonts w:ascii="Symbol" w:hAnsi="Symbol" w:hint="default"/>
+        <w:sz w:val="20"/>
+      </w:rPr>
+    </w:lvl>
+  </w:abstractNum>
+  <w:abstractNum w:abstractNumId="19" w15:restartNumberingAfterBreak="0">
     <w:nsid w:val="61B94064"/>
     <w:multiLevelType w:val="hybridMultilevel"/>
     <w:tmpl w:val="EA0A38A0"/>
@@ -8768,7 +10208,7 @@
       </w:pPr>
     </w:lvl>
   </w:abstractNum>
-  <w:abstractNum w:abstractNumId="14" w15:restartNumberingAfterBreak="0">
+  <w:abstractNum w:abstractNumId="20" w15:restartNumberingAfterBreak="0">
     <w:nsid w:val="66D66F49"/>
     <w:multiLevelType w:val="hybridMultilevel"/>
     <w:tmpl w:val="08CCE8A8"/>
@@ -8881,7 +10321,7 @@
       </w:rPr>
     </w:lvl>
   </w:abstractNum>
-  <w:abstractNum w:abstractNumId="15" w15:restartNumberingAfterBreak="0">
+  <w:abstractNum w:abstractNumId="21" w15:restartNumberingAfterBreak="0">
     <w:nsid w:val="698301CC"/>
     <w:multiLevelType w:val="hybridMultilevel"/>
     <w:tmpl w:val="16AAE0FE"/>
@@ -8994,7 +10434,120 @@
       </w:rPr>
     </w:lvl>
   </w:abstractNum>
-  <w:abstractNum w:abstractNumId="16" w15:restartNumberingAfterBreak="0">
+  <w:abstractNum w:abstractNumId="22" w15:restartNumberingAfterBreak="0">
+    <w:nsid w:val="75800EF3"/>
+    <w:multiLevelType w:val="multilevel"/>
+    <w:tmpl w:val="62B4F52E"/>
+    <w:lvl w:ilvl="0">
+      <w:start w:val="4"/>
+      <w:numFmt w:val="decimal"/>
+      <w:lvlText w:val="%1"/>
+      <w:lvlJc w:val="left"/>
+      <w:pPr>
+        <w:ind w:left="600" w:hanging="600"/>
+      </w:pPr>
+      <w:rPr>
+        <w:rFonts w:hint="default"/>
+      </w:rPr>
+    </w:lvl>
+    <w:lvl w:ilvl="1">
+      <w:start w:val="1"/>
+      <w:numFmt w:val="decimal"/>
+      <w:lvlText w:val="%1.%2"/>
+      <w:lvlJc w:val="left"/>
+      <w:pPr>
+        <w:ind w:left="600" w:hanging="600"/>
+      </w:pPr>
+      <w:rPr>
+        <w:rFonts w:hint="default"/>
+      </w:rPr>
+    </w:lvl>
+    <w:lvl w:ilvl="2">
+      <w:start w:val="1"/>
+      <w:numFmt w:val="decimal"/>
+      <w:lvlText w:val="%1.%2.%3"/>
+      <w:lvlJc w:val="left"/>
+      <w:pPr>
+        <w:ind w:left="720" w:hanging="720"/>
+      </w:pPr>
+      <w:rPr>
+        <w:rFonts w:hint="default"/>
+      </w:rPr>
+    </w:lvl>
+    <w:lvl w:ilvl="3">
+      <w:start w:val="1"/>
+      <w:numFmt w:val="decimal"/>
+      <w:lvlText w:val="%1.%2.%3.%4"/>
+      <w:lvlJc w:val="left"/>
+      <w:pPr>
+        <w:ind w:left="720" w:hanging="720"/>
+      </w:pPr>
+      <w:rPr>
+        <w:rFonts w:hint="default"/>
+      </w:rPr>
+    </w:lvl>
+    <w:lvl w:ilvl="4">
+      <w:start w:val="1"/>
+      <w:numFmt w:val="decimal"/>
+      <w:lvlText w:val="%1.%2.%3.%4.%5"/>
+      <w:lvlJc w:val="left"/>
+      <w:pPr>
+        <w:ind w:left="1080" w:hanging="1080"/>
+      </w:pPr>
+      <w:rPr>
+        <w:rFonts w:hint="default"/>
+      </w:rPr>
+    </w:lvl>
+    <w:lvl w:ilvl="5">
+      <w:start w:val="1"/>
+      <w:numFmt w:val="decimal"/>
+      <w:lvlText w:val="%1.%2.%3.%4.%5.%6"/>
+      <w:lvlJc w:val="left"/>
+      <w:pPr>
+        <w:ind w:left="1080" w:hanging="1080"/>
+      </w:pPr>
+      <w:rPr>
+        <w:rFonts w:hint="default"/>
+      </w:rPr>
+    </w:lvl>
+    <w:lvl w:ilvl="6">
+      <w:start w:val="1"/>
+      <w:numFmt w:val="decimal"/>
+      <w:lvlText w:val="%1.%2.%3.%4.%5.%6.%7"/>
+      <w:lvlJc w:val="left"/>
+      <w:pPr>
+        <w:ind w:left="1440" w:hanging="1440"/>
+      </w:pPr>
+      <w:rPr>
+        <w:rFonts w:hint="default"/>
+      </w:rPr>
+    </w:lvl>
+    <w:lvl w:ilvl="7">
+      <w:start w:val="1"/>
+      <w:numFmt w:val="decimal"/>
+      <w:lvlText w:val="%1.%2.%3.%4.%5.%6.%7.%8"/>
+      <w:lvlJc w:val="left"/>
+      <w:pPr>
+        <w:ind w:left="1440" w:hanging="1440"/>
+      </w:pPr>
+      <w:rPr>
+        <w:rFonts w:hint="default"/>
+      </w:rPr>
+    </w:lvl>
+    <w:lvl w:ilvl="8">
+      <w:start w:val="1"/>
+      <w:numFmt w:val="decimal"/>
+      <w:lvlText w:val="%1.%2.%3.%4.%5.%6.%7.%8.%9"/>
+      <w:lvlJc w:val="left"/>
+      <w:pPr>
+        <w:ind w:left="1440" w:hanging="1440"/>
+      </w:pPr>
+      <w:rPr>
+        <w:rFonts w:hint="default"/>
+      </w:rPr>
+    </w:lvl>
+  </w:abstractNum>
+  <w:abstractNum w:abstractNumId="23" w15:restartNumberingAfterBreak="0">
     <w:nsid w:val="7A137160"/>
     <w:multiLevelType w:val="hybridMultilevel"/>
     <w:tmpl w:val="E4D8C0F8"/>
@@ -9107,7 +10660,7 @@
       </w:rPr>
     </w:lvl>
   </w:abstractNum>
-  <w:abstractNum w:abstractNumId="17" w15:restartNumberingAfterBreak="0">
+  <w:abstractNum w:abstractNumId="24" w15:restartNumberingAfterBreak="0">
     <w:nsid w:val="7CD719B3"/>
     <w:multiLevelType w:val="hybridMultilevel"/>
     <w:tmpl w:val="28CEF0B2"/>
@@ -9221,58 +10774,79 @@
     </w:lvl>
   </w:abstractNum>
   <w:num w:numId="1" w16cid:durableId="452670349">
-    <w:abstractNumId w:val="16"/>
+    <w:abstractNumId w:val="23"/>
   </w:num>
   <w:num w:numId="2" w16cid:durableId="1529442593">
-    <w:abstractNumId w:val="10"/>
+    <w:abstractNumId w:val="12"/>
   </w:num>
   <w:num w:numId="3" w16cid:durableId="452015974">
+    <w:abstractNumId w:val="6"/>
+  </w:num>
+  <w:num w:numId="4" w16cid:durableId="1548713648">
+    <w:abstractNumId w:val="15"/>
+  </w:num>
+  <w:num w:numId="5" w16cid:durableId="358169778">
+    <w:abstractNumId w:val="4"/>
+  </w:num>
+  <w:num w:numId="6" w16cid:durableId="724181730">
+    <w:abstractNumId w:val="17"/>
+  </w:num>
+  <w:num w:numId="7" w16cid:durableId="821190724">
     <w:abstractNumId w:val="5"/>
   </w:num>
-  <w:num w:numId="4" w16cid:durableId="1548713648">
+  <w:num w:numId="8" w16cid:durableId="1301695275">
+    <w:abstractNumId w:val="19"/>
+  </w:num>
+  <w:num w:numId="9" w16cid:durableId="1551965226">
     <w:abstractNumId w:val="11"/>
   </w:num>
-  <w:num w:numId="5" w16cid:durableId="358169778">
-    <w:abstractNumId w:val="3"/>
-  </w:num>
-  <w:num w:numId="6" w16cid:durableId="724181730">
-    <w:abstractNumId w:val="12"/>
-  </w:num>
-  <w:num w:numId="7" w16cid:durableId="821190724">
-    <w:abstractNumId w:val="4"/>
-  </w:num>
-  <w:num w:numId="8" w16cid:durableId="1301695275">
-    <w:abstractNumId w:val="13"/>
-  </w:num>
-  <w:num w:numId="9" w16cid:durableId="1551965226">
+  <w:num w:numId="10" w16cid:durableId="23559364">
     <w:abstractNumId w:val="9"/>
   </w:num>
-  <w:num w:numId="10" w16cid:durableId="23559364">
+  <w:num w:numId="11" w16cid:durableId="128012283">
+    <w:abstractNumId w:val="24"/>
+  </w:num>
+  <w:num w:numId="12" w16cid:durableId="333840987">
+    <w:abstractNumId w:val="21"/>
+  </w:num>
+  <w:num w:numId="13" w16cid:durableId="1126656597">
+    <w:abstractNumId w:val="2"/>
+  </w:num>
+  <w:num w:numId="14" w16cid:durableId="1557351475">
     <w:abstractNumId w:val="7"/>
   </w:num>
-  <w:num w:numId="11" w16cid:durableId="128012283">
-    <w:abstractNumId w:val="17"/>
-  </w:num>
-  <w:num w:numId="12" w16cid:durableId="333840987">
-    <w:abstractNumId w:val="15"/>
-  </w:num>
-  <w:num w:numId="13" w16cid:durableId="1126656597">
-    <w:abstractNumId w:val="1"/>
-  </w:num>
-  <w:num w:numId="14" w16cid:durableId="1557351475">
-    <w:abstractNumId w:val="6"/>
-  </w:num>
   <w:num w:numId="15" w16cid:durableId="840655503">
-    <w:abstractNumId w:val="8"/>
+    <w:abstractNumId w:val="10"/>
   </w:num>
   <w:num w:numId="16" w16cid:durableId="1193032757">
     <w:abstractNumId w:val="0"/>
   </w:num>
   <w:num w:numId="17" w16cid:durableId="1285883955">
+    <w:abstractNumId w:val="20"/>
+  </w:num>
+  <w:num w:numId="18" w16cid:durableId="401101686">
+    <w:abstractNumId w:val="3"/>
+  </w:num>
+  <w:num w:numId="19" w16cid:durableId="238684130">
+    <w:abstractNumId w:val="1"/>
+  </w:num>
+  <w:num w:numId="20" w16cid:durableId="163477340">
     <w:abstractNumId w:val="14"/>
   </w:num>
-  <w:num w:numId="18" w16cid:durableId="401101686">
-    <w:abstractNumId w:val="2"/>
+  <w:num w:numId="21" w16cid:durableId="1178272886">
+    <w:abstractNumId w:val="22"/>
+  </w:num>
+  <w:num w:numId="22" w16cid:durableId="1228490817">
+    <w:abstractNumId w:val="16"/>
+  </w:num>
+  <w:num w:numId="23" w16cid:durableId="542442572">
+    <w:abstractNumId w:val="8"/>
+  </w:num>
+  <w:num w:numId="24" w16cid:durableId="202449814">
+    <w:abstractNumId w:val="18"/>
+  </w:num>
+  <w:num w:numId="25" w16cid:durableId="1397360341">
+    <w:abstractNumId w:val="13"/>
   </w:num>
 </w:numbering>
 </file>
@@ -10700,7 +12274,7 @@
 </file>
 
 <file path=customXml/item1.xml><?xml version="1.0" encoding="utf-8"?>
-<b:Sources xmlns:b="http://schemas.openxmlformats.org/officeDocument/2006/bibliography" xmlns="http://schemas.openxmlformats.org/officeDocument/2006/bibliography" SelectedStyle="\IEEE_Reference.XSL" StyleName="APA" Version="0">
+<b:Sources xmlns:b="http://schemas.openxmlformats.org/officeDocument/2006/bibliography" xmlns="http://schemas.openxmlformats.org/officeDocument/2006/bibliography" SelectedStyle="\IEEE2006OfficeOnline.xsl" StyleName="IEEE" Version="2006">
   <b:Source>
     <b:Tag>Ang22</b:Tag>
     <b:SourceType>InternetSite</b:SourceType>
@@ -10736,21 +12310,6 @@
     <b:RefOrder>1</b:RefOrder>
   </b:Source>
   <b:Source>
-    <b:Tag>Ang221</b:Tag>
-    <b:SourceType>InternetSite</b:SourceType>
-    <b:Guid>{2B89A4EF-070E-4E09-BD93-5492751F6B3F}</b:Guid>
-    <b:Author>
-      <b:Author>
-        <b:Corporate>Angular</b:Corporate>
-      </b:Author>
-    </b:Author>
-    <b:InternetSiteTitle>Diagrama Arhitectura Angular</b:InternetSiteTitle>
-    <b:Year>2022</b:Year>
-    <b:Month>08</b:Month>
-    <b:URL>https://angular.io/guide/architecture</b:URL>
-    <b:RefOrder>3</b:RefOrder>
-  </b:Source>
-  <b:Source>
     <b:Tag>Jor22</b:Tag>
     <b:SourceType>InternetSite</b:SourceType>
     <b:Guid>{867FB997-069A-4DC7-B3D6-0C7151AF7367}</b:Guid>
@@ -10768,7 +12327,7 @@
     <b:Year>2022</b:Year>
     <b:Month>07</b:Month>
     <b:URL>https://www.hostinger.com/tutorials/what-is-bootstrap/</b:URL>
-    <b:RefOrder>4</b:RefOrder>
+    <b:RefOrder>3</b:RefOrder>
   </b:Source>
   <b:Source>
     <b:Tag>Jav</b:Tag>
@@ -10776,7 +12335,7 @@
     <b:Guid>{EB592147-5EFF-453B-BF8F-5FF8D638E1CC}</b:Guid>
     <b:InternetSiteTitle>JavaTpoint</b:InternetSiteTitle>
     <b:URL>https://www.javatpoint.com/java-architecture</b:URL>
-    <b:RefOrder>5</b:RefOrder>
+    <b:RefOrder>4</b:RefOrder>
   </b:Source>
   <b:Source>
     <b:Tag>App</b:Tag>
@@ -10784,13 +12343,40 @@
     <b:Guid>{39780E3C-C9CE-43D5-9119-1423ECCE559C}</b:Guid>
     <b:InternetSiteTitle>Contentful</b:InternetSiteTitle>
     <b:URL>https://app.contentful.com/</b:URL>
+    <b:RefOrder>7</b:RefOrder>
+  </b:Source>
+  <b:Source>
+    <b:Tag>Rom</b:Tag>
+    <b:SourceType>InternetSite</b:SourceType>
+    <b:Guid>{154C8898-5972-4B42-9108-FB3923AC1F7F}</b:Guid>
+    <b:Author>
+      <b:Author>
+        <b:NameList>
+          <b:Person>
+            <b:Last>GARCIA</b:Last>
+            <b:First>Romain</b:First>
+          </b:Person>
+        </b:NameList>
+      </b:Author>
+    </b:Author>
+    <b:Title>JWT tokens and security – working principles and use cases</b:Title>
+    <b:InternetSiteTitle>Vaadata</b:InternetSiteTitle>
+    <b:URL>https://www.vaadata.com/blog/jwt-tokens-and-security-working-principles-and-use-cases/</b:URL>
     <b:RefOrder>6</b:RefOrder>
+  </b:Source>
+  <b:Source>
+    <b:Tag>ter</b:Tag>
+    <b:SourceType>InternetSite</b:SourceType>
+    <b:Guid>{5034EB2C-3426-4A5A-A398-DF314C695058}</b:Guid>
+    <b:Title>terasolunaorg.github.io</b:Title>
+    <b:URL>https://terasolunaorg.github.io/guideline/1.0.1.RELEASE/en/Overview/SpringMVCOverview.html</b:URL>
+    <b:RefOrder>5</b:RefOrder>
   </b:Source>
 </b:Sources>
 </file>
 
 <file path=customXml/itemProps1.xml><?xml version="1.0" encoding="utf-8"?>
-<ds:datastoreItem xmlns:ds="http://schemas.openxmlformats.org/officeDocument/2006/customXml" ds:itemID="{2B499355-E462-4019-B8FC-26D269AFF95F}">
+<ds:datastoreItem xmlns:ds="http://schemas.openxmlformats.org/officeDocument/2006/customXml" ds:itemID="{546F18E9-6C87-4ED3-9444-F8366B0A9C11}">
   <ds:schemaRefs>
     <ds:schemaRef ds:uri="http://schemas.openxmlformats.org/officeDocument/2006/bibliography"/>
   </ds:schemaRefs>

</xml_diff>

<commit_message>
Adaugare FlightSearch in document
</commit_message>
<xml_diff>
--- a/Disertatie Vatafu Stefan.docx
+++ b/Disertatie Vatafu Stefan.docx
@@ -681,7 +681,7 @@
         <w:pStyle w:val="Title"/>
         <w:outlineLvl w:val="0"/>
       </w:pPr>
-      <w:bookmarkStart w:id="0" w:name="_Toc136530514"/>
+      <w:bookmarkStart w:id="0" w:name="_Toc136540065"/>
       <w:r>
         <w:lastRenderedPageBreak/>
         <w:t>Cuprins</w:t>
@@ -744,7 +744,7 @@
           <w:r>
             <w:fldChar w:fldCharType="separate"/>
           </w:r>
-          <w:hyperlink w:anchor="_Toc136530514" w:history="1">
+          <w:hyperlink w:anchor="_Toc136540065" w:history="1">
             <w:r>
               <w:rPr>
                 <w:rStyle w:val="Hyperlink"/>
@@ -771,7 +771,7 @@
                 <w:noProof/>
                 <w:webHidden/>
               </w:rPr>
-              <w:instrText xml:space="preserve"> PAGEREF _Toc136530514 \h </w:instrText>
+              <w:instrText xml:space="preserve"> PAGEREF _Toc136540065 \h </w:instrText>
             </w:r>
             <w:r>
               <w:rPr>
@@ -817,7 +817,7 @@
               <w14:ligatures w14:val="standardContextual"/>
             </w:rPr>
           </w:pPr>
-          <w:hyperlink w:anchor="_Toc136530515" w:history="1">
+          <w:hyperlink w:anchor="_Toc136540066" w:history="1">
             <w:r>
               <w:rPr>
                 <w:rStyle w:val="Hyperlink"/>
@@ -845,7 +845,7 @@
                 <w:noProof/>
                 <w:webHidden/>
               </w:rPr>
-              <w:instrText xml:space="preserve"> PAGEREF _Toc136530515 \h </w:instrText>
+              <w:instrText xml:space="preserve"> PAGEREF _Toc136540066 \h </w:instrText>
             </w:r>
             <w:r>
               <w:rPr>
@@ -891,7 +891,7 @@
               <w14:ligatures w14:val="standardContextual"/>
             </w:rPr>
           </w:pPr>
-          <w:hyperlink w:anchor="_Toc136530516" w:history="1">
+          <w:hyperlink w:anchor="_Toc136540067" w:history="1">
             <w:r>
               <w:rPr>
                 <w:rStyle w:val="Hyperlink"/>
@@ -919,7 +919,7 @@
                 <w:noProof/>
                 <w:webHidden/>
               </w:rPr>
-              <w:instrText xml:space="preserve"> PAGEREF _Toc136530516 \h </w:instrText>
+              <w:instrText xml:space="preserve"> PAGEREF _Toc136540067 \h </w:instrText>
             </w:r>
             <w:r>
               <w:rPr>
@@ -965,7 +965,7 @@
               <w14:ligatures w14:val="standardContextual"/>
             </w:rPr>
           </w:pPr>
-          <w:hyperlink w:anchor="_Toc136530517" w:history="1">
+          <w:hyperlink w:anchor="_Toc136540068" w:history="1">
             <w:r>
               <w:rPr>
                 <w:rStyle w:val="Hyperlink"/>
@@ -994,7 +994,7 @@
                 <w:noProof/>
                 <w:webHidden/>
               </w:rPr>
-              <w:instrText xml:space="preserve"> PAGEREF _Toc136530517 \h </w:instrText>
+              <w:instrText xml:space="preserve"> PAGEREF _Toc136540068 \h </w:instrText>
             </w:r>
             <w:r>
               <w:rPr>
@@ -1040,7 +1040,7 @@
               <w14:ligatures w14:val="standardContextual"/>
             </w:rPr>
           </w:pPr>
-          <w:hyperlink w:anchor="_Toc136530518" w:history="1">
+          <w:hyperlink w:anchor="_Toc136540069" w:history="1">
             <w:r>
               <w:rPr>
                 <w:rStyle w:val="Hyperlink"/>
@@ -1071,7 +1071,7 @@
                 <w:noProof/>
                 <w:webHidden/>
               </w:rPr>
-              <w:instrText xml:space="preserve"> PAGEREF _Toc136530518 \h </w:instrText>
+              <w:instrText xml:space="preserve"> PAGEREF _Toc136540069 \h </w:instrText>
             </w:r>
             <w:r>
               <w:rPr>
@@ -1117,7 +1117,7 @@
               <w14:ligatures w14:val="standardContextual"/>
             </w:rPr>
           </w:pPr>
-          <w:hyperlink w:anchor="_Toc136530519" w:history="1">
+          <w:hyperlink w:anchor="_Toc136540070" w:history="1">
             <w:r>
               <w:rPr>
                 <w:rStyle w:val="Hyperlink"/>
@@ -1145,7 +1145,7 @@
                 <w:noProof/>
                 <w:webHidden/>
               </w:rPr>
-              <w:instrText xml:space="preserve"> PAGEREF _Toc136530519 \h </w:instrText>
+              <w:instrText xml:space="preserve"> PAGEREF _Toc136540070 \h </w:instrText>
             </w:r>
             <w:r>
               <w:rPr>
@@ -1191,7 +1191,7 @@
               <w14:ligatures w14:val="standardContextual"/>
             </w:rPr>
           </w:pPr>
-          <w:hyperlink w:anchor="_Toc136530520" w:history="1">
+          <w:hyperlink w:anchor="_Toc136540071" w:history="1">
             <w:r>
               <w:rPr>
                 <w:rStyle w:val="Hyperlink"/>
@@ -1219,7 +1219,7 @@
                 <w:noProof/>
                 <w:webHidden/>
               </w:rPr>
-              <w:instrText xml:space="preserve"> PAGEREF _Toc136530520 \h </w:instrText>
+              <w:instrText xml:space="preserve"> PAGEREF _Toc136540071 \h </w:instrText>
             </w:r>
             <w:r>
               <w:rPr>
@@ -1265,7 +1265,7 @@
               <w14:ligatures w14:val="standardContextual"/>
             </w:rPr>
           </w:pPr>
-          <w:hyperlink w:anchor="_Toc136530521" w:history="1">
+          <w:hyperlink w:anchor="_Toc136540072" w:history="1">
             <w:r>
               <w:rPr>
                 <w:rStyle w:val="Hyperlink"/>
@@ -1293,7 +1293,7 @@
                 <w:noProof/>
                 <w:webHidden/>
               </w:rPr>
-              <w:instrText xml:space="preserve"> PAGEREF _Toc136530521 \h </w:instrText>
+              <w:instrText xml:space="preserve"> PAGEREF _Toc136540072 \h </w:instrText>
             </w:r>
             <w:r>
               <w:rPr>
@@ -1339,7 +1339,7 @@
               <w14:ligatures w14:val="standardContextual"/>
             </w:rPr>
           </w:pPr>
-          <w:hyperlink w:anchor="_Toc136530522" w:history="1">
+          <w:hyperlink w:anchor="_Toc136540073" w:history="1">
             <w:r>
               <w:rPr>
                 <w:rStyle w:val="Hyperlink"/>
@@ -1367,7 +1367,7 @@
                 <w:noProof/>
                 <w:webHidden/>
               </w:rPr>
-              <w:instrText xml:space="preserve"> PAGEREF _Toc136530522 \h </w:instrText>
+              <w:instrText xml:space="preserve"> PAGEREF _Toc136540073 \h </w:instrText>
             </w:r>
             <w:r>
               <w:rPr>
@@ -1413,7 +1413,7 @@
               <w14:ligatures w14:val="standardContextual"/>
             </w:rPr>
           </w:pPr>
-          <w:hyperlink w:anchor="_Toc136530523" w:history="1">
+          <w:hyperlink w:anchor="_Toc136540074" w:history="1">
             <w:r>
               <w:rPr>
                 <w:rStyle w:val="Hyperlink"/>
@@ -1441,7 +1441,7 @@
                 <w:noProof/>
                 <w:webHidden/>
               </w:rPr>
-              <w:instrText xml:space="preserve"> PAGEREF _Toc136530523 \h </w:instrText>
+              <w:instrText xml:space="preserve"> PAGEREF _Toc136540074 \h </w:instrText>
             </w:r>
             <w:r>
               <w:rPr>
@@ -1487,7 +1487,7 @@
               <w14:ligatures w14:val="standardContextual"/>
             </w:rPr>
           </w:pPr>
-          <w:hyperlink w:anchor="_Toc136530524" w:history="1">
+          <w:hyperlink w:anchor="_Toc136540075" w:history="1">
             <w:r>
               <w:rPr>
                 <w:rStyle w:val="Hyperlink"/>
@@ -1515,7 +1515,7 @@
                 <w:noProof/>
                 <w:webHidden/>
               </w:rPr>
-              <w:instrText xml:space="preserve"> PAGEREF _Toc136530524 \h </w:instrText>
+              <w:instrText xml:space="preserve"> PAGEREF _Toc136540075 \h </w:instrText>
             </w:r>
             <w:r>
               <w:rPr>
@@ -1561,7 +1561,7 @@
               <w14:ligatures w14:val="standardContextual"/>
             </w:rPr>
           </w:pPr>
-          <w:hyperlink w:anchor="_Toc136530525" w:history="1">
+          <w:hyperlink w:anchor="_Toc136540076" w:history="1">
             <w:r>
               <w:rPr>
                 <w:rStyle w:val="Hyperlink"/>
@@ -1589,7 +1589,7 @@
                 <w:noProof/>
                 <w:webHidden/>
               </w:rPr>
-              <w:instrText xml:space="preserve"> PAGEREF _Toc136530525 \h </w:instrText>
+              <w:instrText xml:space="preserve"> PAGEREF _Toc136540076 \h </w:instrText>
             </w:r>
             <w:r>
               <w:rPr>
@@ -1635,7 +1635,7 @@
               <w14:ligatures w14:val="standardContextual"/>
             </w:rPr>
           </w:pPr>
-          <w:hyperlink w:anchor="_Toc136530526" w:history="1">
+          <w:hyperlink w:anchor="_Toc136540077" w:history="1">
             <w:r>
               <w:rPr>
                 <w:rStyle w:val="Hyperlink"/>
@@ -1663,7 +1663,7 @@
                 <w:noProof/>
                 <w:webHidden/>
               </w:rPr>
-              <w:instrText xml:space="preserve"> PAGEREF _Toc136530526 \h </w:instrText>
+              <w:instrText xml:space="preserve"> PAGEREF _Toc136540077 \h </w:instrText>
             </w:r>
             <w:r>
               <w:rPr>
@@ -1709,7 +1709,7 @@
               <w14:ligatures w14:val="standardContextual"/>
             </w:rPr>
           </w:pPr>
-          <w:hyperlink w:anchor="_Toc136530527" w:history="1">
+          <w:hyperlink w:anchor="_Toc136540078" w:history="1">
             <w:r>
               <w:rPr>
                 <w:rStyle w:val="Hyperlink"/>
@@ -1737,7 +1737,7 @@
                 <w:noProof/>
                 <w:webHidden/>
               </w:rPr>
-              <w:instrText xml:space="preserve"> PAGEREF _Toc136530527 \h </w:instrText>
+              <w:instrText xml:space="preserve"> PAGEREF _Toc136540078 \h </w:instrText>
             </w:r>
             <w:r>
               <w:rPr>
@@ -1783,7 +1783,7 @@
               <w14:ligatures w14:val="standardContextual"/>
             </w:rPr>
           </w:pPr>
-          <w:hyperlink w:anchor="_Toc136530528" w:history="1">
+          <w:hyperlink w:anchor="_Toc136540079" w:history="1">
             <w:r>
               <w:rPr>
                 <w:rStyle w:val="Hyperlink"/>
@@ -1811,7 +1811,7 @@
                 <w:noProof/>
                 <w:webHidden/>
               </w:rPr>
-              <w:instrText xml:space="preserve"> PAGEREF _Toc136530528 \h </w:instrText>
+              <w:instrText xml:space="preserve"> PAGEREF _Toc136540079 \h </w:instrText>
             </w:r>
             <w:r>
               <w:rPr>
@@ -1857,7 +1857,7 @@
               <w14:ligatures w14:val="standardContextual"/>
             </w:rPr>
           </w:pPr>
-          <w:hyperlink w:anchor="_Toc136530529" w:history="1">
+          <w:hyperlink w:anchor="_Toc136540080" w:history="1">
             <w:r>
               <w:rPr>
                 <w:rStyle w:val="Hyperlink"/>
@@ -1885,7 +1885,7 @@
                 <w:noProof/>
                 <w:webHidden/>
               </w:rPr>
-              <w:instrText xml:space="preserve"> PAGEREF _Toc136530529 \h </w:instrText>
+              <w:instrText xml:space="preserve"> PAGEREF _Toc136540080 \h </w:instrText>
             </w:r>
             <w:r>
               <w:rPr>
@@ -1931,7 +1931,7 @@
               <w14:ligatures w14:val="standardContextual"/>
             </w:rPr>
           </w:pPr>
-          <w:hyperlink w:anchor="_Toc136530530" w:history="1">
+          <w:hyperlink w:anchor="_Toc136540081" w:history="1">
             <w:r>
               <w:rPr>
                 <w:rStyle w:val="Hyperlink"/>
@@ -1959,7 +1959,7 @@
                 <w:noProof/>
                 <w:webHidden/>
               </w:rPr>
-              <w:instrText xml:space="preserve"> PAGEREF _Toc136530530 \h </w:instrText>
+              <w:instrText xml:space="preserve"> PAGEREF _Toc136540081 \h </w:instrText>
             </w:r>
             <w:r>
               <w:rPr>
@@ -2005,7 +2005,7 @@
               <w14:ligatures w14:val="standardContextual"/>
             </w:rPr>
           </w:pPr>
-          <w:hyperlink w:anchor="_Toc136530531" w:history="1">
+          <w:hyperlink w:anchor="_Toc136540082" w:history="1">
             <w:r>
               <w:rPr>
                 <w:rStyle w:val="Hyperlink"/>
@@ -2033,7 +2033,7 @@
                 <w:noProof/>
                 <w:webHidden/>
               </w:rPr>
-              <w:instrText xml:space="preserve"> PAGEREF _Toc136530531 \h </w:instrText>
+              <w:instrText xml:space="preserve"> PAGEREF _Toc136540082 \h </w:instrText>
             </w:r>
             <w:r>
               <w:rPr>
@@ -2079,7 +2079,7 @@
               <w14:ligatures w14:val="standardContextual"/>
             </w:rPr>
           </w:pPr>
-          <w:hyperlink w:anchor="_Toc136530532" w:history="1">
+          <w:hyperlink w:anchor="_Toc136540083" w:history="1">
             <w:r>
               <w:rPr>
                 <w:rStyle w:val="Hyperlink"/>
@@ -2107,7 +2107,7 @@
                 <w:noProof/>
                 <w:webHidden/>
               </w:rPr>
-              <w:instrText xml:space="preserve"> PAGEREF _Toc136530532 \h </w:instrText>
+              <w:instrText xml:space="preserve"> PAGEREF _Toc136540083 \h </w:instrText>
             </w:r>
             <w:r>
               <w:rPr>
@@ -2153,7 +2153,7 @@
               <w14:ligatures w14:val="standardContextual"/>
             </w:rPr>
           </w:pPr>
-          <w:hyperlink w:anchor="_Toc136530533" w:history="1">
+          <w:hyperlink w:anchor="_Toc136540084" w:history="1">
             <w:r>
               <w:rPr>
                 <w:rStyle w:val="Hyperlink"/>
@@ -2162,7 +2162,7 @@
                 <w:iCs/>
                 <w:noProof/>
               </w:rPr>
-              <w:t>4.4 Logarea unui utilizator in aplicatie</w:t>
+              <w:t>4.3 Logarea unui utilizator in aplicatie</w:t>
             </w:r>
             <w:r>
               <w:rPr>
@@ -2183,7 +2183,7 @@
                 <w:noProof/>
                 <w:webHidden/>
               </w:rPr>
-              <w:instrText xml:space="preserve"> PAGEREF _Toc136530533 \h </w:instrText>
+              <w:instrText xml:space="preserve"> PAGEREF _Toc136540084 \h </w:instrText>
             </w:r>
             <w:r>
               <w:rPr>
@@ -2229,14 +2229,14 @@
               <w14:ligatures w14:val="standardContextual"/>
             </w:rPr>
           </w:pPr>
-          <w:hyperlink w:anchor="_Toc136530534" w:history="1">
+          <w:hyperlink w:anchor="_Toc136540085" w:history="1">
             <w:r>
               <w:rPr>
                 <w:rStyle w:val="Hyperlink"/>
                 <w:rFonts w:cs="Times New Roman"/>
                 <w:noProof/>
               </w:rPr>
-              <w:t>4.4 Dynamic Blog</w:t>
+              <w:t>4.4 Blog dinamic</w:t>
             </w:r>
             <w:r>
               <w:rPr>
@@ -2257,7 +2257,7 @@
                 <w:noProof/>
                 <w:webHidden/>
               </w:rPr>
-              <w:instrText xml:space="preserve"> PAGEREF _Toc136530534 \h </w:instrText>
+              <w:instrText xml:space="preserve"> PAGEREF _Toc136540085 \h </w:instrText>
             </w:r>
             <w:r>
               <w:rPr>
@@ -2278,6 +2278,80 @@
                 <w:webHidden/>
               </w:rPr>
               <w:t>24</w:t>
+            </w:r>
+            <w:r>
+              <w:rPr>
+                <w:noProof/>
+                <w:webHidden/>
+              </w:rPr>
+              <w:fldChar w:fldCharType="end"/>
+            </w:r>
+          </w:hyperlink>
+        </w:p>
+        <w:p>
+          <w:pPr>
+            <w:pStyle w:val="TOC2"/>
+            <w:tabs>
+              <w:tab w:val="right" w:leader="dot" w:pos="9016"/>
+            </w:tabs>
+            <w:rPr>
+              <w:rFonts w:asciiTheme="minorHAnsi" w:eastAsiaTheme="minorEastAsia" w:hAnsiTheme="minorHAnsi"/>
+              <w:noProof/>
+              <w:kern w:val="2"/>
+              <w:sz w:val="22"/>
+              <w:lang w:val="en-US"/>
+              <w14:ligatures w14:val="standardContextual"/>
+            </w:rPr>
+          </w:pPr>
+          <w:hyperlink w:anchor="_Toc136540086" w:history="1">
+            <w:r>
+              <w:rPr>
+                <w:rStyle w:val="Hyperlink"/>
+                <w:rFonts w:cs="Times New Roman"/>
+                <w:noProof/>
+              </w:rPr>
+              <w:t>4.5 Cautarea unui zbor</w:t>
+            </w:r>
+            <w:r>
+              <w:rPr>
+                <w:noProof/>
+                <w:webHidden/>
+              </w:rPr>
+              <w:tab/>
+            </w:r>
+            <w:r>
+              <w:rPr>
+                <w:noProof/>
+                <w:webHidden/>
+              </w:rPr>
+              <w:fldChar w:fldCharType="begin"/>
+            </w:r>
+            <w:r>
+              <w:rPr>
+                <w:noProof/>
+                <w:webHidden/>
+              </w:rPr>
+              <w:instrText xml:space="preserve"> PAGEREF _Toc136540086 \h </w:instrText>
+            </w:r>
+            <w:r>
+              <w:rPr>
+                <w:noProof/>
+                <w:webHidden/>
+              </w:rPr>
+            </w:r>
+            <w:r>
+              <w:rPr>
+                <w:noProof/>
+                <w:webHidden/>
+              </w:rPr>
+              <w:fldChar w:fldCharType="separate"/>
+            </w:r>
+            <w:r>
+              <w:rPr>
+                <w:noProof/>
+                <w:webHidden/>
+              </w:rPr>
+              <w:t>26</w:t>
             </w:r>
             <w:r>
               <w:rPr>
@@ -2303,14 +2377,14 @@
               <w14:ligatures w14:val="standardContextual"/>
             </w:rPr>
           </w:pPr>
-          <w:hyperlink w:anchor="_Toc136530535" w:history="1">
+          <w:hyperlink w:anchor="_Toc136540087" w:history="1">
             <w:r>
               <w:rPr>
                 <w:rStyle w:val="Hyperlink"/>
                 <w:rFonts w:cs="Times New Roman"/>
                 <w:noProof/>
               </w:rPr>
-              <w:t>4. Concluzii și implementări viitoare</w:t>
+              <w:t>5. Concluzii și implementări viitoare</w:t>
             </w:r>
             <w:r>
               <w:rPr>
@@ -2331,7 +2405,7 @@
                 <w:noProof/>
                 <w:webHidden/>
               </w:rPr>
-              <w:instrText xml:space="preserve"> PAGEREF _Toc136530535 \h </w:instrText>
+              <w:instrText xml:space="preserve"> PAGEREF _Toc136540087 \h </w:instrText>
             </w:r>
             <w:r>
               <w:rPr>
@@ -2351,7 +2425,7 @@
                 <w:noProof/>
                 <w:webHidden/>
               </w:rPr>
-              <w:t>26</w:t>
+              <w:t>28</w:t>
             </w:r>
             <w:r>
               <w:rPr>
@@ -2377,7 +2451,7 @@
               <w14:ligatures w14:val="standardContextual"/>
             </w:rPr>
           </w:pPr>
-          <w:hyperlink w:anchor="_Toc136530536" w:history="1">
+          <w:hyperlink w:anchor="_Toc136540088" w:history="1">
             <w:r>
               <w:rPr>
                 <w:rStyle w:val="Hyperlink"/>
@@ -2406,7 +2480,7 @@
                 <w:noProof/>
                 <w:webHidden/>
               </w:rPr>
-              <w:instrText xml:space="preserve"> PAGEREF _Toc136530536 \h </w:instrText>
+              <w:instrText xml:space="preserve"> PAGEREF _Toc136540088 \h </w:instrText>
             </w:r>
             <w:r>
               <w:rPr>
@@ -2426,7 +2500,7 @@
                 <w:noProof/>
                 <w:webHidden/>
               </w:rPr>
-              <w:t>27</w:t>
+              <w:t>29</w:t>
             </w:r>
             <w:r>
               <w:rPr>
@@ -2458,12 +2532,11 @@
           <w:rFonts w:ascii="Times New Roman" w:hAnsi="Times New Roman" w:cs="Times New Roman"/>
         </w:rPr>
       </w:pPr>
-      <w:bookmarkStart w:id="1" w:name="_Toc136530515"/>
+      <w:bookmarkStart w:id="1" w:name="_Toc136540066"/>
       <w:r>
         <w:rPr>
           <w:rFonts w:ascii="Times New Roman" w:hAnsi="Times New Roman" w:cs="Times New Roman"/>
         </w:rPr>
-        <w:lastRenderedPageBreak/>
         <w:t>Abstract</w:t>
       </w:r>
       <w:bookmarkEnd w:id="1"/>
@@ -2631,7 +2704,7 @@
           <w:rFonts w:ascii="Times New Roman" w:hAnsi="Times New Roman" w:cs="Times New Roman"/>
         </w:rPr>
       </w:pPr>
-      <w:bookmarkStart w:id="2" w:name="_Toc136530516"/>
+      <w:bookmarkStart w:id="2" w:name="_Toc136540067"/>
       <w:r>
         <w:rPr>
           <w:rFonts w:ascii="Times New Roman" w:hAnsi="Times New Roman" w:cs="Times New Roman"/>
@@ -2658,7 +2731,7 @@
           <w:sz w:val="44"/>
         </w:rPr>
       </w:pPr>
-      <w:bookmarkStart w:id="3" w:name="_Toc136530517"/>
+      <w:bookmarkStart w:id="3" w:name="_Toc136540068"/>
       <w:r>
         <w:rPr>
           <w:rFonts w:ascii="Times New Roman" w:hAnsi="Times New Roman" w:cs="Times New Roman"/>
@@ -2801,7 +2874,7 @@
           <w:sz w:val="32"/>
         </w:rPr>
       </w:pPr>
-      <w:bookmarkStart w:id="4" w:name="_Toc136530518"/>
+      <w:bookmarkStart w:id="4" w:name="_Toc136540069"/>
       <w:r>
         <w:rPr>
           <w:rFonts w:ascii="Times New Roman" w:hAnsi="Times New Roman" w:cs="Times New Roman"/>
@@ -3424,7 +3497,7 @@
           <w:rFonts w:ascii="Times New Roman" w:hAnsi="Times New Roman" w:cs="Times New Roman"/>
         </w:rPr>
       </w:pPr>
-      <w:bookmarkStart w:id="5" w:name="_Toc136530519"/>
+      <w:bookmarkStart w:id="5" w:name="_Toc136540070"/>
       <w:r>
         <w:rPr>
           <w:rFonts w:ascii="Times New Roman" w:hAnsi="Times New Roman" w:cs="Times New Roman"/>
@@ -3941,7 +4014,7 @@
           <w:sz w:val="44"/>
         </w:rPr>
       </w:pPr>
-      <w:bookmarkStart w:id="6" w:name="_Toc136530520"/>
+      <w:bookmarkStart w:id="6" w:name="_Toc136540071"/>
       <w:r>
         <w:rPr>
           <w:rFonts w:ascii="Times New Roman" w:hAnsi="Times New Roman" w:cs="Times New Roman"/>
@@ -4014,7 +4087,7 @@
           <w:sz w:val="32"/>
         </w:rPr>
       </w:pPr>
-      <w:bookmarkStart w:id="7" w:name="_Toc136530521"/>
+      <w:bookmarkStart w:id="7" w:name="_Toc136540072"/>
       <w:r>
         <w:rPr>
           <w:rFonts w:ascii="Times New Roman" w:hAnsi="Times New Roman" w:cs="Times New Roman"/>
@@ -4393,7 +4466,7 @@
           <w:sz w:val="32"/>
         </w:rPr>
       </w:pPr>
-      <w:bookmarkStart w:id="8" w:name="_Toc136530522"/>
+      <w:bookmarkStart w:id="8" w:name="_Toc136540073"/>
       <w:r>
         <w:rPr>
           <w:rFonts w:ascii="Times New Roman" w:hAnsi="Times New Roman" w:cs="Times New Roman"/>
@@ -4554,7 +4627,7 @@
           <w:sz w:val="44"/>
         </w:rPr>
       </w:pPr>
-      <w:bookmarkStart w:id="9" w:name="_Toc136530523"/>
+      <w:bookmarkStart w:id="9" w:name="_Toc136540074"/>
       <w:r>
         <w:rPr>
           <w:rFonts w:ascii="Times New Roman" w:hAnsi="Times New Roman" w:cs="Times New Roman"/>
@@ -4615,7 +4688,7 @@
           <w:szCs w:val="32"/>
         </w:rPr>
       </w:pPr>
-      <w:bookmarkStart w:id="10" w:name="_Toc136530524"/>
+      <w:bookmarkStart w:id="10" w:name="_Toc136540075"/>
       <w:r>
         <w:rPr>
           <w:rFonts w:ascii="Times New Roman" w:hAnsi="Times New Roman" w:cs="Times New Roman"/>
@@ -4792,7 +4865,7 @@
           <w:szCs w:val="32"/>
         </w:rPr>
       </w:pPr>
-      <w:bookmarkStart w:id="11" w:name="_Toc136530525"/>
+      <w:bookmarkStart w:id="11" w:name="_Toc136540076"/>
       <w:r>
         <w:rPr>
           <w:rFonts w:ascii="Times New Roman" w:hAnsi="Times New Roman" w:cs="Times New Roman"/>
@@ -4882,7 +4955,7 @@
           <w:szCs w:val="32"/>
         </w:rPr>
       </w:pPr>
-      <w:bookmarkStart w:id="12" w:name="_Toc136530526"/>
+      <w:bookmarkStart w:id="12" w:name="_Toc136540077"/>
       <w:r>
         <w:rPr>
           <w:rFonts w:ascii="Times New Roman" w:hAnsi="Times New Roman" w:cs="Times New Roman"/>
@@ -4916,7 +4989,7 @@
           <w:szCs w:val="32"/>
         </w:rPr>
       </w:pPr>
-      <w:bookmarkStart w:id="13" w:name="_Toc136530527"/>
+      <w:bookmarkStart w:id="13" w:name="_Toc136540078"/>
       <w:r>
         <w:rPr>
           <w:rFonts w:ascii="Times New Roman" w:hAnsi="Times New Roman" w:cs="Times New Roman"/>
@@ -4954,7 +5027,7 @@
           <w:szCs w:val="32"/>
         </w:rPr>
       </w:pPr>
-      <w:bookmarkStart w:id="14" w:name="_Toc136530528"/>
+      <w:bookmarkStart w:id="14" w:name="_Toc136540079"/>
       <w:r>
         <w:rPr>
           <w:rFonts w:ascii="Times New Roman" w:hAnsi="Times New Roman" w:cs="Times New Roman"/>
@@ -5203,7 +5276,7 @@
           <w:szCs w:val="44"/>
         </w:rPr>
       </w:pPr>
-      <w:bookmarkStart w:id="15" w:name="_Toc136530529"/>
+      <w:bookmarkStart w:id="15" w:name="_Toc136540080"/>
       <w:r>
         <w:rPr>
           <w:rFonts w:ascii="Times New Roman" w:hAnsi="Times New Roman" w:cs="Times New Roman"/>
@@ -5282,7 +5355,7 @@
           <w:rFonts w:ascii="Times New Roman" w:hAnsi="Times New Roman" w:cs="Times New Roman"/>
         </w:rPr>
       </w:pPr>
-      <w:bookmarkStart w:id="16" w:name="_Toc136530530"/>
+      <w:bookmarkStart w:id="16" w:name="_Toc136540081"/>
       <w:r>
         <w:rPr>
           <w:rFonts w:ascii="Times New Roman" w:hAnsi="Times New Roman" w:cs="Times New Roman"/>
@@ -5308,7 +5381,7 @@
           <w:szCs w:val="44"/>
         </w:rPr>
       </w:pPr>
-      <w:bookmarkStart w:id="17" w:name="_Toc136530531"/>
+      <w:bookmarkStart w:id="17" w:name="_Toc136540082"/>
       <w:r>
         <w:rPr>
           <w:rFonts w:ascii="Times New Roman" w:hAnsi="Times New Roman" w:cs="Times New Roman"/>
@@ -5577,13 +5650,7 @@
         <w:t>treia si ultima etapa din implementarea JWT</w:t>
       </w:r>
       <w:r>
-        <w:t xml:space="preserve">RequestFilter. Clasa </w:t>
-      </w:r>
-      <w:r>
-        <w:t>JWTRequestFilter</w:t>
-      </w:r>
-      <w:r>
-        <w:t xml:space="preserve"> este responsabila de verificarea tokenului in fiecare cerere HTTP. Aceasta extinde interfata „OncePerRequestFilter” cara asigura ca filtrul este aplicat o singura data pe fiecare cerere.</w:t>
+        <w:t>RequestFilter. Clasa JWTRequestFilter este responsabila de verificarea tokenului in fiecare cerere HTTP. Aceasta extinde interfata „OncePerRequestFilter” cara asigura ca filtrul este aplicat o singura data pe fiecare cerere.</w:t>
       </w:r>
     </w:p>
     <w:p>
@@ -5786,7 +5853,7 @@
           <w:szCs w:val="44"/>
         </w:rPr>
       </w:pPr>
-      <w:bookmarkStart w:id="18" w:name="_Toc136530532"/>
+      <w:bookmarkStart w:id="18" w:name="_Toc136540083"/>
       <w:r>
         <w:rPr>
           <w:rFonts w:ascii="Times New Roman" w:hAnsi="Times New Roman" w:cs="Times New Roman"/>
@@ -6395,6 +6462,9 @@
         <w:keepNext/>
       </w:pPr>
       <w:r>
+        <w:rPr>
+          <w:noProof/>
+        </w:rPr>
         <w:drawing>
           <wp:inline distT="0" distB="0" distL="0" distR="0" wp14:anchorId="1F6A002C" wp14:editId="1F971667">
             <wp:extent cx="5731510" cy="3037205"/>
@@ -6474,6 +6544,9 @@
         <w:jc w:val="center"/>
       </w:pPr>
       <w:r>
+        <w:rPr>
+          <w:noProof/>
+        </w:rPr>
         <w:lastRenderedPageBreak/>
         <w:drawing>
           <wp:inline distT="0" distB="0" distL="0" distR="0" wp14:anchorId="3B246A5B" wp14:editId="4CBD5B4A">
@@ -6580,7 +6653,7 @@
           <w:szCs w:val="44"/>
         </w:rPr>
       </w:pPr>
-      <w:bookmarkStart w:id="19" w:name="_Toc136530533"/>
+      <w:bookmarkStart w:id="19" w:name="_Toc136540084"/>
       <w:r>
         <w:rPr>
           <w:rFonts w:ascii="Times New Roman" w:hAnsi="Times New Roman" w:cs="Times New Roman"/>
@@ -6658,7 +6731,7 @@
           <w:szCs w:val="44"/>
         </w:rPr>
       </w:pPr>
-      <w:bookmarkStart w:id="20" w:name="_Toc136530534"/>
+      <w:bookmarkStart w:id="20" w:name="_Toc136540085"/>
       <w:r>
         <w:rPr>
           <w:rFonts w:ascii="Times New Roman" w:hAnsi="Times New Roman" w:cs="Times New Roman"/>
@@ -6681,7 +6754,15 @@
           <w:sz w:val="44"/>
           <w:szCs w:val="44"/>
         </w:rPr>
-        <w:t xml:space="preserve"> Dynamic Blog</w:t>
+        <w:t xml:space="preserve"> </w:t>
+      </w:r>
+      <w:r>
+        <w:rPr>
+          <w:rFonts w:ascii="Times New Roman" w:hAnsi="Times New Roman" w:cs="Times New Roman"/>
+          <w:sz w:val="44"/>
+          <w:szCs w:val="44"/>
+        </w:rPr>
+        <w:t>Blog dinamic</w:t>
       </w:r>
       <w:bookmarkEnd w:id="20"/>
     </w:p>
@@ -7137,14 +7218,277 @@
     <w:p/>
     <w:p/>
     <w:p/>
-    <w:p/>
-    <w:p/>
-    <w:p/>
-    <w:p/>
-    <w:p/>
-    <w:p/>
-    <w:p/>
-    <w:p/>
+    <w:p>
+      <w:pPr>
+        <w:pStyle w:val="Subtitle"/>
+        <w:outlineLvl w:val="1"/>
+        <w:rPr>
+          <w:rFonts w:ascii="Times New Roman" w:hAnsi="Times New Roman" w:cs="Times New Roman"/>
+          <w:sz w:val="44"/>
+          <w:szCs w:val="44"/>
+        </w:rPr>
+      </w:pPr>
+      <w:bookmarkStart w:id="21" w:name="_Toc136540086"/>
+      <w:r>
+        <w:rPr>
+          <w:rFonts w:ascii="Times New Roman" w:hAnsi="Times New Roman" w:cs="Times New Roman"/>
+          <w:sz w:val="44"/>
+          <w:szCs w:val="44"/>
+        </w:rPr>
+        <w:lastRenderedPageBreak/>
+        <w:t>4.</w:t>
+      </w:r>
+      <w:r>
+        <w:rPr>
+          <w:rFonts w:ascii="Times New Roman" w:hAnsi="Times New Roman" w:cs="Times New Roman"/>
+          <w:sz w:val="44"/>
+          <w:szCs w:val="44"/>
+        </w:rPr>
+        <w:t>5</w:t>
+      </w:r>
+      <w:r>
+        <w:rPr>
+          <w:rFonts w:ascii="Times New Roman" w:hAnsi="Times New Roman" w:cs="Times New Roman"/>
+          <w:sz w:val="44"/>
+          <w:szCs w:val="44"/>
+        </w:rPr>
+        <w:t xml:space="preserve"> </w:t>
+      </w:r>
+      <w:r>
+        <w:rPr>
+          <w:rFonts w:ascii="Times New Roman" w:hAnsi="Times New Roman" w:cs="Times New Roman"/>
+          <w:sz w:val="44"/>
+          <w:szCs w:val="44"/>
+        </w:rPr>
+        <w:t>Cautarea unui zbor</w:t>
+      </w:r>
+      <w:bookmarkEnd w:id="21"/>
+    </w:p>
+    <w:p>
+      <w:pPr>
+        <w:ind w:firstLine="360"/>
+      </w:pPr>
+      <w:r>
+        <w:t>Pentru aceasta functionalitate am generat in prima instanta compontenta flight-search in Angular. In fisierul html am construit formular-ul de cautare care va contine 3 campuri:</w:t>
+      </w:r>
+    </w:p>
+    <w:p>
+      <w:pPr>
+        <w:pStyle w:val="ListParagraph"/>
+        <w:numPr>
+          <w:ilvl w:val="0"/>
+          <w:numId w:val="26"/>
+        </w:numPr>
+      </w:pPr>
+      <w:r>
+        <w:t>Leaving From de tipul text;</w:t>
+      </w:r>
+    </w:p>
+    <w:p>
+      <w:pPr>
+        <w:pStyle w:val="ListParagraph"/>
+        <w:numPr>
+          <w:ilvl w:val="0"/>
+          <w:numId w:val="26"/>
+        </w:numPr>
+      </w:pPr>
+      <w:r>
+        <w:t>Arriving At de tipul text;</w:t>
+      </w:r>
+    </w:p>
+    <w:p>
+      <w:pPr>
+        <w:pStyle w:val="ListParagraph"/>
+        <w:numPr>
+          <w:ilvl w:val="0"/>
+          <w:numId w:val="26"/>
+        </w:numPr>
+      </w:pPr>
+      <w:r>
+        <w:t>Departure Date de tipul date;</w:t>
+      </w:r>
+    </w:p>
+    <w:p>
+      <w:pPr>
+        <w:ind w:firstLine="360"/>
+      </w:pPr>
+      <w:r>
+        <w:t>Am generat un nou serviciu search-flight in cadrul caruia am construit metoda GetFlight() care va apela endpointul din backend.</w:t>
+      </w:r>
+    </w:p>
+    <w:p>
+      <w:pPr>
+        <w:ind w:firstLine="360"/>
+      </w:pPr>
+      <w:r>
+        <w:t>In fisierul typescript din componenta flight-search</w:t>
+      </w:r>
+      <w:r>
+        <w:t>, am in cadrul metodei ngOnInit am setat variabila „now” care va reprezenta data curenta in care ne aflam. Aceasta este folosita in cadrul fisierului html pentru „Departure Date” pentru a seta in calendar data curenta astfel nu vom putea alege o data mai veche pentru care sa cautam zboruri. Metoda onSubmit() va apela la randul ei metoda GetFlight() din cadrul serviciului search-flight si va returna rezultatul sub forma de tabel.</w:t>
+      </w:r>
+    </w:p>
+    <w:p>
+      <w:pPr>
+        <w:ind w:firstLine="360"/>
+      </w:pPr>
+      <w:r>
+        <w:t>Implementarea back-endului pentru aceasta parte a constat in generarea unei clase domeniu Flight care va avea ca rol generarea tabelei in cadrul careia se afla 5 variabile: id, arrivingat, leavingfrom, leavingat si nrseats. Dupa aceasta prima etapa a fost construit DTO-ul acestei clase care va contine aceleasi variabile mai putin id</w:t>
+      </w:r>
+      <w:r>
+        <w:t>, repositoriul in care am generat metoda „findByLeavingfromAndArrivingatAndLevingdate” care va genera selectul pentru returnarea tuturor zborurilor in functie de data de plecare, locul de plecare si locul de aterizare urmand a fi folosit in service-ul „FlightService” unde se va intoarce sub forma de lista toate zborurile gasite. Iar in ultimul pas s-a generat controller-ul ”FlightController” in care vom folosi @GetMapping pentru metoda getFlights. Acest endpoint este folosit in service-ul din frontend.</w:t>
+      </w:r>
+    </w:p>
+    <w:p>
+      <w:pPr>
+        <w:ind w:firstLine="360"/>
+      </w:pPr>
+    </w:p>
+    <w:p>
+      <w:pPr>
+        <w:keepNext/>
+        <w:ind w:firstLine="360"/>
+      </w:pPr>
+      <w:r>
+        <w:lastRenderedPageBreak/>
+        <w:drawing>
+          <wp:inline distT="0" distB="0" distL="0" distR="0" wp14:anchorId="41178B1B" wp14:editId="52E69C03">
+            <wp:extent cx="5731510" cy="3110865"/>
+            <wp:effectExtent l="0" t="0" r="2540" b="0"/>
+            <wp:docPr id="384587" name="Picture 1" descr="A picture containing text, screenshot, software, multimedia software&#10;&#10;Description automatically generated"/>
+            <wp:cNvGraphicFramePr>
+              <a:graphicFrameLocks xmlns:a="http://schemas.openxmlformats.org/drawingml/2006/main" noChangeAspect="1"/>
+            </wp:cNvGraphicFramePr>
+            <a:graphic xmlns:a="http://schemas.openxmlformats.org/drawingml/2006/main">
+              <a:graphicData uri="http://schemas.openxmlformats.org/drawingml/2006/picture">
+                <pic:pic xmlns:pic="http://schemas.openxmlformats.org/drawingml/2006/picture">
+                  <pic:nvPicPr>
+                    <pic:cNvPr id="384587" name="Picture 1" descr="A picture containing text, screenshot, software, multimedia software&#10;&#10;Description automatically generated"/>
+                    <pic:cNvPicPr/>
+                  </pic:nvPicPr>
+                  <pic:blipFill>
+                    <a:blip r:embed="rId22"/>
+                    <a:stretch>
+                      <a:fillRect/>
+                    </a:stretch>
+                  </pic:blipFill>
+                  <pic:spPr>
+                    <a:xfrm>
+                      <a:off x="0" y="0"/>
+                      <a:ext cx="5731510" cy="3110865"/>
+                    </a:xfrm>
+                    <a:prstGeom prst="rect">
+                      <a:avLst/>
+                    </a:prstGeom>
+                  </pic:spPr>
+                </pic:pic>
+              </a:graphicData>
+            </a:graphic>
+          </wp:inline>
+        </w:drawing>
+      </w:r>
+    </w:p>
+    <w:p>
+      <w:pPr>
+        <w:pStyle w:val="Caption"/>
+        <w:jc w:val="center"/>
+        <w:rPr>
+          <w:color w:val="auto"/>
+        </w:rPr>
+      </w:pPr>
+      <w:r>
+        <w:rPr>
+          <w:color w:val="auto"/>
+          <w:sz w:val="24"/>
+          <w:szCs w:val="24"/>
+        </w:rPr>
+        <w:t>Figură 13. Cautarea unui zbor. Sursa proprie</w:t>
+      </w:r>
+      <w:r>
+        <w:rPr>
+          <w:color w:val="auto"/>
+        </w:rPr>
+        <w:t>.</w:t>
+      </w:r>
+    </w:p>
+    <w:p>
+      <w:pPr>
+        <w:ind w:firstLine="360"/>
+      </w:pPr>
+    </w:p>
+    <w:p>
+      <w:pPr>
+        <w:keepNext/>
+        <w:ind w:firstLine="360"/>
+      </w:pPr>
+      <w:r>
+        <w:drawing>
+          <wp:inline distT="0" distB="0" distL="0" distR="0" wp14:anchorId="5B347573" wp14:editId="5B510E16">
+            <wp:extent cx="5731510" cy="3187065"/>
+            <wp:effectExtent l="0" t="0" r="2540" b="0"/>
+            <wp:docPr id="451473885" name="Picture 1" descr="A screenshot of a computer&#10;&#10;Description automatically generated"/>
+            <wp:cNvGraphicFramePr>
+              <a:graphicFrameLocks xmlns:a="http://schemas.openxmlformats.org/drawingml/2006/main" noChangeAspect="1"/>
+            </wp:cNvGraphicFramePr>
+            <a:graphic xmlns:a="http://schemas.openxmlformats.org/drawingml/2006/main">
+              <a:graphicData uri="http://schemas.openxmlformats.org/drawingml/2006/picture">
+                <pic:pic xmlns:pic="http://schemas.openxmlformats.org/drawingml/2006/picture">
+                  <pic:nvPicPr>
+                    <pic:cNvPr id="451473885" name="Picture 1" descr="A screenshot of a computer&#10;&#10;Description automatically generated"/>
+                    <pic:cNvPicPr/>
+                  </pic:nvPicPr>
+                  <pic:blipFill>
+                    <a:blip r:embed="rId23"/>
+                    <a:stretch>
+                      <a:fillRect/>
+                    </a:stretch>
+                  </pic:blipFill>
+                  <pic:spPr>
+                    <a:xfrm>
+                      <a:off x="0" y="0"/>
+                      <a:ext cx="5731510" cy="3187065"/>
+                    </a:xfrm>
+                    <a:prstGeom prst="rect">
+                      <a:avLst/>
+                    </a:prstGeom>
+                  </pic:spPr>
+                </pic:pic>
+              </a:graphicData>
+            </a:graphic>
+          </wp:inline>
+        </w:drawing>
+      </w:r>
+    </w:p>
+    <w:p>
+      <w:pPr>
+        <w:pStyle w:val="Caption"/>
+        <w:jc w:val="center"/>
+        <w:rPr>
+          <w:color w:val="auto"/>
+          <w:sz w:val="24"/>
+          <w:szCs w:val="24"/>
+        </w:rPr>
+      </w:pPr>
+      <w:r>
+        <w:rPr>
+          <w:color w:val="auto"/>
+          <w:sz w:val="24"/>
+          <w:szCs w:val="24"/>
+        </w:rPr>
+        <w:t>Figură 14. Tabela de zboruri. Sursa Proprie.</w:t>
+      </w:r>
+    </w:p>
+    <w:p/>
+    <w:p/>
+    <w:p>
+      <w:pPr>
+        <w:ind w:firstLine="360"/>
+      </w:pPr>
+    </w:p>
+    <w:p>
+      <w:pPr>
+        <w:ind w:firstLine="360"/>
+      </w:pPr>
+    </w:p>
     <w:p/>
     <w:p/>
     <w:p>
@@ -7155,11 +7499,12 @@
           <w:rFonts w:ascii="Times New Roman" w:hAnsi="Times New Roman" w:cs="Times New Roman"/>
         </w:rPr>
       </w:pPr>
-      <w:bookmarkStart w:id="21" w:name="_Toc136530535"/>
+      <w:bookmarkStart w:id="22" w:name="_Toc136540087"/>
       <w:r>
         <w:rPr>
           <w:rFonts w:ascii="Times New Roman" w:hAnsi="Times New Roman" w:cs="Times New Roman"/>
         </w:rPr>
+        <w:lastRenderedPageBreak/>
         <w:t>5</w:t>
       </w:r>
       <w:r>
@@ -7198,37 +7543,37 @@
         </w:rPr>
         <w:t>ri viitoare</w:t>
       </w:r>
-      <w:bookmarkEnd w:id="21"/>
-    </w:p>
-    <w:p/>
-    <w:p/>
-    <w:p/>
-    <w:p/>
-    <w:p/>
-    <w:p/>
-    <w:p/>
-    <w:p/>
-    <w:p/>
-    <w:p/>
-    <w:p/>
-    <w:p/>
-    <w:p/>
-    <w:p/>
-    <w:p/>
-    <w:p/>
-    <w:p/>
-    <w:p/>
-    <w:p/>
-    <w:p/>
-    <w:p/>
-    <w:p/>
-    <w:p/>
-    <w:p/>
-    <w:p/>
-    <w:p/>
-    <w:p/>
-    <w:p/>
-    <w:bookmarkStart w:id="22" w:name="_Toc136530536" w:displacedByCustomXml="next"/>
+      <w:bookmarkEnd w:id="22"/>
+    </w:p>
+    <w:p/>
+    <w:p/>
+    <w:p/>
+    <w:p/>
+    <w:p/>
+    <w:p/>
+    <w:p/>
+    <w:p/>
+    <w:p/>
+    <w:p/>
+    <w:p/>
+    <w:p/>
+    <w:p/>
+    <w:p/>
+    <w:p/>
+    <w:p/>
+    <w:p/>
+    <w:p/>
+    <w:p/>
+    <w:p/>
+    <w:p/>
+    <w:p/>
+    <w:p/>
+    <w:p/>
+    <w:p/>
+    <w:p/>
+    <w:p/>
+    <w:p/>
+    <w:bookmarkStart w:id="23" w:name="_Toc136540088" w:displacedByCustomXml="next"/>
     <w:sdt>
       <w:sdtPr>
         <w:rPr>
@@ -7273,7 +7618,7 @@
             </w:rPr>
             <w:t>fie</w:t>
           </w:r>
-          <w:bookmarkEnd w:id="22"/>
+          <w:bookmarkEnd w:id="23"/>
         </w:p>
         <w:sdt>
           <w:sdtPr>
@@ -7673,7 +8018,7 @@
     <w:p/>
     <w:p/>
     <w:sectPr>
-      <w:footerReference w:type="default" r:id="rId22"/>
+      <w:footerReference w:type="default" r:id="rId24"/>
       <w:endnotePr>
         <w:numFmt w:val="decimal"/>
       </w:endnotePr>
@@ -9221,6 +9566,119 @@
     </w:lvl>
   </w:abstractNum>
   <w:abstractNum w:abstractNumId="12" w15:restartNumberingAfterBreak="0">
+    <w:nsid w:val="37852849"/>
+    <w:multiLevelType w:val="hybridMultilevel"/>
+    <w:tmpl w:val="41C2148A"/>
+    <w:lvl w:ilvl="0" w:tplc="04090001">
+      <w:start w:val="1"/>
+      <w:numFmt w:val="bullet"/>
+      <w:lvlText w:val=""/>
+      <w:lvlJc w:val="left"/>
+      <w:pPr>
+        <w:ind w:left="720" w:hanging="360"/>
+      </w:pPr>
+      <w:rPr>
+        <w:rFonts w:ascii="Symbol" w:hAnsi="Symbol" w:hint="default"/>
+      </w:rPr>
+    </w:lvl>
+    <w:lvl w:ilvl="1" w:tplc="04090003" w:tentative="1">
+      <w:start w:val="1"/>
+      <w:numFmt w:val="bullet"/>
+      <w:lvlText w:val="o"/>
+      <w:lvlJc w:val="left"/>
+      <w:pPr>
+        <w:ind w:left="1440" w:hanging="360"/>
+      </w:pPr>
+      <w:rPr>
+        <w:rFonts w:ascii="Courier New" w:hAnsi="Courier New" w:cs="Courier New" w:hint="default"/>
+      </w:rPr>
+    </w:lvl>
+    <w:lvl w:ilvl="2" w:tplc="04090005" w:tentative="1">
+      <w:start w:val="1"/>
+      <w:numFmt w:val="bullet"/>
+      <w:lvlText w:val=""/>
+      <w:lvlJc w:val="left"/>
+      <w:pPr>
+        <w:ind w:left="2160" w:hanging="360"/>
+      </w:pPr>
+      <w:rPr>
+        <w:rFonts w:ascii="Wingdings" w:hAnsi="Wingdings" w:hint="default"/>
+      </w:rPr>
+    </w:lvl>
+    <w:lvl w:ilvl="3" w:tplc="04090001" w:tentative="1">
+      <w:start w:val="1"/>
+      <w:numFmt w:val="bullet"/>
+      <w:lvlText w:val=""/>
+      <w:lvlJc w:val="left"/>
+      <w:pPr>
+        <w:ind w:left="2880" w:hanging="360"/>
+      </w:pPr>
+      <w:rPr>
+        <w:rFonts w:ascii="Symbol" w:hAnsi="Symbol" w:hint="default"/>
+      </w:rPr>
+    </w:lvl>
+    <w:lvl w:ilvl="4" w:tplc="04090003" w:tentative="1">
+      <w:start w:val="1"/>
+      <w:numFmt w:val="bullet"/>
+      <w:lvlText w:val="o"/>
+      <w:lvlJc w:val="left"/>
+      <w:pPr>
+        <w:ind w:left="3600" w:hanging="360"/>
+      </w:pPr>
+      <w:rPr>
+        <w:rFonts w:ascii="Courier New" w:hAnsi="Courier New" w:cs="Courier New" w:hint="default"/>
+      </w:rPr>
+    </w:lvl>
+    <w:lvl w:ilvl="5" w:tplc="04090005" w:tentative="1">
+      <w:start w:val="1"/>
+      <w:numFmt w:val="bullet"/>
+      <w:lvlText w:val=""/>
+      <w:lvlJc w:val="left"/>
+      <w:pPr>
+        <w:ind w:left="4320" w:hanging="360"/>
+      </w:pPr>
+      <w:rPr>
+        <w:rFonts w:ascii="Wingdings" w:hAnsi="Wingdings" w:hint="default"/>
+      </w:rPr>
+    </w:lvl>
+    <w:lvl w:ilvl="6" w:tplc="04090001" w:tentative="1">
+      <w:start w:val="1"/>
+      <w:numFmt w:val="bullet"/>
+      <w:lvlText w:val=""/>
+      <w:lvlJc w:val="left"/>
+      <w:pPr>
+        <w:ind w:left="5040" w:hanging="360"/>
+      </w:pPr>
+      <w:rPr>
+        <w:rFonts w:ascii="Symbol" w:hAnsi="Symbol" w:hint="default"/>
+      </w:rPr>
+    </w:lvl>
+    <w:lvl w:ilvl="7" w:tplc="04090003" w:tentative="1">
+      <w:start w:val="1"/>
+      <w:numFmt w:val="bullet"/>
+      <w:lvlText w:val="o"/>
+      <w:lvlJc w:val="left"/>
+      <w:pPr>
+        <w:ind w:left="5760" w:hanging="360"/>
+      </w:pPr>
+      <w:rPr>
+        <w:rFonts w:ascii="Courier New" w:hAnsi="Courier New" w:cs="Courier New" w:hint="default"/>
+      </w:rPr>
+    </w:lvl>
+    <w:lvl w:ilvl="8" w:tplc="04090005" w:tentative="1">
+      <w:start w:val="1"/>
+      <w:numFmt w:val="bullet"/>
+      <w:lvlText w:val=""/>
+      <w:lvlJc w:val="left"/>
+      <w:pPr>
+        <w:ind w:left="6480" w:hanging="360"/>
+      </w:pPr>
+      <w:rPr>
+        <w:rFonts w:ascii="Wingdings" w:hAnsi="Wingdings" w:hint="default"/>
+      </w:rPr>
+    </w:lvl>
+  </w:abstractNum>
+  <w:abstractNum w:abstractNumId="13" w15:restartNumberingAfterBreak="0">
     <w:nsid w:val="40BD5962"/>
     <w:multiLevelType w:val="hybridMultilevel"/>
     <w:tmpl w:val="78ACC9E0"/>
@@ -9333,7 +9791,7 @@
       </w:rPr>
     </w:lvl>
   </w:abstractNum>
-  <w:abstractNum w:abstractNumId="13" w15:restartNumberingAfterBreak="0">
+  <w:abstractNum w:abstractNumId="14" w15:restartNumberingAfterBreak="0">
     <w:nsid w:val="46B3147F"/>
     <w:multiLevelType w:val="hybridMultilevel"/>
     <w:tmpl w:val="22A80826"/>
@@ -9446,7 +9904,7 @@
       </w:rPr>
     </w:lvl>
   </w:abstractNum>
-  <w:abstractNum w:abstractNumId="14" w15:restartNumberingAfterBreak="0">
+  <w:abstractNum w:abstractNumId="15" w15:restartNumberingAfterBreak="0">
     <w:nsid w:val="5056494B"/>
     <w:multiLevelType w:val="multilevel"/>
     <w:tmpl w:val="2F0893CE"/>
@@ -9595,7 +10053,7 @@
       </w:rPr>
     </w:lvl>
   </w:abstractNum>
-  <w:abstractNum w:abstractNumId="15" w15:restartNumberingAfterBreak="0">
+  <w:abstractNum w:abstractNumId="16" w15:restartNumberingAfterBreak="0">
     <w:nsid w:val="50AB6529"/>
     <w:multiLevelType w:val="hybridMultilevel"/>
     <w:tmpl w:val="3BA23C4A"/>
@@ -9708,7 +10166,7 @@
       </w:rPr>
     </w:lvl>
   </w:abstractNum>
-  <w:abstractNum w:abstractNumId="16" w15:restartNumberingAfterBreak="0">
+  <w:abstractNum w:abstractNumId="17" w15:restartNumberingAfterBreak="0">
     <w:nsid w:val="550F7558"/>
     <w:multiLevelType w:val="multilevel"/>
     <w:tmpl w:val="DEF63E16"/>
@@ -9857,7 +10315,7 @@
       </w:rPr>
     </w:lvl>
   </w:abstractNum>
-  <w:abstractNum w:abstractNumId="17" w15:restartNumberingAfterBreak="0">
+  <w:abstractNum w:abstractNumId="18" w15:restartNumberingAfterBreak="0">
     <w:nsid w:val="587A0411"/>
     <w:multiLevelType w:val="hybridMultilevel"/>
     <w:tmpl w:val="64603C6C"/>
@@ -9970,7 +10428,7 @@
       </w:rPr>
     </w:lvl>
   </w:abstractNum>
-  <w:abstractNum w:abstractNumId="18" w15:restartNumberingAfterBreak="0">
+  <w:abstractNum w:abstractNumId="19" w15:restartNumberingAfterBreak="0">
     <w:nsid w:val="5C0C7508"/>
     <w:multiLevelType w:val="multilevel"/>
     <w:tmpl w:val="0ECAC31A"/>
@@ -10119,7 +10577,7 @@
       </w:rPr>
     </w:lvl>
   </w:abstractNum>
-  <w:abstractNum w:abstractNumId="19" w15:restartNumberingAfterBreak="0">
+  <w:abstractNum w:abstractNumId="20" w15:restartNumberingAfterBreak="0">
     <w:nsid w:val="61B94064"/>
     <w:multiLevelType w:val="hybridMultilevel"/>
     <w:tmpl w:val="EA0A38A0"/>
@@ -10208,7 +10666,7 @@
       </w:pPr>
     </w:lvl>
   </w:abstractNum>
-  <w:abstractNum w:abstractNumId="20" w15:restartNumberingAfterBreak="0">
+  <w:abstractNum w:abstractNumId="21" w15:restartNumberingAfterBreak="0">
     <w:nsid w:val="66D66F49"/>
     <w:multiLevelType w:val="hybridMultilevel"/>
     <w:tmpl w:val="08CCE8A8"/>
@@ -10321,7 +10779,7 @@
       </w:rPr>
     </w:lvl>
   </w:abstractNum>
-  <w:abstractNum w:abstractNumId="21" w15:restartNumberingAfterBreak="0">
+  <w:abstractNum w:abstractNumId="22" w15:restartNumberingAfterBreak="0">
     <w:nsid w:val="698301CC"/>
     <w:multiLevelType w:val="hybridMultilevel"/>
     <w:tmpl w:val="16AAE0FE"/>
@@ -10434,7 +10892,7 @@
       </w:rPr>
     </w:lvl>
   </w:abstractNum>
-  <w:abstractNum w:abstractNumId="22" w15:restartNumberingAfterBreak="0">
+  <w:abstractNum w:abstractNumId="23" w15:restartNumberingAfterBreak="0">
     <w:nsid w:val="75800EF3"/>
     <w:multiLevelType w:val="multilevel"/>
     <w:tmpl w:val="62B4F52E"/>
@@ -10547,7 +11005,7 @@
       </w:rPr>
     </w:lvl>
   </w:abstractNum>
-  <w:abstractNum w:abstractNumId="23" w15:restartNumberingAfterBreak="0">
+  <w:abstractNum w:abstractNumId="24" w15:restartNumberingAfterBreak="0">
     <w:nsid w:val="7A137160"/>
     <w:multiLevelType w:val="hybridMultilevel"/>
     <w:tmpl w:val="E4D8C0F8"/>
@@ -10660,7 +11118,7 @@
       </w:rPr>
     </w:lvl>
   </w:abstractNum>
-  <w:abstractNum w:abstractNumId="24" w15:restartNumberingAfterBreak="0">
+  <w:abstractNum w:abstractNumId="25" w15:restartNumberingAfterBreak="0">
     <w:nsid w:val="7CD719B3"/>
     <w:multiLevelType w:val="hybridMultilevel"/>
     <w:tmpl w:val="28CEF0B2"/>
@@ -10774,28 +11232,28 @@
     </w:lvl>
   </w:abstractNum>
   <w:num w:numId="1" w16cid:durableId="452670349">
-    <w:abstractNumId w:val="23"/>
+    <w:abstractNumId w:val="24"/>
   </w:num>
   <w:num w:numId="2" w16cid:durableId="1529442593">
-    <w:abstractNumId w:val="12"/>
+    <w:abstractNumId w:val="13"/>
   </w:num>
   <w:num w:numId="3" w16cid:durableId="452015974">
     <w:abstractNumId w:val="6"/>
   </w:num>
   <w:num w:numId="4" w16cid:durableId="1548713648">
-    <w:abstractNumId w:val="15"/>
+    <w:abstractNumId w:val="16"/>
   </w:num>
   <w:num w:numId="5" w16cid:durableId="358169778">
     <w:abstractNumId w:val="4"/>
   </w:num>
   <w:num w:numId="6" w16cid:durableId="724181730">
-    <w:abstractNumId w:val="17"/>
+    <w:abstractNumId w:val="18"/>
   </w:num>
   <w:num w:numId="7" w16cid:durableId="821190724">
     <w:abstractNumId w:val="5"/>
   </w:num>
   <w:num w:numId="8" w16cid:durableId="1301695275">
-    <w:abstractNumId w:val="19"/>
+    <w:abstractNumId w:val="20"/>
   </w:num>
   <w:num w:numId="9" w16cid:durableId="1551965226">
     <w:abstractNumId w:val="11"/>
@@ -10804,10 +11262,10 @@
     <w:abstractNumId w:val="9"/>
   </w:num>
   <w:num w:numId="11" w16cid:durableId="128012283">
-    <w:abstractNumId w:val="24"/>
+    <w:abstractNumId w:val="25"/>
   </w:num>
   <w:num w:numId="12" w16cid:durableId="333840987">
-    <w:abstractNumId w:val="21"/>
+    <w:abstractNumId w:val="22"/>
   </w:num>
   <w:num w:numId="13" w16cid:durableId="1126656597">
     <w:abstractNumId w:val="2"/>
@@ -10822,7 +11280,7 @@
     <w:abstractNumId w:val="0"/>
   </w:num>
   <w:num w:numId="17" w16cid:durableId="1285883955">
-    <w:abstractNumId w:val="20"/>
+    <w:abstractNumId w:val="21"/>
   </w:num>
   <w:num w:numId="18" w16cid:durableId="401101686">
     <w:abstractNumId w:val="3"/>
@@ -10831,22 +11289,25 @@
     <w:abstractNumId w:val="1"/>
   </w:num>
   <w:num w:numId="20" w16cid:durableId="163477340">
-    <w:abstractNumId w:val="14"/>
+    <w:abstractNumId w:val="15"/>
   </w:num>
   <w:num w:numId="21" w16cid:durableId="1178272886">
-    <w:abstractNumId w:val="22"/>
+    <w:abstractNumId w:val="23"/>
   </w:num>
   <w:num w:numId="22" w16cid:durableId="1228490817">
-    <w:abstractNumId w:val="16"/>
+    <w:abstractNumId w:val="17"/>
   </w:num>
   <w:num w:numId="23" w16cid:durableId="542442572">
     <w:abstractNumId w:val="8"/>
   </w:num>
   <w:num w:numId="24" w16cid:durableId="202449814">
-    <w:abstractNumId w:val="18"/>
+    <w:abstractNumId w:val="19"/>
   </w:num>
   <w:num w:numId="25" w16cid:durableId="1397360341">
-    <w:abstractNumId w:val="13"/>
+    <w:abstractNumId w:val="14"/>
+  </w:num>
+  <w:num w:numId="26" w16cid:durableId="1678457500">
+    <w:abstractNumId w:val="12"/>
   </w:num>
 </w:numbering>
 </file>

</xml_diff>

<commit_message>
Update Document Update, Delete
</commit_message>
<xml_diff>
--- a/Disertatie Vatafu Stefan.docx
+++ b/Disertatie Vatafu Stefan.docx
@@ -681,7 +681,7 @@
         <w:pStyle w:val="Title"/>
         <w:outlineLvl w:val="0"/>
       </w:pPr>
-      <w:bookmarkStart w:id="0" w:name="_Toc136632687"/>
+      <w:bookmarkStart w:id="0" w:name="_Toc136783100"/>
       <w:r>
         <w:lastRenderedPageBreak/>
         <w:t>Cuprins</w:t>
@@ -744,7 +744,7 @@
           <w:r>
             <w:fldChar w:fldCharType="separate"/>
           </w:r>
-          <w:hyperlink w:anchor="_Toc136632687" w:history="1">
+          <w:hyperlink w:anchor="_Toc136783100" w:history="1">
             <w:r>
               <w:rPr>
                 <w:rStyle w:val="Hyperlink"/>
@@ -771,7 +771,7 @@
                 <w:noProof/>
                 <w:webHidden/>
               </w:rPr>
-              <w:instrText xml:space="preserve"> PAGEREF _Toc136632687 \h </w:instrText>
+              <w:instrText xml:space="preserve"> PAGEREF _Toc136783100 \h </w:instrText>
             </w:r>
             <w:r>
               <w:rPr>
@@ -817,7 +817,7 @@
               <w14:ligatures w14:val="standardContextual"/>
             </w:rPr>
           </w:pPr>
-          <w:hyperlink w:anchor="_Toc136632688" w:history="1">
+          <w:hyperlink w:anchor="_Toc136783101" w:history="1">
             <w:r>
               <w:rPr>
                 <w:rStyle w:val="Hyperlink"/>
@@ -845,7 +845,7 @@
                 <w:noProof/>
                 <w:webHidden/>
               </w:rPr>
-              <w:instrText xml:space="preserve"> PAGEREF _Toc136632688 \h </w:instrText>
+              <w:instrText xml:space="preserve"> PAGEREF _Toc136783101 \h </w:instrText>
             </w:r>
             <w:r>
               <w:rPr>
@@ -891,7 +891,7 @@
               <w14:ligatures w14:val="standardContextual"/>
             </w:rPr>
           </w:pPr>
-          <w:hyperlink w:anchor="_Toc136632689" w:history="1">
+          <w:hyperlink w:anchor="_Toc136783102" w:history="1">
             <w:r>
               <w:rPr>
                 <w:rStyle w:val="Hyperlink"/>
@@ -919,7 +919,7 @@
                 <w:noProof/>
                 <w:webHidden/>
               </w:rPr>
-              <w:instrText xml:space="preserve"> PAGEREF _Toc136632689 \h </w:instrText>
+              <w:instrText xml:space="preserve"> PAGEREF _Toc136783102 \h </w:instrText>
             </w:r>
             <w:r>
               <w:rPr>
@@ -965,7 +965,7 @@
               <w14:ligatures w14:val="standardContextual"/>
             </w:rPr>
           </w:pPr>
-          <w:hyperlink w:anchor="_Toc136632690" w:history="1">
+          <w:hyperlink w:anchor="_Toc136783103" w:history="1">
             <w:r>
               <w:rPr>
                 <w:rStyle w:val="Hyperlink"/>
@@ -994,7 +994,7 @@
                 <w:noProof/>
                 <w:webHidden/>
               </w:rPr>
-              <w:instrText xml:space="preserve"> PAGEREF _Toc136632690 \h </w:instrText>
+              <w:instrText xml:space="preserve"> PAGEREF _Toc136783103 \h </w:instrText>
             </w:r>
             <w:r>
               <w:rPr>
@@ -1040,7 +1040,7 @@
               <w14:ligatures w14:val="standardContextual"/>
             </w:rPr>
           </w:pPr>
-          <w:hyperlink w:anchor="_Toc136632691" w:history="1">
+          <w:hyperlink w:anchor="_Toc136783104" w:history="1">
             <w:r>
               <w:rPr>
                 <w:rStyle w:val="Hyperlink"/>
@@ -1071,7 +1071,7 @@
                 <w:noProof/>
                 <w:webHidden/>
               </w:rPr>
-              <w:instrText xml:space="preserve"> PAGEREF _Toc136632691 \h </w:instrText>
+              <w:instrText xml:space="preserve"> PAGEREF _Toc136783104 \h </w:instrText>
             </w:r>
             <w:r>
               <w:rPr>
@@ -1117,7 +1117,7 @@
               <w14:ligatures w14:val="standardContextual"/>
             </w:rPr>
           </w:pPr>
-          <w:hyperlink w:anchor="_Toc136632692" w:history="1">
+          <w:hyperlink w:anchor="_Toc136783105" w:history="1">
             <w:r>
               <w:rPr>
                 <w:rStyle w:val="Hyperlink"/>
@@ -1145,7 +1145,7 @@
                 <w:noProof/>
                 <w:webHidden/>
               </w:rPr>
-              <w:instrText xml:space="preserve"> PAGEREF _Toc136632692 \h </w:instrText>
+              <w:instrText xml:space="preserve"> PAGEREF _Toc136783105 \h </w:instrText>
             </w:r>
             <w:r>
               <w:rPr>
@@ -1191,7 +1191,7 @@
               <w14:ligatures w14:val="standardContextual"/>
             </w:rPr>
           </w:pPr>
-          <w:hyperlink w:anchor="_Toc136632693" w:history="1">
+          <w:hyperlink w:anchor="_Toc136783106" w:history="1">
             <w:r>
               <w:rPr>
                 <w:rStyle w:val="Hyperlink"/>
@@ -1219,7 +1219,7 @@
                 <w:noProof/>
                 <w:webHidden/>
               </w:rPr>
-              <w:instrText xml:space="preserve"> PAGEREF _Toc136632693 \h </w:instrText>
+              <w:instrText xml:space="preserve"> PAGEREF _Toc136783106 \h </w:instrText>
             </w:r>
             <w:r>
               <w:rPr>
@@ -1265,7 +1265,7 @@
               <w14:ligatures w14:val="standardContextual"/>
             </w:rPr>
           </w:pPr>
-          <w:hyperlink w:anchor="_Toc136632694" w:history="1">
+          <w:hyperlink w:anchor="_Toc136783107" w:history="1">
             <w:r>
               <w:rPr>
                 <w:rStyle w:val="Hyperlink"/>
@@ -1293,7 +1293,7 @@
                 <w:noProof/>
                 <w:webHidden/>
               </w:rPr>
-              <w:instrText xml:space="preserve"> PAGEREF _Toc136632694 \h </w:instrText>
+              <w:instrText xml:space="preserve"> PAGEREF _Toc136783107 \h </w:instrText>
             </w:r>
             <w:r>
               <w:rPr>
@@ -1339,7 +1339,7 @@
               <w14:ligatures w14:val="standardContextual"/>
             </w:rPr>
           </w:pPr>
-          <w:hyperlink w:anchor="_Toc136632695" w:history="1">
+          <w:hyperlink w:anchor="_Toc136783108" w:history="1">
             <w:r>
               <w:rPr>
                 <w:rStyle w:val="Hyperlink"/>
@@ -1367,7 +1367,7 @@
                 <w:noProof/>
                 <w:webHidden/>
               </w:rPr>
-              <w:instrText xml:space="preserve"> PAGEREF _Toc136632695 \h </w:instrText>
+              <w:instrText xml:space="preserve"> PAGEREF _Toc136783108 \h </w:instrText>
             </w:r>
             <w:r>
               <w:rPr>
@@ -1413,7 +1413,7 @@
               <w14:ligatures w14:val="standardContextual"/>
             </w:rPr>
           </w:pPr>
-          <w:hyperlink w:anchor="_Toc136632696" w:history="1">
+          <w:hyperlink w:anchor="_Toc136783109" w:history="1">
             <w:r>
               <w:rPr>
                 <w:rStyle w:val="Hyperlink"/>
@@ -1441,7 +1441,7 @@
                 <w:noProof/>
                 <w:webHidden/>
               </w:rPr>
-              <w:instrText xml:space="preserve"> PAGEREF _Toc136632696 \h </w:instrText>
+              <w:instrText xml:space="preserve"> PAGEREF _Toc136783109 \h </w:instrText>
             </w:r>
             <w:r>
               <w:rPr>
@@ -1487,7 +1487,7 @@
               <w14:ligatures w14:val="standardContextual"/>
             </w:rPr>
           </w:pPr>
-          <w:hyperlink w:anchor="_Toc136632697" w:history="1">
+          <w:hyperlink w:anchor="_Toc136783110" w:history="1">
             <w:r>
               <w:rPr>
                 <w:rStyle w:val="Hyperlink"/>
@@ -1515,7 +1515,7 @@
                 <w:noProof/>
                 <w:webHidden/>
               </w:rPr>
-              <w:instrText xml:space="preserve"> PAGEREF _Toc136632697 \h </w:instrText>
+              <w:instrText xml:space="preserve"> PAGEREF _Toc136783110 \h </w:instrText>
             </w:r>
             <w:r>
               <w:rPr>
@@ -1561,7 +1561,7 @@
               <w14:ligatures w14:val="standardContextual"/>
             </w:rPr>
           </w:pPr>
-          <w:hyperlink w:anchor="_Toc136632698" w:history="1">
+          <w:hyperlink w:anchor="_Toc136783111" w:history="1">
             <w:r>
               <w:rPr>
                 <w:rStyle w:val="Hyperlink"/>
@@ -1589,7 +1589,7 @@
                 <w:noProof/>
                 <w:webHidden/>
               </w:rPr>
-              <w:instrText xml:space="preserve"> PAGEREF _Toc136632698 \h </w:instrText>
+              <w:instrText xml:space="preserve"> PAGEREF _Toc136783111 \h </w:instrText>
             </w:r>
             <w:r>
               <w:rPr>
@@ -1635,7 +1635,7 @@
               <w14:ligatures w14:val="standardContextual"/>
             </w:rPr>
           </w:pPr>
-          <w:hyperlink w:anchor="_Toc136632699" w:history="1">
+          <w:hyperlink w:anchor="_Toc136783112" w:history="1">
             <w:r>
               <w:rPr>
                 <w:rStyle w:val="Hyperlink"/>
@@ -1663,7 +1663,7 @@
                 <w:noProof/>
                 <w:webHidden/>
               </w:rPr>
-              <w:instrText xml:space="preserve"> PAGEREF _Toc136632699 \h </w:instrText>
+              <w:instrText xml:space="preserve"> PAGEREF _Toc136783112 \h </w:instrText>
             </w:r>
             <w:r>
               <w:rPr>
@@ -1709,7 +1709,7 @@
               <w14:ligatures w14:val="standardContextual"/>
             </w:rPr>
           </w:pPr>
-          <w:hyperlink w:anchor="_Toc136632700" w:history="1">
+          <w:hyperlink w:anchor="_Toc136783113" w:history="1">
             <w:r>
               <w:rPr>
                 <w:rStyle w:val="Hyperlink"/>
@@ -1737,7 +1737,7 @@
                 <w:noProof/>
                 <w:webHidden/>
               </w:rPr>
-              <w:instrText xml:space="preserve"> PAGEREF _Toc136632700 \h </w:instrText>
+              <w:instrText xml:space="preserve"> PAGEREF _Toc136783113 \h </w:instrText>
             </w:r>
             <w:r>
               <w:rPr>
@@ -1783,7 +1783,7 @@
               <w14:ligatures w14:val="standardContextual"/>
             </w:rPr>
           </w:pPr>
-          <w:hyperlink w:anchor="_Toc136632701" w:history="1">
+          <w:hyperlink w:anchor="_Toc136783114" w:history="1">
             <w:r>
               <w:rPr>
                 <w:rStyle w:val="Hyperlink"/>
@@ -1811,7 +1811,7 @@
                 <w:noProof/>
                 <w:webHidden/>
               </w:rPr>
-              <w:instrText xml:space="preserve"> PAGEREF _Toc136632701 \h </w:instrText>
+              <w:instrText xml:space="preserve"> PAGEREF _Toc136783114 \h </w:instrText>
             </w:r>
             <w:r>
               <w:rPr>
@@ -1857,7 +1857,7 @@
               <w14:ligatures w14:val="standardContextual"/>
             </w:rPr>
           </w:pPr>
-          <w:hyperlink w:anchor="_Toc136632702" w:history="1">
+          <w:hyperlink w:anchor="_Toc136783115" w:history="1">
             <w:r>
               <w:rPr>
                 <w:rStyle w:val="Hyperlink"/>
@@ -1885,7 +1885,7 @@
                 <w:noProof/>
                 <w:webHidden/>
               </w:rPr>
-              <w:instrText xml:space="preserve"> PAGEREF _Toc136632702 \h </w:instrText>
+              <w:instrText xml:space="preserve"> PAGEREF _Toc136783115 \h </w:instrText>
             </w:r>
             <w:r>
               <w:rPr>
@@ -1905,7 +1905,7 @@
                 <w:noProof/>
                 <w:webHidden/>
               </w:rPr>
-              <w:t>16</w:t>
+              <w:t>15</w:t>
             </w:r>
             <w:r>
               <w:rPr>
@@ -1931,7 +1931,7 @@
               <w14:ligatures w14:val="standardContextual"/>
             </w:rPr>
           </w:pPr>
-          <w:hyperlink w:anchor="_Toc136632703" w:history="1">
+          <w:hyperlink w:anchor="_Toc136783116" w:history="1">
             <w:r>
               <w:rPr>
                 <w:rStyle w:val="Hyperlink"/>
@@ -1959,7 +1959,7 @@
                 <w:noProof/>
                 <w:webHidden/>
               </w:rPr>
-              <w:instrText xml:space="preserve"> PAGEREF _Toc136632703 \h </w:instrText>
+              <w:instrText xml:space="preserve"> PAGEREF _Toc136783116 \h </w:instrText>
             </w:r>
             <w:r>
               <w:rPr>
@@ -1979,7 +1979,7 @@
                 <w:noProof/>
                 <w:webHidden/>
               </w:rPr>
-              <w:t>17</w:t>
+              <w:t>16</w:t>
             </w:r>
             <w:r>
               <w:rPr>
@@ -2005,7 +2005,7 @@
               <w14:ligatures w14:val="standardContextual"/>
             </w:rPr>
           </w:pPr>
-          <w:hyperlink w:anchor="_Toc136632704" w:history="1">
+          <w:hyperlink w:anchor="_Toc136783117" w:history="1">
             <w:r>
               <w:rPr>
                 <w:rStyle w:val="Hyperlink"/>
@@ -2033,7 +2033,7 @@
                 <w:noProof/>
                 <w:webHidden/>
               </w:rPr>
-              <w:instrText xml:space="preserve"> PAGEREF _Toc136632704 \h </w:instrText>
+              <w:instrText xml:space="preserve"> PAGEREF _Toc136783117 \h </w:instrText>
             </w:r>
             <w:r>
               <w:rPr>
@@ -2053,7 +2053,7 @@
                 <w:noProof/>
                 <w:webHidden/>
               </w:rPr>
-              <w:t>17</w:t>
+              <w:t>16</w:t>
             </w:r>
             <w:r>
               <w:rPr>
@@ -2079,7 +2079,7 @@
               <w14:ligatures w14:val="standardContextual"/>
             </w:rPr>
           </w:pPr>
-          <w:hyperlink w:anchor="_Toc136632705" w:history="1">
+          <w:hyperlink w:anchor="_Toc136783118" w:history="1">
             <w:r>
               <w:rPr>
                 <w:rStyle w:val="Hyperlink"/>
@@ -2107,7 +2107,7 @@
                 <w:noProof/>
                 <w:webHidden/>
               </w:rPr>
-              <w:instrText xml:space="preserve"> PAGEREF _Toc136632705 \h </w:instrText>
+              <w:instrText xml:space="preserve"> PAGEREF _Toc136783118 \h </w:instrText>
             </w:r>
             <w:r>
               <w:rPr>
@@ -2127,7 +2127,7 @@
                 <w:noProof/>
                 <w:webHidden/>
               </w:rPr>
-              <w:t>19</w:t>
+              <w:t>18</w:t>
             </w:r>
             <w:r>
               <w:rPr>
@@ -2153,7 +2153,7 @@
               <w14:ligatures w14:val="standardContextual"/>
             </w:rPr>
           </w:pPr>
-          <w:hyperlink w:anchor="_Toc136632706" w:history="1">
+          <w:hyperlink w:anchor="_Toc136783119" w:history="1">
             <w:r>
               <w:rPr>
                 <w:rStyle w:val="Hyperlink"/>
@@ -2183,7 +2183,7 @@
                 <w:noProof/>
                 <w:webHidden/>
               </w:rPr>
-              <w:instrText xml:space="preserve"> PAGEREF _Toc136632706 \h </w:instrText>
+              <w:instrText xml:space="preserve"> PAGEREF _Toc136783119 \h </w:instrText>
             </w:r>
             <w:r>
               <w:rPr>
@@ -2203,7 +2203,7 @@
                 <w:noProof/>
                 <w:webHidden/>
               </w:rPr>
-              <w:t>23</w:t>
+              <w:t>22</w:t>
             </w:r>
             <w:r>
               <w:rPr>
@@ -2229,7 +2229,7 @@
               <w14:ligatures w14:val="standardContextual"/>
             </w:rPr>
           </w:pPr>
-          <w:hyperlink w:anchor="_Toc136632707" w:history="1">
+          <w:hyperlink w:anchor="_Toc136783120" w:history="1">
             <w:r>
               <w:rPr>
                 <w:rStyle w:val="Hyperlink"/>
@@ -2257,7 +2257,7 @@
                 <w:noProof/>
                 <w:webHidden/>
               </w:rPr>
-              <w:instrText xml:space="preserve"> PAGEREF _Toc136632707 \h </w:instrText>
+              <w:instrText xml:space="preserve"> PAGEREF _Toc136783120 \h </w:instrText>
             </w:r>
             <w:r>
               <w:rPr>
@@ -2277,7 +2277,7 @@
                 <w:noProof/>
                 <w:webHidden/>
               </w:rPr>
-              <w:t>24</w:t>
+              <w:t>23</w:t>
             </w:r>
             <w:r>
               <w:rPr>
@@ -2303,7 +2303,7 @@
               <w14:ligatures w14:val="standardContextual"/>
             </w:rPr>
           </w:pPr>
-          <w:hyperlink w:anchor="_Toc136632708" w:history="1">
+          <w:hyperlink w:anchor="_Toc136783121" w:history="1">
             <w:r>
               <w:rPr>
                 <w:rStyle w:val="Hyperlink"/>
@@ -2331,7 +2331,7 @@
                 <w:noProof/>
                 <w:webHidden/>
               </w:rPr>
-              <w:instrText xml:space="preserve"> PAGEREF _Toc136632708 \h </w:instrText>
+              <w:instrText xml:space="preserve"> PAGEREF _Toc136783121 \h </w:instrText>
             </w:r>
             <w:r>
               <w:rPr>
@@ -2351,7 +2351,7 @@
                 <w:noProof/>
                 <w:webHidden/>
               </w:rPr>
-              <w:t>26</w:t>
+              <w:t>25</w:t>
             </w:r>
             <w:r>
               <w:rPr>
@@ -2377,7 +2377,7 @@
               <w14:ligatures w14:val="standardContextual"/>
             </w:rPr>
           </w:pPr>
-          <w:hyperlink w:anchor="_Toc136632709" w:history="1">
+          <w:hyperlink w:anchor="_Toc136783122" w:history="1">
             <w:r>
               <w:rPr>
                 <w:rStyle w:val="Hyperlink"/>
@@ -2405,7 +2405,7 @@
                 <w:noProof/>
                 <w:webHidden/>
               </w:rPr>
-              <w:instrText xml:space="preserve"> PAGEREF _Toc136632709 \h </w:instrText>
+              <w:instrText xml:space="preserve"> PAGEREF _Toc136783122 \h </w:instrText>
             </w:r>
             <w:r>
               <w:rPr>
@@ -2425,7 +2425,7 @@
                 <w:noProof/>
                 <w:webHidden/>
               </w:rPr>
-              <w:t>28</w:t>
+              <w:t>27</w:t>
             </w:r>
             <w:r>
               <w:rPr>
@@ -2451,7 +2451,7 @@
               <w14:ligatures w14:val="standardContextual"/>
             </w:rPr>
           </w:pPr>
-          <w:hyperlink w:anchor="_Toc136632710" w:history="1">
+          <w:hyperlink w:anchor="_Toc136783123" w:history="1">
             <w:r>
               <w:rPr>
                 <w:rStyle w:val="Hyperlink"/>
@@ -2479,7 +2479,7 @@
                 <w:noProof/>
                 <w:webHidden/>
               </w:rPr>
-              <w:instrText xml:space="preserve"> PAGEREF _Toc136632710 \h </w:instrText>
+              <w:instrText xml:space="preserve"> PAGEREF _Toc136783123 \h </w:instrText>
             </w:r>
             <w:r>
               <w:rPr>
@@ -2499,7 +2499,81 @@
                 <w:noProof/>
                 <w:webHidden/>
               </w:rPr>
-              <w:t>30</w:t>
+              <w:t>29</w:t>
+            </w:r>
+            <w:r>
+              <w:rPr>
+                <w:noProof/>
+                <w:webHidden/>
+              </w:rPr>
+              <w:fldChar w:fldCharType="end"/>
+            </w:r>
+          </w:hyperlink>
+        </w:p>
+        <w:p>
+          <w:pPr>
+            <w:pStyle w:val="TOC2"/>
+            <w:tabs>
+              <w:tab w:val="right" w:leader="dot" w:pos="9016"/>
+            </w:tabs>
+            <w:rPr>
+              <w:rFonts w:asciiTheme="minorHAnsi" w:eastAsiaTheme="minorEastAsia" w:hAnsiTheme="minorHAnsi"/>
+              <w:noProof/>
+              <w:kern w:val="2"/>
+              <w:sz w:val="22"/>
+              <w:lang w:val="en-US"/>
+              <w14:ligatures w14:val="standardContextual"/>
+            </w:rPr>
+          </w:pPr>
+          <w:hyperlink w:anchor="_Toc136783124" w:history="1">
+            <w:r>
+              <w:rPr>
+                <w:rStyle w:val="Hyperlink"/>
+                <w:rFonts w:cs="Times New Roman"/>
+                <w:noProof/>
+              </w:rPr>
+              <w:t>4.8 Eliminarea/Stergerea unui zbor</w:t>
+            </w:r>
+            <w:r>
+              <w:rPr>
+                <w:noProof/>
+                <w:webHidden/>
+              </w:rPr>
+              <w:tab/>
+            </w:r>
+            <w:r>
+              <w:rPr>
+                <w:noProof/>
+                <w:webHidden/>
+              </w:rPr>
+              <w:fldChar w:fldCharType="begin"/>
+            </w:r>
+            <w:r>
+              <w:rPr>
+                <w:noProof/>
+                <w:webHidden/>
+              </w:rPr>
+              <w:instrText xml:space="preserve"> PAGEREF _Toc136783124 \h </w:instrText>
+            </w:r>
+            <w:r>
+              <w:rPr>
+                <w:noProof/>
+                <w:webHidden/>
+              </w:rPr>
+            </w:r>
+            <w:r>
+              <w:rPr>
+                <w:noProof/>
+                <w:webHidden/>
+              </w:rPr>
+              <w:fldChar w:fldCharType="separate"/>
+            </w:r>
+            <w:r>
+              <w:rPr>
+                <w:noProof/>
+                <w:webHidden/>
+              </w:rPr>
+              <w:t>33</w:t>
             </w:r>
             <w:r>
               <w:rPr>
@@ -2525,7 +2599,7 @@
               <w14:ligatures w14:val="standardContextual"/>
             </w:rPr>
           </w:pPr>
-          <w:hyperlink w:anchor="_Toc136632711" w:history="1">
+          <w:hyperlink w:anchor="_Toc136783125" w:history="1">
             <w:r>
               <w:rPr>
                 <w:rStyle w:val="Hyperlink"/>
@@ -2553,7 +2627,7 @@
                 <w:noProof/>
                 <w:webHidden/>
               </w:rPr>
-              <w:instrText xml:space="preserve"> PAGEREF _Toc136632711 \h </w:instrText>
+              <w:instrText xml:space="preserve"> PAGEREF _Toc136783125 \h </w:instrText>
             </w:r>
             <w:r>
               <w:rPr>
@@ -2573,7 +2647,7 @@
                 <w:noProof/>
                 <w:webHidden/>
               </w:rPr>
-              <w:t>31</w:t>
+              <w:t>34</w:t>
             </w:r>
             <w:r>
               <w:rPr>
@@ -2599,7 +2673,7 @@
               <w14:ligatures w14:val="standardContextual"/>
             </w:rPr>
           </w:pPr>
-          <w:hyperlink w:anchor="_Toc136632712" w:history="1">
+          <w:hyperlink w:anchor="_Toc136783126" w:history="1">
             <w:r>
               <w:rPr>
                 <w:rStyle w:val="Hyperlink"/>
@@ -2628,7 +2702,7 @@
                 <w:noProof/>
                 <w:webHidden/>
               </w:rPr>
-              <w:instrText xml:space="preserve"> PAGEREF _Toc136632712 \h </w:instrText>
+              <w:instrText xml:space="preserve"> PAGEREF _Toc136783126 \h </w:instrText>
             </w:r>
             <w:r>
               <w:rPr>
@@ -2648,7 +2722,7 @@
                 <w:noProof/>
                 <w:webHidden/>
               </w:rPr>
-              <w:t>32</w:t>
+              <w:t>35</w:t>
             </w:r>
             <w:r>
               <w:rPr>
@@ -2666,13 +2740,41 @@
               <w:bCs/>
               <w:noProof/>
             </w:rPr>
-            <w:lastRenderedPageBreak/>
             <w:fldChar w:fldCharType="end"/>
           </w:r>
         </w:p>
       </w:sdtContent>
     </w:sdt>
     <w:p/>
+    <w:p/>
+    <w:p/>
+    <w:p/>
+    <w:p/>
+    <w:p/>
+    <w:p/>
+    <w:p/>
+    <w:p/>
+    <w:p/>
+    <w:p/>
+    <w:p/>
+    <w:p/>
+    <w:p/>
+    <w:p/>
+    <w:p/>
+    <w:p/>
+    <w:p/>
+    <w:p/>
+    <w:p/>
+    <w:p/>
+    <w:p/>
+    <w:p/>
+    <w:p/>
+    <w:p/>
+    <w:p/>
+    <w:p/>
+    <w:p/>
+    <w:p/>
+    <w:p/>
     <w:p>
       <w:pPr>
         <w:pStyle w:val="Title"/>
@@ -2681,11 +2783,12 @@
           <w:rFonts w:ascii="Times New Roman" w:hAnsi="Times New Roman" w:cs="Times New Roman"/>
         </w:rPr>
       </w:pPr>
-      <w:bookmarkStart w:id="1" w:name="_Toc136632688"/>
+      <w:bookmarkStart w:id="1" w:name="_Toc136783101"/>
       <w:r>
         <w:rPr>
           <w:rFonts w:ascii="Times New Roman" w:hAnsi="Times New Roman" w:cs="Times New Roman"/>
         </w:rPr>
+        <w:lastRenderedPageBreak/>
         <w:t>Abstract</w:t>
       </w:r>
       <w:bookmarkEnd w:id="1"/>
@@ -2853,11 +2956,12 @@
           <w:rFonts w:ascii="Times New Roman" w:hAnsi="Times New Roman" w:cs="Times New Roman"/>
         </w:rPr>
       </w:pPr>
-      <w:bookmarkStart w:id="2" w:name="_Toc136632689"/>
+      <w:bookmarkStart w:id="2" w:name="_Toc136783102"/>
       <w:r>
         <w:rPr>
           <w:rFonts w:ascii="Times New Roman" w:hAnsi="Times New Roman" w:cs="Times New Roman"/>
         </w:rPr>
+        <w:lastRenderedPageBreak/>
         <w:t>1.</w:t>
       </w:r>
       <w:r>
@@ -2879,7 +2983,7 @@
           <w:sz w:val="44"/>
         </w:rPr>
       </w:pPr>
-      <w:bookmarkStart w:id="3" w:name="_Toc136632690"/>
+      <w:bookmarkStart w:id="3" w:name="_Toc136783103"/>
       <w:r>
         <w:rPr>
           <w:rFonts w:ascii="Times New Roman" w:hAnsi="Times New Roman" w:cs="Times New Roman"/>
@@ -3022,7 +3126,7 @@
           <w:sz w:val="32"/>
         </w:rPr>
       </w:pPr>
-      <w:bookmarkStart w:id="4" w:name="_Toc136632691"/>
+      <w:bookmarkStart w:id="4" w:name="_Toc136783104"/>
       <w:r>
         <w:rPr>
           <w:rFonts w:ascii="Times New Roman" w:hAnsi="Times New Roman" w:cs="Times New Roman"/>
@@ -3534,7 +3638,16 @@
         <w:t>ă numită</w:t>
       </w:r>
       <w:r>
-        <w:t xml:space="preserve"> Administration</w:t>
+        <w:t xml:space="preserve"> </w:t>
+      </w:r>
+      <w:r>
+        <w:t>„</w:t>
+      </w:r>
+      <w:r>
+        <w:t>Administration</w:t>
+      </w:r>
+      <w:r>
+        <w:t xml:space="preserve"> Dashboard”</w:t>
       </w:r>
       <w:r>
         <w:t xml:space="preserve"> care va reprezenta interfa</w:t>
@@ -3576,49 +3689,68 @@
         <w:t>toarele date:</w:t>
       </w:r>
     </w:p>
+    <w:p/>
     <w:p>
       <w:pPr>
         <w:pStyle w:val="ListParagraph"/>
-      </w:pPr>
+        <w:numPr>
+          <w:ilvl w:val="0"/>
+          <w:numId w:val="29"/>
+        </w:numPr>
+      </w:pPr>
+      <w:r>
+        <w:t>La deschiderea sectiunii „Dashboard” din bara de navigare, acesta va avea subcategorii precum „Dashboard Flights”, „Create a new Flight”</w:t>
+      </w:r>
+      <w:r>
+        <w:t>;</w:t>
+      </w:r>
     </w:p>
     <w:p>
       <w:pPr>
         <w:pStyle w:val="ListParagraph"/>
-      </w:pPr>
+        <w:numPr>
+          <w:ilvl w:val="0"/>
+          <w:numId w:val="29"/>
+        </w:numPr>
+      </w:pPr>
+      <w:r>
+        <w:t>In cadrul „Dashboard Flights” acestuia i se va deschide o lista cu toate zborurile unde se vor putea updata si sterge zborurile;</w:t>
+      </w:r>
     </w:p>
     <w:p>
       <w:pPr>
         <w:pStyle w:val="ListParagraph"/>
-        <w:rPr>
-          <w:sz w:val="44"/>
-          <w:szCs w:val="40"/>
-        </w:rPr>
-      </w:pPr>
-      <w:r>
-        <w:rPr>
-          <w:sz w:val="44"/>
-          <w:szCs w:val="40"/>
-          <w:highlight w:val="red"/>
-        </w:rPr>
-        <w:t>TO DO</w:t>
+        <w:numPr>
+          <w:ilvl w:val="0"/>
+          <w:numId w:val="29"/>
+        </w:numPr>
+      </w:pPr>
+      <w:r>
+        <w:t>In cadrul „Create a new Flights”, adminul poate adauga un zbor nou care se va vedea imediat in lista de zboruri;</w:t>
       </w:r>
     </w:p>
     <w:p>
       <w:pPr>
         <w:pStyle w:val="ListParagraph"/>
-      </w:pPr>
+        <w:numPr>
+          <w:ilvl w:val="0"/>
+          <w:numId w:val="29"/>
+        </w:numPr>
+      </w:pPr>
+      <w:r>
+        <w:t>Aceesta va avea posibilitatea si de a modifica rezervarile clientilor in cazul in care unul dintre acestia comite o eroare, prin intermediul sectiunii „Edit Bookings”;</w:t>
+      </w:r>
     </w:p>
     <w:p>
       <w:pPr>
         <w:pStyle w:val="ListParagraph"/>
       </w:pPr>
     </w:p>
-    <w:p/>
-    <w:p/>
-    <w:p/>
-    <w:p/>
-    <w:p/>
-    <w:p/>
+    <w:p>
+      <w:pPr>
+        <w:pStyle w:val="ListParagraph"/>
+      </w:pPr>
+    </w:p>
     <w:p/>
     <w:p/>
     <w:p/>
@@ -3645,7 +3777,7 @@
           <w:rFonts w:ascii="Times New Roman" w:hAnsi="Times New Roman" w:cs="Times New Roman"/>
         </w:rPr>
       </w:pPr>
-      <w:bookmarkStart w:id="5" w:name="_Toc136632692"/>
+      <w:bookmarkStart w:id="5" w:name="_Toc136783105"/>
       <w:r>
         <w:rPr>
           <w:rFonts w:ascii="Times New Roman" w:hAnsi="Times New Roman" w:cs="Times New Roman"/>
@@ -4162,7 +4294,7 @@
           <w:sz w:val="44"/>
         </w:rPr>
       </w:pPr>
-      <w:bookmarkStart w:id="6" w:name="_Toc136632693"/>
+      <w:bookmarkStart w:id="6" w:name="_Toc136783106"/>
       <w:r>
         <w:rPr>
           <w:rFonts w:ascii="Times New Roman" w:hAnsi="Times New Roman" w:cs="Times New Roman"/>
@@ -4235,7 +4367,7 @@
           <w:sz w:val="32"/>
         </w:rPr>
       </w:pPr>
-      <w:bookmarkStart w:id="7" w:name="_Toc136632694"/>
+      <w:bookmarkStart w:id="7" w:name="_Toc136783107"/>
       <w:r>
         <w:rPr>
           <w:rFonts w:ascii="Times New Roman" w:hAnsi="Times New Roman" w:cs="Times New Roman"/>
@@ -4614,7 +4746,7 @@
           <w:sz w:val="32"/>
         </w:rPr>
       </w:pPr>
-      <w:bookmarkStart w:id="8" w:name="_Toc136632695"/>
+      <w:bookmarkStart w:id="8" w:name="_Toc136783108"/>
       <w:r>
         <w:rPr>
           <w:rFonts w:ascii="Times New Roman" w:hAnsi="Times New Roman" w:cs="Times New Roman"/>
@@ -4775,7 +4907,7 @@
           <w:sz w:val="44"/>
         </w:rPr>
       </w:pPr>
-      <w:bookmarkStart w:id="9" w:name="_Toc136632696"/>
+      <w:bookmarkStart w:id="9" w:name="_Toc136783109"/>
       <w:r>
         <w:rPr>
           <w:rFonts w:ascii="Times New Roman" w:hAnsi="Times New Roman" w:cs="Times New Roman"/>
@@ -4836,7 +4968,7 @@
           <w:szCs w:val="32"/>
         </w:rPr>
       </w:pPr>
-      <w:bookmarkStart w:id="10" w:name="_Toc136632697"/>
+      <w:bookmarkStart w:id="10" w:name="_Toc136783110"/>
       <w:r>
         <w:rPr>
           <w:rFonts w:ascii="Times New Roman" w:hAnsi="Times New Roman" w:cs="Times New Roman"/>
@@ -5013,7 +5145,7 @@
           <w:szCs w:val="32"/>
         </w:rPr>
       </w:pPr>
-      <w:bookmarkStart w:id="11" w:name="_Toc136632698"/>
+      <w:bookmarkStart w:id="11" w:name="_Toc136783111"/>
       <w:r>
         <w:rPr>
           <w:rFonts w:ascii="Times New Roman" w:hAnsi="Times New Roman" w:cs="Times New Roman"/>
@@ -5103,7 +5235,7 @@
           <w:szCs w:val="32"/>
         </w:rPr>
       </w:pPr>
-      <w:bookmarkStart w:id="12" w:name="_Toc136632699"/>
+      <w:bookmarkStart w:id="12" w:name="_Toc136783112"/>
       <w:r>
         <w:rPr>
           <w:rFonts w:ascii="Times New Roman" w:hAnsi="Times New Roman" w:cs="Times New Roman"/>
@@ -5137,7 +5269,7 @@
           <w:szCs w:val="32"/>
         </w:rPr>
       </w:pPr>
-      <w:bookmarkStart w:id="13" w:name="_Toc136632700"/>
+      <w:bookmarkStart w:id="13" w:name="_Toc136783113"/>
       <w:r>
         <w:rPr>
           <w:rFonts w:ascii="Times New Roman" w:hAnsi="Times New Roman" w:cs="Times New Roman"/>
@@ -5175,7 +5307,7 @@
           <w:szCs w:val="32"/>
         </w:rPr>
       </w:pPr>
-      <w:bookmarkStart w:id="14" w:name="_Toc136632701"/>
+      <w:bookmarkStart w:id="14" w:name="_Toc136783114"/>
       <w:r>
         <w:rPr>
           <w:rFonts w:ascii="Times New Roman" w:hAnsi="Times New Roman" w:cs="Times New Roman"/>
@@ -5270,11 +5402,10 @@
           <w:noProof/>
           <w:lang w:val="en-GB" w:eastAsia="en-GB"/>
         </w:rPr>
-        <w:lastRenderedPageBreak/>
         <w:drawing>
-          <wp:inline distT="0" distB="0" distL="0" distR="0" wp14:anchorId="57AC3CBF" wp14:editId="05A36201">
-            <wp:extent cx="5731510" cy="3823970"/>
-            <wp:effectExtent l="0" t="0" r="2540" b="5080"/>
+          <wp:inline distT="0" distB="0" distL="0" distR="0" wp14:anchorId="57AC3CBF" wp14:editId="723A785A">
+            <wp:extent cx="5600700" cy="3736696"/>
+            <wp:effectExtent l="0" t="0" r="0" b="0"/>
             <wp:docPr id="5" name="Picture 5"/>
             <wp:cNvGraphicFramePr>
               <a:graphicFrameLocks xmlns:a="http://schemas.openxmlformats.org/drawingml/2006/main" noChangeAspect="1"/>
@@ -5301,7 +5432,7 @@
                   <pic:spPr>
                     <a:xfrm>
                       <a:off x="0" y="0"/>
-                      <a:ext cx="5731510" cy="3823970"/>
+                      <a:ext cx="5604223" cy="3739046"/>
                     </a:xfrm>
                     <a:prstGeom prst="rect">
                       <a:avLst/>
@@ -5397,23 +5528,6 @@
         </w:sdtContent>
       </w:sdt>
     </w:p>
-    <w:p/>
-    <w:p/>
-    <w:p/>
-    <w:p/>
-    <w:p/>
-    <w:p/>
-    <w:p/>
-    <w:p/>
-    <w:p/>
-    <w:p/>
-    <w:p/>
-    <w:p/>
-    <w:p/>
-    <w:p/>
-    <w:p/>
-    <w:p/>
-    <w:p/>
     <w:p>
       <w:pPr>
         <w:pStyle w:val="Subtitle"/>
@@ -5424,7 +5538,7 @@
           <w:szCs w:val="44"/>
         </w:rPr>
       </w:pPr>
-      <w:bookmarkStart w:id="15" w:name="_Toc136632702"/>
+      <w:bookmarkStart w:id="15" w:name="_Toc136783115"/>
       <w:r>
         <w:rPr>
           <w:rFonts w:ascii="Times New Roman" w:hAnsi="Times New Roman" w:cs="Times New Roman"/>
@@ -5503,7 +5617,7 @@
           <w:rFonts w:ascii="Times New Roman" w:hAnsi="Times New Roman" w:cs="Times New Roman"/>
         </w:rPr>
       </w:pPr>
-      <w:bookmarkStart w:id="16" w:name="_Toc136632703"/>
+      <w:bookmarkStart w:id="16" w:name="_Toc136783116"/>
       <w:r>
         <w:rPr>
           <w:rFonts w:ascii="Times New Roman" w:hAnsi="Times New Roman" w:cs="Times New Roman"/>
@@ -5529,7 +5643,7 @@
           <w:szCs w:val="44"/>
         </w:rPr>
       </w:pPr>
-      <w:bookmarkStart w:id="17" w:name="_Toc136632704"/>
+      <w:bookmarkStart w:id="17" w:name="_Toc136783117"/>
       <w:r>
         <w:rPr>
           <w:rFonts w:ascii="Times New Roman" w:hAnsi="Times New Roman" w:cs="Times New Roman"/>
@@ -6001,7 +6115,7 @@
           <w:szCs w:val="44"/>
         </w:rPr>
       </w:pPr>
-      <w:bookmarkStart w:id="18" w:name="_Toc136632705"/>
+      <w:bookmarkStart w:id="18" w:name="_Toc136783118"/>
       <w:r>
         <w:rPr>
           <w:rFonts w:ascii="Times New Roman" w:hAnsi="Times New Roman" w:cs="Times New Roman"/>
@@ -6768,24 +6882,6 @@
         <w:t>. Inserarea automata dupa inregistrarea cu succes a unui user in tabela users. Sursa proprie.</w:t>
       </w:r>
     </w:p>
-    <w:p>
-      <w:pPr>
-        <w:jc w:val="center"/>
-      </w:pPr>
-    </w:p>
-    <w:p>
-      <w:pPr>
-        <w:pStyle w:val="Heading2"/>
-        <w:rPr>
-          <w:b w:val="0"/>
-          <w:bCs w:val="0"/>
-          <w:i/>
-          <w:iCs/>
-        </w:rPr>
-      </w:pPr>
-    </w:p>
-    <w:p/>
-    <w:p/>
     <w:p/>
     <w:p/>
     <w:p>
@@ -6801,7 +6897,7 @@
           <w:szCs w:val="44"/>
         </w:rPr>
       </w:pPr>
-      <w:bookmarkStart w:id="19" w:name="_Toc136632706"/>
+      <w:bookmarkStart w:id="19" w:name="_Toc136783119"/>
       <w:r>
         <w:rPr>
           <w:rFonts w:ascii="Times New Roman" w:hAnsi="Times New Roman" w:cs="Times New Roman"/>
@@ -6869,6 +6965,9 @@
     <w:p/>
     <w:p/>
     <w:p/>
+    <w:p/>
+    <w:p/>
+    <w:p/>
     <w:p>
       <w:pPr>
         <w:pStyle w:val="Subtitle"/>
@@ -6879,13 +6978,14 @@
           <w:szCs w:val="44"/>
         </w:rPr>
       </w:pPr>
-      <w:bookmarkStart w:id="20" w:name="_Toc136632707"/>
+      <w:bookmarkStart w:id="20" w:name="_Toc136783120"/>
       <w:r>
         <w:rPr>
           <w:rFonts w:ascii="Times New Roman" w:hAnsi="Times New Roman" w:cs="Times New Roman"/>
           <w:sz w:val="44"/>
           <w:szCs w:val="44"/>
         </w:rPr>
+        <w:lastRenderedPageBreak/>
         <w:t>4.</w:t>
       </w:r>
       <w:r>
@@ -7376,7 +7476,7 @@
           <w:szCs w:val="44"/>
         </w:rPr>
       </w:pPr>
-      <w:bookmarkStart w:id="21" w:name="_Toc136632708"/>
+      <w:bookmarkStart w:id="21" w:name="_Toc136783121"/>
       <w:r>
         <w:rPr>
           <w:rFonts w:ascii="Times New Roman" w:hAnsi="Times New Roman" w:cs="Times New Roman"/>
@@ -7663,7 +7763,7 @@
           <w:szCs w:val="44"/>
         </w:rPr>
       </w:pPr>
-      <w:bookmarkStart w:id="22" w:name="_Toc136632709"/>
+      <w:bookmarkStart w:id="22" w:name="_Toc136783122"/>
       <w:r>
         <w:rPr>
           <w:rFonts w:ascii="Times New Roman" w:hAnsi="Times New Roman" w:cs="Times New Roman"/>
@@ -7758,9 +7858,13 @@
     </w:p>
     <w:p>
       <w:pPr>
+        <w:keepNext/>
         <w:ind w:firstLine="360"/>
       </w:pPr>
       <w:r>
+        <w:rPr>
+          <w:noProof/>
+        </w:rPr>
         <w:lastRenderedPageBreak/>
         <w:drawing>
           <wp:inline distT="0" distB="0" distL="0" distR="0" wp14:anchorId="331D3D4D" wp14:editId="54CF0BA3">
@@ -7801,6 +7905,25 @@
     </w:p>
     <w:p>
       <w:pPr>
+        <w:pStyle w:val="Caption"/>
+        <w:jc w:val="center"/>
+        <w:rPr>
+          <w:color w:val="auto"/>
+          <w:sz w:val="24"/>
+          <w:szCs w:val="24"/>
+        </w:rPr>
+      </w:pPr>
+      <w:r>
+        <w:rPr>
+          <w:color w:val="auto"/>
+          <w:sz w:val="24"/>
+          <w:szCs w:val="24"/>
+        </w:rPr>
+        <w:t>Figură 15. Adaugarea unui nou zbor. Sursa proprie.</w:t>
+      </w:r>
+    </w:p>
+    <w:p>
+      <w:pPr>
         <w:ind w:firstLine="360"/>
       </w:pPr>
     </w:p>
@@ -7816,9 +7939,13 @@
     </w:p>
     <w:p>
       <w:pPr>
+        <w:keepNext/>
         <w:ind w:firstLine="360"/>
       </w:pPr>
       <w:r>
+        <w:rPr>
+          <w:noProof/>
+        </w:rPr>
         <w:drawing>
           <wp:inline distT="0" distB="0" distL="0" distR="0" wp14:anchorId="2F00B290" wp14:editId="3C362437">
             <wp:extent cx="5731510" cy="2046605"/>
@@ -7858,6 +7985,41 @@
     </w:p>
     <w:p>
       <w:pPr>
+        <w:pStyle w:val="Caption"/>
+        <w:jc w:val="center"/>
+        <w:rPr>
+          <w:color w:val="auto"/>
+          <w:sz w:val="24"/>
+          <w:szCs w:val="24"/>
+        </w:rPr>
+      </w:pPr>
+      <w:r>
+        <w:rPr>
+          <w:color w:val="auto"/>
+          <w:sz w:val="24"/>
+          <w:szCs w:val="24"/>
+        </w:rPr>
+        <w:t xml:space="preserve">Figură </w:t>
+      </w:r>
+      <w:r>
+        <w:rPr>
+          <w:color w:val="auto"/>
+          <w:sz w:val="24"/>
+          <w:szCs w:val="24"/>
+        </w:rPr>
+        <w:t>16.</w:t>
+      </w:r>
+      <w:r>
+        <w:rPr>
+          <w:color w:val="auto"/>
+          <w:sz w:val="24"/>
+          <w:szCs w:val="24"/>
+        </w:rPr>
+        <w:t xml:space="preserve"> Tabela flights, unde putem vedea adaugarea zborului. Sursa proprie.</w:t>
+      </w:r>
+    </w:p>
+    <w:p>
+      <w:pPr>
         <w:ind w:firstLine="360"/>
       </w:pPr>
     </w:p>
@@ -7891,21 +8053,7 @@
         <w:ind w:firstLine="360"/>
       </w:pPr>
     </w:p>
-    <w:p>
-      <w:pPr>
-        <w:ind w:firstLine="360"/>
-      </w:pPr>
-    </w:p>
-    <w:p>
-      <w:pPr>
-        <w:ind w:firstLine="360"/>
-      </w:pPr>
-    </w:p>
-    <w:p>
-      <w:pPr>
-        <w:ind w:firstLine="360"/>
-      </w:pPr>
-    </w:p>
+    <w:p/>
     <w:p>
       <w:pPr>
         <w:pStyle w:val="Subtitle"/>
@@ -7916,7 +8064,7 @@
           <w:szCs w:val="44"/>
         </w:rPr>
       </w:pPr>
-      <w:bookmarkStart w:id="23" w:name="_Toc136632710"/>
+      <w:bookmarkStart w:id="23" w:name="_Toc136783123"/>
       <w:r>
         <w:rPr>
           <w:rFonts w:ascii="Times New Roman" w:hAnsi="Times New Roman" w:cs="Times New Roman"/>
@@ -7948,37 +8096,825 @@
           <w:sz w:val="44"/>
           <w:szCs w:val="44"/>
         </w:rPr>
-        <w:t>Update-ul</w:t>
-      </w:r>
-      <w:r>
+        <w:t>Update-ul unui zbor nou</w:t>
+      </w:r>
+      <w:bookmarkEnd w:id="23"/>
+    </w:p>
+    <w:p>
+      <w:pPr>
+        <w:ind w:firstLine="360"/>
+      </w:pPr>
+      <w:r>
+        <w:t>Update-ul unui zbor se va putea face doar de catre admin, acesta avand o sectiune dedicata in cadrul barii de navigare.</w:t>
+      </w:r>
+    </w:p>
+    <w:p>
+      <w:pPr>
+        <w:ind w:firstLine="360"/>
+      </w:pPr>
+      <w:r>
+        <w:t>Pentru aceasta actiune am generat in cadrul controler-ului adminului, o metoda „updateFlight()” pe care am adnotat-o cu @PutMapping pentru a mapa o cere HTTP de tip PUT. Aceast update se va face pentru cate un zbor, variabila de identificare al acestuia fiind id-ul</w:t>
+      </w:r>
+      <w:r>
+        <w:t>, iar in cazul in care nu vom gasi zborul cu id-ul trimis, se va intoarce o eroare „Flight does not exist with id”. In cazul in care vom gasi id-ul, va face un update pe atributele modificate ale zborului.</w:t>
+      </w:r>
+    </w:p>
+    <w:p>
+      <w:pPr>
+        <w:ind w:firstLine="360"/>
+      </w:pPr>
+      <w:r>
+        <w:t>Initial am testat aceasta functionalitate in Postman, unde am updatat campul de hrs pentru prima valoare din tabela flights, care initial era setat pe null</w:t>
+      </w:r>
+      <w:r>
+        <w:t xml:space="preserve"> a fost setat la ora 07:35.</w:t>
+      </w:r>
+    </w:p>
+    <w:p/>
+    <w:p>
+      <w:pPr>
+        <w:keepNext/>
+        <w:jc w:val="center"/>
+      </w:pPr>
+      <w:r>
+        <w:rPr>
+          <w:noProof/>
+        </w:rPr>
+        <w:drawing>
+          <wp:inline distT="0" distB="0" distL="0" distR="0" wp14:anchorId="11BCA0A7" wp14:editId="0C6BE084">
+            <wp:extent cx="4816257" cy="3970364"/>
+            <wp:effectExtent l="0" t="0" r="3810" b="0"/>
+            <wp:docPr id="2142913484" name="Picture 1" descr="A screenshot of a computer&#10;&#10;Description automatically generated"/>
+            <wp:cNvGraphicFramePr>
+              <a:graphicFrameLocks xmlns:a="http://schemas.openxmlformats.org/drawingml/2006/main" noChangeAspect="1"/>
+            </wp:cNvGraphicFramePr>
+            <a:graphic xmlns:a="http://schemas.openxmlformats.org/drawingml/2006/main">
+              <a:graphicData uri="http://schemas.openxmlformats.org/drawingml/2006/picture">
+                <pic:pic xmlns:pic="http://schemas.openxmlformats.org/drawingml/2006/picture">
+                  <pic:nvPicPr>
+                    <pic:cNvPr id="2142913484" name="Picture 1" descr="A screenshot of a computer&#10;&#10;Description automatically generated"/>
+                    <pic:cNvPicPr/>
+                  </pic:nvPicPr>
+                  <pic:blipFill>
+                    <a:blip r:embed="rId26"/>
+                    <a:stretch>
+                      <a:fillRect/>
+                    </a:stretch>
+                  </pic:blipFill>
+                  <pic:spPr>
+                    <a:xfrm>
+                      <a:off x="0" y="0"/>
+                      <a:ext cx="4816257" cy="3970364"/>
+                    </a:xfrm>
+                    <a:prstGeom prst="rect">
+                      <a:avLst/>
+                    </a:prstGeom>
+                  </pic:spPr>
+                </pic:pic>
+              </a:graphicData>
+            </a:graphic>
+          </wp:inline>
+        </w:drawing>
+      </w:r>
+    </w:p>
+    <w:p>
+      <w:pPr>
+        <w:pStyle w:val="Caption"/>
+        <w:jc w:val="center"/>
+        <w:rPr>
+          <w:color w:val="auto"/>
+          <w:sz w:val="24"/>
+          <w:szCs w:val="24"/>
+        </w:rPr>
+      </w:pPr>
+      <w:r>
+        <w:rPr>
+          <w:color w:val="auto"/>
+          <w:sz w:val="24"/>
+          <w:szCs w:val="24"/>
+        </w:rPr>
+        <w:t>Figură 17. Tabela flights, inainte de a efectua update-ul. Sursa proprie.</w:t>
+      </w:r>
+    </w:p>
+    <w:p>
+      <w:pPr>
+        <w:ind w:firstLine="360"/>
+      </w:pPr>
+    </w:p>
+    <w:p>
+      <w:pPr>
+        <w:ind w:firstLine="360"/>
+      </w:pPr>
+    </w:p>
+    <w:p>
+      <w:pPr>
+        <w:ind w:firstLine="360"/>
+      </w:pPr>
+    </w:p>
+    <w:p>
+      <w:pPr>
+        <w:ind w:firstLine="360"/>
+      </w:pPr>
+    </w:p>
+    <w:p>
+      <w:pPr>
+        <w:ind w:firstLine="360"/>
+      </w:pPr>
+    </w:p>
+    <w:p>
+      <w:pPr>
+        <w:keepNext/>
+        <w:ind w:firstLine="360"/>
+        <w:jc w:val="center"/>
+      </w:pPr>
+      <w:r>
+        <w:rPr>
+          <w:noProof/>
+        </w:rPr>
+        <w:drawing>
+          <wp:inline distT="0" distB="0" distL="0" distR="0" wp14:anchorId="65469320" wp14:editId="32039B3D">
+            <wp:extent cx="5083003" cy="2827020"/>
+            <wp:effectExtent l="0" t="0" r="3810" b="0"/>
+            <wp:docPr id="1717161160" name="Picture 1"/>
+            <wp:cNvGraphicFramePr>
+              <a:graphicFrameLocks xmlns:a="http://schemas.openxmlformats.org/drawingml/2006/main" noChangeAspect="1"/>
+            </wp:cNvGraphicFramePr>
+            <a:graphic xmlns:a="http://schemas.openxmlformats.org/drawingml/2006/main">
+              <a:graphicData uri="http://schemas.openxmlformats.org/drawingml/2006/picture">
+                <pic:pic xmlns:pic="http://schemas.openxmlformats.org/drawingml/2006/picture">
+                  <pic:nvPicPr>
+                    <pic:cNvPr id="1717161160" name=""/>
+                    <pic:cNvPicPr/>
+                  </pic:nvPicPr>
+                  <pic:blipFill>
+                    <a:blip r:embed="rId27"/>
+                    <a:stretch>
+                      <a:fillRect/>
+                    </a:stretch>
+                  </pic:blipFill>
+                  <pic:spPr>
+                    <a:xfrm>
+                      <a:off x="0" y="0"/>
+                      <a:ext cx="5097315" cy="2834980"/>
+                    </a:xfrm>
+                    <a:prstGeom prst="rect">
+                      <a:avLst/>
+                    </a:prstGeom>
+                  </pic:spPr>
+                </pic:pic>
+              </a:graphicData>
+            </a:graphic>
+          </wp:inline>
+        </w:drawing>
+      </w:r>
+    </w:p>
+    <w:p>
+      <w:pPr>
+        <w:pStyle w:val="Caption"/>
+        <w:jc w:val="center"/>
+        <w:rPr>
+          <w:color w:val="auto"/>
+          <w:sz w:val="24"/>
+          <w:szCs w:val="24"/>
+        </w:rPr>
+      </w:pPr>
+      <w:r>
+        <w:rPr>
+          <w:color w:val="auto"/>
+          <w:sz w:val="24"/>
+          <w:szCs w:val="24"/>
+        </w:rPr>
+        <w:t>Figură 18. Update-ul generat din Postma. Sursa proprie.</w:t>
+      </w:r>
+    </w:p>
+    <w:p>
+      <w:pPr>
+        <w:ind w:firstLine="360"/>
+      </w:pPr>
+    </w:p>
+    <w:p>
+      <w:pPr>
+        <w:keepNext/>
+        <w:ind w:firstLine="360"/>
+      </w:pPr>
+      <w:r>
+        <w:rPr>
+          <w:noProof/>
+        </w:rPr>
+        <w:drawing>
+          <wp:inline distT="0" distB="0" distL="0" distR="0" wp14:anchorId="59742210" wp14:editId="2283974B">
+            <wp:extent cx="5295696" cy="3672840"/>
+            <wp:effectExtent l="0" t="0" r="635" b="3810"/>
+            <wp:docPr id="1230248697" name="Picture 1" descr="A screenshot of a computer&#10;&#10;Description automatically generated"/>
+            <wp:cNvGraphicFramePr>
+              <a:graphicFrameLocks xmlns:a="http://schemas.openxmlformats.org/drawingml/2006/main" noChangeAspect="1"/>
+            </wp:cNvGraphicFramePr>
+            <a:graphic xmlns:a="http://schemas.openxmlformats.org/drawingml/2006/main">
+              <a:graphicData uri="http://schemas.openxmlformats.org/drawingml/2006/picture">
+                <pic:pic xmlns:pic="http://schemas.openxmlformats.org/drawingml/2006/picture">
+                  <pic:nvPicPr>
+                    <pic:cNvPr id="1230248697" name="Picture 1" descr="A screenshot of a computer&#10;&#10;Description automatically generated"/>
+                    <pic:cNvPicPr/>
+                  </pic:nvPicPr>
+                  <pic:blipFill>
+                    <a:blip r:embed="rId28"/>
+                    <a:stretch>
+                      <a:fillRect/>
+                    </a:stretch>
+                  </pic:blipFill>
+                  <pic:spPr>
+                    <a:xfrm>
+                      <a:off x="0" y="0"/>
+                      <a:ext cx="5306353" cy="3680231"/>
+                    </a:xfrm>
+                    <a:prstGeom prst="rect">
+                      <a:avLst/>
+                    </a:prstGeom>
+                  </pic:spPr>
+                </pic:pic>
+              </a:graphicData>
+            </a:graphic>
+          </wp:inline>
+        </w:drawing>
+      </w:r>
+    </w:p>
+    <w:p>
+      <w:pPr>
+        <w:pStyle w:val="Caption"/>
+        <w:jc w:val="center"/>
+        <w:rPr>
+          <w:color w:val="auto"/>
+          <w:sz w:val="24"/>
+          <w:szCs w:val="24"/>
+        </w:rPr>
+      </w:pPr>
+      <w:r>
+        <w:rPr>
+          <w:color w:val="auto"/>
+          <w:sz w:val="24"/>
+          <w:szCs w:val="24"/>
+        </w:rPr>
+        <w:t>Figură 19. Tabela flights dupa efectuarea update-ului. Sursa proprie.</w:t>
+      </w:r>
+    </w:p>
+    <w:p>
+      <w:pPr>
+        <w:ind w:firstLine="360"/>
+        <w:jc w:val="center"/>
+      </w:pPr>
+    </w:p>
+    <w:p>
+      <w:pPr>
+        <w:ind w:firstLine="360"/>
+      </w:pPr>
+    </w:p>
+    <w:p>
+      <w:pPr>
+        <w:ind w:firstLine="360"/>
+      </w:pPr>
+    </w:p>
+    <w:p>
+      <w:pPr>
+        <w:ind w:firstLine="360"/>
+      </w:pPr>
+    </w:p>
+    <w:p>
+      <w:pPr>
+        <w:ind w:firstLine="360"/>
+      </w:pPr>
+      <w:r>
+        <w:lastRenderedPageBreak/>
+        <w:t>Am continuat prin adaugarea unei a doua metode insa de aceasta data in cadrul „FlightController” pentru a afisa un zbor in functie de id. Aceasta metoda a fost adnotata cu @GetMapping si in functie de id-ul pe care il trimitem in cadrul URL-ului se va intoarce zborul respectiv. In caz contrar se va intoarce o eroare.</w:t>
+      </w:r>
+    </w:p>
+    <w:p>
+      <w:pPr>
+        <w:ind w:firstLine="360"/>
+      </w:pPr>
+      <w:r>
+        <w:t>Aceasta metoda o vom folosii in cadrul frontend-ului in momentul in care vom apasa butonul „Update” vom naviga automat catre un formular, unde campurile zborului respectiv se vor completa automat, uramand ca adminul sa efectueze modificarile necesare.</w:t>
+      </w:r>
+    </w:p>
+    <w:p>
+      <w:pPr>
+        <w:ind w:firstLine="360"/>
+      </w:pPr>
+      <w:r>
+        <w:t>Dupa cum am mentionat mai sus pentru sectiunea de frontend a acestei implementari am generat o noua componenta „updateflight” unde am schitat prima data un formulat in cadrul fisierului html.</w:t>
+      </w:r>
+      <w:r>
+        <w:t xml:space="preserve"> Dupa finalizarea aspectului formularului, am generat in „service-flight” cele doua metode cea de preluare a datelor „getFlightId()” si cea de update „updateFlight()” pe care le vom apela ulterior in fisierul TypeScript </w:t>
+      </w:r>
+      <w:r>
+        <w:t>al componentei de update prin intermediul metodelor ngOnInit() unde am extras valoarea parametrului „id”</w:t>
+      </w:r>
+      <w:r>
+        <w:rPr>
+          <w:lang w:val="en-US"/>
+        </w:rPr>
+        <w:t xml:space="preserve"> al </w:t>
+      </w:r>
+      <w:r>
+        <w:t>rutei curente folosind sintaxa this.route.snapshot.params[‘id’] pentru a afisa informatiile in formular despre zborul cu id-ul respective, si a metodei onSubmit() pentru a salva modifcarile realizate.</w:t>
+      </w:r>
+    </w:p>
+    <w:p>
+      <w:pPr>
+        <w:rPr>
+          <w:lang w:val="en-US"/>
+        </w:rPr>
+      </w:pPr>
+    </w:p>
+    <w:p>
+      <w:pPr>
+        <w:keepNext/>
+        <w:jc w:val="center"/>
+      </w:pPr>
+      <w:r>
+        <w:rPr>
+          <w:noProof/>
+          <w:lang w:val="en-US"/>
+        </w:rPr>
+        <w:drawing>
+          <wp:inline distT="0" distB="0" distL="0" distR="0" wp14:anchorId="26DC1352" wp14:editId="595EF995">
+            <wp:extent cx="5731510" cy="3119755"/>
+            <wp:effectExtent l="0" t="0" r="2540" b="4445"/>
+            <wp:docPr id="1882463001" name="Picture 1" descr="A screenshot of a computer&#10;&#10;Description automatically generated with medium confidence"/>
+            <wp:cNvGraphicFramePr>
+              <a:graphicFrameLocks xmlns:a="http://schemas.openxmlformats.org/drawingml/2006/main" noChangeAspect="1"/>
+            </wp:cNvGraphicFramePr>
+            <a:graphic xmlns:a="http://schemas.openxmlformats.org/drawingml/2006/main">
+              <a:graphicData uri="http://schemas.openxmlformats.org/drawingml/2006/picture">
+                <pic:pic xmlns:pic="http://schemas.openxmlformats.org/drawingml/2006/picture">
+                  <pic:nvPicPr>
+                    <pic:cNvPr id="1882463001" name="Picture 1" descr="A screenshot of a computer&#10;&#10;Description automatically generated with medium confidence"/>
+                    <pic:cNvPicPr/>
+                  </pic:nvPicPr>
+                  <pic:blipFill>
+                    <a:blip r:embed="rId29"/>
+                    <a:stretch>
+                      <a:fillRect/>
+                    </a:stretch>
+                  </pic:blipFill>
+                  <pic:spPr>
+                    <a:xfrm>
+                      <a:off x="0" y="0"/>
+                      <a:ext cx="5731510" cy="3119755"/>
+                    </a:xfrm>
+                    <a:prstGeom prst="rect">
+                      <a:avLst/>
+                    </a:prstGeom>
+                  </pic:spPr>
+                </pic:pic>
+              </a:graphicData>
+            </a:graphic>
+          </wp:inline>
+        </w:drawing>
+      </w:r>
+    </w:p>
+    <w:p>
+      <w:pPr>
+        <w:pStyle w:val="Caption"/>
+        <w:jc w:val="center"/>
+        <w:rPr>
+          <w:color w:val="auto"/>
+          <w:sz w:val="24"/>
+          <w:szCs w:val="24"/>
+          <w:lang w:val="en-US"/>
+        </w:rPr>
+      </w:pPr>
+      <w:r>
+        <w:rPr>
+          <w:color w:val="auto"/>
+          <w:sz w:val="24"/>
+          <w:szCs w:val="24"/>
+        </w:rPr>
+        <w:t xml:space="preserve">Figură </w:t>
+      </w:r>
+      <w:r>
+        <w:rPr>
+          <w:color w:val="auto"/>
+          <w:sz w:val="24"/>
+          <w:szCs w:val="24"/>
+        </w:rPr>
+        <w:fldChar w:fldCharType="begin"/>
+      </w:r>
+      <w:r>
+        <w:rPr>
+          <w:color w:val="auto"/>
+          <w:sz w:val="24"/>
+          <w:szCs w:val="24"/>
+        </w:rPr>
+        <w:instrText xml:space="preserve"> SEQ Figură \* ARABIC </w:instrText>
+      </w:r>
+      <w:r>
+        <w:rPr>
+          <w:color w:val="auto"/>
+          <w:sz w:val="24"/>
+          <w:szCs w:val="24"/>
+        </w:rPr>
+        <w:fldChar w:fldCharType="separate"/>
+      </w:r>
+      <w:r>
+        <w:rPr>
+          <w:noProof/>
+          <w:color w:val="auto"/>
+          <w:sz w:val="24"/>
+          <w:szCs w:val="24"/>
+        </w:rPr>
+        <w:t>2</w:t>
+      </w:r>
+      <w:r>
+        <w:rPr>
+          <w:color w:val="auto"/>
+          <w:sz w:val="24"/>
+          <w:szCs w:val="24"/>
+        </w:rPr>
+        <w:fldChar w:fldCharType="end"/>
+      </w:r>
+      <w:r>
+        <w:rPr>
+          <w:color w:val="auto"/>
+          <w:sz w:val="24"/>
+          <w:szCs w:val="24"/>
+        </w:rPr>
+        <w:t>0. Lista de zboruri din cadrul Admin Dashboard. Sursa proprie.</w:t>
+      </w:r>
+    </w:p>
+    <w:p>
+      <w:pPr>
+        <w:ind w:firstLine="360"/>
+      </w:pPr>
+    </w:p>
+    <w:p>
+      <w:pPr>
+        <w:ind w:firstLine="360"/>
+        <w:jc w:val="center"/>
+      </w:pPr>
+    </w:p>
+    <w:p>
+      <w:pPr>
+        <w:ind w:firstLine="360"/>
+      </w:pPr>
+    </w:p>
+    <w:p/>
+    <w:p>
+      <w:pPr>
+        <w:keepNext/>
+        <w:ind w:firstLine="360"/>
+        <w:jc w:val="center"/>
+      </w:pPr>
+      <w:r>
+        <w:rPr>
+          <w:noProof/>
+        </w:rPr>
+        <w:lastRenderedPageBreak/>
+        <w:drawing>
+          <wp:inline distT="0" distB="0" distL="0" distR="0" wp14:anchorId="74DB8060" wp14:editId="3F858D50">
+            <wp:extent cx="2293620" cy="2846834"/>
+            <wp:effectExtent l="0" t="0" r="0" b="0"/>
+            <wp:docPr id="2019342918" name="Picture 1" descr="A screenshot of a computer&#10;&#10;Description automatically generated with low confidence"/>
+            <wp:cNvGraphicFramePr>
+              <a:graphicFrameLocks xmlns:a="http://schemas.openxmlformats.org/drawingml/2006/main" noChangeAspect="1"/>
+            </wp:cNvGraphicFramePr>
+            <a:graphic xmlns:a="http://schemas.openxmlformats.org/drawingml/2006/main">
+              <a:graphicData uri="http://schemas.openxmlformats.org/drawingml/2006/picture">
+                <pic:pic xmlns:pic="http://schemas.openxmlformats.org/drawingml/2006/picture">
+                  <pic:nvPicPr>
+                    <pic:cNvPr id="2019342918" name="Picture 1" descr="A screenshot of a computer&#10;&#10;Description automatically generated with low confidence"/>
+                    <pic:cNvPicPr/>
+                  </pic:nvPicPr>
+                  <pic:blipFill>
+                    <a:blip r:embed="rId30"/>
+                    <a:stretch>
+                      <a:fillRect/>
+                    </a:stretch>
+                  </pic:blipFill>
+                  <pic:spPr>
+                    <a:xfrm>
+                      <a:off x="0" y="0"/>
+                      <a:ext cx="2301592" cy="2856728"/>
+                    </a:xfrm>
+                    <a:prstGeom prst="rect">
+                      <a:avLst/>
+                    </a:prstGeom>
+                  </pic:spPr>
+                </pic:pic>
+              </a:graphicData>
+            </a:graphic>
+          </wp:inline>
+        </w:drawing>
+      </w:r>
+    </w:p>
+    <w:p>
+      <w:pPr>
+        <w:pStyle w:val="Caption"/>
+        <w:jc w:val="center"/>
+        <w:rPr>
+          <w:color w:val="auto"/>
+          <w:sz w:val="24"/>
+          <w:szCs w:val="24"/>
+        </w:rPr>
+      </w:pPr>
+      <w:r>
+        <w:rPr>
+          <w:color w:val="auto"/>
+          <w:sz w:val="24"/>
+          <w:szCs w:val="24"/>
+        </w:rPr>
+        <w:t xml:space="preserve">Figură </w:t>
+      </w:r>
+      <w:r>
+        <w:rPr>
+          <w:color w:val="auto"/>
+          <w:sz w:val="24"/>
+          <w:szCs w:val="24"/>
+        </w:rPr>
+        <w:t>21.</w:t>
+      </w:r>
+      <w:r>
+        <w:rPr>
+          <w:color w:val="auto"/>
+          <w:sz w:val="24"/>
+          <w:szCs w:val="24"/>
+        </w:rPr>
+        <w:t xml:space="preserve"> Formularul de update autocompletat cu informatiile din tabel. Sursa prorpie.</w:t>
+      </w:r>
+    </w:p>
+    <w:p/>
+    <w:p>
+      <w:pPr>
+        <w:keepNext/>
+        <w:ind w:firstLine="360"/>
+        <w:jc w:val="center"/>
+      </w:pPr>
+      <w:r>
+        <w:rPr>
+          <w:noProof/>
+        </w:rPr>
+        <w:drawing>
+          <wp:inline distT="0" distB="0" distL="0" distR="0" wp14:anchorId="33ED8C60" wp14:editId="7081C4F5">
+            <wp:extent cx="2308860" cy="3364060"/>
+            <wp:effectExtent l="0" t="0" r="0" b="8255"/>
+            <wp:docPr id="1544525161" name="Picture 1" descr="A screenshot of a phone&#10;&#10;Description automatically generated with low confidence"/>
+            <wp:cNvGraphicFramePr>
+              <a:graphicFrameLocks xmlns:a="http://schemas.openxmlformats.org/drawingml/2006/main" noChangeAspect="1"/>
+            </wp:cNvGraphicFramePr>
+            <a:graphic xmlns:a="http://schemas.openxmlformats.org/drawingml/2006/main">
+              <a:graphicData uri="http://schemas.openxmlformats.org/drawingml/2006/picture">
+                <pic:pic xmlns:pic="http://schemas.openxmlformats.org/drawingml/2006/picture">
+                  <pic:nvPicPr>
+                    <pic:cNvPr id="1544525161" name="Picture 1" descr="A screenshot of a phone&#10;&#10;Description automatically generated with low confidence"/>
+                    <pic:cNvPicPr/>
+                  </pic:nvPicPr>
+                  <pic:blipFill>
+                    <a:blip r:embed="rId31"/>
+                    <a:stretch>
+                      <a:fillRect/>
+                    </a:stretch>
+                  </pic:blipFill>
+                  <pic:spPr>
+                    <a:xfrm>
+                      <a:off x="0" y="0"/>
+                      <a:ext cx="2323415" cy="3385267"/>
+                    </a:xfrm>
+                    <a:prstGeom prst="rect">
+                      <a:avLst/>
+                    </a:prstGeom>
+                  </pic:spPr>
+                </pic:pic>
+              </a:graphicData>
+            </a:graphic>
+          </wp:inline>
+        </w:drawing>
+      </w:r>
+    </w:p>
+    <w:p>
+      <w:pPr>
+        <w:pStyle w:val="Caption"/>
+        <w:jc w:val="center"/>
+        <w:rPr>
+          <w:color w:val="auto"/>
+          <w:sz w:val="24"/>
+          <w:szCs w:val="24"/>
+        </w:rPr>
+      </w:pPr>
+      <w:r>
+        <w:rPr>
+          <w:color w:val="auto"/>
+          <w:sz w:val="24"/>
+          <w:szCs w:val="24"/>
+        </w:rPr>
+        <w:t>Figură 22. Update efectuat asupra zborului cu id 1. Sursa proprie.</w:t>
+      </w:r>
+    </w:p>
+    <w:p/>
+    <w:p>
+      <w:pPr>
+        <w:keepNext/>
+        <w:ind w:firstLine="360"/>
+        <w:jc w:val="center"/>
+      </w:pPr>
+      <w:r>
+        <w:rPr>
+          <w:noProof/>
+        </w:rPr>
+        <w:drawing>
+          <wp:inline distT="0" distB="0" distL="0" distR="0" wp14:anchorId="2C9E7B2D" wp14:editId="45A6CE6E">
+            <wp:extent cx="5731510" cy="883920"/>
+            <wp:effectExtent l="0" t="0" r="2540" b="0"/>
+            <wp:docPr id="877668295" name="Picture 1" descr="A screenshot of a computer&#10;&#10;Description automatically generated with low confidence"/>
+            <wp:cNvGraphicFramePr>
+              <a:graphicFrameLocks xmlns:a="http://schemas.openxmlformats.org/drawingml/2006/main" noChangeAspect="1"/>
+            </wp:cNvGraphicFramePr>
+            <a:graphic xmlns:a="http://schemas.openxmlformats.org/drawingml/2006/main">
+              <a:graphicData uri="http://schemas.openxmlformats.org/drawingml/2006/picture">
+                <pic:pic xmlns:pic="http://schemas.openxmlformats.org/drawingml/2006/picture">
+                  <pic:nvPicPr>
+                    <pic:cNvPr id="877668295" name="Picture 1" descr="A screenshot of a computer&#10;&#10;Description automatically generated with low confidence"/>
+                    <pic:cNvPicPr/>
+                  </pic:nvPicPr>
+                  <pic:blipFill>
+                    <a:blip r:embed="rId32"/>
+                    <a:stretch>
+                      <a:fillRect/>
+                    </a:stretch>
+                  </pic:blipFill>
+                  <pic:spPr>
+                    <a:xfrm>
+                      <a:off x="0" y="0"/>
+                      <a:ext cx="5731510" cy="883920"/>
+                    </a:xfrm>
+                    <a:prstGeom prst="rect">
+                      <a:avLst/>
+                    </a:prstGeom>
+                  </pic:spPr>
+                </pic:pic>
+              </a:graphicData>
+            </a:graphic>
+          </wp:inline>
+        </w:drawing>
+      </w:r>
+    </w:p>
+    <w:p>
+      <w:pPr>
+        <w:pStyle w:val="Caption"/>
+        <w:jc w:val="center"/>
+        <w:rPr>
+          <w:color w:val="auto"/>
+          <w:sz w:val="24"/>
+          <w:szCs w:val="24"/>
+        </w:rPr>
+      </w:pPr>
+      <w:r>
+        <w:rPr>
+          <w:color w:val="auto"/>
+          <w:sz w:val="24"/>
+          <w:szCs w:val="24"/>
+        </w:rPr>
+        <w:t>Figură 2</w:t>
+      </w:r>
+      <w:r>
+        <w:rPr>
+          <w:color w:val="auto"/>
+          <w:sz w:val="24"/>
+          <w:szCs w:val="24"/>
+        </w:rPr>
+        <w:fldChar w:fldCharType="begin"/>
+      </w:r>
+      <w:r>
+        <w:rPr>
+          <w:color w:val="auto"/>
+          <w:sz w:val="24"/>
+          <w:szCs w:val="24"/>
+        </w:rPr>
+        <w:instrText xml:space="preserve"> SEQ Figură \* ARABIC </w:instrText>
+      </w:r>
+      <w:r>
+        <w:rPr>
+          <w:color w:val="auto"/>
+          <w:sz w:val="24"/>
+          <w:szCs w:val="24"/>
+        </w:rPr>
+        <w:fldChar w:fldCharType="separate"/>
+      </w:r>
+      <w:r>
+        <w:rPr>
+          <w:noProof/>
+          <w:color w:val="auto"/>
+          <w:sz w:val="24"/>
+          <w:szCs w:val="24"/>
+        </w:rPr>
+        <w:t>3</w:t>
+      </w:r>
+      <w:r>
+        <w:rPr>
+          <w:color w:val="auto"/>
+          <w:sz w:val="24"/>
+          <w:szCs w:val="24"/>
+        </w:rPr>
+        <w:fldChar w:fldCharType="end"/>
+      </w:r>
+      <w:r>
+        <w:rPr>
+          <w:color w:val="auto"/>
+          <w:sz w:val="24"/>
+          <w:szCs w:val="24"/>
+        </w:rPr>
+        <w:t>.</w:t>
+      </w:r>
+      <w:r>
+        <w:rPr>
+          <w:color w:val="auto"/>
+          <w:sz w:val="24"/>
+          <w:szCs w:val="24"/>
+        </w:rPr>
+        <w:t xml:space="preserve"> Lista zborurilor dupa efectuarea update-ului. Sursa proprie.</w:t>
+      </w:r>
+    </w:p>
+    <w:p>
+      <w:pPr>
+        <w:pStyle w:val="Subtitle"/>
+        <w:outlineLvl w:val="1"/>
         <w:rPr>
           <w:rFonts w:ascii="Times New Roman" w:hAnsi="Times New Roman" w:cs="Times New Roman"/>
           <w:sz w:val="44"/>
           <w:szCs w:val="44"/>
         </w:rPr>
-        <w:t xml:space="preserve"> unui zbor nou</w:t>
-      </w:r>
-      <w:bookmarkEnd w:id="23"/>
+      </w:pPr>
+      <w:bookmarkStart w:id="24" w:name="_Toc136783124"/>
+      <w:r>
+        <w:rPr>
+          <w:rFonts w:ascii="Times New Roman" w:hAnsi="Times New Roman" w:cs="Times New Roman"/>
+          <w:sz w:val="44"/>
+          <w:szCs w:val="44"/>
+        </w:rPr>
+        <w:lastRenderedPageBreak/>
+        <w:t>4.</w:t>
+      </w:r>
+      <w:r>
+        <w:rPr>
+          <w:rFonts w:ascii="Times New Roman" w:hAnsi="Times New Roman" w:cs="Times New Roman"/>
+          <w:sz w:val="44"/>
+          <w:szCs w:val="44"/>
+        </w:rPr>
+        <w:t>8</w:t>
+      </w:r>
+      <w:r>
+        <w:rPr>
+          <w:rFonts w:ascii="Times New Roman" w:hAnsi="Times New Roman" w:cs="Times New Roman"/>
+          <w:sz w:val="44"/>
+          <w:szCs w:val="44"/>
+        </w:rPr>
+        <w:t xml:space="preserve"> </w:t>
+      </w:r>
+      <w:r>
+        <w:rPr>
+          <w:rFonts w:ascii="Times New Roman" w:hAnsi="Times New Roman" w:cs="Times New Roman"/>
+          <w:sz w:val="44"/>
+          <w:szCs w:val="44"/>
+        </w:rPr>
+        <w:t>Eliminarea/Stergerea unui zbor</w:t>
+      </w:r>
+      <w:bookmarkEnd w:id="24"/>
     </w:p>
     <w:p>
       <w:pPr>
         <w:ind w:firstLine="360"/>
       </w:pPr>
+      <w:r>
+        <w:t>Eliminarea unui zbor se va face din tab-ul dashbordului de catre admin apasand pe butonul „Delete”.</w:t>
+      </w:r>
     </w:p>
     <w:p>
       <w:pPr>
         <w:ind w:firstLine="360"/>
       </w:pPr>
+      <w:r>
+        <w:t xml:space="preserve">Astfel in interiroul „AdminController” s-a dezvoltat functia „deleteFlight()” pe care am adnotat-o cu @DeleteMapping </w:t>
+      </w:r>
+      <w:r>
+        <w:t xml:space="preserve">pentru a marca o cerere HTTP Delete. Aceasta metoda are ca scop stergerea unui zbor in functie de </w:t>
+      </w:r>
+      <w:r>
+        <w:t>parametrul de cautare variabil id.</w:t>
+      </w:r>
     </w:p>
     <w:p>
       <w:pPr>
         <w:ind w:firstLine="360"/>
       </w:pPr>
+      <w:r>
+        <w:t>In Angular, in serviciul „search-flight” am adaugat o metoda care va avea ca scop apelarea endpoitului din backend. Aceasta metoda fiind ulterior folosita in fisierul TypeScript al dashboard-ului intr-o alta metoda deleteFlight() la finalul careia vom returna noua lista dupa stergerea zborului.</w:t>
+      </w:r>
     </w:p>
     <w:p>
       <w:pPr>
         <w:ind w:firstLine="360"/>
       </w:pPr>
+      <w:r>
+        <w:t>Aceasta ultima metoda o vom asocia butonului de Delete din dashboard.</w:t>
+      </w:r>
     </w:p>
     <w:p>
       <w:pPr>
@@ -7987,8 +8923,114 @@
     </w:p>
     <w:p>
       <w:pPr>
+        <w:keepNext/>
         <w:ind w:firstLine="360"/>
       </w:pPr>
+      <w:r>
+        <w:drawing>
+          <wp:inline distT="0" distB="0" distL="0" distR="0" wp14:anchorId="32A13493" wp14:editId="190421DE">
+            <wp:extent cx="5731510" cy="3237865"/>
+            <wp:effectExtent l="0" t="0" r="2540" b="635"/>
+            <wp:docPr id="735296962" name="Picture 1" descr="A screenshot of a computer&#10;&#10;Description automatically generated"/>
+            <wp:cNvGraphicFramePr>
+              <a:graphicFrameLocks xmlns:a="http://schemas.openxmlformats.org/drawingml/2006/main" noChangeAspect="1"/>
+            </wp:cNvGraphicFramePr>
+            <a:graphic xmlns:a="http://schemas.openxmlformats.org/drawingml/2006/main">
+              <a:graphicData uri="http://schemas.openxmlformats.org/drawingml/2006/picture">
+                <pic:pic xmlns:pic="http://schemas.openxmlformats.org/drawingml/2006/picture">
+                  <pic:nvPicPr>
+                    <pic:cNvPr id="735296962" name="Picture 1" descr="A screenshot of a computer&#10;&#10;Description automatically generated"/>
+                    <pic:cNvPicPr/>
+                  </pic:nvPicPr>
+                  <pic:blipFill>
+                    <a:blip r:embed="rId33"/>
+                    <a:stretch>
+                      <a:fillRect/>
+                    </a:stretch>
+                  </pic:blipFill>
+                  <pic:spPr>
+                    <a:xfrm>
+                      <a:off x="0" y="0"/>
+                      <a:ext cx="5731510" cy="3237865"/>
+                    </a:xfrm>
+                    <a:prstGeom prst="rect">
+                      <a:avLst/>
+                    </a:prstGeom>
+                  </pic:spPr>
+                </pic:pic>
+              </a:graphicData>
+            </a:graphic>
+          </wp:inline>
+        </w:drawing>
+      </w:r>
+    </w:p>
+    <w:p>
+      <w:pPr>
+        <w:pStyle w:val="Caption"/>
+        <w:jc w:val="center"/>
+        <w:rPr>
+          <w:color w:val="auto"/>
+          <w:sz w:val="24"/>
+          <w:szCs w:val="24"/>
+        </w:rPr>
+      </w:pPr>
+      <w:r>
+        <w:rPr>
+          <w:color w:val="auto"/>
+          <w:sz w:val="24"/>
+          <w:szCs w:val="24"/>
+        </w:rPr>
+        <w:t>Figură 2</w:t>
+      </w:r>
+      <w:r>
+        <w:rPr>
+          <w:color w:val="auto"/>
+          <w:sz w:val="24"/>
+          <w:szCs w:val="24"/>
+        </w:rPr>
+        <w:fldChar w:fldCharType="begin"/>
+      </w:r>
+      <w:r>
+        <w:rPr>
+          <w:color w:val="auto"/>
+          <w:sz w:val="24"/>
+          <w:szCs w:val="24"/>
+        </w:rPr>
+        <w:instrText xml:space="preserve"> SEQ Figură \* ARABIC </w:instrText>
+      </w:r>
+      <w:r>
+        <w:rPr>
+          <w:color w:val="auto"/>
+          <w:sz w:val="24"/>
+          <w:szCs w:val="24"/>
+        </w:rPr>
+        <w:fldChar w:fldCharType="separate"/>
+      </w:r>
+      <w:r>
+        <w:rPr>
+          <w:noProof/>
+          <w:color w:val="auto"/>
+          <w:sz w:val="24"/>
+          <w:szCs w:val="24"/>
+        </w:rPr>
+        <w:t>4</w:t>
+      </w:r>
+      <w:r>
+        <w:rPr>
+          <w:color w:val="auto"/>
+          <w:sz w:val="24"/>
+          <w:szCs w:val="24"/>
+        </w:rPr>
+        <w:fldChar w:fldCharType="end"/>
+      </w:r>
+      <w:r>
+        <w:rPr>
+          <w:color w:val="auto"/>
+          <w:sz w:val="24"/>
+          <w:szCs w:val="24"/>
+        </w:rPr>
+        <w:t>. Stergerea zborului cu id 13. Sursa proprie.</w:t>
+      </w:r>
     </w:p>
     <w:p>
       <w:pPr>
@@ -8005,51 +9047,6 @@
         <w:ind w:firstLine="360"/>
       </w:pPr>
     </w:p>
-    <w:p>
-      <w:pPr>
-        <w:ind w:firstLine="360"/>
-      </w:pPr>
-    </w:p>
-    <w:p>
-      <w:pPr>
-        <w:ind w:firstLine="360"/>
-      </w:pPr>
-    </w:p>
-    <w:p>
-      <w:pPr>
-        <w:ind w:firstLine="360"/>
-      </w:pPr>
-    </w:p>
-    <w:p>
-      <w:pPr>
-        <w:ind w:firstLine="360"/>
-      </w:pPr>
-    </w:p>
-    <w:p>
-      <w:pPr>
-        <w:ind w:firstLine="360"/>
-      </w:pPr>
-    </w:p>
-    <w:p>
-      <w:pPr>
-        <w:ind w:firstLine="360"/>
-      </w:pPr>
-    </w:p>
-    <w:p/>
-    <w:p/>
-    <w:p/>
-    <w:p/>
-    <w:p/>
-    <w:p/>
-    <w:p/>
-    <w:p/>
-    <w:p/>
-    <w:p/>
-    <w:p/>
-    <w:p/>
-    <w:p/>
-    <w:p/>
-    <w:p/>
     <w:p/>
     <w:p/>
     <w:p/>
@@ -8062,11 +9059,12 @@
           <w:rFonts w:ascii="Times New Roman" w:hAnsi="Times New Roman" w:cs="Times New Roman"/>
         </w:rPr>
       </w:pPr>
-      <w:bookmarkStart w:id="24" w:name="_Toc136632711"/>
+      <w:bookmarkStart w:id="25" w:name="_Toc136783125"/>
       <w:r>
         <w:rPr>
           <w:rFonts w:ascii="Times New Roman" w:hAnsi="Times New Roman" w:cs="Times New Roman"/>
         </w:rPr>
+        <w:lastRenderedPageBreak/>
         <w:t>5</w:t>
       </w:r>
       <w:r>
@@ -8105,37 +9103,37 @@
         </w:rPr>
         <w:t>ri viitoare</w:t>
       </w:r>
-      <w:bookmarkEnd w:id="24"/>
-    </w:p>
-    <w:p/>
-    <w:p/>
-    <w:p/>
-    <w:p/>
-    <w:p/>
-    <w:p/>
-    <w:p/>
-    <w:p/>
-    <w:p/>
-    <w:p/>
-    <w:p/>
-    <w:p/>
-    <w:p/>
-    <w:p/>
-    <w:p/>
-    <w:p/>
-    <w:p/>
-    <w:p/>
-    <w:p/>
-    <w:p/>
-    <w:p/>
-    <w:p/>
-    <w:p/>
-    <w:p/>
-    <w:p/>
-    <w:p/>
-    <w:p/>
-    <w:p/>
-    <w:bookmarkStart w:id="25" w:name="_Toc136632712" w:displacedByCustomXml="next"/>
+      <w:bookmarkEnd w:id="25"/>
+    </w:p>
+    <w:p/>
+    <w:p/>
+    <w:p/>
+    <w:p/>
+    <w:p/>
+    <w:p/>
+    <w:p/>
+    <w:p/>
+    <w:p/>
+    <w:p/>
+    <w:p/>
+    <w:p/>
+    <w:p/>
+    <w:p/>
+    <w:p/>
+    <w:p/>
+    <w:p/>
+    <w:p/>
+    <w:p/>
+    <w:p/>
+    <w:p/>
+    <w:p/>
+    <w:p/>
+    <w:p/>
+    <w:p/>
+    <w:p/>
+    <w:p/>
+    <w:p/>
+    <w:bookmarkStart w:id="26" w:name="_Toc136783126" w:displacedByCustomXml="next"/>
     <w:sdt>
       <w:sdtPr>
         <w:rPr>
@@ -8180,7 +9178,7 @@
             </w:rPr>
             <w:t>fie</w:t>
           </w:r>
-          <w:bookmarkEnd w:id="25"/>
+          <w:bookmarkEnd w:id="26"/>
         </w:p>
         <w:sdt>
           <w:sdtPr>
@@ -8209,7 +9207,7 @@
             </w:p>
             <w:tbl>
               <w:tblPr>
-                <w:tblW w:w="5250" w:type="pct"/>
+                <w:tblW w:w="5569" w:type="pct"/>
                 <w:tblCellSpacing w:w="15" w:type="dxa"/>
                 <w:tblCellMar>
                   <w:top w:w="15" w:type="dxa"/>
@@ -8220,18 +9218,18 @@
                 <w:tblLook w:val="04A0" w:firstRow="1" w:lastRow="0" w:firstColumn="1" w:lastColumn="0" w:noHBand="0" w:noVBand="1"/>
               </w:tblPr>
               <w:tblGrid>
-                <w:gridCol w:w="355"/>
-                <w:gridCol w:w="9654"/>
+                <w:gridCol w:w="357"/>
+                <w:gridCol w:w="9796"/>
               </w:tblGrid>
               <w:tr>
                 <w:trPr>
                   <w:divId w:val="2111965804"/>
-                  <w:trHeight w:val="835"/>
+                  <w:trHeight w:val="937"/>
                   <w:tblCellSpacing w:w="15" w:type="dxa"/>
                 </w:trPr>
                 <w:tc>
                   <w:tcPr>
-                    <w:tcW w:w="157" w:type="pct"/>
+                    <w:tcW w:w="155" w:type="pct"/>
                     <w:hideMark/>
                   </w:tcPr>
                   <w:p>
@@ -8274,12 +9272,12 @@
               <w:tr>
                 <w:trPr>
                   <w:divId w:val="2111965804"/>
-                  <w:trHeight w:val="835"/>
+                  <w:trHeight w:val="937"/>
                   <w:tblCellSpacing w:w="15" w:type="dxa"/>
                 </w:trPr>
                 <w:tc>
                   <w:tcPr>
-                    <w:tcW w:w="157" w:type="pct"/>
+                    <w:tcW w:w="155" w:type="pct"/>
                     <w:hideMark/>
                   </w:tcPr>
                   <w:p>
@@ -8321,12 +9319,12 @@
               <w:tr>
                 <w:trPr>
                   <w:divId w:val="2111965804"/>
-                  <w:trHeight w:val="835"/>
+                  <w:trHeight w:val="937"/>
                   <w:tblCellSpacing w:w="15" w:type="dxa"/>
                 </w:trPr>
                 <w:tc>
                   <w:tcPr>
-                    <w:tcW w:w="157" w:type="pct"/>
+                    <w:tcW w:w="155" w:type="pct"/>
                     <w:hideMark/>
                   </w:tcPr>
                   <w:p>
@@ -8368,12 +9366,12 @@
               <w:tr>
                 <w:trPr>
                   <w:divId w:val="2111965804"/>
-                  <w:trHeight w:val="835"/>
+                  <w:trHeight w:val="937"/>
                   <w:tblCellSpacing w:w="15" w:type="dxa"/>
                 </w:trPr>
                 <w:tc>
                   <w:tcPr>
-                    <w:tcW w:w="157" w:type="pct"/>
+                    <w:tcW w:w="155" w:type="pct"/>
                     <w:hideMark/>
                   </w:tcPr>
                   <w:p>
@@ -8415,12 +9413,12 @@
               <w:tr>
                 <w:trPr>
                   <w:divId w:val="2111965804"/>
-                  <w:trHeight w:val="1253"/>
+                  <w:trHeight w:val="1406"/>
                   <w:tblCellSpacing w:w="15" w:type="dxa"/>
                 </w:trPr>
                 <w:tc>
                   <w:tcPr>
-                    <w:tcW w:w="157" w:type="pct"/>
+                    <w:tcW w:w="155" w:type="pct"/>
                     <w:hideMark/>
                   </w:tcPr>
                   <w:p>
@@ -8462,12 +9460,12 @@
               <w:tr>
                 <w:trPr>
                   <w:divId w:val="2111965804"/>
-                  <w:trHeight w:val="1265"/>
+                  <w:trHeight w:val="1420"/>
                   <w:tblCellSpacing w:w="15" w:type="dxa"/>
                 </w:trPr>
                 <w:tc>
                   <w:tcPr>
-                    <w:tcW w:w="157" w:type="pct"/>
+                    <w:tcW w:w="155" w:type="pct"/>
                     <w:hideMark/>
                   </w:tcPr>
                   <w:p>
@@ -8509,12 +9507,12 @@
               <w:tr>
                 <w:trPr>
                   <w:divId w:val="2111965804"/>
-                  <w:trHeight w:val="835"/>
+                  <w:trHeight w:val="937"/>
                   <w:tblCellSpacing w:w="15" w:type="dxa"/>
                 </w:trPr>
                 <w:tc>
                   <w:tcPr>
-                    <w:tcW w:w="157" w:type="pct"/>
+                    <w:tcW w:w="155" w:type="pct"/>
                     <w:hideMark/>
                   </w:tcPr>
                   <w:p>
@@ -8580,7 +9578,7 @@
     <w:p/>
     <w:p/>
     <w:sectPr>
-      <w:footerReference w:type="default" r:id="rId26"/>
+      <w:footerReference w:type="default" r:id="rId34"/>
       <w:endnotePr>
         <w:numFmt w:val="decimal"/>
       </w:endnotePr>
@@ -9188,6 +10186,119 @@
     </w:lvl>
   </w:abstractNum>
   <w:abstractNum w:abstractNumId="4" w15:restartNumberingAfterBreak="0">
+    <w:nsid w:val="11713D11"/>
+    <w:multiLevelType w:val="hybridMultilevel"/>
+    <w:tmpl w:val="D3A4ECAE"/>
+    <w:lvl w:ilvl="0" w:tplc="04090001">
+      <w:start w:val="1"/>
+      <w:numFmt w:val="bullet"/>
+      <w:lvlText w:val=""/>
+      <w:lvlJc w:val="left"/>
+      <w:pPr>
+        <w:ind w:left="1440" w:hanging="360"/>
+      </w:pPr>
+      <w:rPr>
+        <w:rFonts w:ascii="Symbol" w:hAnsi="Symbol" w:hint="default"/>
+      </w:rPr>
+    </w:lvl>
+    <w:lvl w:ilvl="1" w:tplc="04090003" w:tentative="1">
+      <w:start w:val="1"/>
+      <w:numFmt w:val="bullet"/>
+      <w:lvlText w:val="o"/>
+      <w:lvlJc w:val="left"/>
+      <w:pPr>
+        <w:ind w:left="2160" w:hanging="360"/>
+      </w:pPr>
+      <w:rPr>
+        <w:rFonts w:ascii="Courier New" w:hAnsi="Courier New" w:cs="Courier New" w:hint="default"/>
+      </w:rPr>
+    </w:lvl>
+    <w:lvl w:ilvl="2" w:tplc="04090005" w:tentative="1">
+      <w:start w:val="1"/>
+      <w:numFmt w:val="bullet"/>
+      <w:lvlText w:val=""/>
+      <w:lvlJc w:val="left"/>
+      <w:pPr>
+        <w:ind w:left="2880" w:hanging="360"/>
+      </w:pPr>
+      <w:rPr>
+        <w:rFonts w:ascii="Wingdings" w:hAnsi="Wingdings" w:hint="default"/>
+      </w:rPr>
+    </w:lvl>
+    <w:lvl w:ilvl="3" w:tplc="04090001" w:tentative="1">
+      <w:start w:val="1"/>
+      <w:numFmt w:val="bullet"/>
+      <w:lvlText w:val=""/>
+      <w:lvlJc w:val="left"/>
+      <w:pPr>
+        <w:ind w:left="3600" w:hanging="360"/>
+      </w:pPr>
+      <w:rPr>
+        <w:rFonts w:ascii="Symbol" w:hAnsi="Symbol" w:hint="default"/>
+      </w:rPr>
+    </w:lvl>
+    <w:lvl w:ilvl="4" w:tplc="04090003" w:tentative="1">
+      <w:start w:val="1"/>
+      <w:numFmt w:val="bullet"/>
+      <w:lvlText w:val="o"/>
+      <w:lvlJc w:val="left"/>
+      <w:pPr>
+        <w:ind w:left="4320" w:hanging="360"/>
+      </w:pPr>
+      <w:rPr>
+        <w:rFonts w:ascii="Courier New" w:hAnsi="Courier New" w:cs="Courier New" w:hint="default"/>
+      </w:rPr>
+    </w:lvl>
+    <w:lvl w:ilvl="5" w:tplc="04090005" w:tentative="1">
+      <w:start w:val="1"/>
+      <w:numFmt w:val="bullet"/>
+      <w:lvlText w:val=""/>
+      <w:lvlJc w:val="left"/>
+      <w:pPr>
+        <w:ind w:left="5040" w:hanging="360"/>
+      </w:pPr>
+      <w:rPr>
+        <w:rFonts w:ascii="Wingdings" w:hAnsi="Wingdings" w:hint="default"/>
+      </w:rPr>
+    </w:lvl>
+    <w:lvl w:ilvl="6" w:tplc="04090001" w:tentative="1">
+      <w:start w:val="1"/>
+      <w:numFmt w:val="bullet"/>
+      <w:lvlText w:val=""/>
+      <w:lvlJc w:val="left"/>
+      <w:pPr>
+        <w:ind w:left="5760" w:hanging="360"/>
+      </w:pPr>
+      <w:rPr>
+        <w:rFonts w:ascii="Symbol" w:hAnsi="Symbol" w:hint="default"/>
+      </w:rPr>
+    </w:lvl>
+    <w:lvl w:ilvl="7" w:tplc="04090003" w:tentative="1">
+      <w:start w:val="1"/>
+      <w:numFmt w:val="bullet"/>
+      <w:lvlText w:val="o"/>
+      <w:lvlJc w:val="left"/>
+      <w:pPr>
+        <w:ind w:left="6480" w:hanging="360"/>
+      </w:pPr>
+      <w:rPr>
+        <w:rFonts w:ascii="Courier New" w:hAnsi="Courier New" w:cs="Courier New" w:hint="default"/>
+      </w:rPr>
+    </w:lvl>
+    <w:lvl w:ilvl="8" w:tplc="04090005" w:tentative="1">
+      <w:start w:val="1"/>
+      <w:numFmt w:val="bullet"/>
+      <w:lvlText w:val=""/>
+      <w:lvlJc w:val="left"/>
+      <w:pPr>
+        <w:ind w:left="7200" w:hanging="360"/>
+      </w:pPr>
+      <w:rPr>
+        <w:rFonts w:ascii="Wingdings" w:hAnsi="Wingdings" w:hint="default"/>
+      </w:rPr>
+    </w:lvl>
+  </w:abstractNum>
+  <w:abstractNum w:abstractNumId="5" w15:restartNumberingAfterBreak="0">
     <w:nsid w:val="11883AFB"/>
     <w:multiLevelType w:val="hybridMultilevel"/>
     <w:tmpl w:val="BCA0CA6E"/>
@@ -9300,7 +10411,7 @@
       </w:rPr>
     </w:lvl>
   </w:abstractNum>
-  <w:abstractNum w:abstractNumId="5" w15:restartNumberingAfterBreak="0">
+  <w:abstractNum w:abstractNumId="6" w15:restartNumberingAfterBreak="0">
     <w:nsid w:val="13CB77D0"/>
     <w:multiLevelType w:val="hybridMultilevel"/>
     <w:tmpl w:val="D4380BC6"/>
@@ -9413,7 +10524,7 @@
       </w:rPr>
     </w:lvl>
   </w:abstractNum>
-  <w:abstractNum w:abstractNumId="6" w15:restartNumberingAfterBreak="0">
+  <w:abstractNum w:abstractNumId="7" w15:restartNumberingAfterBreak="0">
     <w:nsid w:val="1CCA3312"/>
     <w:multiLevelType w:val="hybridMultilevel"/>
     <w:tmpl w:val="D2AA456A"/>
@@ -9526,7 +10637,7 @@
       </w:rPr>
     </w:lvl>
   </w:abstractNum>
-  <w:abstractNum w:abstractNumId="7" w15:restartNumberingAfterBreak="0">
+  <w:abstractNum w:abstractNumId="8" w15:restartNumberingAfterBreak="0">
     <w:nsid w:val="1FD42CA2"/>
     <w:multiLevelType w:val="hybridMultilevel"/>
     <w:tmpl w:val="540810A0"/>
@@ -9639,7 +10750,7 @@
       </w:rPr>
     </w:lvl>
   </w:abstractNum>
-  <w:abstractNum w:abstractNumId="8" w15:restartNumberingAfterBreak="0">
+  <w:abstractNum w:abstractNumId="9" w15:restartNumberingAfterBreak="0">
     <w:nsid w:val="23E83C1E"/>
     <w:multiLevelType w:val="multilevel"/>
     <w:tmpl w:val="293C58FE"/>
@@ -9788,7 +10899,120 @@
       </w:rPr>
     </w:lvl>
   </w:abstractNum>
-  <w:abstractNum w:abstractNumId="9" w15:restartNumberingAfterBreak="0">
+  <w:abstractNum w:abstractNumId="10" w15:restartNumberingAfterBreak="0">
+    <w:nsid w:val="2597450A"/>
+    <w:multiLevelType w:val="hybridMultilevel"/>
+    <w:tmpl w:val="968CFB18"/>
+    <w:lvl w:ilvl="0" w:tplc="04090001">
+      <w:start w:val="1"/>
+      <w:numFmt w:val="bullet"/>
+      <w:lvlText w:val=""/>
+      <w:lvlJc w:val="left"/>
+      <w:pPr>
+        <w:ind w:left="720" w:hanging="360"/>
+      </w:pPr>
+      <w:rPr>
+        <w:rFonts w:ascii="Symbol" w:hAnsi="Symbol" w:hint="default"/>
+      </w:rPr>
+    </w:lvl>
+    <w:lvl w:ilvl="1" w:tplc="04090003" w:tentative="1">
+      <w:start w:val="1"/>
+      <w:numFmt w:val="bullet"/>
+      <w:lvlText w:val="o"/>
+      <w:lvlJc w:val="left"/>
+      <w:pPr>
+        <w:ind w:left="1440" w:hanging="360"/>
+      </w:pPr>
+      <w:rPr>
+        <w:rFonts w:ascii="Courier New" w:hAnsi="Courier New" w:cs="Courier New" w:hint="default"/>
+      </w:rPr>
+    </w:lvl>
+    <w:lvl w:ilvl="2" w:tplc="04090005" w:tentative="1">
+      <w:start w:val="1"/>
+      <w:numFmt w:val="bullet"/>
+      <w:lvlText w:val=""/>
+      <w:lvlJc w:val="left"/>
+      <w:pPr>
+        <w:ind w:left="2160" w:hanging="360"/>
+      </w:pPr>
+      <w:rPr>
+        <w:rFonts w:ascii="Wingdings" w:hAnsi="Wingdings" w:hint="default"/>
+      </w:rPr>
+    </w:lvl>
+    <w:lvl w:ilvl="3" w:tplc="04090001" w:tentative="1">
+      <w:start w:val="1"/>
+      <w:numFmt w:val="bullet"/>
+      <w:lvlText w:val=""/>
+      <w:lvlJc w:val="left"/>
+      <w:pPr>
+        <w:ind w:left="2880" w:hanging="360"/>
+      </w:pPr>
+      <w:rPr>
+        <w:rFonts w:ascii="Symbol" w:hAnsi="Symbol" w:hint="default"/>
+      </w:rPr>
+    </w:lvl>
+    <w:lvl w:ilvl="4" w:tplc="04090003" w:tentative="1">
+      <w:start w:val="1"/>
+      <w:numFmt w:val="bullet"/>
+      <w:lvlText w:val="o"/>
+      <w:lvlJc w:val="left"/>
+      <w:pPr>
+        <w:ind w:left="3600" w:hanging="360"/>
+      </w:pPr>
+      <w:rPr>
+        <w:rFonts w:ascii="Courier New" w:hAnsi="Courier New" w:cs="Courier New" w:hint="default"/>
+      </w:rPr>
+    </w:lvl>
+    <w:lvl w:ilvl="5" w:tplc="04090005" w:tentative="1">
+      <w:start w:val="1"/>
+      <w:numFmt w:val="bullet"/>
+      <w:lvlText w:val=""/>
+      <w:lvlJc w:val="left"/>
+      <w:pPr>
+        <w:ind w:left="4320" w:hanging="360"/>
+      </w:pPr>
+      <w:rPr>
+        <w:rFonts w:ascii="Wingdings" w:hAnsi="Wingdings" w:hint="default"/>
+      </w:rPr>
+    </w:lvl>
+    <w:lvl w:ilvl="6" w:tplc="04090001" w:tentative="1">
+      <w:start w:val="1"/>
+      <w:numFmt w:val="bullet"/>
+      <w:lvlText w:val=""/>
+      <w:lvlJc w:val="left"/>
+      <w:pPr>
+        <w:ind w:left="5040" w:hanging="360"/>
+      </w:pPr>
+      <w:rPr>
+        <w:rFonts w:ascii="Symbol" w:hAnsi="Symbol" w:hint="default"/>
+      </w:rPr>
+    </w:lvl>
+    <w:lvl w:ilvl="7" w:tplc="04090003" w:tentative="1">
+      <w:start w:val="1"/>
+      <w:numFmt w:val="bullet"/>
+      <w:lvlText w:val="o"/>
+      <w:lvlJc w:val="left"/>
+      <w:pPr>
+        <w:ind w:left="5760" w:hanging="360"/>
+      </w:pPr>
+      <w:rPr>
+        <w:rFonts w:ascii="Courier New" w:hAnsi="Courier New" w:cs="Courier New" w:hint="default"/>
+      </w:rPr>
+    </w:lvl>
+    <w:lvl w:ilvl="8" w:tplc="04090005" w:tentative="1">
+      <w:start w:val="1"/>
+      <w:numFmt w:val="bullet"/>
+      <w:lvlText w:val=""/>
+      <w:lvlJc w:val="left"/>
+      <w:pPr>
+        <w:ind w:left="6480" w:hanging="360"/>
+      </w:pPr>
+      <w:rPr>
+        <w:rFonts w:ascii="Wingdings" w:hAnsi="Wingdings" w:hint="default"/>
+      </w:rPr>
+    </w:lvl>
+  </w:abstractNum>
+  <w:abstractNum w:abstractNumId="11" w15:restartNumberingAfterBreak="0">
     <w:nsid w:val="2A000E95"/>
     <w:multiLevelType w:val="hybridMultilevel"/>
     <w:tmpl w:val="4A620ED0"/>
@@ -9901,7 +11125,7 @@
       </w:rPr>
     </w:lvl>
   </w:abstractNum>
-  <w:abstractNum w:abstractNumId="10" w15:restartNumberingAfterBreak="0">
+  <w:abstractNum w:abstractNumId="12" w15:restartNumberingAfterBreak="0">
     <w:nsid w:val="2E7A48E3"/>
     <w:multiLevelType w:val="hybridMultilevel"/>
     <w:tmpl w:val="0058A3F6"/>
@@ -10014,7 +11238,7 @@
       </w:rPr>
     </w:lvl>
   </w:abstractNum>
-  <w:abstractNum w:abstractNumId="11" w15:restartNumberingAfterBreak="0">
+  <w:abstractNum w:abstractNumId="13" w15:restartNumberingAfterBreak="0">
     <w:nsid w:val="3277388D"/>
     <w:multiLevelType w:val="hybridMultilevel"/>
     <w:tmpl w:val="6B84460C"/>
@@ -10127,7 +11351,7 @@
       </w:rPr>
     </w:lvl>
   </w:abstractNum>
-  <w:abstractNum w:abstractNumId="12" w15:restartNumberingAfterBreak="0">
+  <w:abstractNum w:abstractNumId="14" w15:restartNumberingAfterBreak="0">
     <w:nsid w:val="37852849"/>
     <w:multiLevelType w:val="hybridMultilevel"/>
     <w:tmpl w:val="41C2148A"/>
@@ -10240,7 +11464,7 @@
       </w:rPr>
     </w:lvl>
   </w:abstractNum>
-  <w:abstractNum w:abstractNumId="13" w15:restartNumberingAfterBreak="0">
+  <w:abstractNum w:abstractNumId="15" w15:restartNumberingAfterBreak="0">
     <w:nsid w:val="40BD5962"/>
     <w:multiLevelType w:val="hybridMultilevel"/>
     <w:tmpl w:val="78ACC9E0"/>
@@ -10353,7 +11577,7 @@
       </w:rPr>
     </w:lvl>
   </w:abstractNum>
-  <w:abstractNum w:abstractNumId="14" w15:restartNumberingAfterBreak="0">
+  <w:abstractNum w:abstractNumId="16" w15:restartNumberingAfterBreak="0">
     <w:nsid w:val="46B3147F"/>
     <w:multiLevelType w:val="hybridMultilevel"/>
     <w:tmpl w:val="22A80826"/>
@@ -10466,7 +11690,7 @@
       </w:rPr>
     </w:lvl>
   </w:abstractNum>
-  <w:abstractNum w:abstractNumId="15" w15:restartNumberingAfterBreak="0">
+  <w:abstractNum w:abstractNumId="17" w15:restartNumberingAfterBreak="0">
     <w:nsid w:val="5056494B"/>
     <w:multiLevelType w:val="multilevel"/>
     <w:tmpl w:val="2F0893CE"/>
@@ -10615,7 +11839,7 @@
       </w:rPr>
     </w:lvl>
   </w:abstractNum>
-  <w:abstractNum w:abstractNumId="16" w15:restartNumberingAfterBreak="0">
+  <w:abstractNum w:abstractNumId="18" w15:restartNumberingAfterBreak="0">
     <w:nsid w:val="50AB6529"/>
     <w:multiLevelType w:val="hybridMultilevel"/>
     <w:tmpl w:val="3BA23C4A"/>
@@ -10728,7 +11952,7 @@
       </w:rPr>
     </w:lvl>
   </w:abstractNum>
-  <w:abstractNum w:abstractNumId="17" w15:restartNumberingAfterBreak="0">
+  <w:abstractNum w:abstractNumId="19" w15:restartNumberingAfterBreak="0">
     <w:nsid w:val="550F7558"/>
     <w:multiLevelType w:val="multilevel"/>
     <w:tmpl w:val="DEF63E16"/>
@@ -10877,7 +12101,7 @@
       </w:rPr>
     </w:lvl>
   </w:abstractNum>
-  <w:abstractNum w:abstractNumId="18" w15:restartNumberingAfterBreak="0">
+  <w:abstractNum w:abstractNumId="20" w15:restartNumberingAfterBreak="0">
     <w:nsid w:val="587A0411"/>
     <w:multiLevelType w:val="hybridMultilevel"/>
     <w:tmpl w:val="64603C6C"/>
@@ -10990,7 +12214,7 @@
       </w:rPr>
     </w:lvl>
   </w:abstractNum>
-  <w:abstractNum w:abstractNumId="19" w15:restartNumberingAfterBreak="0">
+  <w:abstractNum w:abstractNumId="21" w15:restartNumberingAfterBreak="0">
     <w:nsid w:val="5C0C7508"/>
     <w:multiLevelType w:val="multilevel"/>
     <w:tmpl w:val="0ECAC31A"/>
@@ -11139,7 +12363,120 @@
       </w:rPr>
     </w:lvl>
   </w:abstractNum>
-  <w:abstractNum w:abstractNumId="20" w15:restartNumberingAfterBreak="0">
+  <w:abstractNum w:abstractNumId="22" w15:restartNumberingAfterBreak="0">
+    <w:nsid w:val="60D21AE8"/>
+    <w:multiLevelType w:val="hybridMultilevel"/>
+    <w:tmpl w:val="BF6AED7C"/>
+    <w:lvl w:ilvl="0" w:tplc="04090001">
+      <w:start w:val="1"/>
+      <w:numFmt w:val="bullet"/>
+      <w:lvlText w:val=""/>
+      <w:lvlJc w:val="left"/>
+      <w:pPr>
+        <w:ind w:left="720" w:hanging="360"/>
+      </w:pPr>
+      <w:rPr>
+        <w:rFonts w:ascii="Symbol" w:hAnsi="Symbol" w:hint="default"/>
+      </w:rPr>
+    </w:lvl>
+    <w:lvl w:ilvl="1" w:tplc="04090003">
+      <w:start w:val="1"/>
+      <w:numFmt w:val="bullet"/>
+      <w:lvlText w:val="o"/>
+      <w:lvlJc w:val="left"/>
+      <w:pPr>
+        <w:ind w:left="1440" w:hanging="360"/>
+      </w:pPr>
+      <w:rPr>
+        <w:rFonts w:ascii="Courier New" w:hAnsi="Courier New" w:cs="Courier New" w:hint="default"/>
+      </w:rPr>
+    </w:lvl>
+    <w:lvl w:ilvl="2" w:tplc="04090005" w:tentative="1">
+      <w:start w:val="1"/>
+      <w:numFmt w:val="bullet"/>
+      <w:lvlText w:val=""/>
+      <w:lvlJc w:val="left"/>
+      <w:pPr>
+        <w:ind w:left="2160" w:hanging="360"/>
+      </w:pPr>
+      <w:rPr>
+        <w:rFonts w:ascii="Wingdings" w:hAnsi="Wingdings" w:hint="default"/>
+      </w:rPr>
+    </w:lvl>
+    <w:lvl w:ilvl="3" w:tplc="04090001" w:tentative="1">
+      <w:start w:val="1"/>
+      <w:numFmt w:val="bullet"/>
+      <w:lvlText w:val=""/>
+      <w:lvlJc w:val="left"/>
+      <w:pPr>
+        <w:ind w:left="2880" w:hanging="360"/>
+      </w:pPr>
+      <w:rPr>
+        <w:rFonts w:ascii="Symbol" w:hAnsi="Symbol" w:hint="default"/>
+      </w:rPr>
+    </w:lvl>
+    <w:lvl w:ilvl="4" w:tplc="04090003" w:tentative="1">
+      <w:start w:val="1"/>
+      <w:numFmt w:val="bullet"/>
+      <w:lvlText w:val="o"/>
+      <w:lvlJc w:val="left"/>
+      <w:pPr>
+        <w:ind w:left="3600" w:hanging="360"/>
+      </w:pPr>
+      <w:rPr>
+        <w:rFonts w:ascii="Courier New" w:hAnsi="Courier New" w:cs="Courier New" w:hint="default"/>
+      </w:rPr>
+    </w:lvl>
+    <w:lvl w:ilvl="5" w:tplc="04090005" w:tentative="1">
+      <w:start w:val="1"/>
+      <w:numFmt w:val="bullet"/>
+      <w:lvlText w:val=""/>
+      <w:lvlJc w:val="left"/>
+      <w:pPr>
+        <w:ind w:left="4320" w:hanging="360"/>
+      </w:pPr>
+      <w:rPr>
+        <w:rFonts w:ascii="Wingdings" w:hAnsi="Wingdings" w:hint="default"/>
+      </w:rPr>
+    </w:lvl>
+    <w:lvl w:ilvl="6" w:tplc="04090001" w:tentative="1">
+      <w:start w:val="1"/>
+      <w:numFmt w:val="bullet"/>
+      <w:lvlText w:val=""/>
+      <w:lvlJc w:val="left"/>
+      <w:pPr>
+        <w:ind w:left="5040" w:hanging="360"/>
+      </w:pPr>
+      <w:rPr>
+        <w:rFonts w:ascii="Symbol" w:hAnsi="Symbol" w:hint="default"/>
+      </w:rPr>
+    </w:lvl>
+    <w:lvl w:ilvl="7" w:tplc="04090003" w:tentative="1">
+      <w:start w:val="1"/>
+      <w:numFmt w:val="bullet"/>
+      <w:lvlText w:val="o"/>
+      <w:lvlJc w:val="left"/>
+      <w:pPr>
+        <w:ind w:left="5760" w:hanging="360"/>
+      </w:pPr>
+      <w:rPr>
+        <w:rFonts w:ascii="Courier New" w:hAnsi="Courier New" w:cs="Courier New" w:hint="default"/>
+      </w:rPr>
+    </w:lvl>
+    <w:lvl w:ilvl="8" w:tplc="04090005" w:tentative="1">
+      <w:start w:val="1"/>
+      <w:numFmt w:val="bullet"/>
+      <w:lvlText w:val=""/>
+      <w:lvlJc w:val="left"/>
+      <w:pPr>
+        <w:ind w:left="6480" w:hanging="360"/>
+      </w:pPr>
+      <w:rPr>
+        <w:rFonts w:ascii="Wingdings" w:hAnsi="Wingdings" w:hint="default"/>
+      </w:rPr>
+    </w:lvl>
+  </w:abstractNum>
+  <w:abstractNum w:abstractNumId="23" w15:restartNumberingAfterBreak="0">
     <w:nsid w:val="61B94064"/>
     <w:multiLevelType w:val="hybridMultilevel"/>
     <w:tmpl w:val="EA0A38A0"/>
@@ -11228,7 +12565,7 @@
       </w:pPr>
     </w:lvl>
   </w:abstractNum>
-  <w:abstractNum w:abstractNumId="21" w15:restartNumberingAfterBreak="0">
+  <w:abstractNum w:abstractNumId="24" w15:restartNumberingAfterBreak="0">
     <w:nsid w:val="66D66F49"/>
     <w:multiLevelType w:val="hybridMultilevel"/>
     <w:tmpl w:val="08CCE8A8"/>
@@ -11341,7 +12678,7 @@
       </w:rPr>
     </w:lvl>
   </w:abstractNum>
-  <w:abstractNum w:abstractNumId="22" w15:restartNumberingAfterBreak="0">
+  <w:abstractNum w:abstractNumId="25" w15:restartNumberingAfterBreak="0">
     <w:nsid w:val="698301CC"/>
     <w:multiLevelType w:val="hybridMultilevel"/>
     <w:tmpl w:val="16AAE0FE"/>
@@ -11454,7 +12791,7 @@
       </w:rPr>
     </w:lvl>
   </w:abstractNum>
-  <w:abstractNum w:abstractNumId="23" w15:restartNumberingAfterBreak="0">
+  <w:abstractNum w:abstractNumId="26" w15:restartNumberingAfterBreak="0">
     <w:nsid w:val="75800EF3"/>
     <w:multiLevelType w:val="multilevel"/>
     <w:tmpl w:val="62B4F52E"/>
@@ -11567,7 +12904,7 @@
       </w:rPr>
     </w:lvl>
   </w:abstractNum>
-  <w:abstractNum w:abstractNumId="24" w15:restartNumberingAfterBreak="0">
+  <w:abstractNum w:abstractNumId="27" w15:restartNumberingAfterBreak="0">
     <w:nsid w:val="7A137160"/>
     <w:multiLevelType w:val="hybridMultilevel"/>
     <w:tmpl w:val="E4D8C0F8"/>
@@ -11680,7 +13017,7 @@
       </w:rPr>
     </w:lvl>
   </w:abstractNum>
-  <w:abstractNum w:abstractNumId="25" w15:restartNumberingAfterBreak="0">
+  <w:abstractNum w:abstractNumId="28" w15:restartNumberingAfterBreak="0">
     <w:nsid w:val="7CD719B3"/>
     <w:multiLevelType w:val="hybridMultilevel"/>
     <w:tmpl w:val="28CEF0B2"/>
@@ -11794,55 +13131,55 @@
     </w:lvl>
   </w:abstractNum>
   <w:num w:numId="1" w16cid:durableId="452670349">
-    <w:abstractNumId w:val="24"/>
+    <w:abstractNumId w:val="27"/>
   </w:num>
   <w:num w:numId="2" w16cid:durableId="1529442593">
+    <w:abstractNumId w:val="15"/>
+  </w:num>
+  <w:num w:numId="3" w16cid:durableId="452015974">
+    <w:abstractNumId w:val="7"/>
+  </w:num>
+  <w:num w:numId="4" w16cid:durableId="1548713648">
+    <w:abstractNumId w:val="18"/>
+  </w:num>
+  <w:num w:numId="5" w16cid:durableId="358169778">
+    <w:abstractNumId w:val="5"/>
+  </w:num>
+  <w:num w:numId="6" w16cid:durableId="724181730">
+    <w:abstractNumId w:val="20"/>
+  </w:num>
+  <w:num w:numId="7" w16cid:durableId="821190724">
+    <w:abstractNumId w:val="6"/>
+  </w:num>
+  <w:num w:numId="8" w16cid:durableId="1301695275">
+    <w:abstractNumId w:val="23"/>
+  </w:num>
+  <w:num w:numId="9" w16cid:durableId="1551965226">
     <w:abstractNumId w:val="13"/>
   </w:num>
-  <w:num w:numId="3" w16cid:durableId="452015974">
-    <w:abstractNumId w:val="6"/>
-  </w:num>
-  <w:num w:numId="4" w16cid:durableId="1548713648">
-    <w:abstractNumId w:val="16"/>
-  </w:num>
-  <w:num w:numId="5" w16cid:durableId="358169778">
-    <w:abstractNumId w:val="4"/>
-  </w:num>
-  <w:num w:numId="6" w16cid:durableId="724181730">
-    <w:abstractNumId w:val="18"/>
-  </w:num>
-  <w:num w:numId="7" w16cid:durableId="821190724">
-    <w:abstractNumId w:val="5"/>
-  </w:num>
-  <w:num w:numId="8" w16cid:durableId="1301695275">
-    <w:abstractNumId w:val="20"/>
-  </w:num>
-  <w:num w:numId="9" w16cid:durableId="1551965226">
+  <w:num w:numId="10" w16cid:durableId="23559364">
     <w:abstractNumId w:val="11"/>
   </w:num>
-  <w:num w:numId="10" w16cid:durableId="23559364">
-    <w:abstractNumId w:val="9"/>
-  </w:num>
   <w:num w:numId="11" w16cid:durableId="128012283">
-    <w:abstractNumId w:val="25"/>
+    <w:abstractNumId w:val="28"/>
   </w:num>
   <w:num w:numId="12" w16cid:durableId="333840987">
-    <w:abstractNumId w:val="22"/>
+    <w:abstractNumId w:val="25"/>
   </w:num>
   <w:num w:numId="13" w16cid:durableId="1126656597">
     <w:abstractNumId w:val="2"/>
   </w:num>
   <w:num w:numId="14" w16cid:durableId="1557351475">
-    <w:abstractNumId w:val="7"/>
+    <w:abstractNumId w:val="8"/>
   </w:num>
   <w:num w:numId="15" w16cid:durableId="840655503">
-    <w:abstractNumId w:val="10"/>
+    <w:abstractNumId w:val="12"/>
   </w:num>
   <w:num w:numId="16" w16cid:durableId="1193032757">
     <w:abstractNumId w:val="0"/>
   </w:num>
   <w:num w:numId="17" w16cid:durableId="1285883955">
-    <w:abstractNumId w:val="21"/>
+    <w:abstractNumId w:val="24"/>
   </w:num>
   <w:num w:numId="18" w16cid:durableId="401101686">
     <w:abstractNumId w:val="3"/>
@@ -11851,25 +13188,34 @@
     <w:abstractNumId w:val="1"/>
   </w:num>
   <w:num w:numId="20" w16cid:durableId="163477340">
-    <w:abstractNumId w:val="15"/>
+    <w:abstractNumId w:val="17"/>
   </w:num>
   <w:num w:numId="21" w16cid:durableId="1178272886">
-    <w:abstractNumId w:val="23"/>
+    <w:abstractNumId w:val="26"/>
   </w:num>
   <w:num w:numId="22" w16cid:durableId="1228490817">
-    <w:abstractNumId w:val="17"/>
+    <w:abstractNumId w:val="19"/>
   </w:num>
   <w:num w:numId="23" w16cid:durableId="542442572">
-    <w:abstractNumId w:val="8"/>
+    <w:abstractNumId w:val="9"/>
   </w:num>
   <w:num w:numId="24" w16cid:durableId="202449814">
-    <w:abstractNumId w:val="19"/>
+    <w:abstractNumId w:val="21"/>
   </w:num>
   <w:num w:numId="25" w16cid:durableId="1397360341">
+    <w:abstractNumId w:val="16"/>
+  </w:num>
+  <w:num w:numId="26" w16cid:durableId="1678457500">
     <w:abstractNumId w:val="14"/>
   </w:num>
-  <w:num w:numId="26" w16cid:durableId="1678457500">
-    <w:abstractNumId w:val="12"/>
+  <w:num w:numId="27" w16cid:durableId="1206719158">
+    <w:abstractNumId w:val="4"/>
+  </w:num>
+  <w:num w:numId="28" w16cid:durableId="1169061653">
+    <w:abstractNumId w:val="10"/>
+  </w:num>
+  <w:num w:numId="29" w16cid:durableId="2124570856">
+    <w:abstractNumId w:val="22"/>
   </w:num>
 </w:numbering>
 </file>

</xml_diff>

<commit_message>
Finalizare Authority si incepere documentatie parte de logare.
</commit_message>
<xml_diff>
--- a/Disertatie Vatafu Stefan.docx
+++ b/Disertatie Vatafu Stefan.docx
@@ -1,6 +1,6 @@
 
 <file path=word/document.xml><?xml version="1.0" encoding="utf-8"?>
-<w:document xmlns:wpc="http://schemas.microsoft.com/office/word/2010/wordprocessingCanvas" xmlns:cx="http://schemas.microsoft.com/office/drawing/2014/chartex" xmlns:cx1="http://schemas.microsoft.com/office/drawing/2015/9/8/chartex" xmlns:cx2="http://schemas.microsoft.com/office/drawing/2015/10/21/chartex" xmlns:cx3="http://schemas.microsoft.com/office/drawing/2016/5/9/chartex" xmlns:cx4="http://schemas.microsoft.com/office/drawing/2016/5/10/chartex" xmlns:cx5="http://schemas.microsoft.com/office/drawing/2016/5/11/chartex" xmlns:cx6="http://schemas.microsoft.com/office/drawing/2016/5/12/chartex" xmlns:cx7="http://schemas.microsoft.com/office/drawing/2016/5/13/chartex" xmlns:cx8="http://schemas.microsoft.com/office/drawing/2016/5/14/chartex" xmlns:mc="http://schemas.openxmlformats.org/markup-compatibility/2006" xmlns:aink="http://schemas.microsoft.com/office/drawing/2016/ink" xmlns:am3d="http://schemas.microsoft.com/office/drawing/2017/model3d" xmlns:o="urn:schemas-microsoft-com:office:office" xmlns:oel="http://schemas.microsoft.com/office/2019/extlst" xmlns:r="http://schemas.openxmlformats.org/officeDocument/2006/relationships" xmlns:m="http://schemas.openxmlformats.org/officeDocument/2006/math" xmlns:v="urn:schemas-microsoft-com:vml" xmlns:wp14="http://schemas.microsoft.com/office/word/2010/wordprocessingDrawing" xmlns:wp="http://schemas.openxmlformats.org/drawingml/2006/wordprocessingDrawing" xmlns:w10="urn:schemas-microsoft-com:office:word" xmlns:w="http://schemas.openxmlformats.org/wordprocessingml/2006/main" xmlns:w14="http://schemas.microsoft.com/office/word/2010/wordml" xmlns:w15="http://schemas.microsoft.com/office/word/2012/wordml" xmlns:w16cex="http://schemas.microsoft.com/office/word/2018/wordml/cex" xmlns:w16cid="http://schemas.microsoft.com/office/word/2016/wordml/cid" xmlns:w16="http://schemas.microsoft.com/office/word/2018/wordml" xmlns:w16du="http://schemas.microsoft.com/office/word/2023/wordml/word16du" xmlns:w16sdtdh="http://schemas.microsoft.com/office/word/2020/wordml/sdtdatahash" xmlns:w16se="http://schemas.microsoft.com/office/word/2015/wordml/symex" xmlns:wpg="http://schemas.microsoft.com/office/word/2010/wordprocessingGroup" xmlns:wpi="http://schemas.microsoft.com/office/word/2010/wordprocessingInk" xmlns:wne="http://schemas.microsoft.com/office/word/2006/wordml" xmlns:wps="http://schemas.microsoft.com/office/word/2010/wordprocessingShape" mc:Ignorable="w14 w15 w16se w16cid w16 w16cex w16sdtdh wp14">
+<w:document xmlns:wpc="http://schemas.microsoft.com/office/word/2010/wordprocessingCanvas" xmlns:cx="http://schemas.microsoft.com/office/drawing/2014/chartex" xmlns:cx1="http://schemas.microsoft.com/office/drawing/2015/9/8/chartex" xmlns:cx2="http://schemas.microsoft.com/office/drawing/2015/10/21/chartex" xmlns:cx3="http://schemas.microsoft.com/office/drawing/2016/5/9/chartex" xmlns:cx4="http://schemas.microsoft.com/office/drawing/2016/5/10/chartex" xmlns:cx5="http://schemas.microsoft.com/office/drawing/2016/5/11/chartex" xmlns:cx6="http://schemas.microsoft.com/office/drawing/2016/5/12/chartex" xmlns:cx7="http://schemas.microsoft.com/office/drawing/2016/5/13/chartex" xmlns:cx8="http://schemas.microsoft.com/office/drawing/2016/5/14/chartex" xmlns:mc="http://schemas.openxmlformats.org/markup-compatibility/2006" xmlns:aink="http://schemas.microsoft.com/office/drawing/2016/ink" xmlns:am3d="http://schemas.microsoft.com/office/drawing/2017/model3d" xmlns:o="urn:schemas-microsoft-com:office:office" xmlns:oel="http://schemas.microsoft.com/office/2019/extlst" xmlns:r="http://schemas.openxmlformats.org/officeDocument/2006/relationships" xmlns:m="http://schemas.openxmlformats.org/officeDocument/2006/math" xmlns:v="urn:schemas-microsoft-com:vml" xmlns:wp14="http://schemas.microsoft.com/office/word/2010/wordprocessingDrawing" xmlns:wp="http://schemas.openxmlformats.org/drawingml/2006/wordprocessingDrawing" xmlns:w10="urn:schemas-microsoft-com:office:word" xmlns:w="http://schemas.openxmlformats.org/wordprocessingml/2006/main" xmlns:w14="http://schemas.microsoft.com/office/word/2010/wordml" xmlns:w15="http://schemas.microsoft.com/office/word/2012/wordml" xmlns:w16cex="http://schemas.microsoft.com/office/word/2018/wordml/cex" xmlns:w16cid="http://schemas.microsoft.com/office/word/2016/wordml/cid" xmlns:w16="http://schemas.microsoft.com/office/word/2018/wordml" xmlns:w16sdtdh="http://schemas.microsoft.com/office/word/2020/wordml/sdtdatahash" xmlns:w16se="http://schemas.microsoft.com/office/word/2015/wordml/symex" xmlns:wpg="http://schemas.microsoft.com/office/word/2010/wordprocessingGroup" xmlns:wpi="http://schemas.microsoft.com/office/word/2010/wordprocessingInk" xmlns:wne="http://schemas.microsoft.com/office/word/2006/wordml" xmlns:wps="http://schemas.microsoft.com/office/word/2010/wordprocessingShape" mc:Ignorable="w14 w15 w16se w16cid w16 w16cex w16sdtdh wp14">
   <w:body>
     <w:p>
       <w:pPr>
@@ -5633,6 +5633,7 @@
       </w:r>
       <w:bookmarkEnd w:id="16"/>
     </w:p>
+    <w:p/>
     <w:p>
       <w:pPr>
         <w:pStyle w:val="Subtitle"/>
@@ -6936,25 +6937,326 @@
       </w:r>
       <w:bookmarkEnd w:id="19"/>
     </w:p>
-    <w:p/>
-    <w:p/>
-    <w:p/>
-    <w:p>
-      <w:pPr>
-        <w:rPr>
-          <w:sz w:val="44"/>
-          <w:szCs w:val="40"/>
-        </w:rPr>
-      </w:pPr>
-      <w:r>
-        <w:rPr>
-          <w:sz w:val="44"/>
-          <w:szCs w:val="40"/>
-          <w:highlight w:val="red"/>
-        </w:rPr>
-        <w:t>TODO</w:t>
-      </w:r>
-    </w:p>
+    <w:p>
+      <w:pPr>
+        <w:ind w:firstLine="720"/>
+      </w:pPr>
+      <w:r>
+        <w:t>Pentru logarea utilizatorilor ne-am ajutat de implementarea de la sectiunea 4.1. In crearea tokenului din interiorul clasei JwtUtil, am adaugat si rolul utilizatorului preluat din baza de data.</w:t>
+      </w:r>
+      <w:r>
+        <w:t xml:space="preserve"> Am adaugat in interiorul UserController-ului metoda createAuthenticationToken() asupra careie am folosit adnotarea @PostMapping(„/login”) pentru a mapa metoda pentru a gestiona solicitarile HTTP POST catre URL-ul /login.</w:t>
+      </w:r>
+    </w:p>
+    <w:p>
+      <w:pPr>
+        <w:ind w:firstLine="720"/>
+      </w:pPr>
+      <w:r>
+        <w:t>Metoda primeste un obiect LoginDTO, obiect care contine datele de logare a unui utilizator, precum si un obiect ‚HttpServletResponse” care este utilizat pentru a trimite raspunsul inapoi catre client.</w:t>
+      </w:r>
+    </w:p>
+    <w:p>
+      <w:pPr>
+        <w:ind w:firstLine="720"/>
+      </w:pPr>
+      <w:r>
+        <w:t>Am construit in bloc try unde se incearca autentificarea utilizatorului folosind un obiect UsernamePasswordAuthentication creat cu numele de utilizator in cazul nostru emailul si parola. Daca autentificarea esueaza din cauza credentialelor gresite, este aruncata o exceptie „BedCredentialsException” cu un mesaj de eroare.</w:t>
+      </w:r>
+    </w:p>
+    <w:p>
+      <w:pPr>
+        <w:ind w:firstLine="720"/>
+      </w:pPr>
+      <w:r>
+        <w:t xml:space="preserve">Daca autentificarea are loc cu succes, se incarca detaliile utilizatorului </w:t>
+      </w:r>
+      <w:r>
+        <w:t>folosind numele utilizatorului ca si parametru pentru identificarea acestuia in baza de date.</w:t>
+      </w:r>
+    </w:p>
+    <w:p>
+      <w:pPr>
+        <w:ind w:firstLine="720"/>
+      </w:pPr>
+      <w:r>
+        <w:t>In final se genereaza un nou obiect JSON in corpul raspunsului. Acesta va contine ID-ul utilizatorului si rolul acestuia. De asemenea, adauga un header cu tokenul JWT generat.</w:t>
+      </w:r>
+    </w:p>
+    <w:p>
+      <w:pPr>
+        <w:ind w:firstLine="720"/>
+      </w:pPr>
+    </w:p>
+    <w:p>
+      <w:pPr>
+        <w:ind w:firstLine="720"/>
+      </w:pPr>
+    </w:p>
+    <w:p>
+      <w:pPr>
+        <w:ind w:firstLine="720"/>
+      </w:pPr>
+      <w:r>
+        <w:lastRenderedPageBreak/>
+        <w:t>Pentru partea de frontend, am generat serviciul StorageService care este responsabil pentru gestionarea datelor din LocalStorage. Am marcat acest serviciu ca injectabil, putand astfel sa il injectam in alte componente ca dependinta.</w:t>
+      </w:r>
+    </w:p>
+    <w:p>
+      <w:pPr>
+        <w:ind w:firstLine="720"/>
+      </w:pPr>
+      <w:r>
+        <w:t>In acest serviciu am definit mai multe metode</w:t>
+      </w:r>
+      <w:r>
+        <w:t xml:space="preserve"> pentru a gestiona autentificarea user-ului si a datelor acestuia.</w:t>
+      </w:r>
+    </w:p>
+    <w:p>
+      <w:pPr>
+        <w:pStyle w:val="ListParagraph"/>
+        <w:numPr>
+          <w:ilvl w:val="0"/>
+          <w:numId w:val="30"/>
+        </w:numPr>
+      </w:pPr>
+      <w:r>
+        <w:t>saveUserId() – salveaza un id al unui utilizator in LocalStorage;</w:t>
+      </w:r>
+    </w:p>
+    <w:p>
+      <w:pPr>
+        <w:pStyle w:val="ListParagraph"/>
+        <w:numPr>
+          <w:ilvl w:val="0"/>
+          <w:numId w:val="30"/>
+        </w:numPr>
+      </w:pPr>
+      <w:r>
+        <w:t>saveUserRole() – salveaza rolul utilizatorului in LocalStorage;</w:t>
+      </w:r>
+    </w:p>
+    <w:p>
+      <w:pPr>
+        <w:pStyle w:val="ListParagraph"/>
+        <w:numPr>
+          <w:ilvl w:val="0"/>
+          <w:numId w:val="30"/>
+        </w:numPr>
+      </w:pPr>
+      <w:r>
+        <w:t>saveToken() – salveaza tokenul de autentificare in LocalStorage;</w:t>
+      </w:r>
+    </w:p>
+    <w:p>
+      <w:pPr>
+        <w:pStyle w:val="ListParagraph"/>
+        <w:numPr>
+          <w:ilvl w:val="0"/>
+          <w:numId w:val="30"/>
+        </w:numPr>
+      </w:pPr>
+      <w:r>
+        <w:t>hasToken() – verifica daca tokenul este prezent in LocalStorage;</w:t>
+      </w:r>
+    </w:p>
+    <w:p>
+      <w:pPr>
+        <w:pStyle w:val="ListParagraph"/>
+        <w:numPr>
+          <w:ilvl w:val="0"/>
+          <w:numId w:val="30"/>
+        </w:numPr>
+      </w:pPr>
+      <w:r>
+        <w:t>getToken() – returneaza tokenul din LocalStorage;</w:t>
+      </w:r>
+    </w:p>
+    <w:p>
+      <w:pPr>
+        <w:pStyle w:val="ListParagraph"/>
+        <w:numPr>
+          <w:ilvl w:val="0"/>
+          <w:numId w:val="30"/>
+        </w:numPr>
+      </w:pPr>
+      <w:r>
+        <w:t>signOut() – sterge tokenul si id-ul din LocalStorage, deconectand userul;</w:t>
+      </w:r>
+    </w:p>
+    <w:p>
+      <w:pPr>
+        <w:pStyle w:val="ListParagraph"/>
+        <w:numPr>
+          <w:ilvl w:val="0"/>
+          <w:numId w:val="30"/>
+        </w:numPr>
+      </w:pPr>
+      <w:r>
+        <w:t>isUserLoggedIn() – verifica daca utilizatorul este logat si daca are rolul de “USER”;</w:t>
+      </w:r>
+    </w:p>
+    <w:p>
+      <w:pPr>
+        <w:pStyle w:val="ListParagraph"/>
+        <w:numPr>
+          <w:ilvl w:val="0"/>
+          <w:numId w:val="30"/>
+        </w:numPr>
+      </w:pPr>
+      <w:r>
+        <w:t>getUserRole() – returneaza rolul din LocalStorage;</w:t>
+      </w:r>
+    </w:p>
+    <w:p>
+      <w:pPr>
+        <w:pStyle w:val="ListParagraph"/>
+        <w:numPr>
+          <w:ilvl w:val="0"/>
+          <w:numId w:val="30"/>
+        </w:numPr>
+      </w:pPr>
+      <w:r>
+        <w:t>getUser() – returneaza id-ul din LocalStorage;</w:t>
+      </w:r>
+    </w:p>
+    <w:p>
+      <w:pPr>
+        <w:pStyle w:val="ListParagraph"/>
+        <w:numPr>
+          <w:ilvl w:val="0"/>
+          <w:numId w:val="30"/>
+        </w:numPr>
+      </w:pPr>
+      <w:r>
+        <w:t>isAdminLoggedIn() – verifica daca utilizatorul este autentificat si daca are rolul de “ADMIN”;</w:t>
+      </w:r>
+    </w:p>
+    <w:p>
+      <w:pPr>
+        <w:ind w:firstLine="720"/>
+      </w:pPr>
+    </w:p>
+    <w:p>
+      <w:pPr>
+        <w:ind w:firstLine="720"/>
+      </w:pPr>
+    </w:p>
+    <w:p>
+      <w:pPr>
+        <w:ind w:firstLine="720"/>
+      </w:pPr>
+    </w:p>
+    <w:p>
+      <w:pPr>
+        <w:ind w:firstLine="720"/>
+      </w:pPr>
+    </w:p>
+    <w:p>
+      <w:pPr>
+        <w:ind w:firstLine="720"/>
+      </w:pPr>
+    </w:p>
+    <w:p>
+      <w:pPr>
+        <w:ind w:firstLine="720"/>
+      </w:pPr>
+    </w:p>
+    <w:p>
+      <w:pPr>
+        <w:ind w:firstLine="720"/>
+      </w:pPr>
+    </w:p>
+    <w:p>
+      <w:pPr>
+        <w:ind w:firstLine="720"/>
+      </w:pPr>
+    </w:p>
+    <w:p>
+      <w:pPr>
+        <w:ind w:firstLine="720"/>
+      </w:pPr>
+    </w:p>
+    <w:p>
+      <w:pPr>
+        <w:ind w:firstLine="720"/>
+      </w:pPr>
+    </w:p>
+    <w:p>
+      <w:pPr>
+        <w:ind w:firstLine="720"/>
+      </w:pPr>
+    </w:p>
+    <w:p>
+      <w:pPr>
+        <w:ind w:firstLine="720"/>
+      </w:pPr>
+    </w:p>
+    <w:p>
+      <w:pPr>
+        <w:ind w:firstLine="720"/>
+      </w:pPr>
+    </w:p>
+    <w:p>
+      <w:pPr>
+        <w:ind w:firstLine="720"/>
+      </w:pPr>
+    </w:p>
+    <w:p>
+      <w:pPr>
+        <w:ind w:firstLine="720"/>
+      </w:pPr>
+    </w:p>
+    <w:p>
+      <w:pPr>
+        <w:ind w:firstLine="720"/>
+      </w:pPr>
+    </w:p>
+    <w:p>
+      <w:pPr>
+        <w:ind w:firstLine="720"/>
+      </w:pPr>
+    </w:p>
+    <w:p>
+      <w:pPr>
+        <w:ind w:firstLine="720"/>
+      </w:pPr>
+    </w:p>
+    <w:p>
+      <w:pPr>
+        <w:ind w:firstLine="720"/>
+      </w:pPr>
+    </w:p>
+    <w:p>
+      <w:pPr>
+        <w:ind w:firstLine="720"/>
+      </w:pPr>
+    </w:p>
+    <w:p>
+      <w:pPr>
+        <w:ind w:firstLine="720"/>
+      </w:pPr>
+    </w:p>
+    <w:p>
+      <w:pPr>
+        <w:ind w:firstLine="720"/>
+      </w:pPr>
+    </w:p>
+    <w:p/>
+    <w:p/>
+    <w:p/>
+    <w:p/>
+    <w:p/>
+    <w:p/>
+    <w:p/>
+    <w:p/>
+    <w:p/>
+    <w:p/>
+    <w:p/>
+    <w:p/>
+    <w:p/>
+    <w:p/>
     <w:p/>
     <w:p/>
     <w:p/>
@@ -8927,6 +9229,9 @@
         <w:ind w:firstLine="360"/>
       </w:pPr>
       <w:r>
+        <w:rPr>
+          <w:noProof/>
+        </w:rPr>
         <w:drawing>
           <wp:inline distT="0" distB="0" distL="0" distR="0" wp14:anchorId="32A13493" wp14:editId="190421DE">
             <wp:extent cx="5731510" cy="3237865"/>
@@ -9593,7 +9898,7 @@
 </file>
 
 <file path=word/endnotes.xml><?xml version="1.0" encoding="utf-8"?>
-<w:endnotes xmlns:wpc="http://schemas.microsoft.com/office/word/2010/wordprocessingCanvas" xmlns:cx="http://schemas.microsoft.com/office/drawing/2014/chartex" xmlns:cx1="http://schemas.microsoft.com/office/drawing/2015/9/8/chartex" xmlns:cx2="http://schemas.microsoft.com/office/drawing/2015/10/21/chartex" xmlns:cx3="http://schemas.microsoft.com/office/drawing/2016/5/9/chartex" xmlns:cx4="http://schemas.microsoft.com/office/drawing/2016/5/10/chartex" xmlns:cx5="http://schemas.microsoft.com/office/drawing/2016/5/11/chartex" xmlns:cx6="http://schemas.microsoft.com/office/drawing/2016/5/12/chartex" xmlns:cx7="http://schemas.microsoft.com/office/drawing/2016/5/13/chartex" xmlns:cx8="http://schemas.microsoft.com/office/drawing/2016/5/14/chartex" xmlns:mc="http://schemas.openxmlformats.org/markup-compatibility/2006" xmlns:aink="http://schemas.microsoft.com/office/drawing/2016/ink" xmlns:am3d="http://schemas.microsoft.com/office/drawing/2017/model3d" xmlns:o="urn:schemas-microsoft-com:office:office" xmlns:oel="http://schemas.microsoft.com/office/2019/extlst" xmlns:r="http://schemas.openxmlformats.org/officeDocument/2006/relationships" xmlns:m="http://schemas.openxmlformats.org/officeDocument/2006/math" xmlns:v="urn:schemas-microsoft-com:vml" xmlns:wp14="http://schemas.microsoft.com/office/word/2010/wordprocessingDrawing" xmlns:wp="http://schemas.openxmlformats.org/drawingml/2006/wordprocessingDrawing" xmlns:w10="urn:schemas-microsoft-com:office:word" xmlns:w="http://schemas.openxmlformats.org/wordprocessingml/2006/main" xmlns:w14="http://schemas.microsoft.com/office/word/2010/wordml" xmlns:w15="http://schemas.microsoft.com/office/word/2012/wordml" xmlns:w16cex="http://schemas.microsoft.com/office/word/2018/wordml/cex" xmlns:w16cid="http://schemas.microsoft.com/office/word/2016/wordml/cid" xmlns:w16="http://schemas.microsoft.com/office/word/2018/wordml" xmlns:w16du="http://schemas.microsoft.com/office/word/2023/wordml/word16du" xmlns:w16sdtdh="http://schemas.microsoft.com/office/word/2020/wordml/sdtdatahash" xmlns:w16se="http://schemas.microsoft.com/office/word/2015/wordml/symex" xmlns:wpg="http://schemas.microsoft.com/office/word/2010/wordprocessingGroup" xmlns:wpi="http://schemas.microsoft.com/office/word/2010/wordprocessingInk" xmlns:wne="http://schemas.microsoft.com/office/word/2006/wordml" xmlns:wps="http://schemas.microsoft.com/office/word/2010/wordprocessingShape" mc:Ignorable="w14 w15 w16se w16cid w16 w16cex w16sdtdh wp14">
+<w:endnotes xmlns:wpc="http://schemas.microsoft.com/office/word/2010/wordprocessingCanvas" xmlns:cx="http://schemas.microsoft.com/office/drawing/2014/chartex" xmlns:cx1="http://schemas.microsoft.com/office/drawing/2015/9/8/chartex" xmlns:cx2="http://schemas.microsoft.com/office/drawing/2015/10/21/chartex" xmlns:cx3="http://schemas.microsoft.com/office/drawing/2016/5/9/chartex" xmlns:cx4="http://schemas.microsoft.com/office/drawing/2016/5/10/chartex" xmlns:cx5="http://schemas.microsoft.com/office/drawing/2016/5/11/chartex" xmlns:cx6="http://schemas.microsoft.com/office/drawing/2016/5/12/chartex" xmlns:cx7="http://schemas.microsoft.com/office/drawing/2016/5/13/chartex" xmlns:cx8="http://schemas.microsoft.com/office/drawing/2016/5/14/chartex" xmlns:mc="http://schemas.openxmlformats.org/markup-compatibility/2006" xmlns:aink="http://schemas.microsoft.com/office/drawing/2016/ink" xmlns:am3d="http://schemas.microsoft.com/office/drawing/2017/model3d" xmlns:o="urn:schemas-microsoft-com:office:office" xmlns:oel="http://schemas.microsoft.com/office/2019/extlst" xmlns:r="http://schemas.openxmlformats.org/officeDocument/2006/relationships" xmlns:m="http://schemas.openxmlformats.org/officeDocument/2006/math" xmlns:v="urn:schemas-microsoft-com:vml" xmlns:wp14="http://schemas.microsoft.com/office/word/2010/wordprocessingDrawing" xmlns:wp="http://schemas.openxmlformats.org/drawingml/2006/wordprocessingDrawing" xmlns:w10="urn:schemas-microsoft-com:office:word" xmlns:w="http://schemas.openxmlformats.org/wordprocessingml/2006/main" xmlns:w14="http://schemas.microsoft.com/office/word/2010/wordml" xmlns:w15="http://schemas.microsoft.com/office/word/2012/wordml" xmlns:w16cex="http://schemas.microsoft.com/office/word/2018/wordml/cex" xmlns:w16cid="http://schemas.microsoft.com/office/word/2016/wordml/cid" xmlns:w16="http://schemas.microsoft.com/office/word/2018/wordml" xmlns:w16sdtdh="http://schemas.microsoft.com/office/word/2020/wordml/sdtdatahash" xmlns:w16se="http://schemas.microsoft.com/office/word/2015/wordml/symex" xmlns:wpg="http://schemas.microsoft.com/office/word/2010/wordprocessingGroup" xmlns:wpi="http://schemas.microsoft.com/office/word/2010/wordprocessingInk" xmlns:wne="http://schemas.microsoft.com/office/word/2006/wordml" xmlns:wps="http://schemas.microsoft.com/office/word/2010/wordprocessingShape" mc:Ignorable="w14 w15 w16se w16cid w16 w16cex w16sdtdh wp14">
   <w:endnote w:type="separator" w:id="-1">
     <w:p>
       <w:pPr>
@@ -9618,7 +9923,7 @@
 </file>
 
 <file path=word/footer1.xml><?xml version="1.0" encoding="utf-8"?>
-<w:ftr xmlns:wpc="http://schemas.microsoft.com/office/word/2010/wordprocessingCanvas" xmlns:cx="http://schemas.microsoft.com/office/drawing/2014/chartex" xmlns:cx1="http://schemas.microsoft.com/office/drawing/2015/9/8/chartex" xmlns:cx2="http://schemas.microsoft.com/office/drawing/2015/10/21/chartex" xmlns:cx3="http://schemas.microsoft.com/office/drawing/2016/5/9/chartex" xmlns:cx4="http://schemas.microsoft.com/office/drawing/2016/5/10/chartex" xmlns:cx5="http://schemas.microsoft.com/office/drawing/2016/5/11/chartex" xmlns:cx6="http://schemas.microsoft.com/office/drawing/2016/5/12/chartex" xmlns:cx7="http://schemas.microsoft.com/office/drawing/2016/5/13/chartex" xmlns:cx8="http://schemas.microsoft.com/office/drawing/2016/5/14/chartex" xmlns:mc="http://schemas.openxmlformats.org/markup-compatibility/2006" xmlns:aink="http://schemas.microsoft.com/office/drawing/2016/ink" xmlns:am3d="http://schemas.microsoft.com/office/drawing/2017/model3d" xmlns:o="urn:schemas-microsoft-com:office:office" xmlns:oel="http://schemas.microsoft.com/office/2019/extlst" xmlns:r="http://schemas.openxmlformats.org/officeDocument/2006/relationships" xmlns:m="http://schemas.openxmlformats.org/officeDocument/2006/math" xmlns:v="urn:schemas-microsoft-com:vml" xmlns:wp14="http://schemas.microsoft.com/office/word/2010/wordprocessingDrawing" xmlns:wp="http://schemas.openxmlformats.org/drawingml/2006/wordprocessingDrawing" xmlns:w10="urn:schemas-microsoft-com:office:word" xmlns:w="http://schemas.openxmlformats.org/wordprocessingml/2006/main" xmlns:w14="http://schemas.microsoft.com/office/word/2010/wordml" xmlns:w15="http://schemas.microsoft.com/office/word/2012/wordml" xmlns:w16cex="http://schemas.microsoft.com/office/word/2018/wordml/cex" xmlns:w16cid="http://schemas.microsoft.com/office/word/2016/wordml/cid" xmlns:w16="http://schemas.microsoft.com/office/word/2018/wordml" xmlns:w16du="http://schemas.microsoft.com/office/word/2023/wordml/word16du" xmlns:w16sdtdh="http://schemas.microsoft.com/office/word/2020/wordml/sdtdatahash" xmlns:w16se="http://schemas.microsoft.com/office/word/2015/wordml/symex" xmlns:wpg="http://schemas.microsoft.com/office/word/2010/wordprocessingGroup" xmlns:wpi="http://schemas.microsoft.com/office/word/2010/wordprocessingInk" xmlns:wne="http://schemas.microsoft.com/office/word/2006/wordml" xmlns:wps="http://schemas.microsoft.com/office/word/2010/wordprocessingShape" mc:Ignorable="w14 w15 w16se w16cid w16 w16cex w16sdtdh wp14">
+<w:ftr xmlns:wpc="http://schemas.microsoft.com/office/word/2010/wordprocessingCanvas" xmlns:cx="http://schemas.microsoft.com/office/drawing/2014/chartex" xmlns:cx1="http://schemas.microsoft.com/office/drawing/2015/9/8/chartex" xmlns:cx2="http://schemas.microsoft.com/office/drawing/2015/10/21/chartex" xmlns:cx3="http://schemas.microsoft.com/office/drawing/2016/5/9/chartex" xmlns:cx4="http://schemas.microsoft.com/office/drawing/2016/5/10/chartex" xmlns:cx5="http://schemas.microsoft.com/office/drawing/2016/5/11/chartex" xmlns:cx6="http://schemas.microsoft.com/office/drawing/2016/5/12/chartex" xmlns:cx7="http://schemas.microsoft.com/office/drawing/2016/5/13/chartex" xmlns:cx8="http://schemas.microsoft.com/office/drawing/2016/5/14/chartex" xmlns:mc="http://schemas.openxmlformats.org/markup-compatibility/2006" xmlns:aink="http://schemas.microsoft.com/office/drawing/2016/ink" xmlns:am3d="http://schemas.microsoft.com/office/drawing/2017/model3d" xmlns:o="urn:schemas-microsoft-com:office:office" xmlns:oel="http://schemas.microsoft.com/office/2019/extlst" xmlns:r="http://schemas.openxmlformats.org/officeDocument/2006/relationships" xmlns:m="http://schemas.openxmlformats.org/officeDocument/2006/math" xmlns:v="urn:schemas-microsoft-com:vml" xmlns:wp14="http://schemas.microsoft.com/office/word/2010/wordprocessingDrawing" xmlns:wp="http://schemas.openxmlformats.org/drawingml/2006/wordprocessingDrawing" xmlns:w10="urn:schemas-microsoft-com:office:word" xmlns:w="http://schemas.openxmlformats.org/wordprocessingml/2006/main" xmlns:w14="http://schemas.microsoft.com/office/word/2010/wordml" xmlns:w15="http://schemas.microsoft.com/office/word/2012/wordml" xmlns:w16cex="http://schemas.microsoft.com/office/word/2018/wordml/cex" xmlns:w16cid="http://schemas.microsoft.com/office/word/2016/wordml/cid" xmlns:w16="http://schemas.microsoft.com/office/word/2018/wordml" xmlns:w16sdtdh="http://schemas.microsoft.com/office/word/2020/wordml/sdtdatahash" xmlns:w16se="http://schemas.microsoft.com/office/word/2015/wordml/symex" xmlns:wpg="http://schemas.microsoft.com/office/word/2010/wordprocessingGroup" xmlns:wpi="http://schemas.microsoft.com/office/word/2010/wordprocessingInk" xmlns:wne="http://schemas.microsoft.com/office/word/2006/wordml" xmlns:wps="http://schemas.microsoft.com/office/word/2010/wordprocessingShape" mc:Ignorable="w14 w15 w16se w16cid w16 w16cex w16sdtdh wp14">
   <w:sdt>
     <w:sdtPr>
       <w:id w:val="-1320874388"/>
@@ -9671,7 +9976,7 @@
 </file>
 
 <file path=word/footnotes.xml><?xml version="1.0" encoding="utf-8"?>
-<w:footnotes xmlns:wpc="http://schemas.microsoft.com/office/word/2010/wordprocessingCanvas" xmlns:cx="http://schemas.microsoft.com/office/drawing/2014/chartex" xmlns:cx1="http://schemas.microsoft.com/office/drawing/2015/9/8/chartex" xmlns:cx2="http://schemas.microsoft.com/office/drawing/2015/10/21/chartex" xmlns:cx3="http://schemas.microsoft.com/office/drawing/2016/5/9/chartex" xmlns:cx4="http://schemas.microsoft.com/office/drawing/2016/5/10/chartex" xmlns:cx5="http://schemas.microsoft.com/office/drawing/2016/5/11/chartex" xmlns:cx6="http://schemas.microsoft.com/office/drawing/2016/5/12/chartex" xmlns:cx7="http://schemas.microsoft.com/office/drawing/2016/5/13/chartex" xmlns:cx8="http://schemas.microsoft.com/office/drawing/2016/5/14/chartex" xmlns:mc="http://schemas.openxmlformats.org/markup-compatibility/2006" xmlns:aink="http://schemas.microsoft.com/office/drawing/2016/ink" xmlns:am3d="http://schemas.microsoft.com/office/drawing/2017/model3d" xmlns:o="urn:schemas-microsoft-com:office:office" xmlns:oel="http://schemas.microsoft.com/office/2019/extlst" xmlns:r="http://schemas.openxmlformats.org/officeDocument/2006/relationships" xmlns:m="http://schemas.openxmlformats.org/officeDocument/2006/math" xmlns:v="urn:schemas-microsoft-com:vml" xmlns:wp14="http://schemas.microsoft.com/office/word/2010/wordprocessingDrawing" xmlns:wp="http://schemas.openxmlformats.org/drawingml/2006/wordprocessingDrawing" xmlns:w10="urn:schemas-microsoft-com:office:word" xmlns:w="http://schemas.openxmlformats.org/wordprocessingml/2006/main" xmlns:w14="http://schemas.microsoft.com/office/word/2010/wordml" xmlns:w15="http://schemas.microsoft.com/office/word/2012/wordml" xmlns:w16cex="http://schemas.microsoft.com/office/word/2018/wordml/cex" xmlns:w16cid="http://schemas.microsoft.com/office/word/2016/wordml/cid" xmlns:w16="http://schemas.microsoft.com/office/word/2018/wordml" xmlns:w16du="http://schemas.microsoft.com/office/word/2023/wordml/word16du" xmlns:w16sdtdh="http://schemas.microsoft.com/office/word/2020/wordml/sdtdatahash" xmlns:w16se="http://schemas.microsoft.com/office/word/2015/wordml/symex" xmlns:wpg="http://schemas.microsoft.com/office/word/2010/wordprocessingGroup" xmlns:wpi="http://schemas.microsoft.com/office/word/2010/wordprocessingInk" xmlns:wne="http://schemas.microsoft.com/office/word/2006/wordml" xmlns:wps="http://schemas.microsoft.com/office/word/2010/wordprocessingShape" mc:Ignorable="w14 w15 w16se w16cid w16 w16cex w16sdtdh wp14">
+<w:footnotes xmlns:wpc="http://schemas.microsoft.com/office/word/2010/wordprocessingCanvas" xmlns:cx="http://schemas.microsoft.com/office/drawing/2014/chartex" xmlns:cx1="http://schemas.microsoft.com/office/drawing/2015/9/8/chartex" xmlns:cx2="http://schemas.microsoft.com/office/drawing/2015/10/21/chartex" xmlns:cx3="http://schemas.microsoft.com/office/drawing/2016/5/9/chartex" xmlns:cx4="http://schemas.microsoft.com/office/drawing/2016/5/10/chartex" xmlns:cx5="http://schemas.microsoft.com/office/drawing/2016/5/11/chartex" xmlns:cx6="http://schemas.microsoft.com/office/drawing/2016/5/12/chartex" xmlns:cx7="http://schemas.microsoft.com/office/drawing/2016/5/13/chartex" xmlns:cx8="http://schemas.microsoft.com/office/drawing/2016/5/14/chartex" xmlns:mc="http://schemas.openxmlformats.org/markup-compatibility/2006" xmlns:aink="http://schemas.microsoft.com/office/drawing/2016/ink" xmlns:am3d="http://schemas.microsoft.com/office/drawing/2017/model3d" xmlns:o="urn:schemas-microsoft-com:office:office" xmlns:oel="http://schemas.microsoft.com/office/2019/extlst" xmlns:r="http://schemas.openxmlformats.org/officeDocument/2006/relationships" xmlns:m="http://schemas.openxmlformats.org/officeDocument/2006/math" xmlns:v="urn:schemas-microsoft-com:vml" xmlns:wp14="http://schemas.microsoft.com/office/word/2010/wordprocessingDrawing" xmlns:wp="http://schemas.openxmlformats.org/drawingml/2006/wordprocessingDrawing" xmlns:w10="urn:schemas-microsoft-com:office:word" xmlns:w="http://schemas.openxmlformats.org/wordprocessingml/2006/main" xmlns:w14="http://schemas.microsoft.com/office/word/2010/wordml" xmlns:w15="http://schemas.microsoft.com/office/word/2012/wordml" xmlns:w16cex="http://schemas.microsoft.com/office/word/2018/wordml/cex" xmlns:w16cid="http://schemas.microsoft.com/office/word/2016/wordml/cid" xmlns:w16="http://schemas.microsoft.com/office/word/2018/wordml" xmlns:w16sdtdh="http://schemas.microsoft.com/office/word/2020/wordml/sdtdatahash" xmlns:w16se="http://schemas.microsoft.com/office/word/2015/wordml/symex" xmlns:wpg="http://schemas.microsoft.com/office/word/2010/wordprocessingGroup" xmlns:wpi="http://schemas.microsoft.com/office/word/2010/wordprocessingInk" xmlns:wne="http://schemas.microsoft.com/office/word/2006/wordml" xmlns:wps="http://schemas.microsoft.com/office/word/2010/wordprocessingShape" mc:Ignorable="w14 w15 w16se w16cid w16 w16cex w16sdtdh wp14">
   <w:footnote w:type="separator" w:id="-1">
     <w:p>
       <w:pPr>
@@ -9696,7 +10001,7 @@
 </file>
 
 <file path=word/numbering.xml><?xml version="1.0" encoding="utf-8"?>
-<w:numbering xmlns:wpc="http://schemas.microsoft.com/office/word/2010/wordprocessingCanvas" xmlns:cx="http://schemas.microsoft.com/office/drawing/2014/chartex" xmlns:cx1="http://schemas.microsoft.com/office/drawing/2015/9/8/chartex" xmlns:cx2="http://schemas.microsoft.com/office/drawing/2015/10/21/chartex" xmlns:cx3="http://schemas.microsoft.com/office/drawing/2016/5/9/chartex" xmlns:cx4="http://schemas.microsoft.com/office/drawing/2016/5/10/chartex" xmlns:cx5="http://schemas.microsoft.com/office/drawing/2016/5/11/chartex" xmlns:cx6="http://schemas.microsoft.com/office/drawing/2016/5/12/chartex" xmlns:cx7="http://schemas.microsoft.com/office/drawing/2016/5/13/chartex" xmlns:cx8="http://schemas.microsoft.com/office/drawing/2016/5/14/chartex" xmlns:mc="http://schemas.openxmlformats.org/markup-compatibility/2006" xmlns:aink="http://schemas.microsoft.com/office/drawing/2016/ink" xmlns:am3d="http://schemas.microsoft.com/office/drawing/2017/model3d" xmlns:o="urn:schemas-microsoft-com:office:office" xmlns:oel="http://schemas.microsoft.com/office/2019/extlst" xmlns:r="http://schemas.openxmlformats.org/officeDocument/2006/relationships" xmlns:m="http://schemas.openxmlformats.org/officeDocument/2006/math" xmlns:v="urn:schemas-microsoft-com:vml" xmlns:wp14="http://schemas.microsoft.com/office/word/2010/wordprocessingDrawing" xmlns:wp="http://schemas.openxmlformats.org/drawingml/2006/wordprocessingDrawing" xmlns:w10="urn:schemas-microsoft-com:office:word" xmlns:w="http://schemas.openxmlformats.org/wordprocessingml/2006/main" xmlns:w14="http://schemas.microsoft.com/office/word/2010/wordml" xmlns:w15="http://schemas.microsoft.com/office/word/2012/wordml" xmlns:w16cex="http://schemas.microsoft.com/office/word/2018/wordml/cex" xmlns:w16cid="http://schemas.microsoft.com/office/word/2016/wordml/cid" xmlns:w16="http://schemas.microsoft.com/office/word/2018/wordml" xmlns:w16du="http://schemas.microsoft.com/office/word/2023/wordml/word16du" xmlns:w16sdtdh="http://schemas.microsoft.com/office/word/2020/wordml/sdtdatahash" xmlns:w16se="http://schemas.microsoft.com/office/word/2015/wordml/symex" xmlns:wpg="http://schemas.microsoft.com/office/word/2010/wordprocessingGroup" xmlns:wpi="http://schemas.microsoft.com/office/word/2010/wordprocessingInk" xmlns:wne="http://schemas.microsoft.com/office/word/2006/wordml" xmlns:wps="http://schemas.microsoft.com/office/word/2010/wordprocessingShape" mc:Ignorable="w14 w15 w16se w16cid w16 w16cex w16sdtdh wp14">
+<w:numbering xmlns:wpc="http://schemas.microsoft.com/office/word/2010/wordprocessingCanvas" xmlns:cx="http://schemas.microsoft.com/office/drawing/2014/chartex" xmlns:cx1="http://schemas.microsoft.com/office/drawing/2015/9/8/chartex" xmlns:cx2="http://schemas.microsoft.com/office/drawing/2015/10/21/chartex" xmlns:cx3="http://schemas.microsoft.com/office/drawing/2016/5/9/chartex" xmlns:cx4="http://schemas.microsoft.com/office/drawing/2016/5/10/chartex" xmlns:cx5="http://schemas.microsoft.com/office/drawing/2016/5/11/chartex" xmlns:cx6="http://schemas.microsoft.com/office/drawing/2016/5/12/chartex" xmlns:cx7="http://schemas.microsoft.com/office/drawing/2016/5/13/chartex" xmlns:cx8="http://schemas.microsoft.com/office/drawing/2016/5/14/chartex" xmlns:mc="http://schemas.openxmlformats.org/markup-compatibility/2006" xmlns:aink="http://schemas.microsoft.com/office/drawing/2016/ink" xmlns:am3d="http://schemas.microsoft.com/office/drawing/2017/model3d" xmlns:o="urn:schemas-microsoft-com:office:office" xmlns:oel="http://schemas.microsoft.com/office/2019/extlst" xmlns:r="http://schemas.openxmlformats.org/officeDocument/2006/relationships" xmlns:m="http://schemas.openxmlformats.org/officeDocument/2006/math" xmlns:v="urn:schemas-microsoft-com:vml" xmlns:wp14="http://schemas.microsoft.com/office/word/2010/wordprocessingDrawing" xmlns:wp="http://schemas.openxmlformats.org/drawingml/2006/wordprocessingDrawing" xmlns:w10="urn:schemas-microsoft-com:office:word" xmlns:w="http://schemas.openxmlformats.org/wordprocessingml/2006/main" xmlns:w14="http://schemas.microsoft.com/office/word/2010/wordml" xmlns:w15="http://schemas.microsoft.com/office/word/2012/wordml" xmlns:w16cex="http://schemas.microsoft.com/office/word/2018/wordml/cex" xmlns:w16cid="http://schemas.microsoft.com/office/word/2016/wordml/cid" xmlns:w16="http://schemas.microsoft.com/office/word/2018/wordml" xmlns:w16sdtdh="http://schemas.microsoft.com/office/word/2020/wordml/sdtdatahash" xmlns:w16se="http://schemas.microsoft.com/office/word/2015/wordml/symex" xmlns:wpg="http://schemas.microsoft.com/office/word/2010/wordprocessingGroup" xmlns:wpi="http://schemas.microsoft.com/office/word/2010/wordprocessingInk" xmlns:wne="http://schemas.microsoft.com/office/word/2006/wordml" xmlns:wps="http://schemas.microsoft.com/office/word/2010/wordprocessingShape" mc:Ignorable="w14 w15 w16se w16cid w16 w16cex w16sdtdh wp14">
   <w:abstractNum w:abstractNumId="0" w15:restartNumberingAfterBreak="0">
     <w:nsid w:val="00E92388"/>
     <w:multiLevelType w:val="hybridMultilevel"/>
@@ -10186,6 +10491,119 @@
     </w:lvl>
   </w:abstractNum>
   <w:abstractNum w:abstractNumId="4" w15:restartNumberingAfterBreak="0">
+    <w:nsid w:val="0F5D0CE8"/>
+    <w:multiLevelType w:val="hybridMultilevel"/>
+    <w:tmpl w:val="8DFA41DC"/>
+    <w:lvl w:ilvl="0" w:tplc="04090001">
+      <w:start w:val="1"/>
+      <w:numFmt w:val="bullet"/>
+      <w:lvlText w:val=""/>
+      <w:lvlJc w:val="left"/>
+      <w:pPr>
+        <w:ind w:left="1440" w:hanging="360"/>
+      </w:pPr>
+      <w:rPr>
+        <w:rFonts w:ascii="Symbol" w:hAnsi="Symbol" w:hint="default"/>
+      </w:rPr>
+    </w:lvl>
+    <w:lvl w:ilvl="1" w:tplc="04090003" w:tentative="1">
+      <w:start w:val="1"/>
+      <w:numFmt w:val="bullet"/>
+      <w:lvlText w:val="o"/>
+      <w:lvlJc w:val="left"/>
+      <w:pPr>
+        <w:ind w:left="2160" w:hanging="360"/>
+      </w:pPr>
+      <w:rPr>
+        <w:rFonts w:ascii="Courier New" w:hAnsi="Courier New" w:cs="Courier New" w:hint="default"/>
+      </w:rPr>
+    </w:lvl>
+    <w:lvl w:ilvl="2" w:tplc="04090005" w:tentative="1">
+      <w:start w:val="1"/>
+      <w:numFmt w:val="bullet"/>
+      <w:lvlText w:val=""/>
+      <w:lvlJc w:val="left"/>
+      <w:pPr>
+        <w:ind w:left="2880" w:hanging="360"/>
+      </w:pPr>
+      <w:rPr>
+        <w:rFonts w:ascii="Wingdings" w:hAnsi="Wingdings" w:hint="default"/>
+      </w:rPr>
+    </w:lvl>
+    <w:lvl w:ilvl="3" w:tplc="04090001" w:tentative="1">
+      <w:start w:val="1"/>
+      <w:numFmt w:val="bullet"/>
+      <w:lvlText w:val=""/>
+      <w:lvlJc w:val="left"/>
+      <w:pPr>
+        <w:ind w:left="3600" w:hanging="360"/>
+      </w:pPr>
+      <w:rPr>
+        <w:rFonts w:ascii="Symbol" w:hAnsi="Symbol" w:hint="default"/>
+      </w:rPr>
+    </w:lvl>
+    <w:lvl w:ilvl="4" w:tplc="04090003" w:tentative="1">
+      <w:start w:val="1"/>
+      <w:numFmt w:val="bullet"/>
+      <w:lvlText w:val="o"/>
+      <w:lvlJc w:val="left"/>
+      <w:pPr>
+        <w:ind w:left="4320" w:hanging="360"/>
+      </w:pPr>
+      <w:rPr>
+        <w:rFonts w:ascii="Courier New" w:hAnsi="Courier New" w:cs="Courier New" w:hint="default"/>
+      </w:rPr>
+    </w:lvl>
+    <w:lvl w:ilvl="5" w:tplc="04090005" w:tentative="1">
+      <w:start w:val="1"/>
+      <w:numFmt w:val="bullet"/>
+      <w:lvlText w:val=""/>
+      <w:lvlJc w:val="left"/>
+      <w:pPr>
+        <w:ind w:left="5040" w:hanging="360"/>
+      </w:pPr>
+      <w:rPr>
+        <w:rFonts w:ascii="Wingdings" w:hAnsi="Wingdings" w:hint="default"/>
+      </w:rPr>
+    </w:lvl>
+    <w:lvl w:ilvl="6" w:tplc="04090001" w:tentative="1">
+      <w:start w:val="1"/>
+      <w:numFmt w:val="bullet"/>
+      <w:lvlText w:val=""/>
+      <w:lvlJc w:val="left"/>
+      <w:pPr>
+        <w:ind w:left="5760" w:hanging="360"/>
+      </w:pPr>
+      <w:rPr>
+        <w:rFonts w:ascii="Symbol" w:hAnsi="Symbol" w:hint="default"/>
+      </w:rPr>
+    </w:lvl>
+    <w:lvl w:ilvl="7" w:tplc="04090003" w:tentative="1">
+      <w:start w:val="1"/>
+      <w:numFmt w:val="bullet"/>
+      <w:lvlText w:val="o"/>
+      <w:lvlJc w:val="left"/>
+      <w:pPr>
+        <w:ind w:left="6480" w:hanging="360"/>
+      </w:pPr>
+      <w:rPr>
+        <w:rFonts w:ascii="Courier New" w:hAnsi="Courier New" w:cs="Courier New" w:hint="default"/>
+      </w:rPr>
+    </w:lvl>
+    <w:lvl w:ilvl="8" w:tplc="04090005" w:tentative="1">
+      <w:start w:val="1"/>
+      <w:numFmt w:val="bullet"/>
+      <w:lvlText w:val=""/>
+      <w:lvlJc w:val="left"/>
+      <w:pPr>
+        <w:ind w:left="7200" w:hanging="360"/>
+      </w:pPr>
+      <w:rPr>
+        <w:rFonts w:ascii="Wingdings" w:hAnsi="Wingdings" w:hint="default"/>
+      </w:rPr>
+    </w:lvl>
+  </w:abstractNum>
+  <w:abstractNum w:abstractNumId="5" w15:restartNumberingAfterBreak="0">
     <w:nsid w:val="11713D11"/>
     <w:multiLevelType w:val="hybridMultilevel"/>
     <w:tmpl w:val="D3A4ECAE"/>
@@ -10298,7 +10716,7 @@
       </w:rPr>
     </w:lvl>
   </w:abstractNum>
-  <w:abstractNum w:abstractNumId="5" w15:restartNumberingAfterBreak="0">
+  <w:abstractNum w:abstractNumId="6" w15:restartNumberingAfterBreak="0">
     <w:nsid w:val="11883AFB"/>
     <w:multiLevelType w:val="hybridMultilevel"/>
     <w:tmpl w:val="BCA0CA6E"/>
@@ -10411,7 +10829,7 @@
       </w:rPr>
     </w:lvl>
   </w:abstractNum>
-  <w:abstractNum w:abstractNumId="6" w15:restartNumberingAfterBreak="0">
+  <w:abstractNum w:abstractNumId="7" w15:restartNumberingAfterBreak="0">
     <w:nsid w:val="13CB77D0"/>
     <w:multiLevelType w:val="hybridMultilevel"/>
     <w:tmpl w:val="D4380BC6"/>
@@ -10524,7 +10942,7 @@
       </w:rPr>
     </w:lvl>
   </w:abstractNum>
-  <w:abstractNum w:abstractNumId="7" w15:restartNumberingAfterBreak="0">
+  <w:abstractNum w:abstractNumId="8" w15:restartNumberingAfterBreak="0">
     <w:nsid w:val="1CCA3312"/>
     <w:multiLevelType w:val="hybridMultilevel"/>
     <w:tmpl w:val="D2AA456A"/>
@@ -10637,7 +11055,7 @@
       </w:rPr>
     </w:lvl>
   </w:abstractNum>
-  <w:abstractNum w:abstractNumId="8" w15:restartNumberingAfterBreak="0">
+  <w:abstractNum w:abstractNumId="9" w15:restartNumberingAfterBreak="0">
     <w:nsid w:val="1FD42CA2"/>
     <w:multiLevelType w:val="hybridMultilevel"/>
     <w:tmpl w:val="540810A0"/>
@@ -10750,7 +11168,7 @@
       </w:rPr>
     </w:lvl>
   </w:abstractNum>
-  <w:abstractNum w:abstractNumId="9" w15:restartNumberingAfterBreak="0">
+  <w:abstractNum w:abstractNumId="10" w15:restartNumberingAfterBreak="0">
     <w:nsid w:val="23E83C1E"/>
     <w:multiLevelType w:val="multilevel"/>
     <w:tmpl w:val="293C58FE"/>
@@ -10899,7 +11317,7 @@
       </w:rPr>
     </w:lvl>
   </w:abstractNum>
-  <w:abstractNum w:abstractNumId="10" w15:restartNumberingAfterBreak="0">
+  <w:abstractNum w:abstractNumId="11" w15:restartNumberingAfterBreak="0">
     <w:nsid w:val="2597450A"/>
     <w:multiLevelType w:val="hybridMultilevel"/>
     <w:tmpl w:val="968CFB18"/>
@@ -11012,7 +11430,7 @@
       </w:rPr>
     </w:lvl>
   </w:abstractNum>
-  <w:abstractNum w:abstractNumId="11" w15:restartNumberingAfterBreak="0">
+  <w:abstractNum w:abstractNumId="12" w15:restartNumberingAfterBreak="0">
     <w:nsid w:val="2A000E95"/>
     <w:multiLevelType w:val="hybridMultilevel"/>
     <w:tmpl w:val="4A620ED0"/>
@@ -11125,7 +11543,7 @@
       </w:rPr>
     </w:lvl>
   </w:abstractNum>
-  <w:abstractNum w:abstractNumId="12" w15:restartNumberingAfterBreak="0">
+  <w:abstractNum w:abstractNumId="13" w15:restartNumberingAfterBreak="0">
     <w:nsid w:val="2E7A48E3"/>
     <w:multiLevelType w:val="hybridMultilevel"/>
     <w:tmpl w:val="0058A3F6"/>
@@ -11238,7 +11656,7 @@
       </w:rPr>
     </w:lvl>
   </w:abstractNum>
-  <w:abstractNum w:abstractNumId="13" w15:restartNumberingAfterBreak="0">
+  <w:abstractNum w:abstractNumId="14" w15:restartNumberingAfterBreak="0">
     <w:nsid w:val="3277388D"/>
     <w:multiLevelType w:val="hybridMultilevel"/>
     <w:tmpl w:val="6B84460C"/>
@@ -11351,7 +11769,7 @@
       </w:rPr>
     </w:lvl>
   </w:abstractNum>
-  <w:abstractNum w:abstractNumId="14" w15:restartNumberingAfterBreak="0">
+  <w:abstractNum w:abstractNumId="15" w15:restartNumberingAfterBreak="0">
     <w:nsid w:val="37852849"/>
     <w:multiLevelType w:val="hybridMultilevel"/>
     <w:tmpl w:val="41C2148A"/>
@@ -11464,7 +11882,7 @@
       </w:rPr>
     </w:lvl>
   </w:abstractNum>
-  <w:abstractNum w:abstractNumId="15" w15:restartNumberingAfterBreak="0">
+  <w:abstractNum w:abstractNumId="16" w15:restartNumberingAfterBreak="0">
     <w:nsid w:val="40BD5962"/>
     <w:multiLevelType w:val="hybridMultilevel"/>
     <w:tmpl w:val="78ACC9E0"/>
@@ -11577,7 +11995,7 @@
       </w:rPr>
     </w:lvl>
   </w:abstractNum>
-  <w:abstractNum w:abstractNumId="16" w15:restartNumberingAfterBreak="0">
+  <w:abstractNum w:abstractNumId="17" w15:restartNumberingAfterBreak="0">
     <w:nsid w:val="46B3147F"/>
     <w:multiLevelType w:val="hybridMultilevel"/>
     <w:tmpl w:val="22A80826"/>
@@ -11690,7 +12108,7 @@
       </w:rPr>
     </w:lvl>
   </w:abstractNum>
-  <w:abstractNum w:abstractNumId="17" w15:restartNumberingAfterBreak="0">
+  <w:abstractNum w:abstractNumId="18" w15:restartNumberingAfterBreak="0">
     <w:nsid w:val="5056494B"/>
     <w:multiLevelType w:val="multilevel"/>
     <w:tmpl w:val="2F0893CE"/>
@@ -11839,7 +12257,7 @@
       </w:rPr>
     </w:lvl>
   </w:abstractNum>
-  <w:abstractNum w:abstractNumId="18" w15:restartNumberingAfterBreak="0">
+  <w:abstractNum w:abstractNumId="19" w15:restartNumberingAfterBreak="0">
     <w:nsid w:val="50AB6529"/>
     <w:multiLevelType w:val="hybridMultilevel"/>
     <w:tmpl w:val="3BA23C4A"/>
@@ -11952,7 +12370,7 @@
       </w:rPr>
     </w:lvl>
   </w:abstractNum>
-  <w:abstractNum w:abstractNumId="19" w15:restartNumberingAfterBreak="0">
+  <w:abstractNum w:abstractNumId="20" w15:restartNumberingAfterBreak="0">
     <w:nsid w:val="550F7558"/>
     <w:multiLevelType w:val="multilevel"/>
     <w:tmpl w:val="DEF63E16"/>
@@ -12101,7 +12519,7 @@
       </w:rPr>
     </w:lvl>
   </w:abstractNum>
-  <w:abstractNum w:abstractNumId="20" w15:restartNumberingAfterBreak="0">
+  <w:abstractNum w:abstractNumId="21" w15:restartNumberingAfterBreak="0">
     <w:nsid w:val="587A0411"/>
     <w:multiLevelType w:val="hybridMultilevel"/>
     <w:tmpl w:val="64603C6C"/>
@@ -12214,7 +12632,7 @@
       </w:rPr>
     </w:lvl>
   </w:abstractNum>
-  <w:abstractNum w:abstractNumId="21" w15:restartNumberingAfterBreak="0">
+  <w:abstractNum w:abstractNumId="22" w15:restartNumberingAfterBreak="0">
     <w:nsid w:val="5C0C7508"/>
     <w:multiLevelType w:val="multilevel"/>
     <w:tmpl w:val="0ECAC31A"/>
@@ -12363,7 +12781,7 @@
       </w:rPr>
     </w:lvl>
   </w:abstractNum>
-  <w:abstractNum w:abstractNumId="22" w15:restartNumberingAfterBreak="0">
+  <w:abstractNum w:abstractNumId="23" w15:restartNumberingAfterBreak="0">
     <w:nsid w:val="60D21AE8"/>
     <w:multiLevelType w:val="hybridMultilevel"/>
     <w:tmpl w:val="BF6AED7C"/>
@@ -12476,7 +12894,7 @@
       </w:rPr>
     </w:lvl>
   </w:abstractNum>
-  <w:abstractNum w:abstractNumId="23" w15:restartNumberingAfterBreak="0">
+  <w:abstractNum w:abstractNumId="24" w15:restartNumberingAfterBreak="0">
     <w:nsid w:val="61B94064"/>
     <w:multiLevelType w:val="hybridMultilevel"/>
     <w:tmpl w:val="EA0A38A0"/>
@@ -12565,7 +12983,7 @@
       </w:pPr>
     </w:lvl>
   </w:abstractNum>
-  <w:abstractNum w:abstractNumId="24" w15:restartNumberingAfterBreak="0">
+  <w:abstractNum w:abstractNumId="25" w15:restartNumberingAfterBreak="0">
     <w:nsid w:val="66D66F49"/>
     <w:multiLevelType w:val="hybridMultilevel"/>
     <w:tmpl w:val="08CCE8A8"/>
@@ -12678,7 +13096,7 @@
       </w:rPr>
     </w:lvl>
   </w:abstractNum>
-  <w:abstractNum w:abstractNumId="25" w15:restartNumberingAfterBreak="0">
+  <w:abstractNum w:abstractNumId="26" w15:restartNumberingAfterBreak="0">
     <w:nsid w:val="698301CC"/>
     <w:multiLevelType w:val="hybridMultilevel"/>
     <w:tmpl w:val="16AAE0FE"/>
@@ -12791,7 +13209,7 @@
       </w:rPr>
     </w:lvl>
   </w:abstractNum>
-  <w:abstractNum w:abstractNumId="26" w15:restartNumberingAfterBreak="0">
+  <w:abstractNum w:abstractNumId="27" w15:restartNumberingAfterBreak="0">
     <w:nsid w:val="75800EF3"/>
     <w:multiLevelType w:val="multilevel"/>
     <w:tmpl w:val="62B4F52E"/>
@@ -12904,7 +13322,7 @@
       </w:rPr>
     </w:lvl>
   </w:abstractNum>
-  <w:abstractNum w:abstractNumId="27" w15:restartNumberingAfterBreak="0">
+  <w:abstractNum w:abstractNumId="28" w15:restartNumberingAfterBreak="0">
     <w:nsid w:val="7A137160"/>
     <w:multiLevelType w:val="hybridMultilevel"/>
     <w:tmpl w:val="E4D8C0F8"/>
@@ -13017,7 +13435,7 @@
       </w:rPr>
     </w:lvl>
   </w:abstractNum>
-  <w:abstractNum w:abstractNumId="28" w15:restartNumberingAfterBreak="0">
+  <w:abstractNum w:abstractNumId="29" w15:restartNumberingAfterBreak="0">
     <w:nsid w:val="7CD719B3"/>
     <w:multiLevelType w:val="hybridMultilevel"/>
     <w:tmpl w:val="28CEF0B2"/>
@@ -13131,55 +13549,55 @@
     </w:lvl>
   </w:abstractNum>
   <w:num w:numId="1" w16cid:durableId="452670349">
-    <w:abstractNumId w:val="27"/>
+    <w:abstractNumId w:val="28"/>
   </w:num>
   <w:num w:numId="2" w16cid:durableId="1529442593">
-    <w:abstractNumId w:val="15"/>
+    <w:abstractNumId w:val="16"/>
   </w:num>
   <w:num w:numId="3" w16cid:durableId="452015974">
+    <w:abstractNumId w:val="8"/>
+  </w:num>
+  <w:num w:numId="4" w16cid:durableId="1548713648">
+    <w:abstractNumId w:val="19"/>
+  </w:num>
+  <w:num w:numId="5" w16cid:durableId="358169778">
+    <w:abstractNumId w:val="6"/>
+  </w:num>
+  <w:num w:numId="6" w16cid:durableId="724181730">
+    <w:abstractNumId w:val="21"/>
+  </w:num>
+  <w:num w:numId="7" w16cid:durableId="821190724">
     <w:abstractNumId w:val="7"/>
   </w:num>
-  <w:num w:numId="4" w16cid:durableId="1548713648">
-    <w:abstractNumId w:val="18"/>
-  </w:num>
-  <w:num w:numId="5" w16cid:durableId="358169778">
-    <w:abstractNumId w:val="5"/>
-  </w:num>
-  <w:num w:numId="6" w16cid:durableId="724181730">
-    <w:abstractNumId w:val="20"/>
-  </w:num>
-  <w:num w:numId="7" w16cid:durableId="821190724">
-    <w:abstractNumId w:val="6"/>
-  </w:num>
   <w:num w:numId="8" w16cid:durableId="1301695275">
-    <w:abstractNumId w:val="23"/>
+    <w:abstractNumId w:val="24"/>
   </w:num>
   <w:num w:numId="9" w16cid:durableId="1551965226">
-    <w:abstractNumId w:val="13"/>
+    <w:abstractNumId w:val="14"/>
   </w:num>
   <w:num w:numId="10" w16cid:durableId="23559364">
-    <w:abstractNumId w:val="11"/>
+    <w:abstractNumId w:val="12"/>
   </w:num>
   <w:num w:numId="11" w16cid:durableId="128012283">
-    <w:abstractNumId w:val="28"/>
+    <w:abstractNumId w:val="29"/>
   </w:num>
   <w:num w:numId="12" w16cid:durableId="333840987">
-    <w:abstractNumId w:val="25"/>
+    <w:abstractNumId w:val="26"/>
   </w:num>
   <w:num w:numId="13" w16cid:durableId="1126656597">
     <w:abstractNumId w:val="2"/>
   </w:num>
   <w:num w:numId="14" w16cid:durableId="1557351475">
-    <w:abstractNumId w:val="8"/>
+    <w:abstractNumId w:val="9"/>
   </w:num>
   <w:num w:numId="15" w16cid:durableId="840655503">
-    <w:abstractNumId w:val="12"/>
+    <w:abstractNumId w:val="13"/>
   </w:num>
   <w:num w:numId="16" w16cid:durableId="1193032757">
     <w:abstractNumId w:val="0"/>
   </w:num>
   <w:num w:numId="17" w16cid:durableId="1285883955">
-    <w:abstractNumId w:val="24"/>
+    <w:abstractNumId w:val="25"/>
   </w:num>
   <w:num w:numId="18" w16cid:durableId="401101686">
     <w:abstractNumId w:val="3"/>
@@ -13188,34 +13606,37 @@
     <w:abstractNumId w:val="1"/>
   </w:num>
   <w:num w:numId="20" w16cid:durableId="163477340">
+    <w:abstractNumId w:val="18"/>
+  </w:num>
+  <w:num w:numId="21" w16cid:durableId="1178272886">
+    <w:abstractNumId w:val="27"/>
+  </w:num>
+  <w:num w:numId="22" w16cid:durableId="1228490817">
+    <w:abstractNumId w:val="20"/>
+  </w:num>
+  <w:num w:numId="23" w16cid:durableId="542442572">
+    <w:abstractNumId w:val="10"/>
+  </w:num>
+  <w:num w:numId="24" w16cid:durableId="202449814">
+    <w:abstractNumId w:val="22"/>
+  </w:num>
+  <w:num w:numId="25" w16cid:durableId="1397360341">
     <w:abstractNumId w:val="17"/>
   </w:num>
-  <w:num w:numId="21" w16cid:durableId="1178272886">
-    <w:abstractNumId w:val="26"/>
-  </w:num>
-  <w:num w:numId="22" w16cid:durableId="1228490817">
-    <w:abstractNumId w:val="19"/>
-  </w:num>
-  <w:num w:numId="23" w16cid:durableId="542442572">
-    <w:abstractNumId w:val="9"/>
-  </w:num>
-  <w:num w:numId="24" w16cid:durableId="202449814">
-    <w:abstractNumId w:val="21"/>
-  </w:num>
-  <w:num w:numId="25" w16cid:durableId="1397360341">
-    <w:abstractNumId w:val="16"/>
-  </w:num>
   <w:num w:numId="26" w16cid:durableId="1678457500">
-    <w:abstractNumId w:val="14"/>
+    <w:abstractNumId w:val="15"/>
   </w:num>
   <w:num w:numId="27" w16cid:durableId="1206719158">
-    <w:abstractNumId w:val="4"/>
+    <w:abstractNumId w:val="5"/>
   </w:num>
   <w:num w:numId="28" w16cid:durableId="1169061653">
-    <w:abstractNumId w:val="10"/>
+    <w:abstractNumId w:val="11"/>
   </w:num>
   <w:num w:numId="29" w16cid:durableId="2124570856">
-    <w:abstractNumId w:val="22"/>
+    <w:abstractNumId w:val="23"/>
+  </w:num>
+  <w:num w:numId="30" w16cid:durableId="1770537644">
+    <w:abstractNumId w:val="4"/>
   </w:num>
 </w:numbering>
 </file>

</xml_diff>

<commit_message>
uodate cod si documentatie
</commit_message>
<xml_diff>
--- a/Disertatie Vatafu Stefan.docx
+++ b/Disertatie Vatafu Stefan.docx
@@ -681,7 +681,7 @@
         <w:pStyle w:val="Title"/>
         <w:outlineLvl w:val="0"/>
       </w:pPr>
-      <w:bookmarkStart w:id="0" w:name="_Toc137581864"/>
+      <w:bookmarkStart w:id="0" w:name="_Toc137631504"/>
       <w:r>
         <w:lastRenderedPageBreak/>
         <w:t>Cuprins</w:t>
@@ -744,7 +744,7 @@
           <w:r>
             <w:fldChar w:fldCharType="separate"/>
           </w:r>
-          <w:hyperlink w:anchor="_Toc137581864" w:history="1">
+          <w:hyperlink w:anchor="_Toc137631504" w:history="1">
             <w:r>
               <w:rPr>
                 <w:rStyle w:val="Hyperlink"/>
@@ -771,7 +771,7 @@
                 <w:noProof/>
                 <w:webHidden/>
               </w:rPr>
-              <w:instrText xml:space="preserve"> PAGEREF _Toc137581864 \h </w:instrText>
+              <w:instrText xml:space="preserve"> PAGEREF _Toc137631504 \h </w:instrText>
             </w:r>
             <w:r>
               <w:rPr>
@@ -817,7 +817,7 @@
               <w14:ligatures w14:val="standardContextual"/>
             </w:rPr>
           </w:pPr>
-          <w:hyperlink w:anchor="_Toc137581865" w:history="1">
+          <w:hyperlink w:anchor="_Toc137631505" w:history="1">
             <w:r>
               <w:rPr>
                 <w:rStyle w:val="Hyperlink"/>
@@ -845,7 +845,7 @@
                 <w:noProof/>
                 <w:webHidden/>
               </w:rPr>
-              <w:instrText xml:space="preserve"> PAGEREF _Toc137581865 \h </w:instrText>
+              <w:instrText xml:space="preserve"> PAGEREF _Toc137631505 \h </w:instrText>
             </w:r>
             <w:r>
               <w:rPr>
@@ -891,7 +891,7 @@
               <w14:ligatures w14:val="standardContextual"/>
             </w:rPr>
           </w:pPr>
-          <w:hyperlink w:anchor="_Toc137581866" w:history="1">
+          <w:hyperlink w:anchor="_Toc137631506" w:history="1">
             <w:r>
               <w:rPr>
                 <w:rStyle w:val="Hyperlink"/>
@@ -919,7 +919,7 @@
                 <w:noProof/>
                 <w:webHidden/>
               </w:rPr>
-              <w:instrText xml:space="preserve"> PAGEREF _Toc137581866 \h </w:instrText>
+              <w:instrText xml:space="preserve"> PAGEREF _Toc137631506 \h </w:instrText>
             </w:r>
             <w:r>
               <w:rPr>
@@ -965,7 +965,7 @@
               <w14:ligatures w14:val="standardContextual"/>
             </w:rPr>
           </w:pPr>
-          <w:hyperlink w:anchor="_Toc137581867" w:history="1">
+          <w:hyperlink w:anchor="_Toc137631507" w:history="1">
             <w:r>
               <w:rPr>
                 <w:rStyle w:val="Hyperlink"/>
@@ -994,7 +994,7 @@
                 <w:noProof/>
                 <w:webHidden/>
               </w:rPr>
-              <w:instrText xml:space="preserve"> PAGEREF _Toc137581867 \h </w:instrText>
+              <w:instrText xml:space="preserve"> PAGEREF _Toc137631507 \h </w:instrText>
             </w:r>
             <w:r>
               <w:rPr>
@@ -1040,7 +1040,7 @@
               <w14:ligatures w14:val="standardContextual"/>
             </w:rPr>
           </w:pPr>
-          <w:hyperlink w:anchor="_Toc137581868" w:history="1">
+          <w:hyperlink w:anchor="_Toc137631508" w:history="1">
             <w:r>
               <w:rPr>
                 <w:rStyle w:val="Hyperlink"/>
@@ -1071,7 +1071,7 @@
                 <w:noProof/>
                 <w:webHidden/>
               </w:rPr>
-              <w:instrText xml:space="preserve"> PAGEREF _Toc137581868 \h </w:instrText>
+              <w:instrText xml:space="preserve"> PAGEREF _Toc137631508 \h </w:instrText>
             </w:r>
             <w:r>
               <w:rPr>
@@ -1117,7 +1117,7 @@
               <w14:ligatures w14:val="standardContextual"/>
             </w:rPr>
           </w:pPr>
-          <w:hyperlink w:anchor="_Toc137581869" w:history="1">
+          <w:hyperlink w:anchor="_Toc137631509" w:history="1">
             <w:r>
               <w:rPr>
                 <w:rStyle w:val="Hyperlink"/>
@@ -1145,7 +1145,7 @@
                 <w:noProof/>
                 <w:webHidden/>
               </w:rPr>
-              <w:instrText xml:space="preserve"> PAGEREF _Toc137581869 \h </w:instrText>
+              <w:instrText xml:space="preserve"> PAGEREF _Toc137631509 \h </w:instrText>
             </w:r>
             <w:r>
               <w:rPr>
@@ -1191,7 +1191,7 @@
               <w14:ligatures w14:val="standardContextual"/>
             </w:rPr>
           </w:pPr>
-          <w:hyperlink w:anchor="_Toc137581870" w:history="1">
+          <w:hyperlink w:anchor="_Toc137631510" w:history="1">
             <w:r>
               <w:rPr>
                 <w:rStyle w:val="Hyperlink"/>
@@ -1219,7 +1219,7 @@
                 <w:noProof/>
                 <w:webHidden/>
               </w:rPr>
-              <w:instrText xml:space="preserve"> PAGEREF _Toc137581870 \h </w:instrText>
+              <w:instrText xml:space="preserve"> PAGEREF _Toc137631510 \h </w:instrText>
             </w:r>
             <w:r>
               <w:rPr>
@@ -1265,7 +1265,7 @@
               <w14:ligatures w14:val="standardContextual"/>
             </w:rPr>
           </w:pPr>
-          <w:hyperlink w:anchor="_Toc137581871" w:history="1">
+          <w:hyperlink w:anchor="_Toc137631511" w:history="1">
             <w:r>
               <w:rPr>
                 <w:rStyle w:val="Hyperlink"/>
@@ -1293,7 +1293,7 @@
                 <w:noProof/>
                 <w:webHidden/>
               </w:rPr>
-              <w:instrText xml:space="preserve"> PAGEREF _Toc137581871 \h </w:instrText>
+              <w:instrText xml:space="preserve"> PAGEREF _Toc137631511 \h </w:instrText>
             </w:r>
             <w:r>
               <w:rPr>
@@ -1339,7 +1339,7 @@
               <w14:ligatures w14:val="standardContextual"/>
             </w:rPr>
           </w:pPr>
-          <w:hyperlink w:anchor="_Toc137581872" w:history="1">
+          <w:hyperlink w:anchor="_Toc137631512" w:history="1">
             <w:r>
               <w:rPr>
                 <w:rStyle w:val="Hyperlink"/>
@@ -1367,7 +1367,7 @@
                 <w:noProof/>
                 <w:webHidden/>
               </w:rPr>
-              <w:instrText xml:space="preserve"> PAGEREF _Toc137581872 \h </w:instrText>
+              <w:instrText xml:space="preserve"> PAGEREF _Toc137631512 \h </w:instrText>
             </w:r>
             <w:r>
               <w:rPr>
@@ -1413,7 +1413,7 @@
               <w14:ligatures w14:val="standardContextual"/>
             </w:rPr>
           </w:pPr>
-          <w:hyperlink w:anchor="_Toc137581873" w:history="1">
+          <w:hyperlink w:anchor="_Toc137631513" w:history="1">
             <w:r>
               <w:rPr>
                 <w:rStyle w:val="Hyperlink"/>
@@ -1441,7 +1441,7 @@
                 <w:noProof/>
                 <w:webHidden/>
               </w:rPr>
-              <w:instrText xml:space="preserve"> PAGEREF _Toc137581873 \h </w:instrText>
+              <w:instrText xml:space="preserve"> PAGEREF _Toc137631513 \h </w:instrText>
             </w:r>
             <w:r>
               <w:rPr>
@@ -1487,7 +1487,7 @@
               <w14:ligatures w14:val="standardContextual"/>
             </w:rPr>
           </w:pPr>
-          <w:hyperlink w:anchor="_Toc137581874" w:history="1">
+          <w:hyperlink w:anchor="_Toc137631514" w:history="1">
             <w:r>
               <w:rPr>
                 <w:rStyle w:val="Hyperlink"/>
@@ -1515,7 +1515,7 @@
                 <w:noProof/>
                 <w:webHidden/>
               </w:rPr>
-              <w:instrText xml:space="preserve"> PAGEREF _Toc137581874 \h </w:instrText>
+              <w:instrText xml:space="preserve"> PAGEREF _Toc137631514 \h </w:instrText>
             </w:r>
             <w:r>
               <w:rPr>
@@ -1561,7 +1561,7 @@
               <w14:ligatures w14:val="standardContextual"/>
             </w:rPr>
           </w:pPr>
-          <w:hyperlink w:anchor="_Toc137581875" w:history="1">
+          <w:hyperlink w:anchor="_Toc137631515" w:history="1">
             <w:r>
               <w:rPr>
                 <w:rStyle w:val="Hyperlink"/>
@@ -1589,7 +1589,7 @@
                 <w:noProof/>
                 <w:webHidden/>
               </w:rPr>
-              <w:instrText xml:space="preserve"> PAGEREF _Toc137581875 \h </w:instrText>
+              <w:instrText xml:space="preserve"> PAGEREF _Toc137631515 \h </w:instrText>
             </w:r>
             <w:r>
               <w:rPr>
@@ -1635,7 +1635,7 @@
               <w14:ligatures w14:val="standardContextual"/>
             </w:rPr>
           </w:pPr>
-          <w:hyperlink w:anchor="_Toc137581876" w:history="1">
+          <w:hyperlink w:anchor="_Toc137631516" w:history="1">
             <w:r>
               <w:rPr>
                 <w:rStyle w:val="Hyperlink"/>
@@ -1663,7 +1663,7 @@
                 <w:noProof/>
                 <w:webHidden/>
               </w:rPr>
-              <w:instrText xml:space="preserve"> PAGEREF _Toc137581876 \h </w:instrText>
+              <w:instrText xml:space="preserve"> PAGEREF _Toc137631516 \h </w:instrText>
             </w:r>
             <w:r>
               <w:rPr>
@@ -1709,7 +1709,7 @@
               <w14:ligatures w14:val="standardContextual"/>
             </w:rPr>
           </w:pPr>
-          <w:hyperlink w:anchor="_Toc137581877" w:history="1">
+          <w:hyperlink w:anchor="_Toc137631517" w:history="1">
             <w:r>
               <w:rPr>
                 <w:rStyle w:val="Hyperlink"/>
@@ -1737,7 +1737,7 @@
                 <w:noProof/>
                 <w:webHidden/>
               </w:rPr>
-              <w:instrText xml:space="preserve"> PAGEREF _Toc137581877 \h </w:instrText>
+              <w:instrText xml:space="preserve"> PAGEREF _Toc137631517 \h </w:instrText>
             </w:r>
             <w:r>
               <w:rPr>
@@ -1783,7 +1783,7 @@
               <w14:ligatures w14:val="standardContextual"/>
             </w:rPr>
           </w:pPr>
-          <w:hyperlink w:anchor="_Toc137581878" w:history="1">
+          <w:hyperlink w:anchor="_Toc137631518" w:history="1">
             <w:r>
               <w:rPr>
                 <w:rStyle w:val="Hyperlink"/>
@@ -1811,7 +1811,7 @@
                 <w:noProof/>
                 <w:webHidden/>
               </w:rPr>
-              <w:instrText xml:space="preserve"> PAGEREF _Toc137581878 \h </w:instrText>
+              <w:instrText xml:space="preserve"> PAGEREF _Toc137631518 \h </w:instrText>
             </w:r>
             <w:r>
               <w:rPr>
@@ -1857,7 +1857,7 @@
               <w14:ligatures w14:val="standardContextual"/>
             </w:rPr>
           </w:pPr>
-          <w:hyperlink w:anchor="_Toc137581879" w:history="1">
+          <w:hyperlink w:anchor="_Toc137631519" w:history="1">
             <w:r>
               <w:rPr>
                 <w:rStyle w:val="Hyperlink"/>
@@ -1885,7 +1885,7 @@
                 <w:noProof/>
                 <w:webHidden/>
               </w:rPr>
-              <w:instrText xml:space="preserve"> PAGEREF _Toc137581879 \h </w:instrText>
+              <w:instrText xml:space="preserve"> PAGEREF _Toc137631519 \h </w:instrText>
             </w:r>
             <w:r>
               <w:rPr>
@@ -1931,7 +1931,7 @@
               <w14:ligatures w14:val="standardContextual"/>
             </w:rPr>
           </w:pPr>
-          <w:hyperlink w:anchor="_Toc137581880" w:history="1">
+          <w:hyperlink w:anchor="_Toc137631520" w:history="1">
             <w:r>
               <w:rPr>
                 <w:rStyle w:val="Hyperlink"/>
@@ -1959,7 +1959,7 @@
                 <w:noProof/>
                 <w:webHidden/>
               </w:rPr>
-              <w:instrText xml:space="preserve"> PAGEREF _Toc137581880 \h </w:instrText>
+              <w:instrText xml:space="preserve"> PAGEREF _Toc137631520 \h </w:instrText>
             </w:r>
             <w:r>
               <w:rPr>
@@ -2005,7 +2005,7 @@
               <w14:ligatures w14:val="standardContextual"/>
             </w:rPr>
           </w:pPr>
-          <w:hyperlink w:anchor="_Toc137581881" w:history="1">
+          <w:hyperlink w:anchor="_Toc137631521" w:history="1">
             <w:r>
               <w:rPr>
                 <w:rStyle w:val="Hyperlink"/>
@@ -2033,7 +2033,7 @@
                 <w:noProof/>
                 <w:webHidden/>
               </w:rPr>
-              <w:instrText xml:space="preserve"> PAGEREF _Toc137581881 \h </w:instrText>
+              <w:instrText xml:space="preserve"> PAGEREF _Toc137631521 \h </w:instrText>
             </w:r>
             <w:r>
               <w:rPr>
@@ -2079,7 +2079,7 @@
               <w14:ligatures w14:val="standardContextual"/>
             </w:rPr>
           </w:pPr>
-          <w:hyperlink w:anchor="_Toc137581882" w:history="1">
+          <w:hyperlink w:anchor="_Toc137631522" w:history="1">
             <w:r>
               <w:rPr>
                 <w:rStyle w:val="Hyperlink"/>
@@ -2107,7 +2107,7 @@
                 <w:noProof/>
                 <w:webHidden/>
               </w:rPr>
-              <w:instrText xml:space="preserve"> PAGEREF _Toc137581882 \h </w:instrText>
+              <w:instrText xml:space="preserve"> PAGEREF _Toc137631522 \h </w:instrText>
             </w:r>
             <w:r>
               <w:rPr>
@@ -2153,7 +2153,7 @@
               <w14:ligatures w14:val="standardContextual"/>
             </w:rPr>
           </w:pPr>
-          <w:hyperlink w:anchor="_Toc137581883" w:history="1">
+          <w:hyperlink w:anchor="_Toc137631523" w:history="1">
             <w:r>
               <w:rPr>
                 <w:rStyle w:val="Hyperlink"/>
@@ -2183,7 +2183,7 @@
                 <w:noProof/>
                 <w:webHidden/>
               </w:rPr>
-              <w:instrText xml:space="preserve"> PAGEREF _Toc137581883 \h </w:instrText>
+              <w:instrText xml:space="preserve"> PAGEREF _Toc137631523 \h </w:instrText>
             </w:r>
             <w:r>
               <w:rPr>
@@ -2229,7 +2229,7 @@
               <w14:ligatures w14:val="standardContextual"/>
             </w:rPr>
           </w:pPr>
-          <w:hyperlink w:anchor="_Toc137581884" w:history="1">
+          <w:hyperlink w:anchor="_Toc137631524" w:history="1">
             <w:r>
               <w:rPr>
                 <w:rStyle w:val="Hyperlink"/>
@@ -2257,7 +2257,7 @@
                 <w:noProof/>
                 <w:webHidden/>
               </w:rPr>
-              <w:instrText xml:space="preserve"> PAGEREF _Toc137581884 \h </w:instrText>
+              <w:instrText xml:space="preserve"> PAGEREF _Toc137631524 \h </w:instrText>
             </w:r>
             <w:r>
               <w:rPr>
@@ -2303,7 +2303,7 @@
               <w14:ligatures w14:val="standardContextual"/>
             </w:rPr>
           </w:pPr>
-          <w:hyperlink w:anchor="_Toc137581885" w:history="1">
+          <w:hyperlink w:anchor="_Toc137631525" w:history="1">
             <w:r>
               <w:rPr>
                 <w:rStyle w:val="Hyperlink"/>
@@ -2331,7 +2331,7 @@
                 <w:noProof/>
                 <w:webHidden/>
               </w:rPr>
-              <w:instrText xml:space="preserve"> PAGEREF _Toc137581885 \h </w:instrText>
+              <w:instrText xml:space="preserve"> PAGEREF _Toc137631525 \h </w:instrText>
             </w:r>
             <w:r>
               <w:rPr>
@@ -2377,7 +2377,7 @@
               <w14:ligatures w14:val="standardContextual"/>
             </w:rPr>
           </w:pPr>
-          <w:hyperlink w:anchor="_Toc137581886" w:history="1">
+          <w:hyperlink w:anchor="_Toc137631526" w:history="1">
             <w:r>
               <w:rPr>
                 <w:rStyle w:val="Hyperlink"/>
@@ -2405,7 +2405,7 @@
                 <w:noProof/>
                 <w:webHidden/>
               </w:rPr>
-              <w:instrText xml:space="preserve"> PAGEREF _Toc137581886 \h </w:instrText>
+              <w:instrText xml:space="preserve"> PAGEREF _Toc137631526 \h </w:instrText>
             </w:r>
             <w:r>
               <w:rPr>
@@ -2451,7 +2451,7 @@
               <w14:ligatures w14:val="standardContextual"/>
             </w:rPr>
           </w:pPr>
-          <w:hyperlink w:anchor="_Toc137581887" w:history="1">
+          <w:hyperlink w:anchor="_Toc137631527" w:history="1">
             <w:r>
               <w:rPr>
                 <w:rStyle w:val="Hyperlink"/>
@@ -2479,7 +2479,7 @@
                 <w:noProof/>
                 <w:webHidden/>
               </w:rPr>
-              <w:instrText xml:space="preserve"> PAGEREF _Toc137581887 \h </w:instrText>
+              <w:instrText xml:space="preserve"> PAGEREF _Toc137631527 \h </w:instrText>
             </w:r>
             <w:r>
               <w:rPr>
@@ -2525,7 +2525,7 @@
               <w14:ligatures w14:val="standardContextual"/>
             </w:rPr>
           </w:pPr>
-          <w:hyperlink w:anchor="_Toc137581888" w:history="1">
+          <w:hyperlink w:anchor="_Toc137631528" w:history="1">
             <w:r>
               <w:rPr>
                 <w:rStyle w:val="Hyperlink"/>
@@ -2553,7 +2553,7 @@
                 <w:noProof/>
                 <w:webHidden/>
               </w:rPr>
-              <w:instrText xml:space="preserve"> PAGEREF _Toc137581888 \h </w:instrText>
+              <w:instrText xml:space="preserve"> PAGEREF _Toc137631528 \h </w:instrText>
             </w:r>
             <w:r>
               <w:rPr>
@@ -2599,7 +2599,7 @@
               <w14:ligatures w14:val="standardContextual"/>
             </w:rPr>
           </w:pPr>
-          <w:hyperlink w:anchor="_Toc137581889" w:history="1">
+          <w:hyperlink w:anchor="_Toc137631529" w:history="1">
             <w:r>
               <w:rPr>
                 <w:rStyle w:val="Hyperlink"/>
@@ -2627,7 +2627,7 @@
                 <w:noProof/>
                 <w:webHidden/>
               </w:rPr>
-              <w:instrText xml:space="preserve"> PAGEREF _Toc137581889 \h </w:instrText>
+              <w:instrText xml:space="preserve"> PAGEREF _Toc137631529 \h </w:instrText>
             </w:r>
             <w:r>
               <w:rPr>
@@ -2648,6 +2648,80 @@
                 <w:webHidden/>
               </w:rPr>
               <w:t>37</w:t>
+            </w:r>
+            <w:r>
+              <w:rPr>
+                <w:noProof/>
+                <w:webHidden/>
+              </w:rPr>
+              <w:fldChar w:fldCharType="end"/>
+            </w:r>
+          </w:hyperlink>
+        </w:p>
+        <w:p>
+          <w:pPr>
+            <w:pStyle w:val="TOC2"/>
+            <w:tabs>
+              <w:tab w:val="right" w:leader="dot" w:pos="9016"/>
+            </w:tabs>
+            <w:rPr>
+              <w:rFonts w:asciiTheme="minorHAnsi" w:eastAsiaTheme="minorEastAsia" w:hAnsiTheme="minorHAnsi"/>
+              <w:noProof/>
+              <w:kern w:val="2"/>
+              <w:sz w:val="22"/>
+              <w:lang w:val="en-US"/>
+              <w14:ligatures w14:val="standardContextual"/>
+            </w:rPr>
+          </w:pPr>
+          <w:hyperlink w:anchor="_Toc137631530" w:history="1">
+            <w:r>
+              <w:rPr>
+                <w:rStyle w:val="Hyperlink"/>
+                <w:rFonts w:cs="Times New Roman"/>
+                <w:noProof/>
+              </w:rPr>
+              <w:t>4.10 Adaugarea boarding pass-ului in rezervare.</w:t>
+            </w:r>
+            <w:r>
+              <w:rPr>
+                <w:noProof/>
+                <w:webHidden/>
+              </w:rPr>
+              <w:tab/>
+            </w:r>
+            <w:r>
+              <w:rPr>
+                <w:noProof/>
+                <w:webHidden/>
+              </w:rPr>
+              <w:fldChar w:fldCharType="begin"/>
+            </w:r>
+            <w:r>
+              <w:rPr>
+                <w:noProof/>
+                <w:webHidden/>
+              </w:rPr>
+              <w:instrText xml:space="preserve"> PAGEREF _Toc137631530 \h </w:instrText>
+            </w:r>
+            <w:r>
+              <w:rPr>
+                <w:noProof/>
+                <w:webHidden/>
+              </w:rPr>
+            </w:r>
+            <w:r>
+              <w:rPr>
+                <w:noProof/>
+                <w:webHidden/>
+              </w:rPr>
+              <w:fldChar w:fldCharType="separate"/>
+            </w:r>
+            <w:r>
+              <w:rPr>
+                <w:noProof/>
+                <w:webHidden/>
+              </w:rPr>
+              <w:t>38</w:t>
             </w:r>
             <w:r>
               <w:rPr>
@@ -2673,7 +2747,7 @@
               <w14:ligatures w14:val="standardContextual"/>
             </w:rPr>
           </w:pPr>
-          <w:hyperlink w:anchor="_Toc137581890" w:history="1">
+          <w:hyperlink w:anchor="_Toc137631531" w:history="1">
             <w:r>
               <w:rPr>
                 <w:rStyle w:val="Hyperlink"/>
@@ -2701,7 +2775,7 @@
                 <w:noProof/>
                 <w:webHidden/>
               </w:rPr>
-              <w:instrText xml:space="preserve"> PAGEREF _Toc137581890 \h </w:instrText>
+              <w:instrText xml:space="preserve"> PAGEREF _Toc137631531 \h </w:instrText>
             </w:r>
             <w:r>
               <w:rPr>
@@ -2721,7 +2795,7 @@
                 <w:noProof/>
                 <w:webHidden/>
               </w:rPr>
-              <w:t>38</w:t>
+              <w:t>39</w:t>
             </w:r>
             <w:r>
               <w:rPr>
@@ -2747,7 +2821,7 @@
               <w14:ligatures w14:val="standardContextual"/>
             </w:rPr>
           </w:pPr>
-          <w:hyperlink w:anchor="_Toc137581891" w:history="1">
+          <w:hyperlink w:anchor="_Toc137631532" w:history="1">
             <w:r>
               <w:rPr>
                 <w:rStyle w:val="Hyperlink"/>
@@ -2776,7 +2850,7 @@
                 <w:noProof/>
                 <w:webHidden/>
               </w:rPr>
-              <w:instrText xml:space="preserve"> PAGEREF _Toc137581891 \h </w:instrText>
+              <w:instrText xml:space="preserve"> PAGEREF _Toc137631532 \h </w:instrText>
             </w:r>
             <w:r>
               <w:rPr>
@@ -2796,7 +2870,7 @@
                 <w:noProof/>
                 <w:webHidden/>
               </w:rPr>
-              <w:t>39</w:t>
+              <w:t>40</w:t>
             </w:r>
             <w:r>
               <w:rPr>
@@ -2848,7 +2922,6 @@
     <w:p/>
     <w:p/>
     <w:p/>
-    <w:p/>
     <w:p>
       <w:pPr>
         <w:pStyle w:val="Title"/>
@@ -2857,7 +2930,7 @@
           <w:rFonts w:ascii="Times New Roman" w:hAnsi="Times New Roman" w:cs="Times New Roman"/>
         </w:rPr>
       </w:pPr>
-      <w:bookmarkStart w:id="1" w:name="_Toc137581865"/>
+      <w:bookmarkStart w:id="1" w:name="_Toc137631505"/>
       <w:r>
         <w:rPr>
           <w:rFonts w:ascii="Times New Roman" w:hAnsi="Times New Roman" w:cs="Times New Roman"/>
@@ -3030,7 +3103,7 @@
           <w:rFonts w:ascii="Times New Roman" w:hAnsi="Times New Roman" w:cs="Times New Roman"/>
         </w:rPr>
       </w:pPr>
-      <w:bookmarkStart w:id="2" w:name="_Toc137581866"/>
+      <w:bookmarkStart w:id="2" w:name="_Toc137631506"/>
       <w:r>
         <w:rPr>
           <w:rFonts w:ascii="Times New Roman" w:hAnsi="Times New Roman" w:cs="Times New Roman"/>
@@ -3057,7 +3130,7 @@
           <w:sz w:val="44"/>
         </w:rPr>
       </w:pPr>
-      <w:bookmarkStart w:id="3" w:name="_Toc137581867"/>
+      <w:bookmarkStart w:id="3" w:name="_Toc137631507"/>
       <w:r>
         <w:rPr>
           <w:rFonts w:ascii="Times New Roman" w:hAnsi="Times New Roman" w:cs="Times New Roman"/>
@@ -3200,7 +3273,7 @@
           <w:sz w:val="32"/>
         </w:rPr>
       </w:pPr>
-      <w:bookmarkStart w:id="4" w:name="_Toc137581868"/>
+      <w:bookmarkStart w:id="4" w:name="_Toc137631508"/>
       <w:r>
         <w:rPr>
           <w:rFonts w:ascii="Times New Roman" w:hAnsi="Times New Roman" w:cs="Times New Roman"/>
@@ -3851,7 +3924,7 @@
           <w:rFonts w:ascii="Times New Roman" w:hAnsi="Times New Roman" w:cs="Times New Roman"/>
         </w:rPr>
       </w:pPr>
-      <w:bookmarkStart w:id="5" w:name="_Toc137581869"/>
+      <w:bookmarkStart w:id="5" w:name="_Toc137631509"/>
       <w:r>
         <w:rPr>
           <w:rFonts w:ascii="Times New Roman" w:hAnsi="Times New Roman" w:cs="Times New Roman"/>
@@ -3902,7 +3975,7 @@
             <v:path o:extrusionok="f" gradientshapeok="t" o:connecttype="rect"/>
             <o:lock v:ext="edit" aspectratio="t"/>
           </v:shapetype>
-          <v:shape id="_x0000_i1025" type="#_x0000_t75" style="width:508.8pt;height:337.2pt">
+          <v:shape id="_x0000_i1025" type="#_x0000_t75" style="width:509.25pt;height:337.5pt">
             <v:imagedata r:id="rId10" o:title="Arhitectura Aplicatie Web Basic (1)"/>
           </v:shape>
         </w:pict>
@@ -4368,7 +4441,7 @@
           <w:sz w:val="44"/>
         </w:rPr>
       </w:pPr>
-      <w:bookmarkStart w:id="6" w:name="_Toc137581870"/>
+      <w:bookmarkStart w:id="6" w:name="_Toc137631510"/>
       <w:r>
         <w:rPr>
           <w:rFonts w:ascii="Times New Roman" w:hAnsi="Times New Roman" w:cs="Times New Roman"/>
@@ -4441,7 +4514,7 @@
           <w:sz w:val="32"/>
         </w:rPr>
       </w:pPr>
-      <w:bookmarkStart w:id="7" w:name="_Toc137581871"/>
+      <w:bookmarkStart w:id="7" w:name="_Toc137631511"/>
       <w:r>
         <w:rPr>
           <w:rFonts w:ascii="Times New Roman" w:hAnsi="Times New Roman" w:cs="Times New Roman"/>
@@ -4820,7 +4893,7 @@
           <w:sz w:val="32"/>
         </w:rPr>
       </w:pPr>
-      <w:bookmarkStart w:id="8" w:name="_Toc137581872"/>
+      <w:bookmarkStart w:id="8" w:name="_Toc137631512"/>
       <w:r>
         <w:rPr>
           <w:rFonts w:ascii="Times New Roman" w:hAnsi="Times New Roman" w:cs="Times New Roman"/>
@@ -4981,7 +5054,7 @@
           <w:sz w:val="44"/>
         </w:rPr>
       </w:pPr>
-      <w:bookmarkStart w:id="9" w:name="_Toc137581873"/>
+      <w:bookmarkStart w:id="9" w:name="_Toc137631513"/>
       <w:r>
         <w:rPr>
           <w:rFonts w:ascii="Times New Roman" w:hAnsi="Times New Roman" w:cs="Times New Roman"/>
@@ -5042,7 +5115,7 @@
           <w:szCs w:val="32"/>
         </w:rPr>
       </w:pPr>
-      <w:bookmarkStart w:id="10" w:name="_Toc137581874"/>
+      <w:bookmarkStart w:id="10" w:name="_Toc137631514"/>
       <w:r>
         <w:rPr>
           <w:rFonts w:ascii="Times New Roman" w:hAnsi="Times New Roman" w:cs="Times New Roman"/>
@@ -5219,7 +5292,7 @@
           <w:szCs w:val="32"/>
         </w:rPr>
       </w:pPr>
-      <w:bookmarkStart w:id="11" w:name="_Toc137581875"/>
+      <w:bookmarkStart w:id="11" w:name="_Toc137631515"/>
       <w:r>
         <w:rPr>
           <w:rFonts w:ascii="Times New Roman" w:hAnsi="Times New Roman" w:cs="Times New Roman"/>
@@ -5309,7 +5382,7 @@
           <w:szCs w:val="32"/>
         </w:rPr>
       </w:pPr>
-      <w:bookmarkStart w:id="12" w:name="_Toc137581876"/>
+      <w:bookmarkStart w:id="12" w:name="_Toc137631516"/>
       <w:r>
         <w:rPr>
           <w:rFonts w:ascii="Times New Roman" w:hAnsi="Times New Roman" w:cs="Times New Roman"/>
@@ -5343,7 +5416,7 @@
           <w:szCs w:val="32"/>
         </w:rPr>
       </w:pPr>
-      <w:bookmarkStart w:id="13" w:name="_Toc137581877"/>
+      <w:bookmarkStart w:id="13" w:name="_Toc137631517"/>
       <w:r>
         <w:rPr>
           <w:rFonts w:ascii="Times New Roman" w:hAnsi="Times New Roman" w:cs="Times New Roman"/>
@@ -5381,7 +5454,7 @@
           <w:szCs w:val="32"/>
         </w:rPr>
       </w:pPr>
-      <w:bookmarkStart w:id="14" w:name="_Toc137581878"/>
+      <w:bookmarkStart w:id="14" w:name="_Toc137631518"/>
       <w:r>
         <w:rPr>
           <w:rFonts w:ascii="Times New Roman" w:hAnsi="Times New Roman" w:cs="Times New Roman"/>
@@ -5612,7 +5685,7 @@
           <w:szCs w:val="44"/>
         </w:rPr>
       </w:pPr>
-      <w:bookmarkStart w:id="15" w:name="_Toc137581879"/>
+      <w:bookmarkStart w:id="15" w:name="_Toc137631519"/>
       <w:r>
         <w:rPr>
           <w:rFonts w:ascii="Times New Roman" w:hAnsi="Times New Roman" w:cs="Times New Roman"/>
@@ -5691,7 +5764,7 @@
           <w:rFonts w:ascii="Times New Roman" w:hAnsi="Times New Roman" w:cs="Times New Roman"/>
         </w:rPr>
       </w:pPr>
-      <w:bookmarkStart w:id="16" w:name="_Toc137581880"/>
+      <w:bookmarkStart w:id="16" w:name="_Toc137631520"/>
       <w:r>
         <w:rPr>
           <w:rFonts w:ascii="Times New Roman" w:hAnsi="Times New Roman" w:cs="Times New Roman"/>
@@ -5718,7 +5791,7 @@
           <w:szCs w:val="44"/>
         </w:rPr>
       </w:pPr>
-      <w:bookmarkStart w:id="17" w:name="_Toc137581881"/>
+      <w:bookmarkStart w:id="17" w:name="_Toc137631521"/>
       <w:r>
         <w:rPr>
           <w:rFonts w:ascii="Times New Roman" w:hAnsi="Times New Roman" w:cs="Times New Roman"/>
@@ -6190,7 +6263,7 @@
           <w:szCs w:val="44"/>
         </w:rPr>
       </w:pPr>
-      <w:bookmarkStart w:id="18" w:name="_Toc137581882"/>
+      <w:bookmarkStart w:id="18" w:name="_Toc137631522"/>
       <w:r>
         <w:rPr>
           <w:rFonts w:ascii="Times New Roman" w:hAnsi="Times New Roman" w:cs="Times New Roman"/>
@@ -6972,7 +7045,7 @@
           <w:szCs w:val="44"/>
         </w:rPr>
       </w:pPr>
-      <w:bookmarkStart w:id="19" w:name="_Toc137581883"/>
+      <w:bookmarkStart w:id="19" w:name="_Toc137631523"/>
       <w:r>
         <w:rPr>
           <w:rFonts w:ascii="Times New Roman" w:hAnsi="Times New Roman" w:cs="Times New Roman"/>
@@ -7380,7 +7453,7 @@
           <w:szCs w:val="44"/>
         </w:rPr>
       </w:pPr>
-      <w:bookmarkStart w:id="20" w:name="_Toc137581884"/>
+      <w:bookmarkStart w:id="20" w:name="_Toc137631524"/>
       <w:r>
         <w:rPr>
           <w:rFonts w:ascii="Times New Roman" w:hAnsi="Times New Roman" w:cs="Times New Roman"/>
@@ -7878,7 +7951,7 @@
           <w:szCs w:val="44"/>
         </w:rPr>
       </w:pPr>
-      <w:bookmarkStart w:id="21" w:name="_Toc137581885"/>
+      <w:bookmarkStart w:id="21" w:name="_Toc137631525"/>
       <w:r>
         <w:rPr>
           <w:rFonts w:ascii="Times New Roman" w:hAnsi="Times New Roman" w:cs="Times New Roman"/>
@@ -8165,7 +8238,7 @@
           <w:szCs w:val="44"/>
         </w:rPr>
       </w:pPr>
-      <w:bookmarkStart w:id="22" w:name="_Toc137581886"/>
+      <w:bookmarkStart w:id="22" w:name="_Toc137631526"/>
       <w:r>
         <w:rPr>
           <w:rFonts w:ascii="Times New Roman" w:hAnsi="Times New Roman" w:cs="Times New Roman"/>
@@ -8466,7 +8539,7 @@
           <w:szCs w:val="44"/>
         </w:rPr>
       </w:pPr>
-      <w:bookmarkStart w:id="23" w:name="_Toc137581887"/>
+      <w:bookmarkStart w:id="23" w:name="_Toc137631527"/>
       <w:r>
         <w:rPr>
           <w:rFonts w:ascii="Times New Roman" w:hAnsi="Times New Roman" w:cs="Times New Roman"/>
@@ -9244,7 +9317,7 @@
           <w:szCs w:val="44"/>
         </w:rPr>
       </w:pPr>
-      <w:bookmarkStart w:id="24" w:name="_Toc137581888"/>
+      <w:bookmarkStart w:id="24" w:name="_Toc137631528"/>
       <w:r>
         <w:rPr>
           <w:rFonts w:ascii="Times New Roman" w:hAnsi="Times New Roman" w:cs="Times New Roman"/>
@@ -9466,7 +9539,7 @@
           <w:szCs w:val="44"/>
         </w:rPr>
       </w:pPr>
-      <w:bookmarkStart w:id="25" w:name="_Toc137581889"/>
+      <w:bookmarkStart w:id="25" w:name="_Toc137631529"/>
       <w:r>
         <w:rPr>
           <w:rFonts w:ascii="Times New Roman" w:hAnsi="Times New Roman" w:cs="Times New Roman"/>
@@ -9502,10 +9575,293 @@
       </w:r>
       <w:bookmarkEnd w:id="25"/>
     </w:p>
-    <w:p/>
-    <w:p/>
-    <w:p/>
-    <w:p/>
+    <w:p>
+      <w:pPr>
+        <w:ind w:firstLine="720"/>
+      </w:pPr>
+      <w:r>
+        <w:t>Pentru rezervarea unui zbor am inceput prin adaugarea in backend a clasei Booking, care va contine variabile precum „id” care a fost si adnotata cu @Id pentru a marca faptul ca acest camp este cheia primara in baza de date. Campurile userid si flightsid reprezinta relatia many to one intre rezervare si utilizator, respectiv zbor. Pe acestea le-am adnotat cu „@ManyToOne” si „@JoinColumn” pentru a specifica coloanele de legatura in tabelul booking, iar restul campurilor: leavinfrom, arrivingat si leavingdate reprezinta informatii suplimentare pe care le vom folosii pe partea de frontend pentru a prelua datele zborului si pe partea de rezervare.</w:t>
+      </w:r>
+    </w:p>
+    <w:p>
+      <w:pPr>
+        <w:ind w:firstLine="720"/>
+      </w:pPr>
+      <w:r>
+        <w:t>Mergand mai departe la serviciul dedicat rezervarilor, am realizat o metoda bookFlight() care primeste doi parametrii „userId” si „flightId” reprezentand identificatorii userului si a zborului pentru care se va face rezervarea. Cei doi identificatori sunt gasiti cu ajutorul repositoriului „userRepo” respectiv „flightRepo” in cazul in care acestia nu sunt gasiti se va arunca cate o exceptie „RuntimeException” pentru fiecare. Tot in cadrul acestei metode vom obtine si numarul curent de locuri disponibile din obiectul „flight” pentru a anticipa dezvoltarea privind updata-rea locurilor unui zbor in functie de numarul de boarding passuri pe care le vom inregistra pe o rezervare. Insa vom trata mai pe larg aceasta dezvoltare in urmatorul capitol. La finalul acestei metode vom crea o noua instana a clasei „Booking” si vom seta proprietatile mentionate mai sus, urmand sa salvam rezervarea folosind metoda save din cadrul „bookingRepo” si returnand rezervarea salvata.</w:t>
+      </w:r>
+    </w:p>
+    <w:p>
+      <w:pPr>
+        <w:ind w:firstLine="720"/>
+      </w:pPr>
+      <w:r>
+        <w:t>Pentru controler, am adaugat in controllerul dedicat rezervarilor, o metoda bookFlight() pe care am marcat-o cu @PostMapping. Aceasta metoda primeste ca parametrii „userId” si „flightId”, parametrii de cale</w:t>
+      </w:r>
+      <w:r>
+        <w:t>, urmand sa apelam metoda bookFlight() din cadrul serviciului pasand parametrii si returnand rezultatul.</w:t>
+      </w:r>
+    </w:p>
+    <w:p>
+      <w:r>
+        <w:tab/>
+        <w:t>In angular am inceput prin generarea serviciului pentru rezervare</w:t>
+      </w:r>
+      <w:r>
+        <w:t xml:space="preserve"> in cadrul caruia am construit metoda bookFlight() tot cu cei doi parametrii ca si mai sus. Aceasta metoda construieste URL-ul pentru a efectua cererea POST catre serviciul de rezervari folosind sablonul bookingURL adaugat ca si variabila separata si parametrii „userId” si „flightId”. Rezultat intors trebuie sa fie sub forma de obiect Observable de tipul Booking, insemnand ca asteapta un obiect de tip Booking ca raspuns de la server.</w:t>
+      </w:r>
+    </w:p>
+    <w:p/>
+    <w:p/>
+    <w:p/>
+    <w:p>
+      <w:r>
+        <w:lastRenderedPageBreak/>
+        <w:tab/>
+        <w:t>In fisierul TypeScript al componentei booking am adaugat proprietatile:</w:t>
+      </w:r>
+    </w:p>
+    <w:p>
+      <w:pPr>
+        <w:pStyle w:val="ListParagraph"/>
+        <w:numPr>
+          <w:ilvl w:val="0"/>
+          <w:numId w:val="31"/>
+        </w:numPr>
+      </w:pPr>
+      <w:r>
+        <w:t>userId;</w:t>
+      </w:r>
+    </w:p>
+    <w:p>
+      <w:pPr>
+        <w:pStyle w:val="ListParagraph"/>
+        <w:numPr>
+          <w:ilvl w:val="0"/>
+          <w:numId w:val="31"/>
+        </w:numPr>
+      </w:pPr>
+      <w:r>
+        <w:t>flightId;</w:t>
+      </w:r>
+    </w:p>
+    <w:p>
+      <w:pPr>
+        <w:pStyle w:val="ListParagraph"/>
+        <w:numPr>
+          <w:ilvl w:val="0"/>
+          <w:numId w:val="31"/>
+        </w:numPr>
+      </w:pPr>
+      <w:r>
+        <w:t>arrivingat;</w:t>
+      </w:r>
+    </w:p>
+    <w:p>
+      <w:pPr>
+        <w:pStyle w:val="ListParagraph"/>
+        <w:numPr>
+          <w:ilvl w:val="0"/>
+          <w:numId w:val="31"/>
+        </w:numPr>
+      </w:pPr>
+      <w:r>
+        <w:t>leavingfrom;</w:t>
+      </w:r>
+    </w:p>
+    <w:p>
+      <w:pPr>
+        <w:pStyle w:val="ListParagraph"/>
+        <w:numPr>
+          <w:ilvl w:val="0"/>
+          <w:numId w:val="31"/>
+        </w:numPr>
+      </w:pPr>
+      <w:r>
+        <w:t>flight;</w:t>
+      </w:r>
+    </w:p>
+    <w:p>
+      <w:pPr>
+        <w:pStyle w:val="ListParagraph"/>
+        <w:numPr>
+          <w:ilvl w:val="0"/>
+          <w:numId w:val="31"/>
+        </w:numPr>
+      </w:pPr>
+      <w:r>
+        <w:t>boardingPass;</w:t>
+      </w:r>
+    </w:p>
+    <w:p>
+      <w:pPr>
+        <w:ind w:left="360"/>
+      </w:pPr>
+      <w:r>
+        <w:t>pe care le vom folosii in template-ul HTML si in logica componentei. Constructorul primeste instante ale serviciilor necesare prin injectia de dependeta.</w:t>
+      </w:r>
+    </w:p>
+    <w:p>
+      <w:pPr>
+        <w:ind w:left="360"/>
+      </w:pPr>
+      <w:r>
+        <w:tab/>
+        <w:t>Prima metoda descirsa este ngOnInit() care este apelata automat dupa ce componenta este initalizata si preia flightId-ul din ruta curenta si userId-ul din serviciul de stocare. Apelul „searchflightservice.getFlightId” va genera o cerere catre server pentru a obtine detaliile zborului specificat de flightId</w:t>
+      </w:r>
+      <w:r>
+        <w:t xml:space="preserve"> si actualizeaza proprietatea flight cu datele obtinute.</w:t>
+      </w:r>
+    </w:p>
+    <w:p>
+      <w:pPr>
+        <w:ind w:left="360"/>
+      </w:pPr>
+      <w:r>
+        <w:tab/>
+        <w:t>A doua metoda onSubmit() este apelata cand utilizatorul trimite formularul de rezervare. Aceasta foloseste serviciul bookginServie pentru a efectua cererea de rezervare a zborului.</w:t>
+      </w:r>
+    </w:p>
+    <w:p/>
+    <w:p/>
+    <w:p>
+      <w:pPr>
+        <w:pStyle w:val="Subtitle"/>
+        <w:outlineLvl w:val="1"/>
+        <w:rPr>
+          <w:rFonts w:ascii="Times New Roman" w:hAnsi="Times New Roman" w:cs="Times New Roman"/>
+          <w:sz w:val="44"/>
+          <w:szCs w:val="44"/>
+        </w:rPr>
+      </w:pPr>
+      <w:bookmarkStart w:id="26" w:name="_Toc137631530"/>
+      <w:r>
+        <w:rPr>
+          <w:rFonts w:ascii="Times New Roman" w:hAnsi="Times New Roman" w:cs="Times New Roman"/>
+          <w:sz w:val="44"/>
+          <w:szCs w:val="44"/>
+        </w:rPr>
+        <w:t>4.</w:t>
+      </w:r>
+      <w:r>
+        <w:rPr>
+          <w:rFonts w:ascii="Times New Roman" w:hAnsi="Times New Roman" w:cs="Times New Roman"/>
+          <w:sz w:val="44"/>
+          <w:szCs w:val="44"/>
+        </w:rPr>
+        <w:t>10</w:t>
+      </w:r>
+      <w:r>
+        <w:rPr>
+          <w:rFonts w:ascii="Times New Roman" w:hAnsi="Times New Roman" w:cs="Times New Roman"/>
+          <w:sz w:val="44"/>
+          <w:szCs w:val="44"/>
+        </w:rPr>
+        <w:t xml:space="preserve"> </w:t>
+      </w:r>
+      <w:r>
+        <w:rPr>
+          <w:rFonts w:ascii="Times New Roman" w:hAnsi="Times New Roman" w:cs="Times New Roman"/>
+          <w:sz w:val="44"/>
+          <w:szCs w:val="44"/>
+        </w:rPr>
+        <w:t>Adaugarea boarding pass-ului in rezervare.</w:t>
+      </w:r>
+      <w:bookmarkEnd w:id="26"/>
+    </w:p>
+    <w:p>
+      <w:r>
+        <w:tab/>
+        <w:t>Deoarece o rezervare se poate face pentru mai multe persoane, am adaugat si conceptul de boarding pass. Astfel pentru fiecare rezervare putem avea pana la maxim 3 boarding passuri adaugate.</w:t>
+      </w:r>
+    </w:p>
+    <w:p>
+      <w:r>
+        <w:tab/>
+        <w:t>Am generat prima data in pachetul domain din backend, entitatea BoardingPass care va contine atributele: id, name, identifycard si booking. Cea din urma reprezinta rezervarea ascitata boarding pass-ului si a fost mapata printr-o relatie @ManyToOne cu clasa Booking. Relatia este definita prin intermediul coloanei „booking_id” in baza de date. Astfel in cadrul clasei Booking, am adaugat si o metoda addBoardingPass() care perminte adaugarea unui boarding pass la rezervare. Metoda verifica daca numarul de boarding pass-uri existente depaseste 10 si arunca o exceptie in caz afirmativ. Apoi va adauga boarding pass-ul la lista boardingPasses si seteaza rezervarea curenta ca referinta.</w:t>
+      </w:r>
+    </w:p>
+    <w:p>
+      <w:pPr>
+        <w:ind w:firstLine="720"/>
+      </w:pPr>
+      <w:r>
+        <w:lastRenderedPageBreak/>
+        <w:t>Am definit si repositoriul „BoardingPassRepo” , iar in cadrul repositoriului Booking am adaugat o metoda countBoardingPassesByFlightsId(), care va utiliza o interogare personalizata pentru a numara boarding pass-urile asociate unui anumit zbor</w:t>
+      </w:r>
+      <w:r>
+        <w:t>. Metoda va returna un intre care va reprezenta numarul de boarding pass-uri asociate zborului specificat.</w:t>
+      </w:r>
+    </w:p>
+    <w:p>
+      <w:pPr>
+        <w:ind w:firstLine="720"/>
+      </w:pPr>
+      <w:r>
+        <w:t>Urmatorul pas a fost ca in cadrul serviciului rezervarilor sa adaug si metoda addBoardingPassToBooking(), care va cauta intial in baza de date rezervarea pe baza id-ului furnizat „bookingId” utilizand metoda findById din cadrul repositoriului de rezervari. Daca rezervare nu este gasita se va arunca o exceptie si vom face ulterior si verificarea daca numele si cardul de itentitate sunt nenule, aruncand o exceptie si in acest caz daca unul dintre eleste este null. Vom salva boarding pass-ul in baza de date utilizand metoda save(), adaugand-ul ulterior si in lista de boarding pass-uri a rezervarii prin metoda addBoardingPass definita in entitatea Booking. De asemenea vom obine zborul asociat rezervarii si vom actualiza  numarul de locuri disponibile in functie de numarul total de boarding pass-uri adaugate rezervarii. In final vom salva rezervarea in baza de date utilizand metoda save().</w:t>
+      </w:r>
+    </w:p>
+    <w:p>
+      <w:pPr>
+        <w:ind w:firstLine="720"/>
+      </w:pPr>
+      <w:r>
+        <w:t>Revenind la controllerul pentru rezervari a fost creat un endpoint de tip POST care permite aduagarea unui boarding pass la o rezervare existenta in sistem. Endpoint-ul primeste id-ul rezervarii si obiectul „boardingPass” care contine infromatii despre pasagerul pentru care se adauga boarding passul. Se va apela metoda addBoardingPassToBooking() din serviciul „bookingService” pentru a adauga boarding passul la rezervare.</w:t>
+      </w:r>
+    </w:p>
+    <w:p>
+      <w:pPr>
+        <w:ind w:firstLine="720"/>
+      </w:pPr>
+      <w:r>
+        <w:t>Pentru partea de frontend am adaugat in cadrul serviciului de rezervari metoda addBoardingPassToBooking() care este responsabila cu adaugarea unui boarding pass la o rezervare existenta. Aceasta metoda primeste 2 parametrii: id-ul rezervarii si un obiect boardinPass. Cu aceasta ocazie vom genera si clasa BoardingPass cu cele 2 variabile name si identifycard. Revenind la metoda aceasta va construii URL-ul corespunzator cererii catre server.</w:t>
+      </w:r>
+    </w:p>
+    <w:p>
+      <w:pPr>
+        <w:ind w:firstLine="720"/>
+      </w:pPr>
+      <w:r>
+        <w:t>Ultimul pas a fost acela de a adauga in componenta TypeScript a rezervarii metodele:</w:t>
+      </w:r>
+    </w:p>
+    <w:p>
+      <w:pPr>
+        <w:pStyle w:val="ListParagraph"/>
+        <w:numPr>
+          <w:ilvl w:val="0"/>
+          <w:numId w:val="32"/>
+        </w:numPr>
+      </w:pPr>
+      <w:r>
+        <w:t>addBoardingPass() – care este apelata atunci cand utilizatorul doreste sa adauge un nou boarding pass. Iar in cadrul ei se va verifica daca numarul de boarding pass-uri adaugate nu depaseste limita de 3. In caz contrar vom afisa un mesaj de avertizare.</w:t>
+      </w:r>
+    </w:p>
+    <w:p>
+      <w:pPr>
+        <w:pStyle w:val="ListParagraph"/>
+        <w:numPr>
+          <w:ilvl w:val="0"/>
+          <w:numId w:val="32"/>
+        </w:numPr>
+      </w:pPr>
+      <w:r>
+        <w:t>removeBoardingPass() – care este responsabila cu eliminarea unui boarding pass din lista. Eliminarea se va face pe baza index-ului acestuia.</w:t>
+      </w:r>
+    </w:p>
+    <w:p>
+      <w:pPr>
+        <w:pStyle w:val="ListParagraph"/>
+        <w:numPr>
+          <w:ilvl w:val="0"/>
+          <w:numId w:val="32"/>
+        </w:numPr>
+      </w:pPr>
+      <w:r>
+        <w:lastRenderedPageBreak/>
+        <w:t>addBoardingPassToBooking() – este utilizata pentru adaugarea boarding pass-ului la rezervare, parcurgand lista si verificand ca sunt completate numele si cardul de identitate. Daca aceste informatii sunt disponibile, se construieste un obiect, „Bordingpass” si se utilizeaza serviciul de rezervare pentru a adaugat un boarding pass la rezervare prin intermediul metodei addBoardingPassToBooking().</w:t>
+      </w:r>
+    </w:p>
     <w:p/>
     <w:p/>
     <w:p/>
@@ -9542,7 +9898,7 @@
           <w:rFonts w:ascii="Times New Roman" w:hAnsi="Times New Roman" w:cs="Times New Roman"/>
         </w:rPr>
       </w:pPr>
-      <w:bookmarkStart w:id="26" w:name="_Toc137581890"/>
+      <w:bookmarkStart w:id="27" w:name="_Toc137631531"/>
       <w:r>
         <w:rPr>
           <w:rFonts w:ascii="Times New Roman" w:hAnsi="Times New Roman" w:cs="Times New Roman"/>
@@ -9586,37 +9942,37 @@
         </w:rPr>
         <w:t>ri viitoare</w:t>
       </w:r>
-      <w:bookmarkEnd w:id="26"/>
-    </w:p>
-    <w:p/>
-    <w:p/>
-    <w:p/>
-    <w:p/>
-    <w:p/>
-    <w:p/>
-    <w:p/>
-    <w:p/>
-    <w:p/>
-    <w:p/>
-    <w:p/>
-    <w:p/>
-    <w:p/>
-    <w:p/>
-    <w:p/>
-    <w:p/>
-    <w:p/>
-    <w:p/>
-    <w:p/>
-    <w:p/>
-    <w:p/>
-    <w:p/>
-    <w:p/>
-    <w:p/>
-    <w:p/>
-    <w:p/>
-    <w:p/>
-    <w:p/>
-    <w:bookmarkStart w:id="27" w:name="_Toc137581891" w:displacedByCustomXml="next"/>
+      <w:bookmarkEnd w:id="27"/>
+    </w:p>
+    <w:p/>
+    <w:p/>
+    <w:p/>
+    <w:p/>
+    <w:p/>
+    <w:p/>
+    <w:p/>
+    <w:p/>
+    <w:p/>
+    <w:p/>
+    <w:p/>
+    <w:p/>
+    <w:p/>
+    <w:p/>
+    <w:p/>
+    <w:p/>
+    <w:p/>
+    <w:p/>
+    <w:p/>
+    <w:p/>
+    <w:p/>
+    <w:p/>
+    <w:p/>
+    <w:p/>
+    <w:p/>
+    <w:p/>
+    <w:p/>
+    <w:p/>
+    <w:bookmarkStart w:id="28" w:name="_Toc137631532" w:displacedByCustomXml="next"/>
     <w:sdt>
       <w:sdtPr>
         <w:rPr>
@@ -9661,7 +10017,7 @@
             </w:rPr>
             <w:t>fie</w:t>
           </w:r>
-          <w:bookmarkEnd w:id="27"/>
+          <w:bookmarkEnd w:id="28"/>
         </w:p>
         <w:sdt>
           <w:sdtPr>
@@ -11609,6 +11965,119 @@
     </w:lvl>
   </w:abstractNum>
   <w:abstractNum w:abstractNumId="12" w15:restartNumberingAfterBreak="0">
+    <w:nsid w:val="26221884"/>
+    <w:multiLevelType w:val="hybridMultilevel"/>
+    <w:tmpl w:val="74988A14"/>
+    <w:lvl w:ilvl="0" w:tplc="04090001">
+      <w:start w:val="1"/>
+      <w:numFmt w:val="bullet"/>
+      <w:lvlText w:val=""/>
+      <w:lvlJc w:val="left"/>
+      <w:pPr>
+        <w:ind w:left="720" w:hanging="360"/>
+      </w:pPr>
+      <w:rPr>
+        <w:rFonts w:ascii="Symbol" w:hAnsi="Symbol" w:hint="default"/>
+      </w:rPr>
+    </w:lvl>
+    <w:lvl w:ilvl="1" w:tplc="04090003" w:tentative="1">
+      <w:start w:val="1"/>
+      <w:numFmt w:val="bullet"/>
+      <w:lvlText w:val="o"/>
+      <w:lvlJc w:val="left"/>
+      <w:pPr>
+        <w:ind w:left="1440" w:hanging="360"/>
+      </w:pPr>
+      <w:rPr>
+        <w:rFonts w:ascii="Courier New" w:hAnsi="Courier New" w:cs="Courier New" w:hint="default"/>
+      </w:rPr>
+    </w:lvl>
+    <w:lvl w:ilvl="2" w:tplc="04090005" w:tentative="1">
+      <w:start w:val="1"/>
+      <w:numFmt w:val="bullet"/>
+      <w:lvlText w:val=""/>
+      <w:lvlJc w:val="left"/>
+      <w:pPr>
+        <w:ind w:left="2160" w:hanging="360"/>
+      </w:pPr>
+      <w:rPr>
+        <w:rFonts w:ascii="Wingdings" w:hAnsi="Wingdings" w:hint="default"/>
+      </w:rPr>
+    </w:lvl>
+    <w:lvl w:ilvl="3" w:tplc="04090001" w:tentative="1">
+      <w:start w:val="1"/>
+      <w:numFmt w:val="bullet"/>
+      <w:lvlText w:val=""/>
+      <w:lvlJc w:val="left"/>
+      <w:pPr>
+        <w:ind w:left="2880" w:hanging="360"/>
+      </w:pPr>
+      <w:rPr>
+        <w:rFonts w:ascii="Symbol" w:hAnsi="Symbol" w:hint="default"/>
+      </w:rPr>
+    </w:lvl>
+    <w:lvl w:ilvl="4" w:tplc="04090003" w:tentative="1">
+      <w:start w:val="1"/>
+      <w:numFmt w:val="bullet"/>
+      <w:lvlText w:val="o"/>
+      <w:lvlJc w:val="left"/>
+      <w:pPr>
+        <w:ind w:left="3600" w:hanging="360"/>
+      </w:pPr>
+      <w:rPr>
+        <w:rFonts w:ascii="Courier New" w:hAnsi="Courier New" w:cs="Courier New" w:hint="default"/>
+      </w:rPr>
+    </w:lvl>
+    <w:lvl w:ilvl="5" w:tplc="04090005" w:tentative="1">
+      <w:start w:val="1"/>
+      <w:numFmt w:val="bullet"/>
+      <w:lvlText w:val=""/>
+      <w:lvlJc w:val="left"/>
+      <w:pPr>
+        <w:ind w:left="4320" w:hanging="360"/>
+      </w:pPr>
+      <w:rPr>
+        <w:rFonts w:ascii="Wingdings" w:hAnsi="Wingdings" w:hint="default"/>
+      </w:rPr>
+    </w:lvl>
+    <w:lvl w:ilvl="6" w:tplc="04090001" w:tentative="1">
+      <w:start w:val="1"/>
+      <w:numFmt w:val="bullet"/>
+      <w:lvlText w:val=""/>
+      <w:lvlJc w:val="left"/>
+      <w:pPr>
+        <w:ind w:left="5040" w:hanging="360"/>
+      </w:pPr>
+      <w:rPr>
+        <w:rFonts w:ascii="Symbol" w:hAnsi="Symbol" w:hint="default"/>
+      </w:rPr>
+    </w:lvl>
+    <w:lvl w:ilvl="7" w:tplc="04090003" w:tentative="1">
+      <w:start w:val="1"/>
+      <w:numFmt w:val="bullet"/>
+      <w:lvlText w:val="o"/>
+      <w:lvlJc w:val="left"/>
+      <w:pPr>
+        <w:ind w:left="5760" w:hanging="360"/>
+      </w:pPr>
+      <w:rPr>
+        <w:rFonts w:ascii="Courier New" w:hAnsi="Courier New" w:cs="Courier New" w:hint="default"/>
+      </w:rPr>
+    </w:lvl>
+    <w:lvl w:ilvl="8" w:tplc="04090005" w:tentative="1">
+      <w:start w:val="1"/>
+      <w:numFmt w:val="bullet"/>
+      <w:lvlText w:val=""/>
+      <w:lvlJc w:val="left"/>
+      <w:pPr>
+        <w:ind w:left="6480" w:hanging="360"/>
+      </w:pPr>
+      <w:rPr>
+        <w:rFonts w:ascii="Wingdings" w:hAnsi="Wingdings" w:hint="default"/>
+      </w:rPr>
+    </w:lvl>
+  </w:abstractNum>
+  <w:abstractNum w:abstractNumId="13" w15:restartNumberingAfterBreak="0">
     <w:nsid w:val="2A000E95"/>
     <w:multiLevelType w:val="hybridMultilevel"/>
     <w:tmpl w:val="4A620ED0"/>
@@ -11721,7 +12190,7 @@
       </w:rPr>
     </w:lvl>
   </w:abstractNum>
-  <w:abstractNum w:abstractNumId="13" w15:restartNumberingAfterBreak="0">
+  <w:abstractNum w:abstractNumId="14" w15:restartNumberingAfterBreak="0">
     <w:nsid w:val="2E7A48E3"/>
     <w:multiLevelType w:val="hybridMultilevel"/>
     <w:tmpl w:val="0058A3F6"/>
@@ -11834,7 +12303,7 @@
       </w:rPr>
     </w:lvl>
   </w:abstractNum>
-  <w:abstractNum w:abstractNumId="14" w15:restartNumberingAfterBreak="0">
+  <w:abstractNum w:abstractNumId="15" w15:restartNumberingAfterBreak="0">
     <w:nsid w:val="3277388D"/>
     <w:multiLevelType w:val="hybridMultilevel"/>
     <w:tmpl w:val="6B84460C"/>
@@ -11947,7 +12416,7 @@
       </w:rPr>
     </w:lvl>
   </w:abstractNum>
-  <w:abstractNum w:abstractNumId="15" w15:restartNumberingAfterBreak="0">
+  <w:abstractNum w:abstractNumId="16" w15:restartNumberingAfterBreak="0">
     <w:nsid w:val="37852849"/>
     <w:multiLevelType w:val="hybridMultilevel"/>
     <w:tmpl w:val="41C2148A"/>
@@ -12060,7 +12529,7 @@
       </w:rPr>
     </w:lvl>
   </w:abstractNum>
-  <w:abstractNum w:abstractNumId="16" w15:restartNumberingAfterBreak="0">
+  <w:abstractNum w:abstractNumId="17" w15:restartNumberingAfterBreak="0">
     <w:nsid w:val="40BD5962"/>
     <w:multiLevelType w:val="hybridMultilevel"/>
     <w:tmpl w:val="78ACC9E0"/>
@@ -12173,7 +12642,7 @@
       </w:rPr>
     </w:lvl>
   </w:abstractNum>
-  <w:abstractNum w:abstractNumId="17" w15:restartNumberingAfterBreak="0">
+  <w:abstractNum w:abstractNumId="18" w15:restartNumberingAfterBreak="0">
     <w:nsid w:val="46B3147F"/>
     <w:multiLevelType w:val="hybridMultilevel"/>
     <w:tmpl w:val="22A80826"/>
@@ -12286,7 +12755,7 @@
       </w:rPr>
     </w:lvl>
   </w:abstractNum>
-  <w:abstractNum w:abstractNumId="18" w15:restartNumberingAfterBreak="0">
+  <w:abstractNum w:abstractNumId="19" w15:restartNumberingAfterBreak="0">
     <w:nsid w:val="5056494B"/>
     <w:multiLevelType w:val="multilevel"/>
     <w:tmpl w:val="2F0893CE"/>
@@ -12435,7 +12904,7 @@
       </w:rPr>
     </w:lvl>
   </w:abstractNum>
-  <w:abstractNum w:abstractNumId="19" w15:restartNumberingAfterBreak="0">
+  <w:abstractNum w:abstractNumId="20" w15:restartNumberingAfterBreak="0">
     <w:nsid w:val="50AB6529"/>
     <w:multiLevelType w:val="hybridMultilevel"/>
     <w:tmpl w:val="3BA23C4A"/>
@@ -12548,7 +13017,7 @@
       </w:rPr>
     </w:lvl>
   </w:abstractNum>
-  <w:abstractNum w:abstractNumId="20" w15:restartNumberingAfterBreak="0">
+  <w:abstractNum w:abstractNumId="21" w15:restartNumberingAfterBreak="0">
     <w:nsid w:val="550F7558"/>
     <w:multiLevelType w:val="multilevel"/>
     <w:tmpl w:val="DEF63E16"/>
@@ -12697,7 +13166,7 @@
       </w:rPr>
     </w:lvl>
   </w:abstractNum>
-  <w:abstractNum w:abstractNumId="21" w15:restartNumberingAfterBreak="0">
+  <w:abstractNum w:abstractNumId="22" w15:restartNumberingAfterBreak="0">
     <w:nsid w:val="587A0411"/>
     <w:multiLevelType w:val="hybridMultilevel"/>
     <w:tmpl w:val="64603C6C"/>
@@ -12810,7 +13279,120 @@
       </w:rPr>
     </w:lvl>
   </w:abstractNum>
-  <w:abstractNum w:abstractNumId="22" w15:restartNumberingAfterBreak="0">
+  <w:abstractNum w:abstractNumId="23" w15:restartNumberingAfterBreak="0">
+    <w:nsid w:val="59375473"/>
+    <w:multiLevelType w:val="hybridMultilevel"/>
+    <w:tmpl w:val="F51827CC"/>
+    <w:lvl w:ilvl="0" w:tplc="04090001">
+      <w:start w:val="1"/>
+      <w:numFmt w:val="bullet"/>
+      <w:lvlText w:val=""/>
+      <w:lvlJc w:val="left"/>
+      <w:pPr>
+        <w:ind w:left="1440" w:hanging="360"/>
+      </w:pPr>
+      <w:rPr>
+        <w:rFonts w:ascii="Symbol" w:hAnsi="Symbol" w:hint="default"/>
+      </w:rPr>
+    </w:lvl>
+    <w:lvl w:ilvl="1" w:tplc="04090003" w:tentative="1">
+      <w:start w:val="1"/>
+      <w:numFmt w:val="bullet"/>
+      <w:lvlText w:val="o"/>
+      <w:lvlJc w:val="left"/>
+      <w:pPr>
+        <w:ind w:left="2160" w:hanging="360"/>
+      </w:pPr>
+      <w:rPr>
+        <w:rFonts w:ascii="Courier New" w:hAnsi="Courier New" w:cs="Courier New" w:hint="default"/>
+      </w:rPr>
+    </w:lvl>
+    <w:lvl w:ilvl="2" w:tplc="04090005" w:tentative="1">
+      <w:start w:val="1"/>
+      <w:numFmt w:val="bullet"/>
+      <w:lvlText w:val=""/>
+      <w:lvlJc w:val="left"/>
+      <w:pPr>
+        <w:ind w:left="2880" w:hanging="360"/>
+      </w:pPr>
+      <w:rPr>
+        <w:rFonts w:ascii="Wingdings" w:hAnsi="Wingdings" w:hint="default"/>
+      </w:rPr>
+    </w:lvl>
+    <w:lvl w:ilvl="3" w:tplc="04090001" w:tentative="1">
+      <w:start w:val="1"/>
+      <w:numFmt w:val="bullet"/>
+      <w:lvlText w:val=""/>
+      <w:lvlJc w:val="left"/>
+      <w:pPr>
+        <w:ind w:left="3600" w:hanging="360"/>
+      </w:pPr>
+      <w:rPr>
+        <w:rFonts w:ascii="Symbol" w:hAnsi="Symbol" w:hint="default"/>
+      </w:rPr>
+    </w:lvl>
+    <w:lvl w:ilvl="4" w:tplc="04090003" w:tentative="1">
+      <w:start w:val="1"/>
+      <w:numFmt w:val="bullet"/>
+      <w:lvlText w:val="o"/>
+      <w:lvlJc w:val="left"/>
+      <w:pPr>
+        <w:ind w:left="4320" w:hanging="360"/>
+      </w:pPr>
+      <w:rPr>
+        <w:rFonts w:ascii="Courier New" w:hAnsi="Courier New" w:cs="Courier New" w:hint="default"/>
+      </w:rPr>
+    </w:lvl>
+    <w:lvl w:ilvl="5" w:tplc="04090005" w:tentative="1">
+      <w:start w:val="1"/>
+      <w:numFmt w:val="bullet"/>
+      <w:lvlText w:val=""/>
+      <w:lvlJc w:val="left"/>
+      <w:pPr>
+        <w:ind w:left="5040" w:hanging="360"/>
+      </w:pPr>
+      <w:rPr>
+        <w:rFonts w:ascii="Wingdings" w:hAnsi="Wingdings" w:hint="default"/>
+      </w:rPr>
+    </w:lvl>
+    <w:lvl w:ilvl="6" w:tplc="04090001" w:tentative="1">
+      <w:start w:val="1"/>
+      <w:numFmt w:val="bullet"/>
+      <w:lvlText w:val=""/>
+      <w:lvlJc w:val="left"/>
+      <w:pPr>
+        <w:ind w:left="5760" w:hanging="360"/>
+      </w:pPr>
+      <w:rPr>
+        <w:rFonts w:ascii="Symbol" w:hAnsi="Symbol" w:hint="default"/>
+      </w:rPr>
+    </w:lvl>
+    <w:lvl w:ilvl="7" w:tplc="04090003" w:tentative="1">
+      <w:start w:val="1"/>
+      <w:numFmt w:val="bullet"/>
+      <w:lvlText w:val="o"/>
+      <w:lvlJc w:val="left"/>
+      <w:pPr>
+        <w:ind w:left="6480" w:hanging="360"/>
+      </w:pPr>
+      <w:rPr>
+        <w:rFonts w:ascii="Courier New" w:hAnsi="Courier New" w:cs="Courier New" w:hint="default"/>
+      </w:rPr>
+    </w:lvl>
+    <w:lvl w:ilvl="8" w:tplc="04090005" w:tentative="1">
+      <w:start w:val="1"/>
+      <w:numFmt w:val="bullet"/>
+      <w:lvlText w:val=""/>
+      <w:lvlJc w:val="left"/>
+      <w:pPr>
+        <w:ind w:left="7200" w:hanging="360"/>
+      </w:pPr>
+      <w:rPr>
+        <w:rFonts w:ascii="Wingdings" w:hAnsi="Wingdings" w:hint="default"/>
+      </w:rPr>
+    </w:lvl>
+  </w:abstractNum>
+  <w:abstractNum w:abstractNumId="24" w15:restartNumberingAfterBreak="0">
     <w:nsid w:val="5C0C7508"/>
     <w:multiLevelType w:val="multilevel"/>
     <w:tmpl w:val="0ECAC31A"/>
@@ -12959,7 +13541,7 @@
       </w:rPr>
     </w:lvl>
   </w:abstractNum>
-  <w:abstractNum w:abstractNumId="23" w15:restartNumberingAfterBreak="0">
+  <w:abstractNum w:abstractNumId="25" w15:restartNumberingAfterBreak="0">
     <w:nsid w:val="60D21AE8"/>
     <w:multiLevelType w:val="hybridMultilevel"/>
     <w:tmpl w:val="BF6AED7C"/>
@@ -13072,7 +13654,7 @@
       </w:rPr>
     </w:lvl>
   </w:abstractNum>
-  <w:abstractNum w:abstractNumId="24" w15:restartNumberingAfterBreak="0">
+  <w:abstractNum w:abstractNumId="26" w15:restartNumberingAfterBreak="0">
     <w:nsid w:val="61B94064"/>
     <w:multiLevelType w:val="hybridMultilevel"/>
     <w:tmpl w:val="EA0A38A0"/>
@@ -13161,7 +13743,7 @@
       </w:pPr>
     </w:lvl>
   </w:abstractNum>
-  <w:abstractNum w:abstractNumId="25" w15:restartNumberingAfterBreak="0">
+  <w:abstractNum w:abstractNumId="27" w15:restartNumberingAfterBreak="0">
     <w:nsid w:val="66D66F49"/>
     <w:multiLevelType w:val="hybridMultilevel"/>
     <w:tmpl w:val="08CCE8A8"/>
@@ -13274,7 +13856,7 @@
       </w:rPr>
     </w:lvl>
   </w:abstractNum>
-  <w:abstractNum w:abstractNumId="26" w15:restartNumberingAfterBreak="0">
+  <w:abstractNum w:abstractNumId="28" w15:restartNumberingAfterBreak="0">
     <w:nsid w:val="698301CC"/>
     <w:multiLevelType w:val="hybridMultilevel"/>
     <w:tmpl w:val="16AAE0FE"/>
@@ -13387,7 +13969,7 @@
       </w:rPr>
     </w:lvl>
   </w:abstractNum>
-  <w:abstractNum w:abstractNumId="27" w15:restartNumberingAfterBreak="0">
+  <w:abstractNum w:abstractNumId="29" w15:restartNumberingAfterBreak="0">
     <w:nsid w:val="75800EF3"/>
     <w:multiLevelType w:val="multilevel"/>
     <w:tmpl w:val="62B4F52E"/>
@@ -13500,7 +14082,7 @@
       </w:rPr>
     </w:lvl>
   </w:abstractNum>
-  <w:abstractNum w:abstractNumId="28" w15:restartNumberingAfterBreak="0">
+  <w:abstractNum w:abstractNumId="30" w15:restartNumberingAfterBreak="0">
     <w:nsid w:val="7A137160"/>
     <w:multiLevelType w:val="hybridMultilevel"/>
     <w:tmpl w:val="E4D8C0F8"/>
@@ -13613,7 +14195,7 @@
       </w:rPr>
     </w:lvl>
   </w:abstractNum>
-  <w:abstractNum w:abstractNumId="29" w15:restartNumberingAfterBreak="0">
+  <w:abstractNum w:abstractNumId="31" w15:restartNumberingAfterBreak="0">
     <w:nsid w:val="7CD719B3"/>
     <w:multiLevelType w:val="hybridMultilevel"/>
     <w:tmpl w:val="28CEF0B2"/>
@@ -13727,40 +14309,40 @@
     </w:lvl>
   </w:abstractNum>
   <w:num w:numId="1" w16cid:durableId="452670349">
-    <w:abstractNumId w:val="28"/>
+    <w:abstractNumId w:val="30"/>
   </w:num>
   <w:num w:numId="2" w16cid:durableId="1529442593">
-    <w:abstractNumId w:val="16"/>
+    <w:abstractNumId w:val="17"/>
   </w:num>
   <w:num w:numId="3" w16cid:durableId="452015974">
     <w:abstractNumId w:val="8"/>
   </w:num>
   <w:num w:numId="4" w16cid:durableId="1548713648">
-    <w:abstractNumId w:val="19"/>
+    <w:abstractNumId w:val="20"/>
   </w:num>
   <w:num w:numId="5" w16cid:durableId="358169778">
     <w:abstractNumId w:val="6"/>
   </w:num>
   <w:num w:numId="6" w16cid:durableId="724181730">
-    <w:abstractNumId w:val="21"/>
+    <w:abstractNumId w:val="22"/>
   </w:num>
   <w:num w:numId="7" w16cid:durableId="821190724">
     <w:abstractNumId w:val="7"/>
   </w:num>
   <w:num w:numId="8" w16cid:durableId="1301695275">
-    <w:abstractNumId w:val="24"/>
+    <w:abstractNumId w:val="26"/>
   </w:num>
   <w:num w:numId="9" w16cid:durableId="1551965226">
-    <w:abstractNumId w:val="14"/>
+    <w:abstractNumId w:val="15"/>
   </w:num>
   <w:num w:numId="10" w16cid:durableId="23559364">
-    <w:abstractNumId w:val="12"/>
+    <w:abstractNumId w:val="13"/>
   </w:num>
   <w:num w:numId="11" w16cid:durableId="128012283">
-    <w:abstractNumId w:val="29"/>
+    <w:abstractNumId w:val="31"/>
   </w:num>
   <w:num w:numId="12" w16cid:durableId="333840987">
-    <w:abstractNumId w:val="26"/>
+    <w:abstractNumId w:val="28"/>
   </w:num>
   <w:num w:numId="13" w16cid:durableId="1126656597">
     <w:abstractNumId w:val="2"/>
@@ -13769,13 +14351,13 @@
     <w:abstractNumId w:val="9"/>
   </w:num>
   <w:num w:numId="15" w16cid:durableId="840655503">
-    <w:abstractNumId w:val="13"/>
+    <w:abstractNumId w:val="14"/>
   </w:num>
   <w:num w:numId="16" w16cid:durableId="1193032757">
     <w:abstractNumId w:val="0"/>
   </w:num>
   <w:num w:numId="17" w16cid:durableId="1285883955">
-    <w:abstractNumId w:val="25"/>
+    <w:abstractNumId w:val="27"/>
   </w:num>
   <w:num w:numId="18" w16cid:durableId="401101686">
     <w:abstractNumId w:val="3"/>
@@ -13784,25 +14366,25 @@
     <w:abstractNumId w:val="1"/>
   </w:num>
   <w:num w:numId="20" w16cid:durableId="163477340">
-    <w:abstractNumId w:val="18"/>
+    <w:abstractNumId w:val="19"/>
   </w:num>
   <w:num w:numId="21" w16cid:durableId="1178272886">
-    <w:abstractNumId w:val="27"/>
+    <w:abstractNumId w:val="29"/>
   </w:num>
   <w:num w:numId="22" w16cid:durableId="1228490817">
-    <w:abstractNumId w:val="20"/>
+    <w:abstractNumId w:val="21"/>
   </w:num>
   <w:num w:numId="23" w16cid:durableId="542442572">
     <w:abstractNumId w:val="10"/>
   </w:num>
   <w:num w:numId="24" w16cid:durableId="202449814">
-    <w:abstractNumId w:val="22"/>
+    <w:abstractNumId w:val="24"/>
   </w:num>
   <w:num w:numId="25" w16cid:durableId="1397360341">
-    <w:abstractNumId w:val="17"/>
+    <w:abstractNumId w:val="18"/>
   </w:num>
   <w:num w:numId="26" w16cid:durableId="1678457500">
-    <w:abstractNumId w:val="15"/>
+    <w:abstractNumId w:val="16"/>
   </w:num>
   <w:num w:numId="27" w16cid:durableId="1206719158">
     <w:abstractNumId w:val="5"/>
@@ -13811,10 +14393,16 @@
     <w:abstractNumId w:val="11"/>
   </w:num>
   <w:num w:numId="29" w16cid:durableId="2124570856">
-    <w:abstractNumId w:val="23"/>
+    <w:abstractNumId w:val="25"/>
   </w:num>
   <w:num w:numId="30" w16cid:durableId="1770537644">
     <w:abstractNumId w:val="4"/>
+  </w:num>
+  <w:num w:numId="31" w16cid:durableId="989019667">
+    <w:abstractNumId w:val="12"/>
+  </w:num>
+  <w:num w:numId="32" w16cid:durableId="2030258419">
+    <w:abstractNumId w:val="23"/>
   </w:num>
 </w:numbering>
 </file>

</xml_diff>